<commit_message>
updated project description: plans & progress
</commit_message>
<xml_diff>
--- a/project_description.docx
+++ b/project_description.docx
@@ -741,7 +741,6 @@
       <w:pPr>
         <w:rPr>
           <w:rFonts w:cstheme="minorHAnsi"/>
-          <w:i/>
         </w:rPr>
       </w:pPr>
       <w:r>
@@ -756,9 +755,16 @@
       <w:pPr>
         <w:rPr>
           <w:rFonts w:cstheme="minorHAnsi"/>
-          <w:i/>
-        </w:rPr>
-      </w:pPr>
+          <w:b/>
+        </w:rPr>
+      </w:pPr>
+      <w:r>
+        <w:rPr>
+          <w:rFonts w:cstheme="minorHAnsi"/>
+          <w:b/>
+        </w:rPr>
+        <w:t>The Batavia Mutiny</w:t>
+      </w:r>
     </w:p>
     <w:p>
       <w:pPr>
@@ -799,6 +805,7 @@
       <w:r>
         <w:rPr>
           <w:rFonts w:eastAsia="Times New Roman" w:cstheme="minorHAnsi"/>
+          <w:i/>
           <w:color w:val="000000"/>
           <w:lang w:eastAsia="en-GB"/>
         </w:rPr>
@@ -835,6 +842,7 @@
       <w:r>
         <w:rPr>
           <w:rFonts w:eastAsia="Times New Roman" w:cstheme="minorHAnsi"/>
+          <w:i/>
           <w:color w:val="000000"/>
           <w:lang w:eastAsia="en-GB"/>
         </w:rPr>
@@ -1015,6 +1023,7 @@
       <w:r>
         <w:rPr>
           <w:rFonts w:eastAsia="Times New Roman" w:cstheme="minorHAnsi"/>
+          <w:i/>
           <w:color w:val="000000"/>
           <w:lang w:eastAsia="en-GB"/>
         </w:rPr>
@@ -1033,6 +1042,7 @@
       <w:r>
         <w:rPr>
           <w:rFonts w:eastAsia="Times New Roman" w:cstheme="minorHAnsi"/>
+          <w:i/>
           <w:color w:val="000000"/>
           <w:lang w:eastAsia="en-GB"/>
         </w:rPr>
@@ -1087,6 +1097,7 @@
       <w:r>
         <w:rPr>
           <w:rFonts w:eastAsia="Times New Roman" w:cstheme="minorHAnsi"/>
+          <w:i/>
           <w:color w:val="000000"/>
           <w:lang w:eastAsia="en-GB"/>
         </w:rPr>
@@ -1126,7 +1137,7 @@
           <w:color w:val="000000"/>
           <w:lang w:eastAsia="en-GB"/>
         </w:rPr>
-        <w:t>Overmerchant</w:t>
+        <w:t>Pelsaert</w:t>
       </w:r>
       <w:proofErr w:type="spellEnd"/>
       <w:r>
@@ -1182,7 +1193,41 @@
           <w:color w:val="000000"/>
           <w:lang w:eastAsia="en-GB"/>
         </w:rPr>
-        <w:t xml:space="preserve"> was more than a simple apothecary. Born into a Flemish </w:t>
+        <w:t xml:space="preserve"> was more than a simple apothecary. Born into a Flemish Ana</w:t>
+      </w:r>
+      <w:r>
+        <w:rPr>
+          <w:rFonts w:eastAsia="Times New Roman" w:cstheme="minorHAnsi"/>
+          <w:color w:val="000000"/>
+          <w:lang w:eastAsia="en-GB"/>
+        </w:rPr>
+        <w:t>bap</w:t>
+      </w:r>
+      <w:r>
+        <w:rPr>
+          <w:rFonts w:eastAsia="Times New Roman" w:cstheme="minorHAnsi"/>
+          <w:color w:val="000000"/>
+          <w:lang w:eastAsia="en-GB"/>
+        </w:rPr>
+        <w:t>tist family, his religious views were heretical to the conservative Calvinistic Dutch mainstream. He was well-educated, highly-intelligent, and a gifted speaker. His philosophical musings came to conclude that no thought or deed could be truly sinful to a creation made in the image of the Divine. A psychopath with a messiah complex, he was extremely dangerous.</w:t>
+      </w:r>
+    </w:p>
+    <w:p>
+      <w:pPr>
+        <w:spacing w:before="100" w:beforeAutospacing="1" w:after="100" w:afterAutospacing="1" w:line="240" w:lineRule="auto"/>
+        <w:rPr>
+          <w:rFonts w:eastAsia="Times New Roman" w:cstheme="minorHAnsi"/>
+          <w:color w:val="000000"/>
+          <w:lang w:eastAsia="en-GB"/>
+        </w:rPr>
+      </w:pPr>
+      <w:r>
+        <w:rPr>
+          <w:rFonts w:eastAsia="Times New Roman" w:cstheme="minorHAnsi"/>
+          <w:color w:val="000000"/>
+          <w:lang w:eastAsia="en-GB"/>
+        </w:rPr>
+        <w:t xml:space="preserve">Weeks were spent plotting, planning and recruiting sailors and soldiers to the team of mutineers. However, mere days before the mutiny was to be put into effect, Batavia ran aground on the </w:t>
       </w:r>
       <w:proofErr w:type="spellStart"/>
       <w:r>
@@ -1191,7 +1236,7 @@
           <w:color w:val="000000"/>
           <w:lang w:eastAsia="en-GB"/>
         </w:rPr>
-        <w:t>Anapabtist</w:t>
+        <w:t>Houtman</w:t>
       </w:r>
       <w:proofErr w:type="spellEnd"/>
       <w:r>
@@ -1200,7 +1245,61 @@
           <w:color w:val="000000"/>
           <w:lang w:eastAsia="en-GB"/>
         </w:rPr>
-        <w:t xml:space="preserve"> family, his religious views were heretical to the conservative Calvinistic Dutch mainstream. He was well-educated, highly-intelligent, and a gifted speaker. His philosophical musings came to conclude that no thought or deed could be truly sinful to a creation made in the image of the Divine. A psychopath with a messiah complex, he was extremely dangerous.</w:t>
+        <w:t xml:space="preserve"> </w:t>
+      </w:r>
+      <w:proofErr w:type="spellStart"/>
+      <w:r>
+        <w:rPr>
+          <w:rFonts w:eastAsia="Times New Roman" w:cstheme="minorHAnsi"/>
+          <w:color w:val="000000"/>
+          <w:lang w:eastAsia="en-GB"/>
+        </w:rPr>
+        <w:t>Abrolhos</w:t>
+      </w:r>
+      <w:proofErr w:type="spellEnd"/>
+      <w:r>
+        <w:rPr>
+          <w:rFonts w:eastAsia="Times New Roman" w:cstheme="minorHAnsi"/>
+          <w:color w:val="000000"/>
+          <w:lang w:eastAsia="en-GB"/>
+        </w:rPr>
+        <w:t xml:space="preserve">. A coral archipelago, the </w:t>
+      </w:r>
+      <w:proofErr w:type="spellStart"/>
+      <w:r>
+        <w:rPr>
+          <w:rFonts w:eastAsia="Times New Roman" w:cstheme="minorHAnsi"/>
+          <w:color w:val="000000"/>
+          <w:lang w:eastAsia="en-GB"/>
+        </w:rPr>
+        <w:t>Houtman</w:t>
+      </w:r>
+      <w:proofErr w:type="spellEnd"/>
+      <w:r>
+        <w:rPr>
+          <w:rFonts w:eastAsia="Times New Roman" w:cstheme="minorHAnsi"/>
+          <w:color w:val="000000"/>
+          <w:lang w:eastAsia="en-GB"/>
+        </w:rPr>
+        <w:t xml:space="preserve"> </w:t>
+      </w:r>
+      <w:proofErr w:type="spellStart"/>
+      <w:r>
+        <w:rPr>
+          <w:rFonts w:eastAsia="Times New Roman" w:cstheme="minorHAnsi"/>
+          <w:color w:val="000000"/>
+          <w:lang w:eastAsia="en-GB"/>
+        </w:rPr>
+        <w:t>Abrolhos</w:t>
+      </w:r>
+      <w:proofErr w:type="spellEnd"/>
+      <w:r>
+        <w:rPr>
+          <w:rFonts w:eastAsia="Times New Roman" w:cstheme="minorHAnsi"/>
+          <w:color w:val="000000"/>
+          <w:lang w:eastAsia="en-GB"/>
+        </w:rPr>
+        <w:t xml:space="preserve"> is 80 kilometres off the coast of Geraldton and was, at that time, known but completely unexplored. The Batavia survivors were stranded in one what is still today one of the most isolated parts of the world.</w:t>
       </w:r>
     </w:p>
     <w:p>
@@ -1218,7 +1317,7 @@
           <w:color w:val="000000"/>
           <w:lang w:eastAsia="en-GB"/>
         </w:rPr>
-        <w:t xml:space="preserve">Weeks were spent plotting, planning and recruiting sailors and soldiers to the team of mutineers. However, mere days before the mutiny was to be put into effect, Batavia ran aground on the </w:t>
+        <w:t xml:space="preserve">After unsuccessfully searching the archipelago for food and water, </w:t>
       </w:r>
       <w:proofErr w:type="spellStart"/>
       <w:r>
@@ -1227,1378 +1326,1743 @@
           <w:color w:val="000000"/>
           <w:lang w:eastAsia="en-GB"/>
         </w:rPr>
+        <w:t>Pelsaert</w:t>
+      </w:r>
+      <w:proofErr w:type="spellEnd"/>
+      <w:r>
+        <w:rPr>
+          <w:rFonts w:eastAsia="Times New Roman" w:cstheme="minorHAnsi"/>
+          <w:color w:val="000000"/>
+          <w:lang w:eastAsia="en-GB"/>
+        </w:rPr>
+        <w:t xml:space="preserve"> together with Captain </w:t>
+      </w:r>
+      <w:proofErr w:type="spellStart"/>
+      <w:r>
+        <w:rPr>
+          <w:rFonts w:eastAsia="Times New Roman" w:cstheme="minorHAnsi"/>
+          <w:color w:val="000000"/>
+          <w:lang w:eastAsia="en-GB"/>
+        </w:rPr>
+        <w:t>Jacobsz</w:t>
+      </w:r>
+      <w:proofErr w:type="spellEnd"/>
+      <w:r>
+        <w:rPr>
+          <w:rFonts w:eastAsia="Times New Roman" w:cstheme="minorHAnsi"/>
+          <w:color w:val="000000"/>
+          <w:lang w:eastAsia="en-GB"/>
+        </w:rPr>
+        <w:t xml:space="preserve"> and a small crew set out for Batavia, 3000 kilometres away across open sea, in an uncovered single-</w:t>
+      </w:r>
+      <w:proofErr w:type="spellStart"/>
+      <w:r>
+        <w:rPr>
+          <w:rFonts w:eastAsia="Times New Roman" w:cstheme="minorHAnsi"/>
+          <w:color w:val="000000"/>
+          <w:lang w:eastAsia="en-GB"/>
+        </w:rPr>
+        <w:t>masted</w:t>
+      </w:r>
+      <w:proofErr w:type="spellEnd"/>
+      <w:r>
+        <w:rPr>
+          <w:rFonts w:eastAsia="Times New Roman" w:cstheme="minorHAnsi"/>
+          <w:color w:val="000000"/>
+          <w:lang w:eastAsia="en-GB"/>
+        </w:rPr>
+        <w:t xml:space="preserve"> longboat. Their story alone deserves to be remembered as one of the most incredible feats of survival in maritime history.</w:t>
+      </w:r>
+    </w:p>
+    <w:p>
+      <w:pPr>
+        <w:spacing w:before="100" w:beforeAutospacing="1" w:after="100" w:afterAutospacing="1" w:line="240" w:lineRule="auto"/>
+        <w:rPr>
+          <w:rFonts w:eastAsia="Times New Roman" w:cstheme="minorHAnsi"/>
+          <w:color w:val="000000"/>
+          <w:lang w:eastAsia="en-GB"/>
+        </w:rPr>
+      </w:pPr>
+      <w:r>
+        <w:rPr>
+          <w:rFonts w:eastAsia="Times New Roman" w:cstheme="minorHAnsi"/>
+          <w:color w:val="000000"/>
+          <w:lang w:eastAsia="en-GB"/>
+        </w:rPr>
+        <w:t>But this story is not concerned with those who left, but rather with those who remained.</w:t>
+      </w:r>
+    </w:p>
+    <w:p>
+      <w:pPr>
+        <w:spacing w:before="100" w:beforeAutospacing="1" w:after="100" w:afterAutospacing="1" w:line="240" w:lineRule="auto"/>
+        <w:rPr>
+          <w:rFonts w:eastAsia="Times New Roman" w:cstheme="minorHAnsi"/>
+          <w:color w:val="000000"/>
+          <w:lang w:eastAsia="en-GB"/>
+        </w:rPr>
+      </w:pPr>
+      <w:r>
+        <w:rPr>
+          <w:rFonts w:eastAsia="Times New Roman" w:cstheme="minorHAnsi"/>
+          <w:color w:val="000000"/>
+          <w:lang w:eastAsia="en-GB"/>
+        </w:rPr>
+        <w:t xml:space="preserve">Back in the </w:t>
+      </w:r>
+      <w:proofErr w:type="spellStart"/>
+      <w:r>
+        <w:rPr>
+          <w:rFonts w:eastAsia="Times New Roman" w:cstheme="minorHAnsi"/>
+          <w:color w:val="000000"/>
+          <w:lang w:eastAsia="en-GB"/>
+        </w:rPr>
+        <w:t>Abrolhos</w:t>
+      </w:r>
+      <w:proofErr w:type="spellEnd"/>
+      <w:r>
+        <w:rPr>
+          <w:rFonts w:eastAsia="Times New Roman" w:cstheme="minorHAnsi"/>
+          <w:color w:val="000000"/>
+          <w:lang w:eastAsia="en-GB"/>
+        </w:rPr>
+        <w:t xml:space="preserve">, </w:t>
+      </w:r>
+      <w:proofErr w:type="spellStart"/>
+      <w:r>
+        <w:rPr>
+          <w:rFonts w:eastAsia="Times New Roman" w:cstheme="minorHAnsi"/>
+          <w:color w:val="000000"/>
+          <w:lang w:eastAsia="en-GB"/>
+        </w:rPr>
+        <w:t>Jeronimus</w:t>
+      </w:r>
+      <w:proofErr w:type="spellEnd"/>
+      <w:r>
+        <w:rPr>
+          <w:rFonts w:eastAsia="Times New Roman" w:cstheme="minorHAnsi"/>
+          <w:color w:val="000000"/>
+          <w:lang w:eastAsia="en-GB"/>
+        </w:rPr>
+        <w:t xml:space="preserve"> </w:t>
+      </w:r>
+      <w:proofErr w:type="spellStart"/>
+      <w:r>
+        <w:rPr>
+          <w:rFonts w:eastAsia="Times New Roman" w:cstheme="minorHAnsi"/>
+          <w:color w:val="000000"/>
+          <w:lang w:eastAsia="en-GB"/>
+        </w:rPr>
+        <w:t>Cornelisz</w:t>
+      </w:r>
+      <w:proofErr w:type="spellEnd"/>
+      <w:r>
+        <w:rPr>
+          <w:rFonts w:eastAsia="Times New Roman" w:cstheme="minorHAnsi"/>
+          <w:color w:val="000000"/>
+          <w:lang w:eastAsia="en-GB"/>
+        </w:rPr>
+        <w:t xml:space="preserve"> had inherited total dominion over a flock of around 200 survivors. Determined to continue with the mutiny, he quickly assembled a council of his lead mutineers together with a new plan: to murder over a hundred men, women, and children, until there could be no resistance to seizing the rescue ship when it arrived.</w:t>
+      </w:r>
+    </w:p>
+    <w:p>
+      <w:pPr>
+        <w:rPr>
+          <w:rFonts w:cstheme="minorHAnsi"/>
+        </w:rPr>
+      </w:pPr>
+      <w:r>
+        <w:rPr>
+          <w:rFonts w:cstheme="minorHAnsi"/>
+          <w:b/>
+        </w:rPr>
+        <w:t>Open Your Eyes</w:t>
+      </w:r>
+    </w:p>
+    <w:p>
+      <w:pPr>
+        <w:rPr>
+          <w:rFonts w:cstheme="minorHAnsi"/>
+        </w:rPr>
+      </w:pPr>
+      <w:r>
+        <w:rPr>
+          <w:rFonts w:cstheme="minorHAnsi"/>
+        </w:rPr>
+        <w:t>The story of the Batavia mutiny will be told over two Acts, with many s</w:t>
+      </w:r>
+      <w:r>
+        <w:rPr>
+          <w:rFonts w:cstheme="minorHAnsi"/>
+        </w:rPr>
+        <w:t>tages in between</w:t>
+      </w:r>
+      <w:r>
+        <w:rPr>
+          <w:rFonts w:cstheme="minorHAnsi"/>
+        </w:rPr>
+        <w:t>. Each s</w:t>
+      </w:r>
+      <w:r>
+        <w:rPr>
+          <w:rFonts w:cstheme="minorHAnsi"/>
+        </w:rPr>
+        <w:t>tage</w:t>
+      </w:r>
+      <w:r>
+        <w:rPr>
+          <w:rFonts w:cstheme="minorHAnsi"/>
+        </w:rPr>
+        <w:t xml:space="preserve"> will provide numerous opportunities for the player to explore branching paths, and it is our intention that each decision will influence the game at some point.</w:t>
+      </w:r>
+    </w:p>
+    <w:p>
+      <w:pPr>
+        <w:rPr>
+          <w:rFonts w:cstheme="minorHAnsi"/>
+        </w:rPr>
+      </w:pPr>
+      <w:r>
+        <w:rPr>
+          <w:rFonts w:cstheme="minorHAnsi"/>
+        </w:rPr>
+        <w:t xml:space="preserve">The first Act will take play on Batavia, during the initial journal from Texel, in the Dutch Republic, to the Canary Islands, Senegal, Cape Town, and ending with the ship running aground on Morning Reef in the </w:t>
+      </w:r>
+      <w:proofErr w:type="spellStart"/>
+      <w:r>
+        <w:rPr>
+          <w:rFonts w:cstheme="minorHAnsi"/>
+        </w:rPr>
         <w:t>Houtman</w:t>
       </w:r>
       <w:proofErr w:type="spellEnd"/>
       <w:r>
         <w:rPr>
-          <w:rFonts w:eastAsia="Times New Roman" w:cstheme="minorHAnsi"/>
-          <w:color w:val="000000"/>
-          <w:lang w:eastAsia="en-GB"/>
+          <w:rFonts w:cstheme="minorHAnsi"/>
         </w:rPr>
         <w:t xml:space="preserve"> </w:t>
       </w:r>
       <w:proofErr w:type="spellStart"/>
       <w:r>
         <w:rPr>
-          <w:rFonts w:eastAsia="Times New Roman" w:cstheme="minorHAnsi"/>
-          <w:color w:val="000000"/>
-          <w:lang w:eastAsia="en-GB"/>
+          <w:rFonts w:cstheme="minorHAnsi"/>
         </w:rPr>
         <w:t>Abrolhos</w:t>
       </w:r>
       <w:proofErr w:type="spellEnd"/>
       <w:r>
         <w:rPr>
-          <w:rFonts w:eastAsia="Times New Roman" w:cstheme="minorHAnsi"/>
-          <w:color w:val="000000"/>
-          <w:lang w:eastAsia="en-GB"/>
-        </w:rPr>
-        <w:t xml:space="preserve">. A coral archipelago, the </w:t>
+          <w:rFonts w:cstheme="minorHAnsi"/>
+        </w:rPr>
+        <w:t>.</w:t>
+      </w:r>
+      <w:r>
+        <w:rPr>
+          <w:rFonts w:cstheme="minorHAnsi"/>
+        </w:rPr>
+        <w:t xml:space="preserve"> The player will be involved in many key events during the journey, including:</w:t>
+      </w:r>
+    </w:p>
+    <w:p>
+      <w:pPr>
+        <w:pStyle w:val="ListParagraph"/>
+        <w:numPr>
+          <w:ilvl w:val="0"/>
+          <w:numId w:val="2"/>
+        </w:numPr>
+        <w:rPr>
+          <w:rFonts w:cstheme="minorHAnsi"/>
+        </w:rPr>
+      </w:pPr>
+      <w:r>
+        <w:rPr>
+          <w:rFonts w:cstheme="minorHAnsi"/>
+        </w:rPr>
+        <w:t>D</w:t>
+      </w:r>
+      <w:r>
+        <w:rPr>
+          <w:rFonts w:cstheme="minorHAnsi"/>
+        </w:rPr>
+        <w:t>irectly associating with the main characters, interacting with and possibly befriending many common NPCs who turn out to hold various critical roles in the second Act</w:t>
+      </w:r>
+      <w:r>
+        <w:rPr>
+          <w:rFonts w:cstheme="minorHAnsi"/>
+        </w:rPr>
+        <w:t>;</w:t>
+      </w:r>
+    </w:p>
+    <w:p>
+      <w:pPr>
+        <w:pStyle w:val="ListParagraph"/>
+        <w:numPr>
+          <w:ilvl w:val="0"/>
+          <w:numId w:val="2"/>
+        </w:numPr>
+        <w:rPr>
+          <w:rFonts w:cstheme="minorHAnsi"/>
+        </w:rPr>
+      </w:pPr>
+      <w:r>
+        <w:rPr>
+          <w:rFonts w:cstheme="minorHAnsi"/>
+        </w:rPr>
+        <w:t xml:space="preserve">Investigating the rumours of mutiny, either for the benefit of the </w:t>
       </w:r>
       <w:proofErr w:type="spellStart"/>
       <w:r>
         <w:rPr>
-          <w:rFonts w:eastAsia="Times New Roman" w:cstheme="minorHAnsi"/>
-          <w:color w:val="000000"/>
-          <w:lang w:eastAsia="en-GB"/>
+          <w:rFonts w:cstheme="minorHAnsi"/>
+        </w:rPr>
+        <w:t>Overmerchant</w:t>
+      </w:r>
+      <w:proofErr w:type="spellEnd"/>
+      <w:r>
+        <w:rPr>
+          <w:rFonts w:cstheme="minorHAnsi"/>
+        </w:rPr>
+        <w:t xml:space="preserve"> </w:t>
+      </w:r>
+      <w:proofErr w:type="spellStart"/>
+      <w:r>
+        <w:rPr>
+          <w:rFonts w:cstheme="minorHAnsi"/>
+        </w:rPr>
+        <w:t>Pelsaert</w:t>
+      </w:r>
+      <w:proofErr w:type="spellEnd"/>
+      <w:r>
+        <w:rPr>
+          <w:rFonts w:cstheme="minorHAnsi"/>
+        </w:rPr>
+        <w:t xml:space="preserve">, or secretly for the </w:t>
+      </w:r>
+      <w:proofErr w:type="spellStart"/>
+      <w:r>
+        <w:rPr>
+          <w:rFonts w:cstheme="minorHAnsi"/>
+        </w:rPr>
+        <w:t>Undermerchant</w:t>
+      </w:r>
+      <w:proofErr w:type="spellEnd"/>
+      <w:r>
+        <w:rPr>
+          <w:rFonts w:cstheme="minorHAnsi"/>
+        </w:rPr>
+        <w:t xml:space="preserve"> </w:t>
+      </w:r>
+      <w:proofErr w:type="spellStart"/>
+      <w:r>
+        <w:rPr>
+          <w:rFonts w:cstheme="minorHAnsi"/>
+        </w:rPr>
+        <w:t>Cornelisz</w:t>
+      </w:r>
+      <w:proofErr w:type="spellEnd"/>
+      <w:r>
+        <w:rPr>
+          <w:rFonts w:cstheme="minorHAnsi"/>
+        </w:rPr>
+        <w:t>, either with significant consequences;</w:t>
+      </w:r>
+    </w:p>
+    <w:p>
+      <w:pPr>
+        <w:pStyle w:val="ListParagraph"/>
+        <w:numPr>
+          <w:ilvl w:val="0"/>
+          <w:numId w:val="2"/>
+        </w:numPr>
+        <w:rPr>
+          <w:rFonts w:cstheme="minorHAnsi"/>
+        </w:rPr>
+      </w:pPr>
+      <w:r>
+        <w:rPr>
+          <w:rFonts w:cstheme="minorHAnsi"/>
+        </w:rPr>
+        <w:t xml:space="preserve">Assisting in the mutiny, and potentially engaging in </w:t>
+      </w:r>
+      <w:r>
+        <w:rPr>
+          <w:rFonts w:cstheme="minorHAnsi"/>
+        </w:rPr>
+        <w:t>acts of sabotage such as misdirecting the course of the ship, or participating in an assault on a member of the crew;</w:t>
+      </w:r>
+    </w:p>
+    <w:p>
+      <w:pPr>
+        <w:pStyle w:val="ListParagraph"/>
+        <w:numPr>
+          <w:ilvl w:val="0"/>
+          <w:numId w:val="2"/>
+        </w:numPr>
+        <w:rPr>
+          <w:rFonts w:cstheme="minorHAnsi"/>
+        </w:rPr>
+      </w:pPr>
+      <w:r>
+        <w:rPr>
+          <w:rFonts w:cstheme="minorHAnsi"/>
+        </w:rPr>
+        <w:t xml:space="preserve">Opposing the </w:t>
+      </w:r>
+      <w:proofErr w:type="gramStart"/>
+      <w:r>
+        <w:rPr>
+          <w:rFonts w:cstheme="minorHAnsi"/>
+        </w:rPr>
+        <w:t>mutiny, and</w:t>
+      </w:r>
+      <w:proofErr w:type="gramEnd"/>
+      <w:r>
+        <w:rPr>
+          <w:rFonts w:cstheme="minorHAnsi"/>
+        </w:rPr>
+        <w:t xml:space="preserve"> assisting the </w:t>
+      </w:r>
+      <w:proofErr w:type="spellStart"/>
+      <w:r>
+        <w:rPr>
+          <w:rFonts w:cstheme="minorHAnsi"/>
+        </w:rPr>
+        <w:t>Overmerchant</w:t>
+      </w:r>
+      <w:proofErr w:type="spellEnd"/>
+      <w:r>
+        <w:rPr>
+          <w:rFonts w:cstheme="minorHAnsi"/>
+        </w:rPr>
+        <w:t xml:space="preserve"> and loyal crew against acts of sabotage.</w:t>
+      </w:r>
+    </w:p>
+    <w:p>
+      <w:pPr>
+        <w:rPr>
+          <w:rFonts w:cstheme="minorHAnsi"/>
+        </w:rPr>
+      </w:pPr>
+    </w:p>
+    <w:p>
+      <w:pPr>
+        <w:rPr>
+          <w:rFonts w:cstheme="minorHAnsi"/>
+        </w:rPr>
+      </w:pPr>
+      <w:r>
+        <w:rPr>
+          <w:rFonts w:cstheme="minorHAnsi"/>
+        </w:rPr>
+        <w:t xml:space="preserve">The second Act will take place entirely in the </w:t>
+      </w:r>
+      <w:proofErr w:type="spellStart"/>
+      <w:r>
+        <w:rPr>
+          <w:rFonts w:cstheme="minorHAnsi"/>
         </w:rPr>
         <w:t>Houtman</w:t>
       </w:r>
       <w:proofErr w:type="spellEnd"/>
       <w:r>
         <w:rPr>
-          <w:rFonts w:eastAsia="Times New Roman" w:cstheme="minorHAnsi"/>
-          <w:color w:val="000000"/>
-          <w:lang w:eastAsia="en-GB"/>
+          <w:rFonts w:cstheme="minorHAnsi"/>
         </w:rPr>
         <w:t xml:space="preserve"> </w:t>
       </w:r>
       <w:proofErr w:type="spellStart"/>
       <w:r>
         <w:rPr>
-          <w:rFonts w:eastAsia="Times New Roman" w:cstheme="minorHAnsi"/>
-          <w:color w:val="000000"/>
-          <w:lang w:eastAsia="en-GB"/>
+          <w:rFonts w:cstheme="minorHAnsi"/>
         </w:rPr>
         <w:t>Abrolhos</w:t>
       </w:r>
       <w:proofErr w:type="spellEnd"/>
       <w:r>
         <w:rPr>
-          <w:rFonts w:eastAsia="Times New Roman" w:cstheme="minorHAnsi"/>
-          <w:color w:val="000000"/>
-          <w:lang w:eastAsia="en-GB"/>
-        </w:rPr>
-        <w:t xml:space="preserve"> is 80 kilometres off the coast of Geraldton and was, at that time, known but completely unexplored. The Batavia survivors were stranded in one what is still today one of the most isolated parts of the world.</w:t>
-      </w:r>
-    </w:p>
-    <w:p>
-      <w:pPr>
-        <w:spacing w:before="100" w:beforeAutospacing="1" w:after="100" w:afterAutospacing="1" w:line="240" w:lineRule="auto"/>
-        <w:rPr>
-          <w:rFonts w:eastAsia="Times New Roman" w:cstheme="minorHAnsi"/>
-          <w:color w:val="000000"/>
-          <w:lang w:eastAsia="en-GB"/>
-        </w:rPr>
-      </w:pPr>
-      <w:r>
-        <w:rPr>
-          <w:rFonts w:eastAsia="Times New Roman" w:cstheme="minorHAnsi"/>
-          <w:color w:val="000000"/>
-          <w:lang w:eastAsia="en-GB"/>
-        </w:rPr>
-        <w:t xml:space="preserve">After unsuccessfully searching the archipelago for food and water, </w:t>
+          <w:rFonts w:cstheme="minorHAnsi"/>
+        </w:rPr>
+        <w:t xml:space="preserve">, beginning with transferring to Beacon Island (historically dubbed ‘Batavia’s Graveyard’ by the survivors) but also, depending on player decisions and outcomes, around the </w:t>
       </w:r>
       <w:proofErr w:type="spellStart"/>
       <w:r>
         <w:rPr>
-          <w:rFonts w:eastAsia="Times New Roman" w:cstheme="minorHAnsi"/>
-          <w:color w:val="000000"/>
-          <w:lang w:eastAsia="en-GB"/>
-        </w:rPr>
-        <w:t>Pelsaert</w:t>
+          <w:rFonts w:cstheme="minorHAnsi"/>
+        </w:rPr>
+        <w:t>Abrolhos</w:t>
       </w:r>
       <w:proofErr w:type="spellEnd"/>
       <w:r>
         <w:rPr>
-          <w:rFonts w:eastAsia="Times New Roman" w:cstheme="minorHAnsi"/>
-          <w:color w:val="000000"/>
-          <w:lang w:eastAsia="en-GB"/>
-        </w:rPr>
-        <w:t xml:space="preserve"> together with Captain </w:t>
+          <w:rFonts w:cstheme="minorHAnsi"/>
+        </w:rPr>
+        <w:t xml:space="preserve"> on other islands such as Long Island, Traitor’s Island, and East &amp; West </w:t>
       </w:r>
       <w:proofErr w:type="spellStart"/>
       <w:r>
         <w:rPr>
-          <w:rFonts w:eastAsia="Times New Roman" w:cstheme="minorHAnsi"/>
-          <w:color w:val="000000"/>
-          <w:lang w:eastAsia="en-GB"/>
-        </w:rPr>
-        <w:t>Jacobsz</w:t>
+          <w:rFonts w:cstheme="minorHAnsi"/>
+        </w:rPr>
+        <w:t>Wallabi</w:t>
       </w:r>
       <w:proofErr w:type="spellEnd"/>
       <w:r>
         <w:rPr>
-          <w:rFonts w:eastAsia="Times New Roman" w:cstheme="minorHAnsi"/>
-          <w:color w:val="000000"/>
-          <w:lang w:eastAsia="en-GB"/>
-        </w:rPr>
-        <w:t xml:space="preserve"> and a small crew set out for Batavia, 3000 kilometres away across open sea, in an uncovered single-</w:t>
-      </w:r>
+          <w:rFonts w:cstheme="minorHAnsi"/>
+        </w:rPr>
+        <w:t xml:space="preserve"> Islands.</w:t>
+      </w:r>
+    </w:p>
+    <w:p>
+      <w:pPr>
+        <w:rPr>
+          <w:rFonts w:cstheme="minorHAnsi"/>
+        </w:rPr>
+      </w:pPr>
+      <w:r>
+        <w:rPr>
+          <w:rFonts w:cstheme="minorHAnsi"/>
+        </w:rPr>
+        <w:lastRenderedPageBreak/>
+        <w:t xml:space="preserve">Batavia left </w:t>
+      </w:r>
+      <w:r>
+        <w:rPr>
+          <w:rFonts w:cstheme="minorHAnsi"/>
+        </w:rPr>
+        <w:t>the Dutch Republic with 341 souls on board. After the inevitable ravages of diseases at sea such as scurvy, and drownings during and after the running agr</w:t>
+      </w:r>
+      <w:bookmarkStart w:id="0" w:name="_GoBack"/>
+      <w:bookmarkEnd w:id="0"/>
+      <w:r>
+        <w:rPr>
+          <w:rFonts w:cstheme="minorHAnsi"/>
+        </w:rPr>
+        <w:t xml:space="preserve">ound, the </w:t>
+      </w:r>
+      <w:r>
+        <w:rPr>
+          <w:rFonts w:cstheme="minorHAnsi"/>
+        </w:rPr>
+        <w:t xml:space="preserve">total number of survivors </w:t>
+      </w:r>
+      <w:r>
+        <w:rPr>
+          <w:rFonts w:cstheme="minorHAnsi"/>
+        </w:rPr>
+        <w:t xml:space="preserve">of the shipwreck was </w:t>
+      </w:r>
+      <w:r>
+        <w:rPr>
+          <w:rFonts w:cstheme="minorHAnsi"/>
+        </w:rPr>
+        <w:t xml:space="preserve">322. </w:t>
+      </w:r>
+    </w:p>
+    <w:p>
+      <w:pPr>
+        <w:rPr>
+          <w:rFonts w:cstheme="minorHAnsi"/>
+        </w:rPr>
+      </w:pPr>
+    </w:p>
+    <w:p>
+      <w:pPr>
+        <w:rPr>
+          <w:rFonts w:cstheme="minorHAnsi"/>
+        </w:rPr>
+      </w:pPr>
+    </w:p>
+    <w:p>
+      <w:pPr>
+        <w:rPr>
+          <w:rFonts w:cstheme="minorHAnsi"/>
+        </w:rPr>
+      </w:pPr>
+    </w:p>
+    <w:p>
+      <w:pPr>
+        <w:rPr>
+          <w:rFonts w:cstheme="minorHAnsi"/>
+        </w:rPr>
+      </w:pPr>
+    </w:p>
+    <w:p>
+      <w:pPr>
+        <w:rPr>
+          <w:rFonts w:cstheme="minorHAnsi"/>
+        </w:rPr>
+      </w:pPr>
+    </w:p>
+    <w:p>
+      <w:pPr>
+        <w:rPr>
+          <w:rFonts w:cstheme="minorHAnsi"/>
+        </w:rPr>
+      </w:pPr>
+    </w:p>
+    <w:p>
+      <w:pPr>
+        <w:rPr>
+          <w:rFonts w:cstheme="minorHAnsi"/>
+        </w:rPr>
+      </w:pPr>
       <w:proofErr w:type="spellStart"/>
       <w:r>
         <w:rPr>
-          <w:rFonts w:eastAsia="Times New Roman" w:cstheme="minorHAnsi"/>
-          <w:color w:val="000000"/>
-          <w:lang w:eastAsia="en-GB"/>
-        </w:rPr>
-        <w:t>masted</w:t>
+          <w:rFonts w:ascii="Arial" w:hAnsi="Arial" w:cs="Arial"/>
+          <w:color w:val="000000"/>
+          <w:sz w:val="20"/>
+          <w:szCs w:val="20"/>
+          <w:shd w:val="clear" w:color="auto" w:fill="FFFFFF"/>
+        </w:rPr>
+        <w:t>Ariese</w:t>
       </w:r>
       <w:proofErr w:type="spellEnd"/>
       <w:r>
         <w:rPr>
-          <w:rFonts w:eastAsia="Times New Roman" w:cstheme="minorHAnsi"/>
-          <w:color w:val="000000"/>
-          <w:lang w:eastAsia="en-GB"/>
-        </w:rPr>
-        <w:t xml:space="preserve"> longboat. Their story alone deserves to be remembered as one of the most incredible feats of survival in maritime history.</w:t>
-      </w:r>
-    </w:p>
-    <w:p>
-      <w:pPr>
-        <w:spacing w:before="100" w:beforeAutospacing="1" w:after="100" w:afterAutospacing="1" w:line="240" w:lineRule="auto"/>
-        <w:rPr>
-          <w:rFonts w:eastAsia="Times New Roman" w:cstheme="minorHAnsi"/>
-          <w:color w:val="000000"/>
-          <w:lang w:eastAsia="en-GB"/>
-        </w:rPr>
-      </w:pPr>
-      <w:r>
-        <w:rPr>
-          <w:rFonts w:eastAsia="Times New Roman" w:cstheme="minorHAnsi"/>
-          <w:color w:val="000000"/>
-          <w:lang w:eastAsia="en-GB"/>
-        </w:rPr>
-        <w:t>But this story is not concerned with those who left, but rather with those who remained.</w:t>
-      </w:r>
-    </w:p>
-    <w:p>
-      <w:pPr>
-        <w:spacing w:before="100" w:beforeAutospacing="1" w:after="100" w:afterAutospacing="1" w:line="240" w:lineRule="auto"/>
-        <w:rPr>
-          <w:rFonts w:eastAsia="Times New Roman" w:cstheme="minorHAnsi"/>
-          <w:color w:val="000000"/>
-          <w:lang w:eastAsia="en-GB"/>
-        </w:rPr>
-      </w:pPr>
-      <w:r>
-        <w:rPr>
-          <w:rFonts w:eastAsia="Times New Roman" w:cstheme="minorHAnsi"/>
-          <w:color w:val="000000"/>
-          <w:lang w:eastAsia="en-GB"/>
-        </w:rPr>
-        <w:t xml:space="preserve">Back in the </w:t>
+          <w:rFonts w:ascii="Arial" w:hAnsi="Arial" w:cs="Arial"/>
+          <w:color w:val="000000"/>
+          <w:sz w:val="20"/>
+          <w:szCs w:val="20"/>
+          <w:shd w:val="clear" w:color="auto" w:fill="FFFFFF"/>
+        </w:rPr>
+        <w:t>, C. (2012). </w:t>
+      </w:r>
+      <w:r>
+        <w:rPr>
+          <w:rFonts w:ascii="Arial" w:hAnsi="Arial" w:cs="Arial"/>
+          <w:i/>
+          <w:iCs/>
+          <w:color w:val="000000"/>
+          <w:sz w:val="20"/>
+          <w:szCs w:val="20"/>
+          <w:shd w:val="clear" w:color="auto" w:fill="FFFFFF"/>
+        </w:rPr>
+        <w:t xml:space="preserve">Databases of the people aboard the VOC ships Batavia (1629) &amp; </w:t>
       </w:r>
       <w:proofErr w:type="spellStart"/>
       <w:r>
         <w:rPr>
-          <w:rFonts w:eastAsia="Times New Roman" w:cstheme="minorHAnsi"/>
-          <w:color w:val="000000"/>
-          <w:lang w:eastAsia="en-GB"/>
-        </w:rPr>
-        <w:t>Abrolhos</w:t>
+          <w:rFonts w:ascii="Arial" w:hAnsi="Arial" w:cs="Arial"/>
+          <w:i/>
+          <w:iCs/>
+          <w:color w:val="000000"/>
+          <w:sz w:val="20"/>
+          <w:szCs w:val="20"/>
+          <w:shd w:val="clear" w:color="auto" w:fill="FFFFFF"/>
+        </w:rPr>
+        <w:t>Zeewijk</w:t>
       </w:r>
       <w:proofErr w:type="spellEnd"/>
       <w:r>
         <w:rPr>
-          <w:rFonts w:eastAsia="Times New Roman" w:cstheme="minorHAnsi"/>
-          <w:color w:val="000000"/>
-          <w:lang w:eastAsia="en-GB"/>
-        </w:rPr>
-        <w:t xml:space="preserve">, </w:t>
-      </w:r>
-      <w:proofErr w:type="spellStart"/>
-      <w:r>
-        <w:rPr>
-          <w:rFonts w:eastAsia="Times New Roman" w:cstheme="minorHAnsi"/>
-          <w:color w:val="000000"/>
-          <w:lang w:eastAsia="en-GB"/>
-        </w:rPr>
-        <w:t>Jeronimus</w:t>
-      </w:r>
-      <w:proofErr w:type="spellEnd"/>
-      <w:r>
-        <w:rPr>
-          <w:rFonts w:eastAsia="Times New Roman" w:cstheme="minorHAnsi"/>
-          <w:color w:val="000000"/>
-          <w:lang w:eastAsia="en-GB"/>
+          <w:rFonts w:ascii="Arial" w:hAnsi="Arial" w:cs="Arial"/>
+          <w:i/>
+          <w:iCs/>
+          <w:color w:val="000000"/>
+          <w:sz w:val="20"/>
+          <w:szCs w:val="20"/>
+          <w:shd w:val="clear" w:color="auto" w:fill="FFFFFF"/>
+        </w:rPr>
+        <w:t xml:space="preserve"> (1725)</w:t>
+      </w:r>
+      <w:r>
+        <w:rPr>
+          <w:rFonts w:ascii="Arial" w:hAnsi="Arial" w:cs="Arial"/>
+          <w:color w:val="000000"/>
+          <w:sz w:val="20"/>
+          <w:szCs w:val="20"/>
+          <w:shd w:val="clear" w:color="auto" w:fill="FFFFFF"/>
+        </w:rPr>
+        <w:t>. Fremantle, W.A.: Australian National Centre of Excellence for Maritime Archaeology.</w:t>
+      </w:r>
+    </w:p>
+    <w:p>
+      <w:pPr>
+        <w:rPr>
+          <w:rFonts w:cstheme="minorHAnsi"/>
+        </w:rPr>
+      </w:pPr>
+    </w:p>
+    <w:p>
+      <w:pPr>
+        <w:rPr>
+          <w:rFonts w:cstheme="minorHAnsi"/>
+        </w:rPr>
+      </w:pPr>
+    </w:p>
+    <w:p>
+      <w:pPr>
+        <w:rPr>
+          <w:rFonts w:cstheme="minorHAnsi"/>
+        </w:rPr>
+      </w:pPr>
+    </w:p>
+    <w:p>
+      <w:pPr>
+        <w:rPr>
+          <w:rFonts w:cstheme="minorHAnsi"/>
+        </w:rPr>
+      </w:pPr>
+    </w:p>
+    <w:p>
+      <w:pPr>
+        <w:rPr>
+          <w:rFonts w:cstheme="minorHAnsi"/>
+        </w:rPr>
+      </w:pPr>
+    </w:p>
+    <w:p>
+      <w:pPr>
+        <w:rPr>
+          <w:rFonts w:cstheme="minorHAnsi"/>
+        </w:rPr>
+      </w:pPr>
+    </w:p>
+    <w:p>
+      <w:pPr>
+        <w:rPr>
+          <w:rFonts w:cstheme="minorHAnsi"/>
+        </w:rPr>
+      </w:pPr>
+    </w:p>
+    <w:p>
+      <w:pPr>
+        <w:rPr>
+          <w:rFonts w:cstheme="minorHAnsi"/>
+          <w:b/>
+        </w:rPr>
+      </w:pPr>
+      <w:r>
+        <w:rPr>
+          <w:rFonts w:cstheme="minorHAnsi"/>
+          <w:b/>
+        </w:rPr>
+        <w:t>[Part 4: Technicalities]</w:t>
+      </w:r>
+    </w:p>
+    <w:p>
+      <w:pPr>
+        <w:rPr>
+          <w:rFonts w:cstheme="minorHAnsi"/>
+          <w:b/>
+          <w:i/>
+        </w:rPr>
+      </w:pPr>
+      <w:r>
+        <w:rPr>
+          <w:rFonts w:cstheme="minorHAnsi"/>
+          <w:b/>
+          <w:i/>
+        </w:rPr>
+        <w:t>[Roles]</w:t>
+      </w:r>
+    </w:p>
+    <w:p>
+      <w:pPr>
+        <w:rPr>
+          <w:rFonts w:cstheme="minorHAnsi"/>
+          <w:i/>
+        </w:rPr>
+      </w:pPr>
+      <w:r>
+        <w:rPr>
+          <w:rFonts w:cstheme="minorHAnsi"/>
+          <w:i/>
+        </w:rPr>
+        <w:t>[</w:t>
+      </w:r>
+      <w:r>
+        <w:rPr>
+          <w:rStyle w:val="fontstyle01"/>
+          <w:rFonts w:asciiTheme="minorHAnsi" w:hAnsiTheme="minorHAnsi" w:cstheme="minorHAnsi"/>
+          <w:i/>
+          <w:sz w:val="22"/>
+          <w:szCs w:val="22"/>
+        </w:rPr>
+        <w:t xml:space="preserve">It is sometimes useful to define roles for </w:t>
+      </w:r>
+      <w:proofErr w:type="gramStart"/>
+      <w:r>
+        <w:rPr>
+          <w:rStyle w:val="fontstyle01"/>
+          <w:rFonts w:asciiTheme="minorHAnsi" w:hAnsiTheme="minorHAnsi" w:cstheme="minorHAnsi"/>
+          <w:i/>
+          <w:sz w:val="22"/>
+          <w:szCs w:val="22"/>
+        </w:rPr>
+        <w:t>particular participants</w:t>
+      </w:r>
+      <w:proofErr w:type="gramEnd"/>
+      <w:r>
+        <w:rPr>
+          <w:rStyle w:val="fontstyle01"/>
+          <w:rFonts w:asciiTheme="minorHAnsi" w:hAnsiTheme="minorHAnsi" w:cstheme="minorHAnsi"/>
+          <w:i/>
+          <w:sz w:val="22"/>
+          <w:szCs w:val="22"/>
+        </w:rPr>
+        <w:t>, such as Lead Developer, or Technical Designer, or User Interface Designer. It is also possible that roles are changed from week to week, depending on what needs to be done next. Have you defined any specific roles for your project? If so, describe and justify these. If not, describe your process and justify why there are no specific roles.</w:t>
+      </w:r>
+      <w:r>
+        <w:rPr>
+          <w:rFonts w:cstheme="minorHAnsi"/>
+          <w:i/>
+        </w:rPr>
+        <w:t>]</w:t>
+      </w:r>
+    </w:p>
+    <w:p>
+      <w:pPr>
+        <w:rPr>
+          <w:rFonts w:cstheme="minorHAnsi"/>
+          <w:i/>
+        </w:rPr>
+      </w:pPr>
+      <w:r>
+        <w:rPr>
+          <w:rFonts w:cstheme="minorHAnsi"/>
+          <w:i/>
+        </w:rPr>
+        <w:t xml:space="preserve">[ - Define roles for the projects </w:t>
+      </w:r>
+      <w:r>
+        <w:rPr>
+          <w:rFonts w:cstheme="minorHAnsi"/>
+          <w:i/>
+        </w:rPr>
+        <w:t>(one paragraph - no minimum length</w:t>
+      </w:r>
+      <w:r>
+        <w:rPr>
+          <w:rFonts w:cstheme="minorHAnsi"/>
+          <w:i/>
+        </w:rPr>
+        <w:t>)]</w:t>
+      </w:r>
+    </w:p>
+    <w:p>
+      <w:pPr>
+        <w:rPr>
+          <w:rFonts w:cstheme="minorHAnsi"/>
+          <w:i/>
+        </w:rPr>
+      </w:pPr>
+    </w:p>
+    <w:p>
+      <w:pPr>
+        <w:rPr>
+          <w:rFonts w:cstheme="minorHAnsi"/>
+          <w:b/>
+          <w:i/>
+        </w:rPr>
+      </w:pPr>
+      <w:r>
+        <w:rPr>
+          <w:rFonts w:cstheme="minorHAnsi"/>
+          <w:b/>
+          <w:i/>
+        </w:rPr>
+        <w:t>[Scope and Limits]</w:t>
+      </w:r>
+    </w:p>
+    <w:p>
+      <w:pPr>
+        <w:rPr>
+          <w:rStyle w:val="fontstyle01"/>
+          <w:rFonts w:asciiTheme="minorHAnsi" w:hAnsiTheme="minorHAnsi" w:cstheme="minorHAnsi"/>
+          <w:i/>
+          <w:sz w:val="22"/>
+          <w:szCs w:val="22"/>
+        </w:rPr>
+      </w:pPr>
+      <w:r>
+        <w:rPr>
+          <w:rFonts w:cstheme="minorHAnsi"/>
+          <w:i/>
+        </w:rPr>
+        <w:t>[</w:t>
+      </w:r>
+      <w:r>
+        <w:rPr>
+          <w:rStyle w:val="fontstyle01"/>
+          <w:rFonts w:asciiTheme="minorHAnsi" w:hAnsiTheme="minorHAnsi" w:cstheme="minorHAnsi"/>
+          <w:i/>
+          <w:sz w:val="22"/>
+          <w:szCs w:val="22"/>
+        </w:rPr>
+        <w:t xml:space="preserve">One of the more difficult parts of project planning and execution is to define the scope and limits of the project. As mentioned above, you never </w:t>
+      </w:r>
+      <w:proofErr w:type="gramStart"/>
+      <w:r>
+        <w:rPr>
+          <w:rStyle w:val="fontstyle01"/>
+          <w:rFonts w:asciiTheme="minorHAnsi" w:hAnsiTheme="minorHAnsi" w:cstheme="minorHAnsi"/>
+          <w:i/>
+          <w:sz w:val="22"/>
+          <w:szCs w:val="22"/>
+        </w:rPr>
+        <w:t>really complete</w:t>
+      </w:r>
+      <w:proofErr w:type="gramEnd"/>
+      <w:r>
+        <w:rPr>
+          <w:rStyle w:val="fontstyle01"/>
+          <w:rFonts w:asciiTheme="minorHAnsi" w:hAnsiTheme="minorHAnsi" w:cstheme="minorHAnsi"/>
+          <w:i/>
+          <w:sz w:val="22"/>
+          <w:szCs w:val="22"/>
+        </w:rPr>
+        <w:t xml:space="preserve"> project like these; all you can ever do is your best in the time available. Part of that involves setting priorities and accepting that there will be features that will take too long to develop. This means that it is important to set a scope for your project, as a means of ensuring that you make the most of the time available. </w:t>
+      </w:r>
+      <w:r>
+        <w:rPr>
+          <w:rStyle w:val="fontstyle01"/>
+          <w:rFonts w:asciiTheme="minorHAnsi" w:hAnsiTheme="minorHAnsi" w:cstheme="minorHAnsi"/>
+          <w:b/>
+          <w:i/>
+          <w:sz w:val="22"/>
+          <w:szCs w:val="22"/>
+        </w:rPr>
+        <w:t>For example, if you are developing a game, you might consider only producing one level and two or three characters, in order to show a proof-of-concept, rather than develop three levels and ten characters.]</w:t>
+      </w:r>
+    </w:p>
+    <w:p>
+      <w:pPr>
+        <w:rPr>
+          <w:rStyle w:val="fontstyle01"/>
+          <w:rFonts w:asciiTheme="minorHAnsi" w:hAnsiTheme="minorHAnsi" w:cstheme="minorHAnsi"/>
+          <w:i/>
+          <w:sz w:val="22"/>
+          <w:szCs w:val="22"/>
+        </w:rPr>
+      </w:pPr>
+      <w:r>
+        <w:rPr>
+          <w:rStyle w:val="fontstyle01"/>
+          <w:rFonts w:asciiTheme="minorHAnsi" w:hAnsiTheme="minorHAnsi" w:cstheme="minorHAnsi"/>
+          <w:i/>
+          <w:sz w:val="22"/>
+          <w:szCs w:val="22"/>
+        </w:rPr>
+        <w:t xml:space="preserve">[The scope is probably the most crucial part of your plan, </w:t>
+      </w:r>
+      <w:proofErr w:type="gramStart"/>
+      <w:r>
+        <w:rPr>
+          <w:rStyle w:val="fontstyle01"/>
+          <w:rFonts w:asciiTheme="minorHAnsi" w:hAnsiTheme="minorHAnsi" w:cstheme="minorHAnsi"/>
+          <w:i/>
+          <w:sz w:val="22"/>
+          <w:szCs w:val="22"/>
+        </w:rPr>
+        <w:t>and also</w:t>
+      </w:r>
+      <w:proofErr w:type="gramEnd"/>
+      <w:r>
+        <w:rPr>
+          <w:rStyle w:val="fontstyle01"/>
+          <w:rFonts w:asciiTheme="minorHAnsi" w:hAnsiTheme="minorHAnsi" w:cstheme="minorHAnsi"/>
+          <w:i/>
+          <w:sz w:val="22"/>
+          <w:szCs w:val="22"/>
+        </w:rPr>
+        <w:t xml:space="preserve"> the most difficult to define. One way to define the scope is to think of the deliverables for your project, i.e. what outcomes would you </w:t>
+      </w:r>
+      <w:r>
+        <w:rPr>
+          <w:rStyle w:val="fontstyle01"/>
+          <w:rFonts w:asciiTheme="minorHAnsi" w:hAnsiTheme="minorHAnsi" w:cstheme="minorHAnsi"/>
+          <w:i/>
+          <w:sz w:val="22"/>
+          <w:szCs w:val="22"/>
+        </w:rPr>
+        <w:lastRenderedPageBreak/>
+        <w:t xml:space="preserve">be able to show to someone who asks you to see the results of your work. This will also include several statements about what </w:t>
+      </w:r>
+      <w:proofErr w:type="gramStart"/>
+      <w:r>
+        <w:rPr>
+          <w:rStyle w:val="fontstyle01"/>
+          <w:rFonts w:asciiTheme="minorHAnsi" w:hAnsiTheme="minorHAnsi" w:cstheme="minorHAnsi"/>
+          <w:i/>
+          <w:sz w:val="22"/>
+          <w:szCs w:val="22"/>
+        </w:rPr>
+        <w:t>will not be part of the project</w:t>
+      </w:r>
+      <w:proofErr w:type="gramEnd"/>
+      <w:r>
+        <w:rPr>
+          <w:rStyle w:val="fontstyle01"/>
+          <w:rFonts w:asciiTheme="minorHAnsi" w:hAnsiTheme="minorHAnsi" w:cstheme="minorHAnsi"/>
+          <w:i/>
+          <w:sz w:val="22"/>
+          <w:szCs w:val="22"/>
+        </w:rPr>
+        <w:t>. For example, if you are using Open Street Maps to show the location of all your favourite shops, the deliverables would include the updated map, but not the Open Street Maps technology itself. It would also not include many other features of Open Street Maps, or other interesting location -- just those which show your favourite shops.]</w:t>
+      </w:r>
+    </w:p>
+    <w:p>
+      <w:pPr>
+        <w:rPr>
+          <w:rFonts w:cstheme="minorHAnsi"/>
+          <w:i/>
+        </w:rPr>
+      </w:pPr>
+      <w:r>
+        <w:rPr>
+          <w:rStyle w:val="fontstyle01"/>
+          <w:rFonts w:asciiTheme="minorHAnsi" w:hAnsiTheme="minorHAnsi" w:cstheme="minorHAnsi"/>
+          <w:i/>
+          <w:sz w:val="22"/>
+          <w:szCs w:val="22"/>
+        </w:rPr>
+        <w:t>[Also, be aware of the phenomenon of `scope creep', which is the tendency for projects to incorporate more and more features. There is nothing wrong with being ambitious, but you only have a certain amount of time. At least one paragraph is expected</w:t>
+      </w:r>
+      <w:r>
+        <w:rPr>
+          <w:rFonts w:cstheme="minorHAnsi"/>
+          <w:i/>
+        </w:rPr>
+        <w:t>]</w:t>
+      </w:r>
+    </w:p>
+    <w:p>
+      <w:pPr>
+        <w:rPr>
+          <w:rFonts w:cstheme="minorHAnsi"/>
+          <w:i/>
+        </w:rPr>
+      </w:pPr>
+      <w:r>
+        <w:rPr>
+          <w:rFonts w:cstheme="minorHAnsi"/>
+          <w:i/>
+        </w:rPr>
+        <w:t>[ - One paragraph]</w:t>
+      </w:r>
+    </w:p>
+    <w:p>
+      <w:pPr>
+        <w:rPr>
+          <w:rFonts w:cstheme="minorHAnsi"/>
+          <w:i/>
+        </w:rPr>
+      </w:pPr>
+    </w:p>
+    <w:p>
+      <w:pPr>
+        <w:rPr>
+          <w:rFonts w:cstheme="minorHAnsi"/>
+          <w:b/>
+          <w:i/>
+        </w:rPr>
+      </w:pPr>
+      <w:r>
+        <w:rPr>
+          <w:rFonts w:cstheme="minorHAnsi"/>
+          <w:b/>
+          <w:i/>
+        </w:rPr>
+        <w:t>[Tools and Technologies]</w:t>
+      </w:r>
+    </w:p>
+    <w:p>
+      <w:pPr>
+        <w:rPr>
+          <w:rFonts w:cstheme="minorHAnsi"/>
+          <w:i/>
+        </w:rPr>
+      </w:pPr>
+      <w:r>
+        <w:rPr>
+          <w:rFonts w:cstheme="minorHAnsi"/>
+          <w:i/>
+        </w:rPr>
+        <w:t>[</w:t>
+      </w:r>
+      <w:r>
+        <w:rPr>
+          <w:rStyle w:val="fontstyle01"/>
+          <w:rFonts w:asciiTheme="minorHAnsi" w:hAnsiTheme="minorHAnsi" w:cstheme="minorHAnsi"/>
+          <w:sz w:val="22"/>
+          <w:szCs w:val="22"/>
+        </w:rPr>
+        <w:t>What software or other tools are required by the project? Are there any software licenses needed? Is there any hardware needed (beyond a standard laptop or something similar)? This needs to be precise (e.g. Windows Movie Maker Version 45.3) but needn't be long. You should also include a brief description of any prior experience any group members have had with the tools and technologies you list.</w:t>
+      </w:r>
+      <w:r>
+        <w:rPr>
+          <w:rFonts w:cstheme="minorHAnsi"/>
+          <w:i/>
+        </w:rPr>
+        <w:t>]</w:t>
+      </w:r>
+    </w:p>
+    <w:p>
+      <w:pPr>
+        <w:rPr>
+          <w:rFonts w:cstheme="minorHAnsi"/>
+          <w:i/>
+        </w:rPr>
+      </w:pPr>
+      <w:r>
+        <w:rPr>
+          <w:rFonts w:cstheme="minorHAnsi"/>
+          <w:i/>
+        </w:rPr>
+        <w:t>[ - One paragraph (no minimum</w:t>
+      </w:r>
+      <w:r>
+        <w:rPr>
+          <w:rFonts w:cstheme="minorHAnsi"/>
+          <w:i/>
+        </w:rPr>
+        <w:t xml:space="preserve"> but be concise</w:t>
+      </w:r>
+      <w:r>
+        <w:rPr>
+          <w:rFonts w:cstheme="minorHAnsi"/>
+          <w:i/>
+        </w:rPr>
+        <w:t>)]</w:t>
+      </w:r>
+    </w:p>
+    <w:p>
+      <w:pPr>
+        <w:rPr>
+          <w:rFonts w:cstheme="minorHAnsi"/>
+          <w:i/>
+        </w:rPr>
+      </w:pPr>
+    </w:p>
+    <w:p>
+      <w:pPr>
+        <w:rPr>
+          <w:rFonts w:cstheme="minorHAnsi"/>
+          <w:i/>
+        </w:rPr>
+      </w:pPr>
+    </w:p>
+    <w:p>
+      <w:pPr>
+        <w:rPr>
+          <w:rFonts w:cstheme="minorHAnsi"/>
+          <w:i/>
+        </w:rPr>
+      </w:pPr>
+    </w:p>
+    <w:p>
+      <w:pPr>
+        <w:rPr>
+          <w:rFonts w:cstheme="minorHAnsi"/>
+          <w:b/>
+          <w:i/>
+        </w:rPr>
+      </w:pPr>
+      <w:r>
+        <w:rPr>
+          <w:rFonts w:cstheme="minorHAnsi"/>
+          <w:b/>
+          <w:i/>
+        </w:rPr>
+        <w:t>[Testing]</w:t>
+      </w:r>
+    </w:p>
+    <w:p>
+      <w:pPr>
+        <w:rPr>
+          <w:rFonts w:cstheme="minorHAnsi"/>
+          <w:i/>
+        </w:rPr>
+      </w:pPr>
+      <w:r>
+        <w:rPr>
+          <w:rFonts w:cstheme="minorHAnsi"/>
+          <w:i/>
+        </w:rPr>
+        <w:t>[</w:t>
+      </w:r>
+      <w:r>
+        <w:rPr>
+          <w:rStyle w:val="fontstyle01"/>
+          <w:rFonts w:asciiTheme="minorHAnsi" w:hAnsiTheme="minorHAnsi" w:cstheme="minorHAnsi"/>
+          <w:i/>
+          <w:sz w:val="22"/>
+          <w:szCs w:val="22"/>
+        </w:rPr>
+        <w:t>How will your test your project? How will you know when you have succeeded? Testing is not something that you should leave until the very end; often it is far more useful to have a quick and dirty “mock up" of a project and then do some (limited) testing, to find out whether you are building the right product. If your project involves user testing, you should describe in your plan how you will find the test users, approximately what number of people you will need, and what background (if any) is required.</w:t>
+      </w:r>
+      <w:r>
+        <w:rPr>
+          <w:rFonts w:cstheme="minorHAnsi"/>
+          <w:i/>
+        </w:rPr>
+        <w:t>]</w:t>
+      </w:r>
+    </w:p>
+    <w:p>
+      <w:pPr>
+        <w:rPr>
+          <w:rFonts w:cstheme="minorHAnsi"/>
+          <w:i/>
+        </w:rPr>
+      </w:pPr>
+      <w:r>
+        <w:rPr>
+          <w:rFonts w:cstheme="minorHAnsi"/>
+          <w:i/>
+        </w:rPr>
+        <w:t>[ - One paragraph]</w:t>
+      </w:r>
+    </w:p>
+    <w:p>
+      <w:pPr>
+        <w:rPr>
+          <w:rFonts w:cstheme="minorHAnsi"/>
+          <w:i/>
+        </w:rPr>
+      </w:pPr>
+    </w:p>
+    <w:p>
+      <w:pPr>
+        <w:rPr>
+          <w:rFonts w:cstheme="minorHAnsi"/>
+          <w:i/>
+        </w:rPr>
+      </w:pPr>
+    </w:p>
+    <w:p>
+      <w:pPr>
+        <w:rPr>
+          <w:rFonts w:cstheme="minorHAnsi"/>
+          <w:i/>
+        </w:rPr>
+      </w:pPr>
+    </w:p>
+    <w:p>
+      <w:pPr>
+        <w:rPr>
+          <w:rFonts w:cstheme="minorHAnsi"/>
+          <w:i/>
+        </w:rPr>
+      </w:pPr>
+    </w:p>
+    <w:p>
+      <w:pPr>
+        <w:rPr>
+          <w:rFonts w:cstheme="minorHAnsi"/>
+          <w:i/>
+        </w:rPr>
+      </w:pPr>
+    </w:p>
+    <w:p>
+      <w:pPr>
+        <w:rPr>
+          <w:rFonts w:cstheme="minorHAnsi"/>
+          <w:i/>
+        </w:rPr>
+      </w:pPr>
+    </w:p>
+    <w:p>
+      <w:pPr>
+        <w:rPr>
+          <w:rFonts w:cstheme="minorHAnsi"/>
+          <w:i/>
+        </w:rPr>
+      </w:pPr>
+    </w:p>
+    <w:p>
+      <w:pPr>
+        <w:rPr>
+          <w:rFonts w:cstheme="minorHAnsi"/>
+          <w:i/>
+        </w:rPr>
+      </w:pPr>
+    </w:p>
+    <w:p>
+      <w:pPr>
+        <w:rPr>
+          <w:rFonts w:cstheme="minorHAnsi"/>
+          <w:i/>
+        </w:rPr>
+      </w:pPr>
+    </w:p>
+    <w:p>
+      <w:pPr>
+        <w:rPr>
+          <w:rFonts w:cstheme="minorHAnsi"/>
+          <w:i/>
+        </w:rPr>
+      </w:pPr>
+    </w:p>
+    <w:p>
+      <w:pPr>
+        <w:rPr>
+          <w:rFonts w:cstheme="minorHAnsi"/>
+          <w:i/>
+        </w:rPr>
+      </w:pPr>
+    </w:p>
+    <w:p>
+      <w:pPr>
+        <w:rPr>
+          <w:rFonts w:cstheme="minorHAnsi"/>
+          <w:i/>
+        </w:rPr>
+      </w:pPr>
+    </w:p>
+    <w:p>
+      <w:pPr>
+        <w:rPr>
+          <w:rFonts w:cstheme="minorHAnsi"/>
+          <w:i/>
+        </w:rPr>
+      </w:pPr>
+    </w:p>
+    <w:p>
+      <w:pPr>
+        <w:rPr>
+          <w:rFonts w:cstheme="minorHAnsi"/>
+          <w:i/>
+        </w:rPr>
+      </w:pPr>
+    </w:p>
+    <w:p>
+      <w:pPr>
+        <w:rPr>
+          <w:rFonts w:cstheme="minorHAnsi"/>
+          <w:i/>
+        </w:rPr>
+      </w:pPr>
+    </w:p>
+    <w:p>
+      <w:pPr>
+        <w:rPr>
+          <w:rFonts w:cstheme="minorHAnsi"/>
+          <w:i/>
+        </w:rPr>
+      </w:pPr>
+    </w:p>
+    <w:p>
+      <w:pPr>
+        <w:rPr>
+          <w:rFonts w:cstheme="minorHAnsi"/>
+          <w:i/>
+        </w:rPr>
+      </w:pPr>
+    </w:p>
+    <w:p>
+      <w:pPr>
+        <w:rPr>
+          <w:rFonts w:cstheme="minorHAnsi"/>
+          <w:i/>
+        </w:rPr>
+      </w:pPr>
+    </w:p>
+    <w:p>
+      <w:pPr>
+        <w:rPr>
+          <w:rFonts w:cstheme="minorHAnsi"/>
+          <w:i/>
+        </w:rPr>
+      </w:pPr>
+    </w:p>
+    <w:p>
+      <w:pPr>
+        <w:rPr>
+          <w:rFonts w:cstheme="minorHAnsi"/>
+          <w:i/>
+        </w:rPr>
+      </w:pPr>
+    </w:p>
+    <w:p>
+      <w:pPr>
+        <w:rPr>
+          <w:rFonts w:cstheme="minorHAnsi"/>
+          <w:i/>
+        </w:rPr>
+      </w:pPr>
+    </w:p>
+    <w:p>
+      <w:pPr>
+        <w:rPr>
+          <w:rFonts w:cstheme="minorHAnsi"/>
+          <w:i/>
+        </w:rPr>
+      </w:pPr>
+    </w:p>
+    <w:p>
+      <w:pPr>
+        <w:rPr>
+          <w:rFonts w:cstheme="minorHAnsi"/>
+          <w:i/>
+        </w:rPr>
+      </w:pPr>
+    </w:p>
+    <w:p>
+      <w:pPr>
+        <w:rPr>
+          <w:rFonts w:cstheme="minorHAnsi"/>
+          <w:i/>
+        </w:rPr>
+      </w:pPr>
+    </w:p>
+    <w:p>
+      <w:pPr>
+        <w:rPr>
+          <w:rFonts w:cstheme="minorHAnsi"/>
+          <w:i/>
+        </w:rPr>
+      </w:pPr>
+    </w:p>
+    <w:p>
+      <w:pPr>
+        <w:rPr>
+          <w:rFonts w:cstheme="minorHAnsi"/>
+          <w:i/>
+        </w:rPr>
+      </w:pPr>
+    </w:p>
+    <w:p>
+      <w:pPr>
+        <w:rPr>
+          <w:rFonts w:cstheme="minorHAnsi"/>
+          <w:b/>
+        </w:rPr>
+      </w:pPr>
+      <w:r>
+        <w:rPr>
+          <w:rFonts w:cstheme="minorHAnsi"/>
+          <w:b/>
+        </w:rPr>
+        <w:t>[Part 5: Timeframe]</w:t>
+      </w:r>
+    </w:p>
+    <w:p>
+      <w:pPr>
+        <w:rPr>
+          <w:rFonts w:cstheme="minorHAnsi"/>
+          <w:b/>
+          <w:i/>
+        </w:rPr>
+      </w:pPr>
+      <w:r>
+        <w:rPr>
+          <w:rFonts w:cstheme="minorHAnsi"/>
+          <w:b/>
+          <w:i/>
+        </w:rPr>
+        <w:t>[Timeframe]</w:t>
+      </w:r>
+    </w:p>
+    <w:p>
+      <w:pPr>
+        <w:rPr>
+          <w:rStyle w:val="fontstyle01"/>
+          <w:rFonts w:asciiTheme="minorHAnsi" w:hAnsiTheme="minorHAnsi" w:cstheme="minorHAnsi"/>
+          <w:i/>
+          <w:sz w:val="22"/>
+          <w:szCs w:val="22"/>
+        </w:rPr>
+      </w:pPr>
+      <w:r>
+        <w:rPr>
+          <w:rStyle w:val="fontstyle01"/>
+          <w:rFonts w:asciiTheme="minorHAnsi" w:hAnsiTheme="minorHAnsi" w:cstheme="minorHAnsi"/>
+          <w:i/>
+          <w:sz w:val="22"/>
+          <w:szCs w:val="22"/>
+        </w:rPr>
+        <w:t>[</w:t>
+      </w:r>
+      <w:r>
+        <w:rPr>
+          <w:rStyle w:val="fontstyle01"/>
+          <w:rFonts w:asciiTheme="minorHAnsi" w:hAnsiTheme="minorHAnsi" w:cstheme="minorHAnsi"/>
+          <w:i/>
+          <w:sz w:val="22"/>
+          <w:szCs w:val="22"/>
+        </w:rPr>
+        <w:t>Another difficult aspect of project planning is knowing how much time to allow. You will have something like 36 hours</w:t>
+      </w:r>
+      <w:r>
+        <w:rPr>
+          <w:rStyle w:val="fontstyle01"/>
+          <w:rFonts w:asciiTheme="minorHAnsi" w:hAnsiTheme="minorHAnsi" w:cstheme="minorHAnsi"/>
+          <w:i/>
+          <w:sz w:val="22"/>
+          <w:szCs w:val="22"/>
         </w:rPr>
         <w:t xml:space="preserve"> </w:t>
       </w:r>
-      <w:proofErr w:type="spellStart"/>
-      <w:r>
-        <w:rPr>
-          <w:rFonts w:eastAsia="Times New Roman" w:cstheme="minorHAnsi"/>
-          <w:color w:val="000000"/>
-          <w:lang w:eastAsia="en-GB"/>
-        </w:rPr>
-        <w:t>Cornelisz</w:t>
-      </w:r>
-      <w:proofErr w:type="spellEnd"/>
-      <w:r>
-        <w:rPr>
-          <w:rFonts w:eastAsia="Times New Roman" w:cstheme="minorHAnsi"/>
-          <w:color w:val="000000"/>
-          <w:lang w:eastAsia="en-GB"/>
-        </w:rPr>
-        <w:t xml:space="preserve"> had inherited total dominion over a flock of around 200 survivors. Determined to continue with the mutiny, he quickly assembled a council of his lead mutineers together with a new plan: to murder over a hundred men, women, and children, until there could be no resistance to seizing the rescue ship when it arrived.</w:t>
-      </w:r>
-    </w:p>
-    <w:p>
-      <w:pPr>
-        <w:rPr>
-          <w:rFonts w:cstheme="minorHAnsi"/>
-        </w:rPr>
-      </w:pPr>
-    </w:p>
-    <w:p>
-      <w:pPr>
-        <w:rPr>
-          <w:rFonts w:cstheme="minorHAnsi"/>
-          <w:i/>
-        </w:rPr>
-      </w:pPr>
-    </w:p>
-    <w:p>
-      <w:pPr>
-        <w:rPr>
-          <w:rFonts w:cstheme="minorHAnsi"/>
-          <w:i/>
-        </w:rPr>
-      </w:pPr>
-    </w:p>
-    <w:p>
-      <w:pPr>
-        <w:rPr>
-          <w:rFonts w:cstheme="minorHAnsi"/>
-          <w:i/>
-        </w:rPr>
-      </w:pPr>
-    </w:p>
-    <w:p>
-      <w:pPr>
-        <w:rPr>
-          <w:rFonts w:cstheme="minorHAnsi"/>
-          <w:i/>
-        </w:rPr>
-      </w:pPr>
-    </w:p>
-    <w:p>
-      <w:pPr>
-        <w:rPr>
-          <w:rFonts w:cstheme="minorHAnsi"/>
-          <w:i/>
-        </w:rPr>
-      </w:pPr>
-    </w:p>
-    <w:p>
-      <w:pPr>
-        <w:rPr>
-          <w:rFonts w:cstheme="minorHAnsi"/>
-          <w:i/>
-        </w:rPr>
-      </w:pPr>
-    </w:p>
-    <w:p>
-      <w:pPr>
-        <w:rPr>
-          <w:rFonts w:cstheme="minorHAnsi"/>
-          <w:i/>
-        </w:rPr>
-      </w:pPr>
-    </w:p>
-    <w:p>
-      <w:pPr>
-        <w:rPr>
-          <w:rFonts w:cstheme="minorHAnsi"/>
-          <w:i/>
-        </w:rPr>
-      </w:pPr>
-    </w:p>
-    <w:p>
-      <w:pPr>
-        <w:rPr>
-          <w:rFonts w:cstheme="minorHAnsi"/>
-          <w:i/>
-        </w:rPr>
-      </w:pPr>
-    </w:p>
-    <w:p>
-      <w:pPr>
-        <w:rPr>
-          <w:rFonts w:cstheme="minorHAnsi"/>
-          <w:i/>
-        </w:rPr>
-      </w:pPr>
-    </w:p>
-    <w:p>
-      <w:pPr>
-        <w:rPr>
-          <w:rFonts w:cstheme="minorHAnsi"/>
-          <w:i/>
-        </w:rPr>
-      </w:pPr>
-    </w:p>
-    <w:p>
-      <w:pPr>
-        <w:rPr>
-          <w:rFonts w:cstheme="minorHAnsi"/>
-          <w:i/>
-        </w:rPr>
-      </w:pPr>
-    </w:p>
-    <w:p>
-      <w:pPr>
-        <w:rPr>
-          <w:rFonts w:cstheme="minorHAnsi"/>
-          <w:i/>
-        </w:rPr>
-      </w:pPr>
-    </w:p>
-    <w:p>
-      <w:pPr>
-        <w:rPr>
-          <w:rFonts w:cstheme="minorHAnsi"/>
-          <w:i/>
-        </w:rPr>
-      </w:pPr>
-    </w:p>
-    <w:p>
-      <w:pPr>
-        <w:rPr>
-          <w:rFonts w:cstheme="minorHAnsi"/>
-          <w:i/>
-        </w:rPr>
-      </w:pPr>
-    </w:p>
-    <w:p>
-      <w:pPr>
-        <w:rPr>
-          <w:rFonts w:cstheme="minorHAnsi"/>
-          <w:b/>
-        </w:rPr>
-      </w:pPr>
-      <w:r>
-        <w:rPr>
-          <w:rFonts w:cstheme="minorHAnsi"/>
-          <w:b/>
+      <w:r>
+        <w:rPr>
+          <w:rStyle w:val="fontstyle01"/>
+          <w:rFonts w:asciiTheme="minorHAnsi" w:hAnsiTheme="minorHAnsi" w:cstheme="minorHAnsi"/>
+          <w:i/>
+          <w:sz w:val="22"/>
+          <w:szCs w:val="22"/>
+        </w:rPr>
+        <w:t>per person for this assignment. In order to develop a plan for further work beyond the end of this course, let us</w:t>
+      </w:r>
+      <w:r>
+        <w:rPr>
+          <w:rStyle w:val="fontstyle01"/>
+          <w:rFonts w:asciiTheme="minorHAnsi" w:hAnsiTheme="minorHAnsi" w:cstheme="minorHAnsi"/>
+          <w:i/>
+          <w:sz w:val="22"/>
+          <w:szCs w:val="22"/>
+        </w:rPr>
+        <w:t xml:space="preserve"> </w:t>
+      </w:r>
+      <w:r>
+        <w:rPr>
+          <w:rStyle w:val="fontstyle01"/>
+          <w:rFonts w:asciiTheme="minorHAnsi" w:hAnsiTheme="minorHAnsi" w:cstheme="minorHAnsi"/>
+          <w:i/>
+          <w:sz w:val="22"/>
+          <w:szCs w:val="22"/>
+        </w:rPr>
+        <w:t>assume that you will have an extra 10 hours per week per person for 10 weeks in addition to this time in order to</w:t>
+      </w:r>
+      <w:r>
+        <w:rPr>
+          <w:rStyle w:val="fontstyle01"/>
+          <w:rFonts w:asciiTheme="minorHAnsi" w:hAnsiTheme="minorHAnsi" w:cstheme="minorHAnsi"/>
+          <w:i/>
+          <w:sz w:val="22"/>
+          <w:szCs w:val="22"/>
+        </w:rPr>
+        <w:t xml:space="preserve"> </w:t>
+      </w:r>
+      <w:r>
+        <w:rPr>
+          <w:rStyle w:val="fontstyle01"/>
+          <w:rFonts w:asciiTheme="minorHAnsi" w:hAnsiTheme="minorHAnsi" w:cstheme="minorHAnsi"/>
+          <w:i/>
+          <w:sz w:val="22"/>
+          <w:szCs w:val="22"/>
+        </w:rPr>
+        <w:t>develop your project. This means that you will have six weeks (Weeks 7 to 12) of the semester to work on your</w:t>
+      </w:r>
+      <w:r>
+        <w:rPr>
+          <w:rStyle w:val="fontstyle01"/>
+          <w:rFonts w:asciiTheme="minorHAnsi" w:hAnsiTheme="minorHAnsi" w:cstheme="minorHAnsi"/>
+          <w:i/>
+          <w:sz w:val="22"/>
+          <w:szCs w:val="22"/>
+        </w:rPr>
+        <w:t xml:space="preserve"> </w:t>
+      </w:r>
+      <w:r>
+        <w:rPr>
+          <w:rStyle w:val="fontstyle01"/>
+          <w:rFonts w:asciiTheme="minorHAnsi" w:hAnsiTheme="minorHAnsi" w:cstheme="minorHAnsi"/>
+          <w:i/>
+          <w:sz w:val="22"/>
+          <w:szCs w:val="22"/>
+        </w:rPr>
+        <w:t>assignment, with a further 10 weeks after that. This means that your plan will be for a total of 15 weeks, with the first</w:t>
+      </w:r>
+      <w:r>
+        <w:rPr>
+          <w:rStyle w:val="fontstyle01"/>
+          <w:rFonts w:asciiTheme="minorHAnsi" w:hAnsiTheme="minorHAnsi" w:cstheme="minorHAnsi"/>
+          <w:i/>
+          <w:sz w:val="22"/>
+          <w:szCs w:val="22"/>
+        </w:rPr>
+        <w:t xml:space="preserve"> </w:t>
+      </w:r>
+      <w:r>
+        <w:rPr>
+          <w:rStyle w:val="fontstyle01"/>
+          <w:rFonts w:asciiTheme="minorHAnsi" w:hAnsiTheme="minorHAnsi" w:cstheme="minorHAnsi"/>
+          <w:i/>
+          <w:sz w:val="22"/>
+          <w:szCs w:val="22"/>
+        </w:rPr>
+        <w:t>6 being on this assignment.]</w:t>
+      </w:r>
+    </w:p>
+    <w:p>
+      <w:pPr>
+        <w:rPr>
+          <w:rStyle w:val="fontstyle01"/>
+          <w:rFonts w:asciiTheme="minorHAnsi" w:hAnsiTheme="minorHAnsi" w:cstheme="minorHAnsi"/>
+          <w:i/>
+          <w:sz w:val="22"/>
+          <w:szCs w:val="22"/>
+        </w:rPr>
+      </w:pPr>
+      <w:r>
+        <w:rPr>
+          <w:rFonts w:cstheme="minorHAnsi"/>
+          <w:color w:val="000000"/>
+        </w:rPr>
+        <w:br/>
+      </w:r>
+      <w:r>
+        <w:rPr>
+          <w:rStyle w:val="fontstyle01"/>
+          <w:rFonts w:asciiTheme="minorHAnsi" w:hAnsiTheme="minorHAnsi" w:cstheme="minorHAnsi"/>
+          <w:i/>
+          <w:sz w:val="22"/>
+          <w:szCs w:val="22"/>
+        </w:rPr>
+        <w:t>[You will clearly not have the extra 10 weeks to work on the project; this is intended to give you a feeling for how</w:t>
+      </w:r>
+      <w:r>
+        <w:rPr>
+          <w:rStyle w:val="fontstyle01"/>
+          <w:rFonts w:asciiTheme="minorHAnsi" w:hAnsiTheme="minorHAnsi" w:cstheme="minorHAnsi"/>
+          <w:i/>
+          <w:sz w:val="22"/>
+          <w:szCs w:val="22"/>
+        </w:rPr>
+        <w:t xml:space="preserve"> </w:t>
+      </w:r>
+      <w:r>
+        <w:rPr>
+          <w:rStyle w:val="fontstyle01"/>
+          <w:rFonts w:asciiTheme="minorHAnsi" w:hAnsiTheme="minorHAnsi" w:cstheme="minorHAnsi"/>
+          <w:i/>
+          <w:sz w:val="22"/>
+          <w:szCs w:val="22"/>
+        </w:rPr>
+        <w:t>much you would be able to achieve in that time. This means that the first 6 weeks of your timeline will end up being</w:t>
+      </w:r>
+      <w:r>
+        <w:rPr>
+          <w:rStyle w:val="fontstyle01"/>
+          <w:rFonts w:asciiTheme="minorHAnsi" w:hAnsiTheme="minorHAnsi" w:cstheme="minorHAnsi"/>
+          <w:i/>
+          <w:sz w:val="22"/>
+          <w:szCs w:val="22"/>
+        </w:rPr>
+        <w:t xml:space="preserve"> </w:t>
+      </w:r>
+      <w:r>
+        <w:rPr>
+          <w:rStyle w:val="fontstyle01"/>
+          <w:rFonts w:asciiTheme="minorHAnsi" w:hAnsiTheme="minorHAnsi" w:cstheme="minorHAnsi"/>
+          <w:i/>
+          <w:sz w:val="22"/>
+          <w:szCs w:val="22"/>
+        </w:rPr>
+        <w:t xml:space="preserve">your </w:t>
+      </w:r>
+      <w:proofErr w:type="gramStart"/>
+      <w:r>
+        <w:rPr>
+          <w:rStyle w:val="fontstyle01"/>
+          <w:rFonts w:asciiTheme="minorHAnsi" w:hAnsiTheme="minorHAnsi" w:cstheme="minorHAnsi"/>
+          <w:i/>
+          <w:sz w:val="22"/>
+          <w:szCs w:val="22"/>
+        </w:rPr>
+        <w:t>actually progress</w:t>
+      </w:r>
+      <w:proofErr w:type="gramEnd"/>
+      <w:r>
+        <w:rPr>
+          <w:rStyle w:val="fontstyle01"/>
+          <w:rFonts w:asciiTheme="minorHAnsi" w:hAnsiTheme="minorHAnsi" w:cstheme="minorHAnsi"/>
+          <w:i/>
+          <w:sz w:val="22"/>
+          <w:szCs w:val="22"/>
+        </w:rPr>
+        <w:t xml:space="preserve"> on this project, with the remaining 10 weeks being your plan for the next stages.]</w:t>
+      </w:r>
+    </w:p>
+    <w:p>
+      <w:pPr>
+        <w:rPr>
+          <w:rStyle w:val="fontstyle01"/>
+          <w:rFonts w:asciiTheme="minorHAnsi" w:hAnsiTheme="minorHAnsi" w:cstheme="minorHAnsi"/>
+          <w:i/>
+          <w:sz w:val="22"/>
+          <w:szCs w:val="22"/>
+        </w:rPr>
+      </w:pPr>
+      <w:r>
+        <w:rPr>
+          <w:rFonts w:cstheme="minorHAnsi"/>
+          <w:color w:val="000000"/>
+        </w:rPr>
+        <w:br/>
+      </w:r>
+      <w:r>
+        <w:rPr>
+          <w:rStyle w:val="fontstyle21"/>
+          <w:rFonts w:asciiTheme="minorHAnsi" w:hAnsiTheme="minorHAnsi" w:cstheme="minorHAnsi"/>
+          <w:sz w:val="22"/>
+          <w:szCs w:val="22"/>
+        </w:rPr>
+        <w:t>[</w:t>
+      </w:r>
+      <w:r>
+        <w:rPr>
+          <w:rStyle w:val="fontstyle21"/>
+          <w:rFonts w:asciiTheme="minorHAnsi" w:hAnsiTheme="minorHAnsi" w:cstheme="minorHAnsi"/>
+          <w:b/>
+          <w:sz w:val="22"/>
+          <w:szCs w:val="22"/>
+        </w:rPr>
+        <w:t>This should be presented in the form of a table, with one row for each week, specifying as best you can the work for</w:t>
+      </w:r>
+      <w:r>
+        <w:rPr>
+          <w:rStyle w:val="fontstyle21"/>
+          <w:rFonts w:asciiTheme="minorHAnsi" w:hAnsiTheme="minorHAnsi" w:cstheme="minorHAnsi"/>
+          <w:b/>
+          <w:sz w:val="22"/>
+          <w:szCs w:val="22"/>
+        </w:rPr>
+        <w:t xml:space="preserve"> </w:t>
+      </w:r>
+      <w:r>
+        <w:rPr>
+          <w:rStyle w:val="fontstyle21"/>
+          <w:rFonts w:asciiTheme="minorHAnsi" w:hAnsiTheme="minorHAnsi" w:cstheme="minorHAnsi"/>
+          <w:b/>
+          <w:sz w:val="22"/>
+          <w:szCs w:val="22"/>
+        </w:rPr>
+        <w:t>each person for each week</w:t>
+      </w:r>
+      <w:r>
+        <w:rPr>
+          <w:rStyle w:val="fontstyle21"/>
+          <w:rFonts w:asciiTheme="minorHAnsi" w:hAnsiTheme="minorHAnsi" w:cstheme="minorHAnsi"/>
+          <w:i w:val="0"/>
+          <w:sz w:val="22"/>
+          <w:szCs w:val="22"/>
+        </w:rPr>
+        <w:t xml:space="preserve">. </w:t>
+      </w:r>
+      <w:r>
+        <w:rPr>
+          <w:rStyle w:val="fontstyle01"/>
+          <w:rFonts w:asciiTheme="minorHAnsi" w:hAnsiTheme="minorHAnsi" w:cstheme="minorHAnsi"/>
+          <w:i/>
+          <w:sz w:val="22"/>
+          <w:szCs w:val="22"/>
+        </w:rPr>
+        <w:t xml:space="preserve">This means that the first six rows of the table will </w:t>
+      </w:r>
+      <w:r>
+        <w:rPr>
+          <w:rStyle w:val="fontstyle01"/>
+          <w:rFonts w:asciiTheme="minorHAnsi" w:hAnsiTheme="minorHAnsi" w:cstheme="minorHAnsi"/>
+          <w:i/>
+          <w:sz w:val="22"/>
+          <w:szCs w:val="22"/>
         </w:rPr>
         <w:lastRenderedPageBreak/>
-        <w:t>[Part 4: Technicalities]</w:t>
-      </w:r>
-    </w:p>
-    <w:p>
-      <w:pPr>
-        <w:rPr>
-          <w:rFonts w:cstheme="minorHAnsi"/>
-          <w:b/>
-          <w:i/>
-        </w:rPr>
-      </w:pPr>
-      <w:r>
-        <w:rPr>
-          <w:rFonts w:cstheme="minorHAnsi"/>
-          <w:b/>
-          <w:i/>
-        </w:rPr>
-        <w:t>[Roles]</w:t>
-      </w:r>
-    </w:p>
-    <w:p>
-      <w:pPr>
-        <w:rPr>
-          <w:rFonts w:cstheme="minorHAnsi"/>
-          <w:i/>
-        </w:rPr>
-      </w:pPr>
-      <w:r>
-        <w:rPr>
-          <w:rFonts w:cstheme="minorHAnsi"/>
-          <w:i/>
-        </w:rPr>
-        <w:t>[</w:t>
-      </w:r>
-      <w:r>
-        <w:rPr>
-          <w:rStyle w:val="fontstyle01"/>
-          <w:rFonts w:asciiTheme="minorHAnsi" w:hAnsiTheme="minorHAnsi" w:cstheme="minorHAnsi"/>
-          <w:i/>
-          <w:sz w:val="22"/>
-          <w:szCs w:val="22"/>
-        </w:rPr>
-        <w:t xml:space="preserve">It is sometimes useful to define roles for </w:t>
-      </w:r>
-      <w:proofErr w:type="gramStart"/>
-      <w:r>
-        <w:rPr>
-          <w:rStyle w:val="fontstyle01"/>
-          <w:rFonts w:asciiTheme="minorHAnsi" w:hAnsiTheme="minorHAnsi" w:cstheme="minorHAnsi"/>
-          <w:i/>
-          <w:sz w:val="22"/>
-          <w:szCs w:val="22"/>
-        </w:rPr>
-        <w:t>particular participants</w:t>
-      </w:r>
-      <w:proofErr w:type="gramEnd"/>
-      <w:r>
-        <w:rPr>
-          <w:rStyle w:val="fontstyle01"/>
-          <w:rFonts w:asciiTheme="minorHAnsi" w:hAnsiTheme="minorHAnsi" w:cstheme="minorHAnsi"/>
-          <w:i/>
-          <w:sz w:val="22"/>
-          <w:szCs w:val="22"/>
-        </w:rPr>
-        <w:t>, such as Lead Developer, or Technical Designer, or User Interface Designer. It is also possible that roles are changed from week to week, depending on what needs to be done next. Have you defined any specific roles for your project? If so, describe and justify these. If not, describe your process and justify why there are no specific roles.</w:t>
-      </w:r>
-      <w:r>
-        <w:rPr>
-          <w:rFonts w:cstheme="minorHAnsi"/>
-          <w:i/>
-        </w:rPr>
-        <w:t>]</w:t>
-      </w:r>
-    </w:p>
-    <w:p>
-      <w:pPr>
-        <w:rPr>
-          <w:rFonts w:cstheme="minorHAnsi"/>
-          <w:i/>
-        </w:rPr>
-      </w:pPr>
-      <w:r>
-        <w:rPr>
-          <w:rFonts w:cstheme="minorHAnsi"/>
-          <w:i/>
-        </w:rPr>
-        <w:t xml:space="preserve">[ - Define roles for the projects </w:t>
-      </w:r>
-      <w:r>
-        <w:rPr>
-          <w:rFonts w:cstheme="minorHAnsi"/>
-          <w:i/>
-        </w:rPr>
-        <w:t>(one paragraph - no minimum length</w:t>
-      </w:r>
-      <w:r>
-        <w:rPr>
-          <w:rFonts w:cstheme="minorHAnsi"/>
-          <w:i/>
-        </w:rPr>
-        <w:t>)]</w:t>
-      </w:r>
-    </w:p>
-    <w:p>
-      <w:pPr>
-        <w:rPr>
-          <w:rFonts w:cstheme="minorHAnsi"/>
-          <w:i/>
-        </w:rPr>
-      </w:pPr>
-    </w:p>
-    <w:p>
-      <w:pPr>
-        <w:rPr>
-          <w:rFonts w:cstheme="minorHAnsi"/>
-          <w:b/>
-          <w:i/>
-        </w:rPr>
-      </w:pPr>
-      <w:r>
-        <w:rPr>
-          <w:rFonts w:cstheme="minorHAnsi"/>
-          <w:b/>
-          <w:i/>
-        </w:rPr>
-        <w:t>[Scope and Limits]</w:t>
-      </w:r>
-    </w:p>
-    <w:p>
-      <w:pPr>
-        <w:rPr>
-          <w:rStyle w:val="fontstyle01"/>
-          <w:rFonts w:asciiTheme="minorHAnsi" w:hAnsiTheme="minorHAnsi" w:cstheme="minorHAnsi"/>
-          <w:i/>
-          <w:sz w:val="22"/>
-          <w:szCs w:val="22"/>
-        </w:rPr>
-      </w:pPr>
-      <w:r>
-        <w:rPr>
-          <w:rFonts w:cstheme="minorHAnsi"/>
-          <w:i/>
-        </w:rPr>
-        <w:t>[</w:t>
-      </w:r>
-      <w:r>
-        <w:rPr>
-          <w:rStyle w:val="fontstyle01"/>
-          <w:rFonts w:asciiTheme="minorHAnsi" w:hAnsiTheme="minorHAnsi" w:cstheme="minorHAnsi"/>
-          <w:i/>
-          <w:sz w:val="22"/>
-          <w:szCs w:val="22"/>
-        </w:rPr>
-        <w:t xml:space="preserve">One of the more difficult parts of project planning and execution is to define the scope and limits of the project. As mentioned above, you never </w:t>
-      </w:r>
-      <w:proofErr w:type="gramStart"/>
-      <w:r>
-        <w:rPr>
-          <w:rStyle w:val="fontstyle01"/>
-          <w:rFonts w:asciiTheme="minorHAnsi" w:hAnsiTheme="minorHAnsi" w:cstheme="minorHAnsi"/>
-          <w:i/>
-          <w:sz w:val="22"/>
-          <w:szCs w:val="22"/>
-        </w:rPr>
-        <w:t>really complete</w:t>
-      </w:r>
-      <w:proofErr w:type="gramEnd"/>
-      <w:r>
-        <w:rPr>
-          <w:rStyle w:val="fontstyle01"/>
-          <w:rFonts w:asciiTheme="minorHAnsi" w:hAnsiTheme="minorHAnsi" w:cstheme="minorHAnsi"/>
-          <w:i/>
-          <w:sz w:val="22"/>
-          <w:szCs w:val="22"/>
-        </w:rPr>
-        <w:t xml:space="preserve"> project like these; all you can ever do is your best in the time available. Part of that involves setting priorities and accepting that there will be features that will take too long to develop. This means that it is important to set a scope for your project, as a means of ensuring that you make the most of the time available. </w:t>
-      </w:r>
-      <w:r>
-        <w:rPr>
-          <w:rStyle w:val="fontstyle01"/>
-          <w:rFonts w:asciiTheme="minorHAnsi" w:hAnsiTheme="minorHAnsi" w:cstheme="minorHAnsi"/>
-          <w:b/>
-          <w:i/>
-          <w:sz w:val="22"/>
-          <w:szCs w:val="22"/>
-        </w:rPr>
-        <w:t>For example, if you are developing a game, you might consider only producing one level and two or three characters, in order to show a proof-of-concept, rather than develop three levels and ten characters.]</w:t>
-      </w:r>
-    </w:p>
-    <w:p>
-      <w:pPr>
-        <w:rPr>
-          <w:rStyle w:val="fontstyle01"/>
-          <w:rFonts w:asciiTheme="minorHAnsi" w:hAnsiTheme="minorHAnsi" w:cstheme="minorHAnsi"/>
-          <w:i/>
-          <w:sz w:val="22"/>
-          <w:szCs w:val="22"/>
-        </w:rPr>
-      </w:pPr>
-      <w:r>
-        <w:rPr>
-          <w:rStyle w:val="fontstyle01"/>
-          <w:rFonts w:asciiTheme="minorHAnsi" w:hAnsiTheme="minorHAnsi" w:cstheme="minorHAnsi"/>
-          <w:i/>
-          <w:sz w:val="22"/>
-          <w:szCs w:val="22"/>
-        </w:rPr>
-        <w:t xml:space="preserve">[The scope is probably the most crucial part of your plan, </w:t>
-      </w:r>
-      <w:proofErr w:type="gramStart"/>
-      <w:r>
-        <w:rPr>
-          <w:rStyle w:val="fontstyle01"/>
-          <w:rFonts w:asciiTheme="minorHAnsi" w:hAnsiTheme="minorHAnsi" w:cstheme="minorHAnsi"/>
-          <w:i/>
-          <w:sz w:val="22"/>
-          <w:szCs w:val="22"/>
-        </w:rPr>
-        <w:t>and also</w:t>
-      </w:r>
-      <w:proofErr w:type="gramEnd"/>
-      <w:r>
-        <w:rPr>
-          <w:rStyle w:val="fontstyle01"/>
-          <w:rFonts w:asciiTheme="minorHAnsi" w:hAnsiTheme="minorHAnsi" w:cstheme="minorHAnsi"/>
-          <w:i/>
-          <w:sz w:val="22"/>
-          <w:szCs w:val="22"/>
-        </w:rPr>
-        <w:t xml:space="preserve"> the most difficult to define. One way to define the scope is to think of the deliverables for your project, i.e. what outcomes would you be able to show to someone who asks you to see the results of your work. This will also include several statements about what </w:t>
-      </w:r>
-      <w:proofErr w:type="gramStart"/>
-      <w:r>
-        <w:rPr>
-          <w:rStyle w:val="fontstyle01"/>
-          <w:rFonts w:asciiTheme="minorHAnsi" w:hAnsiTheme="minorHAnsi" w:cstheme="minorHAnsi"/>
-          <w:i/>
-          <w:sz w:val="22"/>
-          <w:szCs w:val="22"/>
-        </w:rPr>
-        <w:t>will not be part of the project</w:t>
-      </w:r>
-      <w:proofErr w:type="gramEnd"/>
-      <w:r>
-        <w:rPr>
-          <w:rStyle w:val="fontstyle01"/>
-          <w:rFonts w:asciiTheme="minorHAnsi" w:hAnsiTheme="minorHAnsi" w:cstheme="minorHAnsi"/>
-          <w:i/>
-          <w:sz w:val="22"/>
-          <w:szCs w:val="22"/>
-        </w:rPr>
-        <w:t>. For example, if you are using Open Street Maps to show the location of all your favourite shops, the deliverables would include the updated map, but not the Open Street Maps technology itself. It would also not include many other features of Open Street Maps, or other interesting location -- just those which show your favourite shops.]</w:t>
-      </w:r>
-    </w:p>
-    <w:p>
-      <w:pPr>
-        <w:rPr>
-          <w:rFonts w:cstheme="minorHAnsi"/>
-          <w:i/>
-        </w:rPr>
-      </w:pPr>
-      <w:r>
-        <w:rPr>
-          <w:rStyle w:val="fontstyle01"/>
-          <w:rFonts w:asciiTheme="minorHAnsi" w:hAnsiTheme="minorHAnsi" w:cstheme="minorHAnsi"/>
-          <w:i/>
-          <w:sz w:val="22"/>
-          <w:szCs w:val="22"/>
-        </w:rPr>
-        <w:t>[Also, be aware of the phenomenon of `scope creep', which is the tendency for projects to incorporate more and more features. There is nothing wrong with being ambitious, but you only have a certain amount of time. At least one paragraph is expected</w:t>
-      </w:r>
-      <w:r>
-        <w:rPr>
-          <w:rFonts w:cstheme="minorHAnsi"/>
-          <w:i/>
-        </w:rPr>
-        <w:t>]</w:t>
-      </w:r>
-    </w:p>
-    <w:p>
-      <w:pPr>
-        <w:rPr>
-          <w:rFonts w:cstheme="minorHAnsi"/>
-          <w:i/>
-        </w:rPr>
-      </w:pPr>
-      <w:r>
-        <w:rPr>
-          <w:rFonts w:cstheme="minorHAnsi"/>
-          <w:i/>
-        </w:rPr>
-        <w:t>[ - One paragraph]</w:t>
-      </w:r>
-    </w:p>
-    <w:p>
-      <w:pPr>
-        <w:rPr>
-          <w:rFonts w:cstheme="minorHAnsi"/>
-          <w:i/>
-        </w:rPr>
-      </w:pPr>
-    </w:p>
-    <w:p>
-      <w:pPr>
-        <w:rPr>
-          <w:rFonts w:cstheme="minorHAnsi"/>
-          <w:b/>
-          <w:i/>
-        </w:rPr>
-      </w:pPr>
-      <w:r>
-        <w:rPr>
-          <w:rFonts w:cstheme="minorHAnsi"/>
-          <w:b/>
-          <w:i/>
-        </w:rPr>
-        <w:t>[Tools and Technologies]</w:t>
-      </w:r>
-    </w:p>
-    <w:p>
-      <w:pPr>
-        <w:rPr>
-          <w:rFonts w:cstheme="minorHAnsi"/>
-          <w:i/>
-        </w:rPr>
-      </w:pPr>
-      <w:r>
-        <w:rPr>
-          <w:rFonts w:cstheme="minorHAnsi"/>
-          <w:i/>
-        </w:rPr>
-        <w:t>[</w:t>
-      </w:r>
-      <w:r>
-        <w:rPr>
-          <w:rStyle w:val="fontstyle01"/>
-          <w:rFonts w:asciiTheme="minorHAnsi" w:hAnsiTheme="minorHAnsi" w:cstheme="minorHAnsi"/>
-          <w:sz w:val="22"/>
-          <w:szCs w:val="22"/>
-        </w:rPr>
-        <w:t>What software or other tools are required by the project? Are there any software licenses needed? Is there any hardware needed (beyond a standard laptop or something similar)? This needs to be precise (e.g. Windows Movie Maker Version 45.3) but needn't be long. You should also include a brief description of any prior experience any group members have had with the tools and technologies you list.</w:t>
-      </w:r>
-      <w:r>
-        <w:rPr>
-          <w:rFonts w:cstheme="minorHAnsi"/>
-          <w:i/>
-        </w:rPr>
-        <w:t>]</w:t>
-      </w:r>
-    </w:p>
-    <w:p>
-      <w:pPr>
-        <w:rPr>
-          <w:rFonts w:cstheme="minorHAnsi"/>
-          <w:i/>
-        </w:rPr>
-      </w:pPr>
-      <w:r>
-        <w:rPr>
-          <w:rFonts w:cstheme="minorHAnsi"/>
-          <w:i/>
-        </w:rPr>
-        <w:t>[ - One paragraph (no minimum</w:t>
-      </w:r>
-      <w:r>
-        <w:rPr>
-          <w:rFonts w:cstheme="minorHAnsi"/>
-          <w:i/>
-        </w:rPr>
-        <w:t xml:space="preserve"> but be concise</w:t>
-      </w:r>
-      <w:r>
-        <w:rPr>
-          <w:rFonts w:cstheme="minorHAnsi"/>
-          <w:i/>
-        </w:rPr>
-        <w:t>)]</w:t>
-      </w:r>
-    </w:p>
-    <w:p>
-      <w:pPr>
-        <w:rPr>
-          <w:rFonts w:cstheme="minorHAnsi"/>
-          <w:i/>
-        </w:rPr>
-      </w:pPr>
-    </w:p>
-    <w:p>
-      <w:pPr>
-        <w:rPr>
-          <w:rFonts w:cstheme="minorHAnsi"/>
-          <w:i/>
-        </w:rPr>
-      </w:pPr>
-    </w:p>
-    <w:p>
-      <w:pPr>
-        <w:rPr>
-          <w:rFonts w:cstheme="minorHAnsi"/>
-          <w:i/>
-        </w:rPr>
-      </w:pPr>
-    </w:p>
-    <w:p>
-      <w:pPr>
-        <w:rPr>
-          <w:rFonts w:cstheme="minorHAnsi"/>
-          <w:b/>
-          <w:i/>
-        </w:rPr>
-      </w:pPr>
-      <w:r>
-        <w:rPr>
-          <w:rFonts w:cstheme="minorHAnsi"/>
-          <w:b/>
-          <w:i/>
-        </w:rPr>
-        <w:lastRenderedPageBreak/>
-        <w:t>[Testing]</w:t>
-      </w:r>
-    </w:p>
-    <w:p>
-      <w:pPr>
-        <w:rPr>
-          <w:rFonts w:cstheme="minorHAnsi"/>
-          <w:i/>
-        </w:rPr>
-      </w:pPr>
-      <w:r>
-        <w:rPr>
-          <w:rFonts w:cstheme="minorHAnsi"/>
-          <w:i/>
-        </w:rPr>
-        <w:t>[</w:t>
-      </w:r>
-      <w:r>
-        <w:rPr>
-          <w:rStyle w:val="fontstyle01"/>
-          <w:rFonts w:asciiTheme="minorHAnsi" w:hAnsiTheme="minorHAnsi" w:cstheme="minorHAnsi"/>
-          <w:i/>
-          <w:sz w:val="22"/>
-          <w:szCs w:val="22"/>
-        </w:rPr>
-        <w:t>How will your test your project? How will you know when you have succeeded? Testing is not something that you should leave until the very end; often it is far more useful to have a quick and dirty “mock up" of a project and then do some (limited) testing, to find out whether you are building the right product. If your project involves user testing, you should describe in your plan how you will find the test users, approximately what number of people you will need, and what background (if any) is required.</w:t>
-      </w:r>
-      <w:r>
-        <w:rPr>
-          <w:rFonts w:cstheme="minorHAnsi"/>
-          <w:i/>
-        </w:rPr>
-        <w:t>]</w:t>
-      </w:r>
-    </w:p>
-    <w:p>
-      <w:pPr>
-        <w:rPr>
-          <w:rFonts w:cstheme="minorHAnsi"/>
-          <w:i/>
-        </w:rPr>
-      </w:pPr>
-      <w:r>
-        <w:rPr>
-          <w:rFonts w:cstheme="minorHAnsi"/>
-          <w:i/>
-        </w:rPr>
-        <w:t>[ - One paragraph]</w:t>
-      </w:r>
-    </w:p>
-    <w:p>
-      <w:pPr>
-        <w:rPr>
-          <w:rFonts w:cstheme="minorHAnsi"/>
-          <w:i/>
-        </w:rPr>
-      </w:pPr>
-    </w:p>
-    <w:p>
-      <w:pPr>
-        <w:rPr>
-          <w:rFonts w:cstheme="minorHAnsi"/>
-          <w:i/>
-        </w:rPr>
-      </w:pPr>
-    </w:p>
-    <w:p>
-      <w:pPr>
-        <w:rPr>
-          <w:rFonts w:cstheme="minorHAnsi"/>
-          <w:i/>
-        </w:rPr>
-      </w:pPr>
-    </w:p>
-    <w:p>
-      <w:pPr>
-        <w:rPr>
-          <w:rFonts w:cstheme="minorHAnsi"/>
-          <w:i/>
-        </w:rPr>
-      </w:pPr>
-    </w:p>
-    <w:p>
-      <w:pPr>
-        <w:rPr>
-          <w:rFonts w:cstheme="minorHAnsi"/>
-          <w:i/>
-        </w:rPr>
-      </w:pPr>
-    </w:p>
-    <w:p>
-      <w:pPr>
-        <w:rPr>
-          <w:rFonts w:cstheme="minorHAnsi"/>
-          <w:i/>
-        </w:rPr>
-      </w:pPr>
-    </w:p>
-    <w:p>
-      <w:pPr>
-        <w:rPr>
-          <w:rFonts w:cstheme="minorHAnsi"/>
-          <w:i/>
-        </w:rPr>
-      </w:pPr>
-    </w:p>
-    <w:p>
-      <w:pPr>
-        <w:rPr>
-          <w:rFonts w:cstheme="minorHAnsi"/>
-          <w:i/>
-        </w:rPr>
-      </w:pPr>
-    </w:p>
-    <w:p>
-      <w:pPr>
-        <w:rPr>
-          <w:rFonts w:cstheme="minorHAnsi"/>
-          <w:i/>
-        </w:rPr>
-      </w:pPr>
-    </w:p>
-    <w:p>
-      <w:pPr>
-        <w:rPr>
-          <w:rFonts w:cstheme="minorHAnsi"/>
-          <w:i/>
-        </w:rPr>
-      </w:pPr>
-    </w:p>
-    <w:p>
-      <w:pPr>
-        <w:rPr>
-          <w:rFonts w:cstheme="minorHAnsi"/>
-          <w:i/>
-        </w:rPr>
-      </w:pPr>
-    </w:p>
-    <w:p>
-      <w:pPr>
-        <w:rPr>
-          <w:rFonts w:cstheme="minorHAnsi"/>
-          <w:i/>
-        </w:rPr>
-      </w:pPr>
-    </w:p>
-    <w:p>
-      <w:pPr>
-        <w:rPr>
-          <w:rFonts w:cstheme="minorHAnsi"/>
-          <w:i/>
-        </w:rPr>
-      </w:pPr>
-    </w:p>
-    <w:p>
-      <w:pPr>
-        <w:rPr>
-          <w:rFonts w:cstheme="minorHAnsi"/>
-          <w:i/>
-        </w:rPr>
-      </w:pPr>
-    </w:p>
-    <w:p>
-      <w:pPr>
-        <w:rPr>
-          <w:rFonts w:cstheme="minorHAnsi"/>
-          <w:i/>
-        </w:rPr>
-      </w:pPr>
-    </w:p>
-    <w:p>
-      <w:pPr>
-        <w:rPr>
-          <w:rFonts w:cstheme="minorHAnsi"/>
-          <w:i/>
-        </w:rPr>
-      </w:pPr>
-    </w:p>
-    <w:p>
-      <w:pPr>
-        <w:rPr>
-          <w:rFonts w:cstheme="minorHAnsi"/>
-          <w:i/>
-        </w:rPr>
-      </w:pPr>
-    </w:p>
-    <w:p>
-      <w:pPr>
-        <w:rPr>
-          <w:rFonts w:cstheme="minorHAnsi"/>
-          <w:i/>
-        </w:rPr>
-      </w:pPr>
-    </w:p>
-    <w:p>
-      <w:pPr>
-        <w:rPr>
-          <w:rFonts w:cstheme="minorHAnsi"/>
-          <w:i/>
-        </w:rPr>
-      </w:pPr>
-    </w:p>
-    <w:p>
-      <w:pPr>
-        <w:rPr>
-          <w:rFonts w:cstheme="minorHAnsi"/>
-          <w:i/>
-        </w:rPr>
-      </w:pPr>
-    </w:p>
-    <w:p>
-      <w:pPr>
-        <w:rPr>
-          <w:rFonts w:cstheme="minorHAnsi"/>
-          <w:i/>
-        </w:rPr>
-      </w:pPr>
-    </w:p>
-    <w:p>
-      <w:pPr>
-        <w:rPr>
-          <w:rFonts w:cstheme="minorHAnsi"/>
-          <w:i/>
-        </w:rPr>
-      </w:pPr>
-    </w:p>
-    <w:p>
-      <w:pPr>
-        <w:rPr>
-          <w:rFonts w:cstheme="minorHAnsi"/>
-          <w:i/>
-        </w:rPr>
-      </w:pPr>
-    </w:p>
-    <w:p>
-      <w:pPr>
-        <w:rPr>
-          <w:rFonts w:cstheme="minorHAnsi"/>
-          <w:i/>
-        </w:rPr>
-      </w:pPr>
-    </w:p>
-    <w:p>
-      <w:pPr>
-        <w:rPr>
-          <w:rFonts w:cstheme="minorHAnsi"/>
-          <w:i/>
-        </w:rPr>
-      </w:pPr>
-    </w:p>
-    <w:p>
-      <w:pPr>
-        <w:rPr>
-          <w:rFonts w:cstheme="minorHAnsi"/>
-          <w:i/>
-        </w:rPr>
-      </w:pPr>
-    </w:p>
-    <w:p>
-      <w:pPr>
-        <w:rPr>
-          <w:rFonts w:cstheme="minorHAnsi"/>
-          <w:b/>
-        </w:rPr>
-      </w:pPr>
-      <w:r>
-        <w:rPr>
-          <w:rFonts w:cstheme="minorHAnsi"/>
-          <w:b/>
-        </w:rPr>
-        <w:t>[Part 5: Timeframe]</w:t>
-      </w:r>
-    </w:p>
-    <w:p>
-      <w:pPr>
-        <w:rPr>
-          <w:rFonts w:cstheme="minorHAnsi"/>
-          <w:b/>
-          <w:i/>
-        </w:rPr>
-      </w:pPr>
-      <w:r>
-        <w:rPr>
-          <w:rFonts w:cstheme="minorHAnsi"/>
-          <w:b/>
-          <w:i/>
-        </w:rPr>
-        <w:t>[Timeframe]</w:t>
-      </w:r>
-    </w:p>
-    <w:p>
-      <w:pPr>
-        <w:rPr>
-          <w:rStyle w:val="fontstyle01"/>
-          <w:rFonts w:asciiTheme="minorHAnsi" w:hAnsiTheme="minorHAnsi" w:cstheme="minorHAnsi"/>
-          <w:i/>
-          <w:sz w:val="22"/>
-          <w:szCs w:val="22"/>
-        </w:rPr>
-      </w:pPr>
-      <w:r>
-        <w:rPr>
-          <w:rStyle w:val="fontstyle01"/>
-          <w:rFonts w:asciiTheme="minorHAnsi" w:hAnsiTheme="minorHAnsi" w:cstheme="minorHAnsi"/>
-          <w:i/>
-          <w:sz w:val="22"/>
-          <w:szCs w:val="22"/>
-        </w:rPr>
-        <w:t>[</w:t>
-      </w:r>
-      <w:r>
-        <w:rPr>
-          <w:rStyle w:val="fontstyle01"/>
-          <w:rFonts w:asciiTheme="minorHAnsi" w:hAnsiTheme="minorHAnsi" w:cstheme="minorHAnsi"/>
-          <w:i/>
-          <w:sz w:val="22"/>
-          <w:szCs w:val="22"/>
-        </w:rPr>
-        <w:t>Another difficult aspect of project planning is knowing how much time to allow. You will have something like 36 hours</w:t>
-      </w:r>
-      <w:r>
-        <w:rPr>
-          <w:rStyle w:val="fontstyle01"/>
-          <w:rFonts w:asciiTheme="minorHAnsi" w:hAnsiTheme="minorHAnsi" w:cstheme="minorHAnsi"/>
-          <w:i/>
-          <w:sz w:val="22"/>
-          <w:szCs w:val="22"/>
-        </w:rPr>
-        <w:t xml:space="preserve"> </w:t>
-      </w:r>
-      <w:r>
-        <w:rPr>
-          <w:rStyle w:val="fontstyle01"/>
-          <w:rFonts w:asciiTheme="minorHAnsi" w:hAnsiTheme="minorHAnsi" w:cstheme="minorHAnsi"/>
-          <w:i/>
-          <w:sz w:val="22"/>
-          <w:szCs w:val="22"/>
-        </w:rPr>
-        <w:t>per person for this assignment. In order to develop a plan for further work beyond the end of this course, let us</w:t>
-      </w:r>
-      <w:r>
-        <w:rPr>
-          <w:rStyle w:val="fontstyle01"/>
-          <w:rFonts w:asciiTheme="minorHAnsi" w:hAnsiTheme="minorHAnsi" w:cstheme="minorHAnsi"/>
-          <w:i/>
-          <w:sz w:val="22"/>
-          <w:szCs w:val="22"/>
-        </w:rPr>
-        <w:t xml:space="preserve"> </w:t>
-      </w:r>
-      <w:r>
-        <w:rPr>
-          <w:rStyle w:val="fontstyle01"/>
-          <w:rFonts w:asciiTheme="minorHAnsi" w:hAnsiTheme="minorHAnsi" w:cstheme="minorHAnsi"/>
-          <w:i/>
-          <w:sz w:val="22"/>
-          <w:szCs w:val="22"/>
-        </w:rPr>
-        <w:t>assume that you will have an extra 10 hours per week per person for 10 weeks in addition to this time in order to</w:t>
-      </w:r>
-      <w:r>
-        <w:rPr>
-          <w:rStyle w:val="fontstyle01"/>
-          <w:rFonts w:asciiTheme="minorHAnsi" w:hAnsiTheme="minorHAnsi" w:cstheme="minorHAnsi"/>
-          <w:i/>
-          <w:sz w:val="22"/>
-          <w:szCs w:val="22"/>
-        </w:rPr>
-        <w:t xml:space="preserve"> </w:t>
-      </w:r>
-      <w:r>
-        <w:rPr>
-          <w:rStyle w:val="fontstyle01"/>
-          <w:rFonts w:asciiTheme="minorHAnsi" w:hAnsiTheme="minorHAnsi" w:cstheme="minorHAnsi"/>
-          <w:i/>
-          <w:sz w:val="22"/>
-          <w:szCs w:val="22"/>
-        </w:rPr>
-        <w:t>develop your project. This means that you will have six weeks (Weeks 7 to 12) of the semester to work on your</w:t>
-      </w:r>
-      <w:r>
-        <w:rPr>
-          <w:rStyle w:val="fontstyle01"/>
-          <w:rFonts w:asciiTheme="minorHAnsi" w:hAnsiTheme="minorHAnsi" w:cstheme="minorHAnsi"/>
-          <w:i/>
-          <w:sz w:val="22"/>
-          <w:szCs w:val="22"/>
-        </w:rPr>
-        <w:t xml:space="preserve"> </w:t>
-      </w:r>
-      <w:r>
-        <w:rPr>
-          <w:rStyle w:val="fontstyle01"/>
-          <w:rFonts w:asciiTheme="minorHAnsi" w:hAnsiTheme="minorHAnsi" w:cstheme="minorHAnsi"/>
-          <w:i/>
-          <w:sz w:val="22"/>
-          <w:szCs w:val="22"/>
-        </w:rPr>
-        <w:t>assignment, with a further 10 weeks after that. This means that your plan will be for a total of 15 weeks, with the first</w:t>
-      </w:r>
-      <w:r>
-        <w:rPr>
-          <w:rStyle w:val="fontstyle01"/>
-          <w:rFonts w:asciiTheme="minorHAnsi" w:hAnsiTheme="minorHAnsi" w:cstheme="minorHAnsi"/>
-          <w:i/>
-          <w:sz w:val="22"/>
-          <w:szCs w:val="22"/>
-        </w:rPr>
-        <w:t xml:space="preserve"> </w:t>
-      </w:r>
-      <w:r>
-        <w:rPr>
-          <w:rStyle w:val="fontstyle01"/>
-          <w:rFonts w:asciiTheme="minorHAnsi" w:hAnsiTheme="minorHAnsi" w:cstheme="minorHAnsi"/>
-          <w:i/>
-          <w:sz w:val="22"/>
-          <w:szCs w:val="22"/>
-        </w:rPr>
-        <w:t>6 being on this assignment.]</w:t>
-      </w:r>
-    </w:p>
-    <w:p>
-      <w:pPr>
-        <w:rPr>
-          <w:rStyle w:val="fontstyle01"/>
-          <w:rFonts w:asciiTheme="minorHAnsi" w:hAnsiTheme="minorHAnsi" w:cstheme="minorHAnsi"/>
-          <w:i/>
-          <w:sz w:val="22"/>
-          <w:szCs w:val="22"/>
-        </w:rPr>
-      </w:pPr>
-      <w:r>
-        <w:rPr>
-          <w:rFonts w:cstheme="minorHAnsi"/>
-          <w:color w:val="000000"/>
-        </w:rPr>
-        <w:br/>
-      </w:r>
-      <w:r>
-        <w:rPr>
-          <w:rStyle w:val="fontstyle01"/>
-          <w:rFonts w:asciiTheme="minorHAnsi" w:hAnsiTheme="minorHAnsi" w:cstheme="minorHAnsi"/>
-          <w:i/>
-          <w:sz w:val="22"/>
-          <w:szCs w:val="22"/>
-        </w:rPr>
-        <w:t>[You will clearly not have the extra 10 weeks to work on the project; this is intended to give you a feeling for how</w:t>
-      </w:r>
-      <w:r>
-        <w:rPr>
-          <w:rStyle w:val="fontstyle01"/>
-          <w:rFonts w:asciiTheme="minorHAnsi" w:hAnsiTheme="minorHAnsi" w:cstheme="minorHAnsi"/>
-          <w:i/>
-          <w:sz w:val="22"/>
-          <w:szCs w:val="22"/>
-        </w:rPr>
-        <w:t xml:space="preserve"> </w:t>
-      </w:r>
-      <w:r>
-        <w:rPr>
-          <w:rStyle w:val="fontstyle01"/>
-          <w:rFonts w:asciiTheme="minorHAnsi" w:hAnsiTheme="minorHAnsi" w:cstheme="minorHAnsi"/>
-          <w:i/>
-          <w:sz w:val="22"/>
-          <w:szCs w:val="22"/>
-        </w:rPr>
-        <w:t>much you would be able to achieve in that time. This means that the first 6 weeks of your timeline will end up being</w:t>
-      </w:r>
-      <w:r>
-        <w:rPr>
-          <w:rStyle w:val="fontstyle01"/>
-          <w:rFonts w:asciiTheme="minorHAnsi" w:hAnsiTheme="minorHAnsi" w:cstheme="minorHAnsi"/>
-          <w:i/>
-          <w:sz w:val="22"/>
-          <w:szCs w:val="22"/>
-        </w:rPr>
-        <w:t xml:space="preserve"> </w:t>
-      </w:r>
-      <w:r>
-        <w:rPr>
-          <w:rStyle w:val="fontstyle01"/>
-          <w:rFonts w:asciiTheme="minorHAnsi" w:hAnsiTheme="minorHAnsi" w:cstheme="minorHAnsi"/>
-          <w:i/>
-          <w:sz w:val="22"/>
-          <w:szCs w:val="22"/>
-        </w:rPr>
-        <w:t xml:space="preserve">your </w:t>
-      </w:r>
-      <w:proofErr w:type="gramStart"/>
-      <w:r>
-        <w:rPr>
-          <w:rStyle w:val="fontstyle01"/>
-          <w:rFonts w:asciiTheme="minorHAnsi" w:hAnsiTheme="minorHAnsi" w:cstheme="minorHAnsi"/>
-          <w:i/>
-          <w:sz w:val="22"/>
-          <w:szCs w:val="22"/>
-        </w:rPr>
-        <w:t>actually progress</w:t>
-      </w:r>
-      <w:proofErr w:type="gramEnd"/>
-      <w:r>
-        <w:rPr>
-          <w:rStyle w:val="fontstyle01"/>
-          <w:rFonts w:asciiTheme="minorHAnsi" w:hAnsiTheme="minorHAnsi" w:cstheme="minorHAnsi"/>
-          <w:i/>
-          <w:sz w:val="22"/>
-          <w:szCs w:val="22"/>
-        </w:rPr>
-        <w:t xml:space="preserve"> on this project, with the remaining 10 weeks being your plan for the next stages.]</w:t>
-      </w:r>
-    </w:p>
-    <w:p>
-      <w:pPr>
-        <w:rPr>
-          <w:rStyle w:val="fontstyle01"/>
-          <w:rFonts w:asciiTheme="minorHAnsi" w:hAnsiTheme="minorHAnsi" w:cstheme="minorHAnsi"/>
-          <w:i/>
-          <w:sz w:val="22"/>
-          <w:szCs w:val="22"/>
-        </w:rPr>
-      </w:pPr>
-      <w:r>
-        <w:rPr>
-          <w:rFonts w:cstheme="minorHAnsi"/>
-          <w:color w:val="000000"/>
-        </w:rPr>
-        <w:br/>
-      </w:r>
-      <w:r>
-        <w:rPr>
-          <w:rStyle w:val="fontstyle21"/>
-          <w:rFonts w:asciiTheme="minorHAnsi" w:hAnsiTheme="minorHAnsi" w:cstheme="minorHAnsi"/>
-          <w:sz w:val="22"/>
-          <w:szCs w:val="22"/>
-        </w:rPr>
-        <w:t>[</w:t>
-      </w:r>
-      <w:r>
-        <w:rPr>
-          <w:rStyle w:val="fontstyle21"/>
-          <w:rFonts w:asciiTheme="minorHAnsi" w:hAnsiTheme="minorHAnsi" w:cstheme="minorHAnsi"/>
-          <w:b/>
-          <w:sz w:val="22"/>
-          <w:szCs w:val="22"/>
-        </w:rPr>
-        <w:t>This should be presented in the form of a table, with one row for each week, specifying as best you can the work for</w:t>
-      </w:r>
-      <w:r>
-        <w:rPr>
-          <w:rStyle w:val="fontstyle21"/>
-          <w:rFonts w:asciiTheme="minorHAnsi" w:hAnsiTheme="minorHAnsi" w:cstheme="minorHAnsi"/>
-          <w:b/>
-          <w:sz w:val="22"/>
-          <w:szCs w:val="22"/>
-        </w:rPr>
-        <w:t xml:space="preserve"> </w:t>
-      </w:r>
-      <w:r>
-        <w:rPr>
-          <w:rStyle w:val="fontstyle21"/>
-          <w:rFonts w:asciiTheme="minorHAnsi" w:hAnsiTheme="minorHAnsi" w:cstheme="minorHAnsi"/>
-          <w:b/>
-          <w:sz w:val="22"/>
-          <w:szCs w:val="22"/>
-        </w:rPr>
-        <w:t>each person for each week</w:t>
-      </w:r>
-      <w:r>
-        <w:rPr>
-          <w:rStyle w:val="fontstyle21"/>
-          <w:rFonts w:asciiTheme="minorHAnsi" w:hAnsiTheme="minorHAnsi" w:cstheme="minorHAnsi"/>
-          <w:i w:val="0"/>
-          <w:sz w:val="22"/>
-          <w:szCs w:val="22"/>
-        </w:rPr>
-        <w:t xml:space="preserve">. </w:t>
-      </w:r>
-      <w:r>
-        <w:rPr>
-          <w:rStyle w:val="fontstyle01"/>
-          <w:rFonts w:asciiTheme="minorHAnsi" w:hAnsiTheme="minorHAnsi" w:cstheme="minorHAnsi"/>
-          <w:i/>
-          <w:sz w:val="22"/>
-          <w:szCs w:val="22"/>
-        </w:rPr>
-        <w:t>This means that the first six rows of the table will describe your progress so far, and the</w:t>
+        <w:t>describe your progress so far, and the</w:t>
       </w:r>
       <w:r>
         <w:rPr>
@@ -2852,7 +3316,15 @@
           <w:rFonts w:ascii="Calibri" w:hAnsi="Calibri" w:cs="Calibri"/>
           <w:lang w:val="en"/>
         </w:rPr>
-        <w:t xml:space="preserve">Risks What risks can you identify for your project? There will always be some generic risks (such as computers breaking down the night before a deadline, health and family issues, and institutional changes). Do not include generic risks such as these. The idea is to be as specific as you can to your project. For example, if your topic is to develop a game, there may be a risk that the software you choose to work with may be very difficult to learn, poorly documented, or not turn out to have the features that it claims it has. These properties are often only discovered once you have started working with the software, and so unless you have had lots of experience with the particular tool, there is always a risk that it may not work as well as you believe it should, no matter how much prior research you do. Similar comments apply to hardware. </w:t>
+        <w:t xml:space="preserve">Risks What risks can you identify for your project? There will always be some generic risks (such as computers breaking down the night before a deadline, health and family issues, and institutional changes). Do not include generic risks such as these. The idea is to be as specific as you can to your project. For example, if your topic is to develop a game, there may be a risk that the software you choose to work with may be very difficult to learn, poorly documented, or not turn out to have the </w:t>
+      </w:r>
+      <w:r>
+        <w:rPr>
+          <w:rFonts w:ascii="Calibri" w:hAnsi="Calibri" w:cs="Calibri"/>
+          <w:lang w:val="en"/>
+        </w:rPr>
+        <w:lastRenderedPageBreak/>
+        <w:t xml:space="preserve">features that it claims it has. These properties are often only discovered once you have started working with the software, and so unless you have had lots of experience with the particular tool, there is always a risk that it may not work as well as you believe it should, no matter how much prior research you do. Similar comments apply to hardware. </w:t>
       </w:r>
     </w:p>
     <w:p>
@@ -2890,16 +3362,7 @@
           <w:rFonts w:ascii="Calibri" w:hAnsi="Calibri" w:cs="Calibri"/>
           <w:lang w:val="en"/>
         </w:rPr>
-        <w:t>1- Complacency; The MCS project is a sizeable undertaking which is expected to evolve over the duration of design. Understanding this the number one</w:t>
-      </w:r>
-      <w:bookmarkStart w:id="0" w:name="_GoBack"/>
-      <w:bookmarkEnd w:id="0"/>
-      <w:r>
-        <w:rPr>
-          <w:rFonts w:ascii="Calibri" w:hAnsi="Calibri" w:cs="Calibri"/>
-          <w:lang w:val="en"/>
-        </w:rPr>
-        <w:t xml:space="preserve"> risk is failing to identify future risks as they arise further into the project. Measures to be taken should include regular management meetings involving the senior design staff and purposeful effort to identify any new risks having arisen with implementation of new strategies, staff and or technologies. </w:t>
+        <w:t xml:space="preserve">1- Complacency; The MCS project is a sizeable undertaking which is expected to evolve over the duration of design. Understanding this the number one risk is failing to identify future risks as they arise further into the project. Measures to be taken should include regular management meetings involving the senior design staff and purposeful effort to identify any new risks having arisen with implementation of new strategies, staff and or technologies. </w:t>
       </w:r>
     </w:p>
     <w:p>
@@ -3022,7 +3485,6 @@
           <w:rFonts w:ascii="Calibri" w:hAnsi="Calibri" w:cs="Calibri"/>
           <w:lang w:val="en"/>
         </w:rPr>
-        <w:lastRenderedPageBreak/>
         <w:t xml:space="preserve">4- Project Dissolution; Project-MCS as previously mentioned, is an elaborate undertaking. As observed in the industry, many Indie games fail to see completion due to many factors, most notably differing artistic vision. Planning is to be done entailing various stages throughout the design incorporating benchmarks of completion. These benchmarks will be stages at which Project-MCS can be either repurposed or scaled back to retain efforts in a </w:t>
       </w:r>
       <w:proofErr w:type="gramStart"/>
@@ -3144,7 +3606,18 @@
           <w:sz w:val="22"/>
           <w:szCs w:val="22"/>
         </w:rPr>
-        <w:t xml:space="preserve"> What will you do if you have a group member who does not respond to communications? You should expect contact between group members at least twice a week. You can always make contact more often if you wish, but you do need to know what minimum</w:t>
+        <w:t xml:space="preserve"> What will you do if you have a group member who does not respond to communications? You should expect contact between group members at least twice a </w:t>
+      </w:r>
+      <w:r>
+        <w:rPr>
+          <w:rStyle w:val="fontstyle01"/>
+          <w:rFonts w:asciiTheme="minorHAnsi" w:hAnsiTheme="minorHAnsi" w:cstheme="minorHAnsi"/>
+          <w:i/>
+          <w:sz w:val="22"/>
+          <w:szCs w:val="22"/>
+        </w:rPr>
+        <w:lastRenderedPageBreak/>
+        <w:t>week. You can always make contact more often if you wish, but you do need to know what minimum</w:t>
       </w:r>
       <w:r>
         <w:rPr>
@@ -3209,6 +3682,243 @@
     </w:sectPr>
   </w:body>
 </w:document>
+</file>
+
+<file path=word/numbering.xml><?xml version="1.0" encoding="utf-8"?>
+<w:numbering xmlns:wpc="http://schemas.microsoft.com/office/word/2010/wordprocessingCanvas" xmlns:cx="http://schemas.microsoft.com/office/drawing/2014/chartex" xmlns:cx1="http://schemas.microsoft.com/office/drawing/2015/9/8/chartex" xmlns:cx2="http://schemas.microsoft.com/office/drawing/2015/10/21/chartex" xmlns:cx3="http://schemas.microsoft.com/office/drawing/2016/5/9/chartex" xmlns:cx4="http://schemas.microsoft.com/office/drawing/2016/5/10/chartex" xmlns:cx5="http://schemas.microsoft.com/office/drawing/2016/5/11/chartex" xmlns:cx6="http://schemas.microsoft.com/office/drawing/2016/5/12/chartex" xmlns:cx7="http://schemas.microsoft.com/office/drawing/2016/5/13/chartex" xmlns:cx8="http://schemas.microsoft.com/office/drawing/2016/5/14/chartex" xmlns:mc="http://schemas.openxmlformats.org/markup-compatibility/2006" xmlns:aink="http://schemas.microsoft.com/office/drawing/2016/ink" xmlns:am3d="http://schemas.microsoft.com/office/drawing/2017/model3d" xmlns:o="urn:schemas-microsoft-com:office:office" xmlns:r="http://schemas.openxmlformats.org/officeDocument/2006/relationships" xmlns:m="http://schemas.openxmlformats.org/officeDocument/2006/math" xmlns:v="urn:schemas-microsoft-com:vml" xmlns:wp14="http://schemas.microsoft.com/office/word/2010/wordprocessingDrawing" xmlns:wp="http://schemas.openxmlformats.org/drawingml/2006/wordprocessingDrawing" xmlns:w10="urn:schemas-microsoft-com:office:word" xmlns:w="http://schemas.openxmlformats.org/wordprocessingml/2006/main" xmlns:w14="http://schemas.microsoft.com/office/word/2010/wordml" xmlns:w15="http://schemas.microsoft.com/office/word/2012/wordml" xmlns:w16cid="http://schemas.microsoft.com/office/word/2016/wordml/cid" xmlns:w16se="http://schemas.microsoft.com/office/word/2015/wordml/symex" xmlns:wpg="http://schemas.microsoft.com/office/word/2010/wordprocessingGroup" xmlns:wpi="http://schemas.microsoft.com/office/word/2010/wordprocessingInk" xmlns:wne="http://schemas.microsoft.com/office/word/2006/wordml" xmlns:wps="http://schemas.microsoft.com/office/word/2010/wordprocessingShape" mc:Ignorable="w14 w15 w16se w16cid wp14">
+  <w:abstractNum w:abstractNumId="0" w15:restartNumberingAfterBreak="0">
+    <w:nsid w:val="6FA902EE"/>
+    <w:multiLevelType w:val="hybridMultilevel"/>
+    <w:tmpl w:val="10806546"/>
+    <w:lvl w:ilvl="0" w:tplc="08090001">
+      <w:start w:val="1"/>
+      <w:numFmt w:val="bullet"/>
+      <w:lvlText w:val=""/>
+      <w:lvlJc w:val="left"/>
+      <w:pPr>
+        <w:ind w:left="765" w:hanging="360"/>
+      </w:pPr>
+      <w:rPr>
+        <w:rFonts w:ascii="Symbol" w:hAnsi="Symbol" w:hint="default"/>
+      </w:rPr>
+    </w:lvl>
+    <w:lvl w:ilvl="1" w:tplc="08090003" w:tentative="1">
+      <w:start w:val="1"/>
+      <w:numFmt w:val="bullet"/>
+      <w:lvlText w:val="o"/>
+      <w:lvlJc w:val="left"/>
+      <w:pPr>
+        <w:ind w:left="1485" w:hanging="360"/>
+      </w:pPr>
+      <w:rPr>
+        <w:rFonts w:ascii="Courier New" w:hAnsi="Courier New" w:cs="Courier New" w:hint="default"/>
+      </w:rPr>
+    </w:lvl>
+    <w:lvl w:ilvl="2" w:tplc="08090005" w:tentative="1">
+      <w:start w:val="1"/>
+      <w:numFmt w:val="bullet"/>
+      <w:lvlText w:val=""/>
+      <w:lvlJc w:val="left"/>
+      <w:pPr>
+        <w:ind w:left="2205" w:hanging="360"/>
+      </w:pPr>
+      <w:rPr>
+        <w:rFonts w:ascii="Wingdings" w:hAnsi="Wingdings" w:hint="default"/>
+      </w:rPr>
+    </w:lvl>
+    <w:lvl w:ilvl="3" w:tplc="08090001" w:tentative="1">
+      <w:start w:val="1"/>
+      <w:numFmt w:val="bullet"/>
+      <w:lvlText w:val=""/>
+      <w:lvlJc w:val="left"/>
+      <w:pPr>
+        <w:ind w:left="2925" w:hanging="360"/>
+      </w:pPr>
+      <w:rPr>
+        <w:rFonts w:ascii="Symbol" w:hAnsi="Symbol" w:hint="default"/>
+      </w:rPr>
+    </w:lvl>
+    <w:lvl w:ilvl="4" w:tplc="08090003" w:tentative="1">
+      <w:start w:val="1"/>
+      <w:numFmt w:val="bullet"/>
+      <w:lvlText w:val="o"/>
+      <w:lvlJc w:val="left"/>
+      <w:pPr>
+        <w:ind w:left="3645" w:hanging="360"/>
+      </w:pPr>
+      <w:rPr>
+        <w:rFonts w:ascii="Courier New" w:hAnsi="Courier New" w:cs="Courier New" w:hint="default"/>
+      </w:rPr>
+    </w:lvl>
+    <w:lvl w:ilvl="5" w:tplc="08090005" w:tentative="1">
+      <w:start w:val="1"/>
+      <w:numFmt w:val="bullet"/>
+      <w:lvlText w:val=""/>
+      <w:lvlJc w:val="left"/>
+      <w:pPr>
+        <w:ind w:left="4365" w:hanging="360"/>
+      </w:pPr>
+      <w:rPr>
+        <w:rFonts w:ascii="Wingdings" w:hAnsi="Wingdings" w:hint="default"/>
+      </w:rPr>
+    </w:lvl>
+    <w:lvl w:ilvl="6" w:tplc="08090001" w:tentative="1">
+      <w:start w:val="1"/>
+      <w:numFmt w:val="bullet"/>
+      <w:lvlText w:val=""/>
+      <w:lvlJc w:val="left"/>
+      <w:pPr>
+        <w:ind w:left="5085" w:hanging="360"/>
+      </w:pPr>
+      <w:rPr>
+        <w:rFonts w:ascii="Symbol" w:hAnsi="Symbol" w:hint="default"/>
+      </w:rPr>
+    </w:lvl>
+    <w:lvl w:ilvl="7" w:tplc="08090003" w:tentative="1">
+      <w:start w:val="1"/>
+      <w:numFmt w:val="bullet"/>
+      <w:lvlText w:val="o"/>
+      <w:lvlJc w:val="left"/>
+      <w:pPr>
+        <w:ind w:left="5805" w:hanging="360"/>
+      </w:pPr>
+      <w:rPr>
+        <w:rFonts w:ascii="Courier New" w:hAnsi="Courier New" w:cs="Courier New" w:hint="default"/>
+      </w:rPr>
+    </w:lvl>
+    <w:lvl w:ilvl="8" w:tplc="08090005" w:tentative="1">
+      <w:start w:val="1"/>
+      <w:numFmt w:val="bullet"/>
+      <w:lvlText w:val=""/>
+      <w:lvlJc w:val="left"/>
+      <w:pPr>
+        <w:ind w:left="6525" w:hanging="360"/>
+      </w:pPr>
+      <w:rPr>
+        <w:rFonts w:ascii="Wingdings" w:hAnsi="Wingdings" w:hint="default"/>
+      </w:rPr>
+    </w:lvl>
+  </w:abstractNum>
+  <w:abstractNum w:abstractNumId="1" w15:restartNumberingAfterBreak="0">
+    <w:nsid w:val="7C6E6E9C"/>
+    <w:multiLevelType w:val="hybridMultilevel"/>
+    <w:tmpl w:val="2FD8CAA2"/>
+    <w:lvl w:ilvl="0" w:tplc="08090001">
+      <w:start w:val="1"/>
+      <w:numFmt w:val="bullet"/>
+      <w:lvlText w:val=""/>
+      <w:lvlJc w:val="left"/>
+      <w:pPr>
+        <w:ind w:left="720" w:hanging="360"/>
+      </w:pPr>
+      <w:rPr>
+        <w:rFonts w:ascii="Symbol" w:hAnsi="Symbol" w:hint="default"/>
+      </w:rPr>
+    </w:lvl>
+    <w:lvl w:ilvl="1" w:tplc="08090003" w:tentative="1">
+      <w:start w:val="1"/>
+      <w:numFmt w:val="bullet"/>
+      <w:lvlText w:val="o"/>
+      <w:lvlJc w:val="left"/>
+      <w:pPr>
+        <w:ind w:left="1440" w:hanging="360"/>
+      </w:pPr>
+      <w:rPr>
+        <w:rFonts w:ascii="Courier New" w:hAnsi="Courier New" w:cs="Courier New" w:hint="default"/>
+      </w:rPr>
+    </w:lvl>
+    <w:lvl w:ilvl="2" w:tplc="08090005" w:tentative="1">
+      <w:start w:val="1"/>
+      <w:numFmt w:val="bullet"/>
+      <w:lvlText w:val=""/>
+      <w:lvlJc w:val="left"/>
+      <w:pPr>
+        <w:ind w:left="2160" w:hanging="360"/>
+      </w:pPr>
+      <w:rPr>
+        <w:rFonts w:ascii="Wingdings" w:hAnsi="Wingdings" w:hint="default"/>
+      </w:rPr>
+    </w:lvl>
+    <w:lvl w:ilvl="3" w:tplc="08090001" w:tentative="1">
+      <w:start w:val="1"/>
+      <w:numFmt w:val="bullet"/>
+      <w:lvlText w:val=""/>
+      <w:lvlJc w:val="left"/>
+      <w:pPr>
+        <w:ind w:left="2880" w:hanging="360"/>
+      </w:pPr>
+      <w:rPr>
+        <w:rFonts w:ascii="Symbol" w:hAnsi="Symbol" w:hint="default"/>
+      </w:rPr>
+    </w:lvl>
+    <w:lvl w:ilvl="4" w:tplc="08090003" w:tentative="1">
+      <w:start w:val="1"/>
+      <w:numFmt w:val="bullet"/>
+      <w:lvlText w:val="o"/>
+      <w:lvlJc w:val="left"/>
+      <w:pPr>
+        <w:ind w:left="3600" w:hanging="360"/>
+      </w:pPr>
+      <w:rPr>
+        <w:rFonts w:ascii="Courier New" w:hAnsi="Courier New" w:cs="Courier New" w:hint="default"/>
+      </w:rPr>
+    </w:lvl>
+    <w:lvl w:ilvl="5" w:tplc="08090005" w:tentative="1">
+      <w:start w:val="1"/>
+      <w:numFmt w:val="bullet"/>
+      <w:lvlText w:val=""/>
+      <w:lvlJc w:val="left"/>
+      <w:pPr>
+        <w:ind w:left="4320" w:hanging="360"/>
+      </w:pPr>
+      <w:rPr>
+        <w:rFonts w:ascii="Wingdings" w:hAnsi="Wingdings" w:hint="default"/>
+      </w:rPr>
+    </w:lvl>
+    <w:lvl w:ilvl="6" w:tplc="08090001" w:tentative="1">
+      <w:start w:val="1"/>
+      <w:numFmt w:val="bullet"/>
+      <w:lvlText w:val=""/>
+      <w:lvlJc w:val="left"/>
+      <w:pPr>
+        <w:ind w:left="5040" w:hanging="360"/>
+      </w:pPr>
+      <w:rPr>
+        <w:rFonts w:ascii="Symbol" w:hAnsi="Symbol" w:hint="default"/>
+      </w:rPr>
+    </w:lvl>
+    <w:lvl w:ilvl="7" w:tplc="08090003" w:tentative="1">
+      <w:start w:val="1"/>
+      <w:numFmt w:val="bullet"/>
+      <w:lvlText w:val="o"/>
+      <w:lvlJc w:val="left"/>
+      <w:pPr>
+        <w:ind w:left="5760" w:hanging="360"/>
+      </w:pPr>
+      <w:rPr>
+        <w:rFonts w:ascii="Courier New" w:hAnsi="Courier New" w:cs="Courier New" w:hint="default"/>
+      </w:rPr>
+    </w:lvl>
+    <w:lvl w:ilvl="8" w:tplc="08090005" w:tentative="1">
+      <w:start w:val="1"/>
+      <w:numFmt w:val="bullet"/>
+      <w:lvlText w:val=""/>
+      <w:lvlJc w:val="left"/>
+      <w:pPr>
+        <w:ind w:left="6480" w:hanging="360"/>
+      </w:pPr>
+      <w:rPr>
+        <w:rFonts w:ascii="Wingdings" w:hAnsi="Wingdings" w:hint="default"/>
+      </w:rPr>
+    </w:lvl>
+  </w:abstractNum>
+  <w:num w:numId="1">
+    <w:abstractNumId w:val="1"/>
+  </w:num>
+  <w:num w:numId="2">
+    <w:abstractNumId w:val="0"/>
+  </w:num>
+</w:numbering>
 </file>
 
 <file path=word/styles.xml><?xml version="1.0" encoding="utf-8"?>
@@ -3682,6 +4392,17 @@
       <w:szCs w:val="20"/>
     </w:rPr>
   </w:style>
+  <w:style w:type="paragraph" w:styleId="ListParagraph">
+    <w:name w:val="List Paragraph"/>
+    <w:basedOn w:val="Normal"/>
+    <w:uiPriority w:val="34"/>
+    <w:qFormat/>
+    <w:rsid w:val="005C5D68"/>
+    <w:pPr>
+      <w:ind w:left="720"/>
+      <w:contextualSpacing/>
+    </w:pPr>
+  </w:style>
 </w:styles>
 </file>
 

</xml_diff>

<commit_message>
Group Processes added to project description doc, assignment tracker updated
</commit_message>
<xml_diff>
--- a/project_description.docx
+++ b/project_description.docx
@@ -1705,21 +1705,7 @@
         <w:rPr>
           <w:rFonts w:cstheme="minorHAnsi"/>
         </w:rPr>
-        <w:t xml:space="preserve">Opposing the </w:t>
-      </w:r>
-      <w:proofErr w:type="gramStart"/>
-      <w:r>
-        <w:rPr>
-          <w:rFonts w:cstheme="minorHAnsi"/>
-        </w:rPr>
-        <w:t>mutiny, and</w:t>
-      </w:r>
-      <w:proofErr w:type="gramEnd"/>
-      <w:r>
-        <w:rPr>
-          <w:rFonts w:cstheme="minorHAnsi"/>
-        </w:rPr>
-        <w:t xml:space="preserve"> assisting the </w:t>
+        <w:t xml:space="preserve">Opposing the mutiny, and assisting the </w:t>
       </w:r>
       <w:proofErr w:type="spellStart"/>
       <w:r>
@@ -2096,24 +2082,8 @@
         <w:rPr>
           <w:rFonts w:cstheme="minorHAnsi"/>
         </w:rPr>
-        <w:t xml:space="preserve">A final race to the rescue ship to either inform the crew of the </w:t>
-      </w:r>
-      <w:proofErr w:type="gramStart"/>
-      <w:r>
-        <w:rPr>
-          <w:rFonts w:cstheme="minorHAnsi"/>
-        </w:rPr>
-        <w:t>mutiny, or</w:t>
-      </w:r>
-      <w:proofErr w:type="gramEnd"/>
-      <w:r>
-        <w:rPr>
-          <w:rFonts w:cstheme="minorHAnsi"/>
-        </w:rPr>
-        <w:t xml:space="preserve"> attempt to seize the ship.</w:t>
-      </w:r>
-      <w:bookmarkStart w:id="0" w:name="_GoBack"/>
-      <w:bookmarkEnd w:id="0"/>
+        <w:t>A final race to the rescue ship to either inform the crew of the mutiny, or attempt to seize the ship.</w:t>
+      </w:r>
     </w:p>
     <w:p>
       <w:pPr>
@@ -2338,10 +2308,72 @@
           <w:sz w:val="22"/>
           <w:szCs w:val="22"/>
         </w:rPr>
-        <w:t xml:space="preserve">It is sometimes useful to define roles for </w:t>
-      </w:r>
-      <w:proofErr w:type="gramStart"/>
-      <w:r>
+        <w:t>It is sometimes useful to define roles for particular participants, such as Lead Developer, or Technical Designer, or User Interface Designer. It is also possible that roles are changed from week to week, depending on what needs to be done next. Have you defined any specific roles for your project? If so, describe and justify these. If not, describe your process and justify why there are no specific roles.</w:t>
+      </w:r>
+      <w:r>
+        <w:rPr>
+          <w:rFonts w:cstheme="minorHAnsi"/>
+          <w:i/>
+        </w:rPr>
+        <w:t>]</w:t>
+      </w:r>
+    </w:p>
+    <w:p>
+      <w:pPr>
+        <w:rPr>
+          <w:rFonts w:cstheme="minorHAnsi"/>
+          <w:i/>
+        </w:rPr>
+      </w:pPr>
+      <w:r>
+        <w:rPr>
+          <w:rFonts w:cstheme="minorHAnsi"/>
+          <w:i/>
+        </w:rPr>
+        <w:t xml:space="preserve">[ - Define roles for the projects </w:t>
+      </w:r>
+      <w:r>
+        <w:rPr>
+          <w:rFonts w:cstheme="minorHAnsi"/>
+          <w:i/>
+        </w:rPr>
+        <w:t>(one paragraph - no minimum length</w:t>
+      </w:r>
+      <w:r>
+        <w:rPr>
+          <w:rFonts w:cstheme="minorHAnsi"/>
+          <w:i/>
+        </w:rPr>
+        <w:t>)]</w:t>
+      </w:r>
+    </w:p>
+    <w:p>
+      <w:pPr>
+        <w:rPr>
+          <w:rFonts w:cstheme="minorHAnsi"/>
+          <w:i/>
+        </w:rPr>
+      </w:pPr>
+    </w:p>
+    <w:p>
+      <w:pPr>
+        <w:rPr>
+          <w:rFonts w:cstheme="minorHAnsi"/>
+          <w:b/>
+          <w:i/>
+        </w:rPr>
+      </w:pPr>
+      <w:r>
+        <w:rPr>
+          <w:rFonts w:cstheme="minorHAnsi"/>
+          <w:b/>
+          <w:i/>
+        </w:rPr>
+        <w:t>[Scope and Limits]</w:t>
+      </w:r>
+    </w:p>
+    <w:p>
+      <w:pPr>
         <w:rPr>
           <w:rStyle w:val="fontstyle01"/>
           <w:rFonts w:asciiTheme="minorHAnsi" w:hAnsiTheme="minorHAnsi" w:cstheme="minorHAnsi"/>
@@ -2349,9 +2381,14 @@
           <w:sz w:val="22"/>
           <w:szCs w:val="22"/>
         </w:rPr>
-        <w:t>particular participants</w:t>
-      </w:r>
-      <w:proofErr w:type="gramEnd"/>
+      </w:pPr>
+      <w:r>
+        <w:rPr>
+          <w:rFonts w:cstheme="minorHAnsi"/>
+          <w:i/>
+        </w:rPr>
+        <w:t>[</w:t>
+      </w:r>
       <w:r>
         <w:rPr>
           <w:rStyle w:val="fontstyle01"/>
@@ -2360,88 +2397,22 @@
           <w:sz w:val="22"/>
           <w:szCs w:val="22"/>
         </w:rPr>
-        <w:t>, such as Lead Developer, or Technical Designer, or User Interface Designer. It is also possible that roles are changed from week to week, depending on what needs to be done next. Have you defined any specific roles for your project? If so, describe and justify these. If not, describe your process and justify why there are no specific roles.</w:t>
-      </w:r>
-      <w:r>
-        <w:rPr>
-          <w:rFonts w:cstheme="minorHAnsi"/>
-          <w:i/>
-        </w:rPr>
-        <w:t>]</w:t>
-      </w:r>
-    </w:p>
-    <w:p>
-      <w:pPr>
-        <w:rPr>
-          <w:rFonts w:cstheme="minorHAnsi"/>
-          <w:i/>
-        </w:rPr>
-      </w:pPr>
-      <w:r>
-        <w:rPr>
-          <w:rFonts w:cstheme="minorHAnsi"/>
-          <w:i/>
-        </w:rPr>
-        <w:t xml:space="preserve">[ - Define roles for the projects </w:t>
-      </w:r>
-      <w:r>
-        <w:rPr>
-          <w:rFonts w:cstheme="minorHAnsi"/>
-          <w:i/>
-        </w:rPr>
-        <w:t>(one paragraph - no minimum length</w:t>
-      </w:r>
-      <w:r>
-        <w:rPr>
-          <w:rFonts w:cstheme="minorHAnsi"/>
-          <w:i/>
-        </w:rPr>
-        <w:t>)]</w:t>
-      </w:r>
-    </w:p>
-    <w:p>
-      <w:pPr>
-        <w:rPr>
-          <w:rFonts w:cstheme="minorHAnsi"/>
-          <w:i/>
-        </w:rPr>
-      </w:pPr>
-    </w:p>
-    <w:p>
-      <w:pPr>
-        <w:rPr>
-          <w:rFonts w:cstheme="minorHAnsi"/>
-          <w:b/>
-          <w:i/>
-        </w:rPr>
-      </w:pPr>
-      <w:r>
-        <w:rPr>
-          <w:rFonts w:cstheme="minorHAnsi"/>
-          <w:b/>
-          <w:i/>
-        </w:rPr>
-        <w:t>[Scope and Limits]</w:t>
-      </w:r>
-    </w:p>
-    <w:p>
-      <w:pPr>
+        <w:t xml:space="preserve">One of the more difficult parts of project planning and execution is to define the scope and limits of the project. As mentioned above, you never really complete project like these; all you can ever do is your best in the time available. Part of that involves setting priorities and accepting that there will be features that will take too long to develop. This means that it is important to set a scope for your project, as a means of ensuring that you make the most of the time available. </w:t>
+      </w:r>
+      <w:r>
         <w:rPr>
           <w:rStyle w:val="fontstyle01"/>
           <w:rFonts w:asciiTheme="minorHAnsi" w:hAnsiTheme="minorHAnsi" w:cstheme="minorHAnsi"/>
+          <w:b/>
           <w:i/>
           <w:sz w:val="22"/>
           <w:szCs w:val="22"/>
         </w:rPr>
-      </w:pPr>
-      <w:r>
-        <w:rPr>
-          <w:rFonts w:cstheme="minorHAnsi"/>
-          <w:i/>
-        </w:rPr>
-        <w:t>[</w:t>
-      </w:r>
-      <w:r>
+        <w:t>For example, if you are developing a game, you might consider only producing one level and two or three characters, in order to show a proof-of-concept, rather than develop three levels and ten characters.]</w:t>
+      </w:r>
+    </w:p>
+    <w:p>
+      <w:pPr>
         <w:rPr>
           <w:rStyle w:val="fontstyle01"/>
           <w:rFonts w:asciiTheme="minorHAnsi" w:hAnsiTheme="minorHAnsi" w:cstheme="minorHAnsi"/>
@@ -2449,9 +2420,7 @@
           <w:sz w:val="22"/>
           <w:szCs w:val="22"/>
         </w:rPr>
-        <w:t xml:space="preserve">One of the more difficult parts of project planning and execution is to define the scope and limits of the project. As mentioned above, you never </w:t>
-      </w:r>
-      <w:proofErr w:type="gramStart"/>
+      </w:pPr>
       <w:r>
         <w:rPr>
           <w:rStyle w:val="fontstyle01"/>
@@ -2460,94 +2429,7 @@
           <w:sz w:val="22"/>
           <w:szCs w:val="22"/>
         </w:rPr>
-        <w:t>really complete</w:t>
-      </w:r>
-      <w:proofErr w:type="gramEnd"/>
-      <w:r>
-        <w:rPr>
-          <w:rStyle w:val="fontstyle01"/>
-          <w:rFonts w:asciiTheme="minorHAnsi" w:hAnsiTheme="minorHAnsi" w:cstheme="minorHAnsi"/>
-          <w:i/>
-          <w:sz w:val="22"/>
-          <w:szCs w:val="22"/>
-        </w:rPr>
-        <w:t xml:space="preserve"> project like these; all you can ever do is your best in the time available. Part of that involves setting priorities and accepting that there will be features that will take too long to develop. This means that it is important to set a scope for your project, as a means of ensuring that you make the most of the time available. </w:t>
-      </w:r>
-      <w:r>
-        <w:rPr>
-          <w:rStyle w:val="fontstyle01"/>
-          <w:rFonts w:asciiTheme="minorHAnsi" w:hAnsiTheme="minorHAnsi" w:cstheme="minorHAnsi"/>
-          <w:b/>
-          <w:i/>
-          <w:sz w:val="22"/>
-          <w:szCs w:val="22"/>
-        </w:rPr>
-        <w:t>For example, if you are developing a game, you might consider only producing one level and two or three characters, in order to show a proof-of-concept, rather than develop three levels and ten characters.]</w:t>
-      </w:r>
-    </w:p>
-    <w:p>
-      <w:pPr>
-        <w:rPr>
-          <w:rStyle w:val="fontstyle01"/>
-          <w:rFonts w:asciiTheme="minorHAnsi" w:hAnsiTheme="minorHAnsi" w:cstheme="minorHAnsi"/>
-          <w:i/>
-          <w:sz w:val="22"/>
-          <w:szCs w:val="22"/>
-        </w:rPr>
-      </w:pPr>
-      <w:r>
-        <w:rPr>
-          <w:rStyle w:val="fontstyle01"/>
-          <w:rFonts w:asciiTheme="minorHAnsi" w:hAnsiTheme="minorHAnsi" w:cstheme="minorHAnsi"/>
-          <w:i/>
-          <w:sz w:val="22"/>
-          <w:szCs w:val="22"/>
-        </w:rPr>
-        <w:t xml:space="preserve">[The scope is probably the most crucial part of your plan, </w:t>
-      </w:r>
-      <w:proofErr w:type="gramStart"/>
-      <w:r>
-        <w:rPr>
-          <w:rStyle w:val="fontstyle01"/>
-          <w:rFonts w:asciiTheme="minorHAnsi" w:hAnsiTheme="minorHAnsi" w:cstheme="minorHAnsi"/>
-          <w:i/>
-          <w:sz w:val="22"/>
-          <w:szCs w:val="22"/>
-        </w:rPr>
-        <w:t>and also</w:t>
-      </w:r>
-      <w:proofErr w:type="gramEnd"/>
-      <w:r>
-        <w:rPr>
-          <w:rStyle w:val="fontstyle01"/>
-          <w:rFonts w:asciiTheme="minorHAnsi" w:hAnsiTheme="minorHAnsi" w:cstheme="minorHAnsi"/>
-          <w:i/>
-          <w:sz w:val="22"/>
-          <w:szCs w:val="22"/>
-        </w:rPr>
-        <w:t xml:space="preserve"> the most difficult to define. One way to define the scope is to think of the deliverables for your project, i.e. what outcomes would you be able to show to someone who asks you to see the results of your work. This will also include several statements about what </w:t>
-      </w:r>
-      <w:proofErr w:type="gramStart"/>
-      <w:r>
-        <w:rPr>
-          <w:rStyle w:val="fontstyle01"/>
-          <w:rFonts w:asciiTheme="minorHAnsi" w:hAnsiTheme="minorHAnsi" w:cstheme="minorHAnsi"/>
-          <w:i/>
-          <w:sz w:val="22"/>
-          <w:szCs w:val="22"/>
-        </w:rPr>
-        <w:t>will not be part of the project</w:t>
-      </w:r>
-      <w:proofErr w:type="gramEnd"/>
-      <w:r>
-        <w:rPr>
-          <w:rStyle w:val="fontstyle01"/>
-          <w:rFonts w:asciiTheme="minorHAnsi" w:hAnsiTheme="minorHAnsi" w:cstheme="minorHAnsi"/>
-          <w:i/>
-          <w:sz w:val="22"/>
-          <w:szCs w:val="22"/>
-        </w:rPr>
-        <w:t>. For example, if you are using Open Street Maps to show the location of all your favourite shops, the deliverables would include the updated map, but not the Open Street Maps technology itself. It would also not include many other features of Open Street Maps, or other interesting location -- just those which show your favourite shops.]</w:t>
+        <w:t>[The scope is probably the most crucial part of your plan, and also the most difficult to define. One way to define the scope is to think of the deliverables for your project, i.e. what outcomes would you be able to show to someone who asks you to see the results of your work. This will also include several statements about what will not be part of the project. For example, if you are using Open Street Maps to show the location of all your favourite shops, the deliverables would include the updated map, but not the Open Street Maps technology itself. It would also not include many other features of Open Street Maps, or other interesting location -- just those which show your favourite shops.]</w:t>
       </w:r>
     </w:p>
     <w:p>
@@ -3201,29 +3083,7 @@
           <w:sz w:val="22"/>
           <w:szCs w:val="22"/>
         </w:rPr>
-        <w:t xml:space="preserve">your </w:t>
-      </w:r>
-      <w:proofErr w:type="gramStart"/>
-      <w:r>
-        <w:rPr>
-          <w:rStyle w:val="fontstyle01"/>
-          <w:rFonts w:asciiTheme="minorHAnsi" w:hAnsiTheme="minorHAnsi" w:cstheme="minorHAnsi"/>
-          <w:i/>
-          <w:sz w:val="22"/>
-          <w:szCs w:val="22"/>
-        </w:rPr>
-        <w:t>actually progress</w:t>
-      </w:r>
-      <w:proofErr w:type="gramEnd"/>
-      <w:r>
-        <w:rPr>
-          <w:rStyle w:val="fontstyle01"/>
-          <w:rFonts w:asciiTheme="minorHAnsi" w:hAnsiTheme="minorHAnsi" w:cstheme="minorHAnsi"/>
-          <w:i/>
-          <w:sz w:val="22"/>
-          <w:szCs w:val="22"/>
-        </w:rPr>
-        <w:t xml:space="preserve"> on this project, with the remaining 10 weeks being your plan for the next stages.]</w:t>
+        <w:t>your actually progress on this project, with the remaining 10 weeks being your plan for the next stages.]</w:t>
       </w:r>
     </w:p>
     <w:p>
@@ -3348,29 +3208,7 @@
           <w:sz w:val="22"/>
           <w:szCs w:val="22"/>
         </w:rPr>
-        <w:t xml:space="preserve">[This will no doubt change as you work on your assignment, as it will give you a more precise idea about how long it will take to get things done. This is not an unchangeable contract for exactly how things will work; that is unrealistic for just about any project. The idea is to get you thinking about how exactly your time should be allocated to the various tasks involved. It is a good idea to have a milestone (i.e. a specific outcome) for each week of the project. This may include getting familiar with </w:t>
-      </w:r>
-      <w:proofErr w:type="gramStart"/>
-      <w:r>
-        <w:rPr>
-          <w:rStyle w:val="fontstyle01"/>
-          <w:rFonts w:asciiTheme="minorHAnsi" w:hAnsiTheme="minorHAnsi" w:cstheme="minorHAnsi"/>
-          <w:i/>
-          <w:sz w:val="22"/>
-          <w:szCs w:val="22"/>
-        </w:rPr>
-        <w:t>tools, or</w:t>
-      </w:r>
-      <w:proofErr w:type="gramEnd"/>
-      <w:r>
-        <w:rPr>
-          <w:rStyle w:val="fontstyle01"/>
-          <w:rFonts w:asciiTheme="minorHAnsi" w:hAnsiTheme="minorHAnsi" w:cstheme="minorHAnsi"/>
-          <w:i/>
-          <w:sz w:val="22"/>
-          <w:szCs w:val="22"/>
-        </w:rPr>
-        <w:t xml:space="preserve"> reading up on a particular technique or technology. You should also include time for writing up the final report and any other documentation. Writing reports always takes longer than you think, especially as you should expect to re-write any piece of writing that you do at least three or four times.]</w:t>
+        <w:t>[This will no doubt change as you work on your assignment, as it will give you a more precise idea about how long it will take to get things done. This is not an unchangeable contract for exactly how things will work; that is unrealistic for just about any project. The idea is to get you thinking about how exactly your time should be allocated to the various tasks involved. It is a good idea to have a milestone (i.e. a specific outcome) for each week of the project. This may include getting familiar with tools, or reading up on a particular technique or technology. You should also include time for writing up the final report and any other documentation. Writing reports always takes longer than you think, especially as you should expect to re-write any piece of writing that you do at least three or four times.]</w:t>
       </w:r>
     </w:p>
     <w:p>
@@ -3794,7 +3632,7 @@
           <w:sz w:val="22"/>
           <w:szCs w:val="22"/>
         </w:rPr>
-        <w:t xml:space="preserve">Communication between group members is arguably the most important aspect of your project. </w:t>
+        <w:t xml:space="preserve">Communication between group members is arguably the most important aspect of your project. Past experience has shown that communication breakdowns between group members is the most common cause of project failures, so it is vital that you specify at the outset the means and expected frequency of communication between group members. How will your group communicate? How often will meetings take place? Will these be face-to-face, or using technologies such as Skype? Or Facebook? Or email? Or text? Or </w:t>
       </w:r>
       <w:proofErr w:type="gramStart"/>
       <w:r>
@@ -3805,7 +3643,7 @@
           <w:sz w:val="22"/>
           <w:szCs w:val="22"/>
         </w:rPr>
-        <w:t>Past experience</w:t>
+        <w:t>... ??</w:t>
       </w:r>
       <w:proofErr w:type="gramEnd"/>
       <w:r>
@@ -3816,9 +3654,16 @@
           <w:sz w:val="22"/>
           <w:szCs w:val="22"/>
         </w:rPr>
-        <w:t xml:space="preserve"> has shown that communication breakdowns between group members is the most common cause of project failures, so it is vital that you specify at the outset the means and expected frequency of communication between group members. How will your group communicate? How often will meetings take place? Will these be face-to-face, or using technologies such as Skype? Or Facebook? Or email? Or text? Or </w:t>
-      </w:r>
-      <w:proofErr w:type="gramStart"/>
+        <w:t xml:space="preserve"> What will you do if you have a group member who does not respond to communications? You should expect contact between group members at least twice a week. You can always make contact more often if you wish, but you do need to know what minimum</w:t>
+      </w:r>
+      <w:r>
+        <w:rPr>
+          <w:rFonts w:cstheme="minorHAnsi"/>
+          <w:i/>
+          <w:color w:val="000000"/>
+        </w:rPr>
+        <w:br/>
+      </w:r>
       <w:r>
         <w:rPr>
           <w:rStyle w:val="fontstyle01"/>
@@ -3827,66 +3672,152 @@
           <w:sz w:val="22"/>
           <w:szCs w:val="22"/>
         </w:rPr>
-        <w:t>... ??</w:t>
+        <w:t>frequency is expected from all members of your group.</w:t>
+      </w:r>
+      <w:r>
+        <w:rPr>
+          <w:rFonts w:cstheme="minorHAnsi"/>
+          <w:i/>
+        </w:rPr>
+        <w:t>]</w:t>
+      </w:r>
+    </w:p>
+    <w:p>
+      <w:pPr>
+        <w:rPr>
+          <w:rFonts w:cstheme="minorHAnsi"/>
+          <w:i/>
+        </w:rPr>
+      </w:pPr>
+      <w:r>
+        <w:rPr>
+          <w:rFonts w:cstheme="minorHAnsi"/>
+          <w:i/>
+        </w:rPr>
+        <w:t>[ - One paragraph]</w:t>
+      </w:r>
+    </w:p>
+    <w:p>
+      <w:pPr>
+        <w:rPr>
+          <w:rFonts w:cstheme="minorHAnsi"/>
+        </w:rPr>
+      </w:pPr>
+    </w:p>
+    <w:p>
+      <w:pPr>
+        <w:rPr>
+          <w:rFonts w:cstheme="minorHAnsi"/>
+        </w:rPr>
+      </w:pPr>
+      <w:r>
+        <w:rPr>
+          <w:rFonts w:cstheme="minorHAnsi"/>
+        </w:rPr>
+        <w:t xml:space="preserve">As a group we used GitHub as a shared workspace for files and Discord as our communication platform for Assignment 2.  This will be the same for Assignment 3 in terms of which platforms we will use.  As the conclusion of assignment 2 a lot of the functionality of GitHub was better understood, </w:t>
+      </w:r>
+      <w:r>
+        <w:rPr>
+          <w:rFonts w:cstheme="minorHAnsi"/>
+        </w:rPr>
+        <w:t xml:space="preserve">which should reflect in a more accurate commit history for this assignment.  </w:t>
+      </w:r>
+      <w:r>
+        <w:rPr>
+          <w:rFonts w:cstheme="minorHAnsi"/>
+        </w:rPr>
+        <w:t>With the assignment 2 project we split up the tasks evenly and each person worked on th</w:t>
+      </w:r>
+      <w:r>
+        <w:rPr>
+          <w:rFonts w:cstheme="minorHAnsi"/>
+        </w:rPr>
+        <w:t xml:space="preserve">eir sections more or less individually, with discord being the go between when minor questions cropped up.  </w:t>
+      </w:r>
+      <w:proofErr w:type="gramStart"/>
+      <w:r>
+        <w:rPr>
+          <w:rFonts w:cstheme="minorHAnsi"/>
+        </w:rPr>
+        <w:t>However</w:t>
       </w:r>
       <w:proofErr w:type="gramEnd"/>
       <w:r>
         <w:rPr>
-          <w:rStyle w:val="fontstyle01"/>
-          <w:rFonts w:asciiTheme="minorHAnsi" w:hAnsiTheme="minorHAnsi" w:cstheme="minorHAnsi"/>
-          <w:i/>
-          <w:sz w:val="22"/>
-          <w:szCs w:val="22"/>
-        </w:rPr>
-        <w:t xml:space="preserve"> What will you do if you have a group member who does not respond to communications? You should expect contact between group members at least twice a week. You can always make contact more often if you wish, but you do need to know what minimum</w:t>
-      </w:r>
-      <w:r>
-        <w:rPr>
-          <w:rFonts w:cstheme="minorHAnsi"/>
-          <w:i/>
-          <w:color w:val="000000"/>
-        </w:rPr>
-        <w:br/>
-      </w:r>
-      <w:r>
-        <w:rPr>
-          <w:rStyle w:val="fontstyle01"/>
-          <w:rFonts w:asciiTheme="minorHAnsi" w:hAnsiTheme="minorHAnsi" w:cstheme="minorHAnsi"/>
-          <w:i/>
-          <w:sz w:val="22"/>
-          <w:szCs w:val="22"/>
-        </w:rPr>
-        <w:t>frequency is expected from all members of your group.</w:t>
-      </w:r>
-      <w:r>
-        <w:rPr>
-          <w:rFonts w:cstheme="minorHAnsi"/>
-          <w:i/>
-        </w:rPr>
-        <w:t>]</w:t>
-      </w:r>
-    </w:p>
-    <w:p>
-      <w:pPr>
-        <w:rPr>
-          <w:rFonts w:cstheme="minorHAnsi"/>
-          <w:i/>
-        </w:rPr>
-      </w:pPr>
-      <w:r>
-        <w:rPr>
-          <w:rFonts w:cstheme="minorHAnsi"/>
-          <w:i/>
-        </w:rPr>
-        <w:t>[ - One paragraph]</w:t>
-      </w:r>
-    </w:p>
-    <w:p>
-      <w:pPr>
-        <w:rPr>
-          <w:rFonts w:cstheme="minorHAnsi"/>
-        </w:rPr>
-      </w:pPr>
+          <w:rFonts w:cstheme="minorHAnsi"/>
+        </w:rPr>
+        <w:t xml:space="preserve"> the requirements of Assignment 3 require a more collaborative approach.  We decided to have a weekly meeting via Discord (either voice chat or text chat), where we discuss the overall aims of where we can get to, what each person is able to work on, and where we are at with things.  This still allows us the level of autonomy during the week to work on our </w:t>
+      </w:r>
+      <w:r>
+        <w:rPr>
+          <w:rFonts w:cstheme="minorHAnsi"/>
+        </w:rPr>
+        <w:t>task/s</w:t>
+      </w:r>
+      <w:r>
+        <w:rPr>
+          <w:rFonts w:cstheme="minorHAnsi"/>
+        </w:rPr>
+        <w:t xml:space="preserve">, but the ideas and decision making is shared </w:t>
+      </w:r>
+      <w:r>
+        <w:rPr>
+          <w:rFonts w:cstheme="minorHAnsi"/>
+        </w:rPr>
+        <w:t xml:space="preserve">towards out aims and expectations for </w:t>
+      </w:r>
+      <w:r>
+        <w:rPr>
+          <w:rFonts w:cstheme="minorHAnsi"/>
+        </w:rPr>
+        <w:t xml:space="preserve">the </w:t>
+      </w:r>
+      <w:r>
+        <w:rPr>
+          <w:rFonts w:cstheme="minorHAnsi"/>
+        </w:rPr>
+        <w:t xml:space="preserve">final </w:t>
+      </w:r>
+      <w:r>
+        <w:rPr>
+          <w:rFonts w:cstheme="minorHAnsi"/>
+        </w:rPr>
+        <w:t xml:space="preserve">project.  We have all agreed that the beauty of Discord is leaving a question at </w:t>
+      </w:r>
+      <w:bookmarkStart w:id="0" w:name="_GoBack"/>
+      <w:bookmarkEnd w:id="0"/>
+      <w:r>
+        <w:rPr>
+          <w:rFonts w:cstheme="minorHAnsi"/>
+        </w:rPr>
+        <w:t xml:space="preserve">any time will be answered the next time someone is online, and as a group we are all on regularly enough for this to be a comfortable solution.  The meetings are </w:t>
+      </w:r>
+      <w:proofErr w:type="spellStart"/>
+      <w:r>
+        <w:rPr>
+          <w:rFonts w:cstheme="minorHAnsi"/>
+        </w:rPr>
+        <w:t>minuted</w:t>
+      </w:r>
+      <w:proofErr w:type="spellEnd"/>
+      <w:r>
+        <w:rPr>
+          <w:rFonts w:cstheme="minorHAnsi"/>
+        </w:rPr>
+        <w:t xml:space="preserve"> and shared on the </w:t>
+      </w:r>
+      <w:r>
+        <w:rPr>
+          <w:rFonts w:cstheme="minorHAnsi"/>
+        </w:rPr>
+        <w:t>GitHub</w:t>
+      </w:r>
+      <w:r>
+        <w:rPr>
+          <w:rFonts w:cstheme="minorHAnsi"/>
+        </w:rPr>
+        <w:t xml:space="preserve"> repository so anyone unable to attend can quickly catch up on the discussion.  Task allocations are clarified and agreed upon before the conclusion of the meetings, and these are also tracked on a separate tracking doc, as well as being a part of the timeframe allocation.   </w:t>
+      </w:r>
     </w:p>
     <w:p>
       <w:pPr>

</xml_diff>

<commit_message>
project description - character profiles
</commit_message>
<xml_diff>
--- a/project_description.docx
+++ b/project_description.docx
@@ -2757,7 +2757,19 @@
           <w:rFonts w:cstheme="minorHAnsi"/>
         </w:rPr>
         <w:tab/>
-        <w:t xml:space="preserve">From the far northern city Leeuwarden in Flanders, </w:t>
+        <w:t xml:space="preserve">From the far northern city Leeuwarden in </w:t>
+      </w:r>
+      <w:r>
+        <w:rPr>
+          <w:rFonts w:cstheme="minorHAnsi"/>
+        </w:rPr>
+        <w:t>Friesland</w:t>
+      </w:r>
+      <w:r>
+        <w:rPr>
+          <w:rFonts w:cstheme="minorHAnsi"/>
+        </w:rPr>
+        <w:t xml:space="preserve">, </w:t>
       </w:r>
       <w:proofErr w:type="spellStart"/>
       <w:r>
@@ -3426,19 +3438,7 @@
         <w:rPr>
           <w:rFonts w:cstheme="minorHAnsi"/>
         </w:rPr>
-        <w:t xml:space="preserve"> He is harsh, uncompromising, and highly-respected. H</w:t>
-      </w:r>
-      <w:r>
-        <w:rPr>
-          <w:rFonts w:cstheme="minorHAnsi"/>
-        </w:rPr>
-        <w:t>e is key to selecting and organising potential mutineers from</w:t>
-      </w:r>
-      <w:r>
-        <w:rPr>
-          <w:rFonts w:cstheme="minorHAnsi"/>
-        </w:rPr>
-        <w:t xml:space="preserve"> among the </w:t>
+        <w:t xml:space="preserve"> He is harsh, uncompromising, and highly-respected. He is key to selecting and organising potential mutineers from among the </w:t>
       </w:r>
       <w:r>
         <w:rPr>
@@ -3918,12 +3918,14 @@
       <w:pPr>
         <w:rPr>
           <w:rFonts w:cstheme="minorHAnsi"/>
-        </w:rPr>
-      </w:pPr>
-      <w:proofErr w:type="spellStart"/>
-      <w:r>
-        <w:rPr>
-          <w:rFonts w:cstheme="minorHAnsi"/>
+          <w:i/>
+        </w:rPr>
+      </w:pPr>
+      <w:proofErr w:type="spellStart"/>
+      <w:r>
+        <w:rPr>
+          <w:rFonts w:cstheme="minorHAnsi"/>
+          <w:i/>
         </w:rPr>
         <w:t>Jeronimus</w:t>
       </w:r>
@@ -3931,6 +3933,7 @@
       <w:r>
         <w:rPr>
           <w:rFonts w:cstheme="minorHAnsi"/>
+          <w:i/>
         </w:rPr>
         <w:t xml:space="preserve"> </w:t>
       </w:r>
@@ -3938,6 +3941,7 @@
       <w:r>
         <w:rPr>
           <w:rFonts w:cstheme="minorHAnsi"/>
+          <w:i/>
         </w:rPr>
         <w:t>Cornelisz</w:t>
       </w:r>
@@ -3945,6 +3949,7 @@
       <w:r>
         <w:rPr>
           <w:rFonts w:cstheme="minorHAnsi"/>
+          <w:i/>
         </w:rPr>
         <w:t xml:space="preserve">, Lucretia </w:t>
       </w:r>
@@ -3952,6 +3957,7 @@
       <w:r>
         <w:rPr>
           <w:rFonts w:cstheme="minorHAnsi"/>
+          <w:i/>
         </w:rPr>
         <w:t>Jans</w:t>
       </w:r>
@@ -3959,6 +3965,7 @@
       <w:r>
         <w:rPr>
           <w:rFonts w:cstheme="minorHAnsi"/>
+          <w:i/>
         </w:rPr>
         <w:t xml:space="preserve">, </w:t>
       </w:r>
@@ -3966,6 +3973,7 @@
       <w:r>
         <w:rPr>
           <w:rFonts w:cstheme="minorHAnsi"/>
+          <w:i/>
         </w:rPr>
         <w:t>Guijbert</w:t>
       </w:r>
@@ -3973,6 +3981,7 @@
       <w:r>
         <w:rPr>
           <w:rFonts w:cstheme="minorHAnsi"/>
+          <w:i/>
         </w:rPr>
         <w:t xml:space="preserve"> </w:t>
       </w:r>
@@ -3980,6 +3989,7 @@
       <w:r>
         <w:rPr>
           <w:rFonts w:cstheme="minorHAnsi"/>
+          <w:i/>
         </w:rPr>
         <w:t>Bastiansz</w:t>
       </w:r>
@@ -3987,6 +3997,7 @@
       <w:r>
         <w:rPr>
           <w:rFonts w:cstheme="minorHAnsi"/>
+          <w:i/>
         </w:rPr>
         <w:t xml:space="preserve">, and Jan </w:t>
       </w:r>
@@ -3994,6 +4005,7 @@
       <w:r>
         <w:rPr>
           <w:rFonts w:cstheme="minorHAnsi"/>
+          <w:i/>
         </w:rPr>
         <w:t>Pietersz</w:t>
       </w:r>
@@ -4001,6 +4013,7 @@
       <w:r>
         <w:rPr>
           <w:rFonts w:cstheme="minorHAnsi"/>
+          <w:i/>
         </w:rPr>
         <w:t xml:space="preserve"> </w:t>
       </w:r>
@@ -4008,6 +4021,7 @@
       <w:r>
         <w:rPr>
           <w:rFonts w:cstheme="minorHAnsi"/>
+          <w:i/>
         </w:rPr>
         <w:t>Steenhouwer</w:t>
       </w:r>
@@ -4015,12 +4029,14 @@
       <w:r>
         <w:rPr>
           <w:rFonts w:cstheme="minorHAnsi"/>
+          <w:i/>
         </w:rPr>
         <w:t xml:space="preserve"> all retain importance in Act II.</w:t>
       </w:r>
       <w:r>
         <w:rPr>
           <w:rFonts w:cstheme="minorHAnsi"/>
+          <w:i/>
         </w:rPr>
         <w:t xml:space="preserve"> </w:t>
       </w:r>
@@ -4028,6 +4044,7 @@
       <w:r>
         <w:rPr>
           <w:rFonts w:cstheme="minorHAnsi"/>
+          <w:i/>
         </w:rPr>
         <w:t>Pelsaert</w:t>
       </w:r>
@@ -4035,6 +4052,7 @@
       <w:r>
         <w:rPr>
           <w:rFonts w:cstheme="minorHAnsi"/>
+          <w:i/>
         </w:rPr>
         <w:t xml:space="preserve">, </w:t>
       </w:r>
@@ -4042,6 +4060,7 @@
       <w:r>
         <w:rPr>
           <w:rFonts w:cstheme="minorHAnsi"/>
+          <w:i/>
         </w:rPr>
         <w:t>Evertsz</w:t>
       </w:r>
@@ -4049,6 +4068,7 @@
       <w:r>
         <w:rPr>
           <w:rFonts w:cstheme="minorHAnsi"/>
+          <w:i/>
         </w:rPr>
         <w:t xml:space="preserve">, and </w:t>
       </w:r>
@@ -4056,6 +4076,7 @@
       <w:r>
         <w:rPr>
           <w:rFonts w:cstheme="minorHAnsi"/>
+          <w:i/>
         </w:rPr>
         <w:t>Jacobsz</w:t>
       </w:r>
@@ -4063,13 +4084,29 @@
       <w:r>
         <w:rPr>
           <w:rFonts w:cstheme="minorHAnsi"/>
-        </w:rPr>
-        <w:t xml:space="preserve"> all leave in the early part of Act II (as crew of the longboat going for help) and only </w:t>
-      </w:r>
-      <w:proofErr w:type="spellStart"/>
-      <w:r>
-        <w:rPr>
-          <w:rFonts w:cstheme="minorHAnsi"/>
+          <w:i/>
+        </w:rPr>
+        <w:t xml:space="preserve"> all leave in the early part of Act II (as crew of the longboat </w:t>
+      </w:r>
+      <w:r>
+        <w:rPr>
+          <w:rFonts w:cstheme="minorHAnsi"/>
+          <w:i/>
+        </w:rPr>
+        <w:t>sending</w:t>
+      </w:r>
+      <w:r>
+        <w:rPr>
+          <w:rFonts w:cstheme="minorHAnsi"/>
+          <w:i/>
+        </w:rPr>
+        <w:t xml:space="preserve"> for help) and only </w:t>
+      </w:r>
+      <w:proofErr w:type="spellStart"/>
+      <w:r>
+        <w:rPr>
+          <w:rFonts w:cstheme="minorHAnsi"/>
+          <w:i/>
         </w:rPr>
         <w:t>Pelsaert</w:t>
       </w:r>
@@ -4077,17 +4114,738 @@
       <w:r>
         <w:rPr>
           <w:rFonts w:cstheme="minorHAnsi"/>
+          <w:i/>
         </w:rPr>
         <w:t xml:space="preserve"> returns at the finale</w:t>
       </w:r>
       <w:r>
         <w:rPr>
           <w:rFonts w:cstheme="minorHAnsi"/>
+          <w:i/>
         </w:rPr>
         <w:t>.</w:t>
+      </w:r>
+    </w:p>
+    <w:p>
+      <w:pPr>
+        <w:rPr>
+          <w:rFonts w:cstheme="minorHAnsi"/>
+        </w:rPr>
+      </w:pPr>
+    </w:p>
+    <w:p>
+      <w:pPr>
+        <w:rPr>
+          <w:rFonts w:cstheme="minorHAnsi"/>
+        </w:rPr>
+      </w:pPr>
+      <w:r>
+        <w:rPr>
+          <w:rFonts w:cstheme="minorHAnsi"/>
+        </w:rPr>
+        <w:t>Name:</w:t>
+      </w:r>
+      <w:r>
+        <w:rPr>
+          <w:rFonts w:cstheme="minorHAnsi"/>
+        </w:rPr>
+        <w:tab/>
+      </w:r>
+      <w:r>
+        <w:rPr>
+          <w:rFonts w:cstheme="minorHAnsi"/>
+        </w:rPr>
+        <w:tab/>
+      </w:r>
+      <w:proofErr w:type="spellStart"/>
+      <w:r>
+        <w:rPr>
+          <w:rFonts w:cstheme="minorHAnsi"/>
+        </w:rPr>
+        <w:t>Wiebbe</w:t>
+      </w:r>
+      <w:proofErr w:type="spellEnd"/>
+      <w:r>
+        <w:rPr>
+          <w:rFonts w:cstheme="minorHAnsi"/>
+        </w:rPr>
+        <w:t xml:space="preserve"> </w:t>
+      </w:r>
+      <w:proofErr w:type="spellStart"/>
+      <w:r>
+        <w:rPr>
+          <w:rFonts w:cstheme="minorHAnsi"/>
+        </w:rPr>
+        <w:t>Haijs</w:t>
+      </w:r>
+      <w:proofErr w:type="spellEnd"/>
+    </w:p>
+    <w:p>
+      <w:pPr>
+        <w:rPr>
+          <w:rFonts w:cstheme="minorHAnsi"/>
+        </w:rPr>
+      </w:pPr>
+      <w:r>
+        <w:rPr>
+          <w:rFonts w:cstheme="minorHAnsi"/>
+        </w:rPr>
+        <w:t>Position:</w:t>
+      </w:r>
+      <w:r>
+        <w:rPr>
+          <w:rFonts w:cstheme="minorHAnsi"/>
+        </w:rPr>
+        <w:tab/>
+        <w:t>Corporal</w:t>
+      </w:r>
+    </w:p>
+    <w:p>
+      <w:pPr>
+        <w:rPr>
+          <w:rFonts w:cstheme="minorHAnsi"/>
+        </w:rPr>
+      </w:pPr>
+      <w:r>
+        <w:rPr>
+          <w:rFonts w:cstheme="minorHAnsi"/>
+        </w:rPr>
+        <w:t>Origin:</w:t>
+      </w:r>
+      <w:r>
+        <w:rPr>
+          <w:rFonts w:cstheme="minorHAnsi"/>
+        </w:rPr>
+        <w:tab/>
+      </w:r>
+      <w:r>
+        <w:rPr>
+          <w:rFonts w:cstheme="minorHAnsi"/>
+        </w:rPr>
+        <w:tab/>
+      </w:r>
+      <w:proofErr w:type="spellStart"/>
+      <w:r>
+        <w:rPr>
+          <w:rFonts w:cstheme="minorHAnsi"/>
+        </w:rPr>
+        <w:t>Winschouten</w:t>
+      </w:r>
+      <w:proofErr w:type="spellEnd"/>
+    </w:p>
+    <w:p>
+      <w:pPr>
+        <w:ind w:left="1440" w:hanging="1440"/>
+        <w:rPr>
+          <w:rFonts w:cstheme="minorHAnsi"/>
+        </w:rPr>
+      </w:pPr>
+      <w:r>
+        <w:rPr>
+          <w:rFonts w:cstheme="minorHAnsi"/>
+        </w:rPr>
+        <w:t>Biography:</w:t>
+      </w:r>
+      <w:r>
+        <w:rPr>
+          <w:rFonts w:cstheme="minorHAnsi"/>
+        </w:rPr>
+        <w:tab/>
+        <w:t xml:space="preserve">A Frisian like </w:t>
+      </w:r>
+      <w:proofErr w:type="spellStart"/>
+      <w:r>
+        <w:rPr>
+          <w:rFonts w:cstheme="minorHAnsi"/>
+        </w:rPr>
+        <w:t>Cornelisz</w:t>
+      </w:r>
+      <w:proofErr w:type="spellEnd"/>
+      <w:r>
+        <w:rPr>
+          <w:rFonts w:cstheme="minorHAnsi"/>
+        </w:rPr>
+        <w:t xml:space="preserve">, </w:t>
+      </w:r>
+      <w:proofErr w:type="spellStart"/>
+      <w:r>
+        <w:rPr>
+          <w:rFonts w:cstheme="minorHAnsi"/>
+        </w:rPr>
+        <w:t>Haijs</w:t>
+      </w:r>
+      <w:proofErr w:type="spellEnd"/>
+      <w:r>
+        <w:rPr>
+          <w:rFonts w:cstheme="minorHAnsi"/>
+        </w:rPr>
+        <w:t xml:space="preserve"> is a soldier travelling to Batavia for garrison duty. After the ship runs aground, </w:t>
+      </w:r>
+      <w:proofErr w:type="spellStart"/>
+      <w:r>
+        <w:rPr>
+          <w:rFonts w:cstheme="minorHAnsi"/>
+        </w:rPr>
+        <w:t>Cornelisz</w:t>
+      </w:r>
+      <w:proofErr w:type="spellEnd"/>
+      <w:r>
+        <w:rPr>
+          <w:rFonts w:cstheme="minorHAnsi"/>
+        </w:rPr>
+        <w:t xml:space="preserve"> distributes groups of survivors around the archipelago under the </w:t>
+      </w:r>
+      <w:proofErr w:type="spellStart"/>
+      <w:r>
+        <w:rPr>
+          <w:rFonts w:cstheme="minorHAnsi"/>
+        </w:rPr>
+        <w:t>pretense</w:t>
+      </w:r>
+      <w:proofErr w:type="spellEnd"/>
+      <w:r>
+        <w:rPr>
+          <w:rFonts w:cstheme="minorHAnsi"/>
+        </w:rPr>
+        <w:t xml:space="preserve"> of searching for food and water, but in </w:t>
+      </w:r>
+      <w:proofErr w:type="gramStart"/>
+      <w:r>
+        <w:rPr>
+          <w:rFonts w:cstheme="minorHAnsi"/>
+        </w:rPr>
+        <w:t>reality</w:t>
+      </w:r>
+      <w:proofErr w:type="gramEnd"/>
+      <w:r>
+        <w:rPr>
+          <w:rFonts w:cstheme="minorHAnsi"/>
+        </w:rPr>
+        <w:t xml:space="preserve"> this is a strategy to remove Company loyalists from the main group. </w:t>
+      </w:r>
+      <w:proofErr w:type="spellStart"/>
+      <w:r>
+        <w:rPr>
+          <w:rFonts w:cstheme="minorHAnsi"/>
+        </w:rPr>
+        <w:t>Haijs</w:t>
+      </w:r>
+      <w:proofErr w:type="spellEnd"/>
+      <w:r>
+        <w:rPr>
+          <w:rFonts w:cstheme="minorHAnsi"/>
+        </w:rPr>
+        <w:t xml:space="preserve"> is sen</w:t>
+      </w:r>
+      <w:r>
+        <w:rPr>
+          <w:rFonts w:cstheme="minorHAnsi"/>
+        </w:rPr>
+        <w:t>t</w:t>
+      </w:r>
+      <w:r>
+        <w:rPr>
+          <w:rFonts w:cstheme="minorHAnsi"/>
+        </w:rPr>
+        <w:t xml:space="preserve"> with a group of fellow loyal soldiers to the “High Island” (East </w:t>
+      </w:r>
+      <w:proofErr w:type="spellStart"/>
+      <w:r>
+        <w:rPr>
+          <w:rFonts w:cstheme="minorHAnsi"/>
+        </w:rPr>
+        <w:t>Wallabi</w:t>
+      </w:r>
+      <w:proofErr w:type="spellEnd"/>
+      <w:r>
+        <w:rPr>
+          <w:rFonts w:cstheme="minorHAnsi"/>
+        </w:rPr>
+        <w:t xml:space="preserve"> Island)</w:t>
+      </w:r>
+      <w:r>
+        <w:rPr>
+          <w:rFonts w:cstheme="minorHAnsi"/>
+        </w:rPr>
+        <w:t xml:space="preserve"> and instructed by </w:t>
+      </w:r>
+      <w:proofErr w:type="spellStart"/>
+      <w:r>
+        <w:rPr>
+          <w:rFonts w:cstheme="minorHAnsi"/>
+        </w:rPr>
+        <w:t>Cornelisz</w:t>
+      </w:r>
+      <w:proofErr w:type="spellEnd"/>
+      <w:r>
+        <w:rPr>
+          <w:rFonts w:cstheme="minorHAnsi"/>
+        </w:rPr>
+        <w:t xml:space="preserve"> to light a fire signal if they find food, </w:t>
+      </w:r>
+      <w:proofErr w:type="gramStart"/>
+      <w:r>
+        <w:rPr>
+          <w:rFonts w:cstheme="minorHAnsi"/>
+        </w:rPr>
+        <w:t>but in reality, were</w:t>
+      </w:r>
+      <w:proofErr w:type="gramEnd"/>
+      <w:r>
+        <w:rPr>
+          <w:rFonts w:cstheme="minorHAnsi"/>
+        </w:rPr>
+        <w:t xml:space="preserve"> expected to be left to die. This plan backfired spectacularly when </w:t>
+      </w:r>
+      <w:proofErr w:type="spellStart"/>
+      <w:r>
+        <w:rPr>
+          <w:rFonts w:cstheme="minorHAnsi"/>
+        </w:rPr>
+        <w:t>Haijs</w:t>
+      </w:r>
+      <w:proofErr w:type="spellEnd"/>
+      <w:r>
+        <w:rPr>
+          <w:rFonts w:cstheme="minorHAnsi"/>
+        </w:rPr>
+        <w:t xml:space="preserve"> and his men do discover a </w:t>
+      </w:r>
+      <w:r>
+        <w:rPr>
+          <w:rFonts w:cstheme="minorHAnsi"/>
+        </w:rPr>
+        <w:lastRenderedPageBreak/>
+        <w:t xml:space="preserve">large supply of food (native wallabies) and natural freshwater wells on his island. When their fire signals are ignored, their suspicions are aroused, and when survivors of the later massacres begin to arrive, they build fortifications and wait for a final confrontation with the mutineers. </w:t>
+      </w:r>
+      <w:proofErr w:type="spellStart"/>
+      <w:r>
+        <w:rPr>
+          <w:rFonts w:cstheme="minorHAnsi"/>
+        </w:rPr>
+        <w:t>Haijs</w:t>
+      </w:r>
+      <w:proofErr w:type="spellEnd"/>
+      <w:r>
+        <w:rPr>
+          <w:rFonts w:cstheme="minorHAnsi"/>
+        </w:rPr>
+        <w:t xml:space="preserve"> is the leader of the Defenders of the High Island, the chief rival faction to </w:t>
+      </w:r>
+      <w:proofErr w:type="spellStart"/>
+      <w:r>
+        <w:rPr>
+          <w:rFonts w:cstheme="minorHAnsi"/>
+        </w:rPr>
+        <w:t>Cornelisz’s</w:t>
+      </w:r>
+      <w:proofErr w:type="spellEnd"/>
+      <w:r>
+        <w:rPr>
+          <w:rFonts w:cstheme="minorHAnsi"/>
+        </w:rPr>
+        <w:t xml:space="preserve"> Mutineers.</w:t>
+      </w:r>
+    </w:p>
+    <w:p>
+      <w:pPr>
+        <w:rPr>
+          <w:rFonts w:cstheme="minorHAnsi"/>
+        </w:rPr>
+      </w:pPr>
+    </w:p>
+    <w:p>
+      <w:pPr>
+        <w:rPr>
+          <w:rFonts w:cstheme="minorHAnsi"/>
+          <w:b/>
+        </w:rPr>
+      </w:pPr>
+      <w:r>
+        <w:rPr>
+          <w:rFonts w:cstheme="minorHAnsi"/>
+          <w:b/>
+        </w:rPr>
+        <w:t>Mutineers and Murderers:</w:t>
+      </w:r>
+    </w:p>
+    <w:p>
+      <w:pPr>
+        <w:rPr>
+          <w:rFonts w:cstheme="minorHAnsi"/>
+        </w:rPr>
+      </w:pPr>
+    </w:p>
+    <w:p>
+      <w:pPr>
+        <w:rPr>
+          <w:rFonts w:cstheme="minorHAnsi"/>
+        </w:rPr>
+      </w:pPr>
+      <w:r>
+        <w:rPr>
+          <w:rFonts w:cstheme="minorHAnsi"/>
+        </w:rPr>
+        <w:t>The following men are responsible for the majority of murderers, although there are many other accomplices</w:t>
       </w:r>
       <w:bookmarkStart w:id="0" w:name="_GoBack"/>
       <w:bookmarkEnd w:id="0"/>
+      <w:r>
+        <w:rPr>
+          <w:rFonts w:cstheme="minorHAnsi"/>
+        </w:rPr>
+        <w:t>:</w:t>
+      </w:r>
+    </w:p>
+    <w:p>
+      <w:pPr>
+        <w:rPr>
+          <w:rFonts w:cstheme="minorHAnsi"/>
+        </w:rPr>
+      </w:pPr>
+      <w:r>
+        <w:rPr>
+          <w:rFonts w:cstheme="minorHAnsi"/>
+        </w:rPr>
+        <w:t xml:space="preserve">Jan </w:t>
+      </w:r>
+      <w:proofErr w:type="spellStart"/>
+      <w:r>
+        <w:rPr>
+          <w:rFonts w:cstheme="minorHAnsi"/>
+        </w:rPr>
+        <w:t>Hendricxsz</w:t>
+      </w:r>
+      <w:proofErr w:type="spellEnd"/>
+    </w:p>
+    <w:p>
+      <w:pPr>
+        <w:rPr>
+          <w:rFonts w:cstheme="minorHAnsi"/>
+        </w:rPr>
+      </w:pPr>
+      <w:proofErr w:type="spellStart"/>
+      <w:r>
+        <w:rPr>
+          <w:rFonts w:cstheme="minorHAnsi"/>
+        </w:rPr>
+        <w:t>Coenraat</w:t>
+      </w:r>
+      <w:proofErr w:type="spellEnd"/>
+      <w:r>
+        <w:rPr>
+          <w:rFonts w:cstheme="minorHAnsi"/>
+        </w:rPr>
+        <w:t xml:space="preserve"> van </w:t>
+      </w:r>
+      <w:proofErr w:type="spellStart"/>
+      <w:r>
+        <w:rPr>
+          <w:rFonts w:cstheme="minorHAnsi"/>
+        </w:rPr>
+        <w:t>Huijssen</w:t>
+      </w:r>
+      <w:proofErr w:type="spellEnd"/>
+    </w:p>
+    <w:p>
+      <w:pPr>
+        <w:rPr>
+          <w:rFonts w:cstheme="minorHAnsi"/>
+        </w:rPr>
+      </w:pPr>
+      <w:proofErr w:type="spellStart"/>
+      <w:r>
+        <w:rPr>
+          <w:rFonts w:cstheme="minorHAnsi"/>
+        </w:rPr>
+        <w:t>Davidt</w:t>
+      </w:r>
+      <w:proofErr w:type="spellEnd"/>
+      <w:r>
+        <w:rPr>
+          <w:rFonts w:cstheme="minorHAnsi"/>
+        </w:rPr>
+        <w:t xml:space="preserve"> </w:t>
+      </w:r>
+      <w:proofErr w:type="spellStart"/>
+      <w:r>
+        <w:rPr>
+          <w:rFonts w:cstheme="minorHAnsi"/>
+        </w:rPr>
+        <w:t>Seevanck</w:t>
+      </w:r>
+      <w:proofErr w:type="spellEnd"/>
+    </w:p>
+    <w:p>
+      <w:pPr>
+        <w:rPr>
+          <w:rFonts w:cstheme="minorHAnsi"/>
+        </w:rPr>
+      </w:pPr>
+      <w:proofErr w:type="spellStart"/>
+      <w:r>
+        <w:rPr>
+          <w:rFonts w:cstheme="minorHAnsi"/>
+        </w:rPr>
+        <w:t>Leenert</w:t>
+      </w:r>
+      <w:proofErr w:type="spellEnd"/>
+      <w:r>
+        <w:rPr>
+          <w:rFonts w:cstheme="minorHAnsi"/>
+        </w:rPr>
+        <w:t xml:space="preserve"> </w:t>
+      </w:r>
+      <w:proofErr w:type="spellStart"/>
+      <w:r>
+        <w:rPr>
+          <w:rFonts w:cstheme="minorHAnsi"/>
+        </w:rPr>
+        <w:t>Michielsz</w:t>
+      </w:r>
+      <w:proofErr w:type="spellEnd"/>
+    </w:p>
+    <w:p>
+      <w:pPr>
+        <w:rPr>
+          <w:rFonts w:cstheme="minorHAnsi"/>
+        </w:rPr>
+      </w:pPr>
+      <w:r>
+        <w:rPr>
+          <w:rFonts w:cstheme="minorHAnsi"/>
+        </w:rPr>
+        <w:t>Lucas Gillisz</w:t>
+      </w:r>
+    </w:p>
+    <w:p>
+      <w:pPr>
+        <w:rPr>
+          <w:rFonts w:cstheme="minorHAnsi"/>
+        </w:rPr>
+      </w:pPr>
+      <w:proofErr w:type="spellStart"/>
+      <w:r>
+        <w:rPr>
+          <w:rFonts w:cstheme="minorHAnsi"/>
+        </w:rPr>
+        <w:t>Rutger</w:t>
+      </w:r>
+      <w:proofErr w:type="spellEnd"/>
+      <w:r>
+        <w:rPr>
+          <w:rFonts w:cstheme="minorHAnsi"/>
+        </w:rPr>
+        <w:t xml:space="preserve"> </w:t>
+      </w:r>
+      <w:proofErr w:type="spellStart"/>
+      <w:r>
+        <w:rPr>
+          <w:rFonts w:cstheme="minorHAnsi"/>
+        </w:rPr>
+        <w:t>Fredericxsz</w:t>
+      </w:r>
+      <w:proofErr w:type="spellEnd"/>
+    </w:p>
+    <w:p>
+      <w:pPr>
+        <w:rPr>
+          <w:rFonts w:cstheme="minorHAnsi"/>
+        </w:rPr>
+      </w:pPr>
+      <w:r>
+        <w:rPr>
+          <w:rFonts w:cstheme="minorHAnsi"/>
+        </w:rPr>
+        <w:t xml:space="preserve">Cornelis </w:t>
+      </w:r>
+      <w:proofErr w:type="spellStart"/>
+      <w:r>
+        <w:rPr>
+          <w:rFonts w:cstheme="minorHAnsi"/>
+        </w:rPr>
+        <w:t>Pietersz</w:t>
+      </w:r>
+      <w:proofErr w:type="spellEnd"/>
+    </w:p>
+    <w:p>
+      <w:pPr>
+        <w:rPr>
+          <w:rFonts w:cstheme="minorHAnsi"/>
+        </w:rPr>
+      </w:pPr>
+      <w:proofErr w:type="spellStart"/>
+      <w:r>
+        <w:rPr>
+          <w:rFonts w:cstheme="minorHAnsi"/>
+        </w:rPr>
+        <w:t>Guijsbert</w:t>
+      </w:r>
+      <w:proofErr w:type="spellEnd"/>
+      <w:r>
+        <w:rPr>
+          <w:rFonts w:cstheme="minorHAnsi"/>
+        </w:rPr>
+        <w:t xml:space="preserve"> van </w:t>
+      </w:r>
+      <w:proofErr w:type="spellStart"/>
+      <w:r>
+        <w:rPr>
+          <w:rFonts w:cstheme="minorHAnsi"/>
+        </w:rPr>
+        <w:t>Welderen</w:t>
+      </w:r>
+      <w:proofErr w:type="spellEnd"/>
+    </w:p>
+    <w:p>
+      <w:pPr>
+        <w:rPr>
+          <w:rFonts w:cstheme="minorHAnsi"/>
+        </w:rPr>
+      </w:pPr>
+    </w:p>
+    <w:p>
+      <w:pPr>
+        <w:rPr>
+          <w:rFonts w:cstheme="minorHAnsi"/>
+          <w:i/>
+        </w:rPr>
+      </w:pPr>
+      <w:r>
+        <w:rPr>
+          <w:rFonts w:cstheme="minorHAnsi"/>
+          <w:i/>
+        </w:rPr>
+        <w:t xml:space="preserve">Van </w:t>
+      </w:r>
+      <w:proofErr w:type="spellStart"/>
+      <w:r>
+        <w:rPr>
+          <w:rFonts w:cstheme="minorHAnsi"/>
+          <w:i/>
+        </w:rPr>
+        <w:t>Huijssen</w:t>
+      </w:r>
+      <w:proofErr w:type="spellEnd"/>
+      <w:r>
+        <w:rPr>
+          <w:rFonts w:cstheme="minorHAnsi"/>
+          <w:i/>
+        </w:rPr>
+        <w:t xml:space="preserve">, </w:t>
+      </w:r>
+      <w:proofErr w:type="spellStart"/>
+      <w:r>
+        <w:rPr>
+          <w:rFonts w:cstheme="minorHAnsi"/>
+          <w:i/>
+        </w:rPr>
+        <w:t>Seevanck</w:t>
+      </w:r>
+      <w:proofErr w:type="spellEnd"/>
+      <w:r>
+        <w:rPr>
+          <w:rFonts w:cstheme="minorHAnsi"/>
+          <w:i/>
+        </w:rPr>
+        <w:t xml:space="preserve">, </w:t>
+      </w:r>
+      <w:proofErr w:type="spellStart"/>
+      <w:r>
+        <w:rPr>
+          <w:rFonts w:cstheme="minorHAnsi"/>
+          <w:i/>
+        </w:rPr>
+        <w:t>Pietersz</w:t>
+      </w:r>
+      <w:proofErr w:type="spellEnd"/>
+      <w:r>
+        <w:rPr>
+          <w:rFonts w:cstheme="minorHAnsi"/>
+          <w:i/>
+        </w:rPr>
+        <w:t xml:space="preserve">, and van </w:t>
+      </w:r>
+      <w:proofErr w:type="spellStart"/>
+      <w:r>
+        <w:rPr>
+          <w:rFonts w:cstheme="minorHAnsi"/>
+          <w:i/>
+        </w:rPr>
+        <w:t>Welderen</w:t>
+      </w:r>
+      <w:proofErr w:type="spellEnd"/>
+      <w:r>
+        <w:rPr>
+          <w:rFonts w:cstheme="minorHAnsi"/>
+          <w:i/>
+        </w:rPr>
+        <w:t xml:space="preserve"> are killed at the climax of the second phase (of three phases) of Act II, in the course of attacking the Defenders on </w:t>
+      </w:r>
+      <w:proofErr w:type="spellStart"/>
+      <w:r>
+        <w:rPr>
+          <w:rFonts w:cstheme="minorHAnsi"/>
+          <w:i/>
+        </w:rPr>
+        <w:t>Wiebbe</w:t>
+      </w:r>
+      <w:proofErr w:type="spellEnd"/>
+      <w:r>
+        <w:rPr>
+          <w:rFonts w:cstheme="minorHAnsi"/>
+          <w:i/>
+        </w:rPr>
+        <w:t xml:space="preserve"> </w:t>
+      </w:r>
+      <w:proofErr w:type="spellStart"/>
+      <w:r>
+        <w:rPr>
+          <w:rFonts w:cstheme="minorHAnsi"/>
+          <w:i/>
+        </w:rPr>
+        <w:t>Haijs’s</w:t>
+      </w:r>
+      <w:proofErr w:type="spellEnd"/>
+      <w:r>
+        <w:rPr>
+          <w:rFonts w:cstheme="minorHAnsi"/>
+          <w:i/>
+        </w:rPr>
+        <w:t xml:space="preserve"> island. During this attack, </w:t>
+      </w:r>
+      <w:proofErr w:type="spellStart"/>
+      <w:r>
+        <w:rPr>
+          <w:rFonts w:cstheme="minorHAnsi"/>
+          <w:i/>
+        </w:rPr>
+        <w:t>Jeronimus</w:t>
+      </w:r>
+      <w:proofErr w:type="spellEnd"/>
+      <w:r>
+        <w:rPr>
+          <w:rFonts w:cstheme="minorHAnsi"/>
+          <w:i/>
+        </w:rPr>
+        <w:t xml:space="preserve"> </w:t>
+      </w:r>
+      <w:proofErr w:type="spellStart"/>
+      <w:r>
+        <w:rPr>
+          <w:rFonts w:cstheme="minorHAnsi"/>
+          <w:i/>
+        </w:rPr>
+        <w:t>Cornelisz</w:t>
+      </w:r>
+      <w:proofErr w:type="spellEnd"/>
+      <w:r>
+        <w:rPr>
+          <w:rFonts w:cstheme="minorHAnsi"/>
+          <w:i/>
+        </w:rPr>
+        <w:t xml:space="preserve"> is also captured.</w:t>
+      </w:r>
     </w:p>
     <w:p>
       <w:pPr>
@@ -4125,42 +4883,40 @@
         <w:rPr>
           <w:rFonts w:cstheme="minorHAnsi"/>
         </w:rPr>
-        <w:t>Wiebbe</w:t>
-      </w:r>
-      <w:proofErr w:type="spellEnd"/>
-      <w:r>
-        <w:rPr>
-          <w:rFonts w:cstheme="minorHAnsi"/>
-        </w:rPr>
-        <w:t xml:space="preserve"> </w:t>
-      </w:r>
-      <w:proofErr w:type="spellStart"/>
-      <w:r>
-        <w:rPr>
-          <w:rFonts w:cstheme="minorHAnsi"/>
-        </w:rPr>
-        <w:t>Haijs</w:t>
-      </w:r>
-      <w:proofErr w:type="spellEnd"/>
-    </w:p>
-    <w:p>
-      <w:pPr>
-        <w:rPr>
-          <w:rFonts w:cstheme="minorHAnsi"/>
-        </w:rPr>
-      </w:pPr>
-      <w:r>
-        <w:rPr>
-          <w:rFonts w:cstheme="minorHAnsi"/>
-        </w:rPr>
-        <w:t>Position:</w:t>
+        <w:t>Wouter</w:t>
+      </w:r>
+      <w:proofErr w:type="spellEnd"/>
+      <w:r>
+        <w:rPr>
+          <w:rFonts w:cstheme="minorHAnsi"/>
+        </w:rPr>
+        <w:t xml:space="preserve"> Loos</w:t>
+      </w:r>
+    </w:p>
+    <w:p>
+      <w:pPr>
+        <w:rPr>
+          <w:rFonts w:cstheme="minorHAnsi"/>
+        </w:rPr>
+      </w:pPr>
+      <w:r>
+        <w:rPr>
+          <w:rFonts w:cstheme="minorHAnsi"/>
+        </w:rPr>
+        <w:t>Age:</w:t>
       </w:r>
       <w:r>
         <w:rPr>
           <w:rFonts w:cstheme="minorHAnsi"/>
         </w:rPr>
         <w:tab/>
-        <w:t>Corporal</w:t>
+      </w:r>
+      <w:r>
+        <w:rPr>
+          <w:rFonts w:cstheme="minorHAnsi"/>
+        </w:rPr>
+        <w:tab/>
+        <w:t>20s</w:t>
       </w:r>
     </w:p>
     <w:p>
@@ -4175,9 +4931,23 @@
         </w:rPr>
         <w:t>Origin:</w:t>
       </w:r>
-    </w:p>
-    <w:p>
-      <w:pPr>
+      <w:r>
+        <w:rPr>
+          <w:rFonts w:cstheme="minorHAnsi"/>
+        </w:rPr>
+        <w:tab/>
+      </w:r>
+      <w:r>
+        <w:rPr>
+          <w:rFonts w:cstheme="minorHAnsi"/>
+        </w:rPr>
+        <w:tab/>
+        <w:t>Maastricht</w:t>
+      </w:r>
+    </w:p>
+    <w:p>
+      <w:pPr>
+        <w:ind w:left="1440" w:hanging="1440"/>
         <w:rPr>
           <w:rFonts w:cstheme="minorHAnsi"/>
         </w:rPr>
@@ -4188,6 +4958,60 @@
         </w:rPr>
         <w:t>Biography:</w:t>
       </w:r>
+      <w:r>
+        <w:rPr>
+          <w:rFonts w:cstheme="minorHAnsi"/>
+        </w:rPr>
+        <w:tab/>
+      </w:r>
+      <w:proofErr w:type="spellStart"/>
+      <w:r>
+        <w:rPr>
+          <w:rFonts w:cstheme="minorHAnsi"/>
+        </w:rPr>
+        <w:t>Wouter</w:t>
+      </w:r>
+      <w:proofErr w:type="spellEnd"/>
+      <w:r>
+        <w:rPr>
+          <w:rFonts w:cstheme="minorHAnsi"/>
+        </w:rPr>
+        <w:t xml:space="preserve"> Loos is elected leader of the Mutineers after </w:t>
+      </w:r>
+      <w:proofErr w:type="spellStart"/>
+      <w:r>
+        <w:rPr>
+          <w:rFonts w:cstheme="minorHAnsi"/>
+        </w:rPr>
+        <w:t>Cornelisz’s</w:t>
+      </w:r>
+      <w:proofErr w:type="spellEnd"/>
+      <w:r>
+        <w:rPr>
+          <w:rFonts w:cstheme="minorHAnsi"/>
+        </w:rPr>
+        <w:t xml:space="preserve"> capture. He </w:t>
+      </w:r>
+      <w:r>
+        <w:rPr>
+          <w:rFonts w:cstheme="minorHAnsi"/>
+        </w:rPr>
+        <w:t xml:space="preserve">is responsible for at least two </w:t>
+      </w:r>
+      <w:proofErr w:type="gramStart"/>
+      <w:r>
+        <w:rPr>
+          <w:rFonts w:cstheme="minorHAnsi"/>
+        </w:rPr>
+        <w:t>murders, but</w:t>
+      </w:r>
+      <w:proofErr w:type="gramEnd"/>
+      <w:r>
+        <w:rPr>
+          <w:rFonts w:cstheme="minorHAnsi"/>
+        </w:rPr>
+        <w:t xml:space="preserve"> is considerably different in temperament from the other mutineers, showing definite signs of empathy and reluctance to the massacres. Although under his leadership he attacks the Defenders, the murders of the other innocent survivors cease.</w:t>
+      </w:r>
     </w:p>
     <w:p>
       <w:pPr>
@@ -4219,28 +5043,22 @@
           <w:rFonts w:cstheme="minorHAnsi"/>
         </w:rPr>
         <w:tab/>
-        <w:t>Jan</w:t>
-      </w:r>
-      <w:r>
-        <w:rPr>
-          <w:rFonts w:cstheme="minorHAnsi"/>
-        </w:rPr>
-        <w:t xml:space="preserve"> (Hans)</w:t>
-      </w:r>
-      <w:r>
-        <w:rPr>
-          <w:rFonts w:cstheme="minorHAnsi"/>
-        </w:rPr>
-        <w:t xml:space="preserve"> </w:t>
-      </w:r>
-      <w:proofErr w:type="spellStart"/>
-      <w:r>
-        <w:rPr>
-          <w:rFonts w:cstheme="minorHAnsi"/>
-        </w:rPr>
-        <w:t>Hendricxsz</w:t>
-      </w:r>
-      <w:proofErr w:type="spellEnd"/>
+        <w:t xml:space="preserve">Jan </w:t>
+      </w:r>
+      <w:proofErr w:type="spellStart"/>
+      <w:r>
+        <w:rPr>
+          <w:rFonts w:cstheme="minorHAnsi"/>
+        </w:rPr>
+        <w:t>Pelgrom</w:t>
+      </w:r>
+      <w:proofErr w:type="spellEnd"/>
+      <w:r>
+        <w:rPr>
+          <w:rFonts w:cstheme="minorHAnsi"/>
+        </w:rPr>
+        <w:t xml:space="preserve"> de Bye</w:t>
+      </w:r>
     </w:p>
     <w:p>
       <w:pPr>
@@ -4254,6 +5072,19 @@
         </w:rPr>
         <w:t>Age:</w:t>
       </w:r>
+      <w:r>
+        <w:rPr>
+          <w:rFonts w:cstheme="minorHAnsi"/>
+        </w:rPr>
+        <w:tab/>
+      </w:r>
+      <w:r>
+        <w:rPr>
+          <w:rFonts w:cstheme="minorHAnsi"/>
+        </w:rPr>
+        <w:tab/>
+        <w:t>18</w:t>
+      </w:r>
     </w:p>
     <w:p>
       <w:pPr>
@@ -4278,11 +5109,25 @@
           <w:rFonts w:cstheme="minorHAnsi"/>
         </w:rPr>
         <w:tab/>
-        <w:t>Bremen</w:t>
-      </w:r>
-    </w:p>
-    <w:p>
-      <w:pPr>
+      </w:r>
+      <w:proofErr w:type="spellStart"/>
+      <w:r>
+        <w:rPr>
+          <w:rFonts w:cstheme="minorHAnsi"/>
+        </w:rPr>
+        <w:t>B</w:t>
+      </w:r>
+      <w:r>
+        <w:rPr>
+          <w:rFonts w:cstheme="minorHAnsi"/>
+        </w:rPr>
+        <w:t>emmel</w:t>
+      </w:r>
+      <w:proofErr w:type="spellEnd"/>
+    </w:p>
+    <w:p>
+      <w:pPr>
+        <w:ind w:left="1440" w:hanging="1440"/>
         <w:rPr>
           <w:rFonts w:cstheme="minorHAnsi"/>
         </w:rPr>
@@ -4294,935 +5139,43 @@
         <w:lastRenderedPageBreak/>
         <w:t>Biography:</w:t>
       </w:r>
-    </w:p>
-    <w:p>
-      <w:pPr>
-        <w:rPr>
-          <w:rFonts w:cstheme="minorHAnsi"/>
-        </w:rPr>
-      </w:pPr>
-    </w:p>
-    <w:p>
-      <w:pPr>
-        <w:rPr>
-          <w:rFonts w:cstheme="minorHAnsi"/>
-        </w:rPr>
-      </w:pPr>
-      <w:r>
-        <w:rPr>
-          <w:rFonts w:cstheme="minorHAnsi"/>
-        </w:rPr>
-        <w:t>Name:</w:t>
-      </w:r>
       <w:r>
         <w:rPr>
           <w:rFonts w:cstheme="minorHAnsi"/>
         </w:rPr>
         <w:tab/>
-      </w:r>
-      <w:r>
-        <w:rPr>
-          <w:rFonts w:cstheme="minorHAnsi"/>
-        </w:rPr>
-        <w:tab/>
-      </w:r>
-      <w:proofErr w:type="spellStart"/>
-      <w:r>
-        <w:rPr>
-          <w:rFonts w:cstheme="minorHAnsi"/>
-        </w:rPr>
-        <w:t>Coenraat</w:t>
-      </w:r>
-      <w:proofErr w:type="spellEnd"/>
-      <w:r>
-        <w:rPr>
-          <w:rFonts w:cstheme="minorHAnsi"/>
-        </w:rPr>
-        <w:t xml:space="preserve"> van </w:t>
-      </w:r>
-      <w:proofErr w:type="spellStart"/>
-      <w:r>
-        <w:rPr>
-          <w:rFonts w:cstheme="minorHAnsi"/>
-        </w:rPr>
-        <w:t>Huijssen</w:t>
-      </w:r>
-      <w:proofErr w:type="spellEnd"/>
-    </w:p>
-    <w:p>
-      <w:pPr>
-        <w:rPr>
-          <w:rFonts w:cstheme="minorHAnsi"/>
-        </w:rPr>
-      </w:pPr>
-      <w:r>
-        <w:rPr>
-          <w:rFonts w:cstheme="minorHAnsi"/>
-        </w:rPr>
-        <w:t>Age:</w:t>
-      </w:r>
-    </w:p>
-    <w:p>
-      <w:pPr>
-        <w:rPr>
-          <w:rFonts w:cstheme="minorHAnsi"/>
-        </w:rPr>
-      </w:pPr>
-      <w:r>
-        <w:rPr>
-          <w:rFonts w:cstheme="minorHAnsi"/>
-        </w:rPr>
-        <w:t>Origin:</w:t>
-      </w:r>
-      <w:r>
-        <w:rPr>
-          <w:rFonts w:cstheme="minorHAnsi"/>
-        </w:rPr>
-        <w:tab/>
-      </w:r>
-      <w:r>
-        <w:rPr>
-          <w:rFonts w:cstheme="minorHAnsi"/>
-        </w:rPr>
-        <w:tab/>
-        <w:t>[Unknown]</w:t>
-      </w:r>
-    </w:p>
-    <w:p>
-      <w:pPr>
-        <w:rPr>
-          <w:rFonts w:cstheme="minorHAnsi"/>
-        </w:rPr>
-      </w:pPr>
-      <w:r>
-        <w:rPr>
-          <w:rFonts w:cstheme="minorHAnsi"/>
-        </w:rPr>
-        <w:t>Biography:</w:t>
-      </w:r>
-    </w:p>
-    <w:p>
-      <w:pPr>
-        <w:rPr>
-          <w:rFonts w:cstheme="minorHAnsi"/>
-        </w:rPr>
-      </w:pPr>
-    </w:p>
-    <w:p>
-      <w:pPr>
-        <w:rPr>
-          <w:rFonts w:cstheme="minorHAnsi"/>
-        </w:rPr>
-      </w:pPr>
-    </w:p>
-    <w:p>
-      <w:pPr>
-        <w:rPr>
-          <w:rFonts w:cstheme="minorHAnsi"/>
-        </w:rPr>
-      </w:pPr>
-      <w:r>
-        <w:rPr>
-          <w:rFonts w:cstheme="minorHAnsi"/>
-        </w:rPr>
-        <w:t>Name:</w:t>
-      </w:r>
-      <w:r>
-        <w:rPr>
-          <w:rFonts w:cstheme="minorHAnsi"/>
-        </w:rPr>
-        <w:tab/>
-      </w:r>
-      <w:r>
-        <w:rPr>
-          <w:rFonts w:cstheme="minorHAnsi"/>
-        </w:rPr>
-        <w:tab/>
-      </w:r>
-      <w:proofErr w:type="spellStart"/>
-      <w:r>
-        <w:rPr>
-          <w:rFonts w:cstheme="minorHAnsi"/>
-        </w:rPr>
-        <w:t>Leenert</w:t>
-      </w:r>
-      <w:proofErr w:type="spellEnd"/>
+        <w:t>Jan is the youngest murderer and possibly the most deranged. He genuinely enjoys murder and begs for opportunities to kill. Even the other seasoned murderers find his enthusiasm</w:t>
+      </w:r>
+      <w:r>
+        <w:rPr>
+          <w:rFonts w:cstheme="minorHAnsi"/>
+        </w:rPr>
+        <w:t xml:space="preserve"> for death</w:t>
+      </w:r>
       <w:r>
         <w:rPr>
           <w:rFonts w:cstheme="minorHAnsi"/>
         </w:rPr>
         <w:t xml:space="preserve"> </w:t>
       </w:r>
-      <w:proofErr w:type="spellStart"/>
-      <w:r>
-        <w:rPr>
-          <w:rFonts w:cstheme="minorHAnsi"/>
-        </w:rPr>
-        <w:t>Mischielsz</w:t>
-      </w:r>
-      <w:proofErr w:type="spellEnd"/>
-    </w:p>
-    <w:p>
-      <w:pPr>
-        <w:rPr>
-          <w:rFonts w:cstheme="minorHAnsi"/>
-        </w:rPr>
-      </w:pPr>
-      <w:r>
-        <w:rPr>
-          <w:rFonts w:cstheme="minorHAnsi"/>
-        </w:rPr>
-        <w:t>Age:</w:t>
-      </w:r>
-    </w:p>
-    <w:p>
-      <w:pPr>
-        <w:rPr>
-          <w:rFonts w:cstheme="minorHAnsi"/>
-        </w:rPr>
-      </w:pPr>
-      <w:r>
-        <w:rPr>
-          <w:rFonts w:cstheme="minorHAnsi"/>
-        </w:rPr>
-        <w:t>Origin:</w:t>
-      </w:r>
-      <w:r>
-        <w:rPr>
-          <w:rFonts w:cstheme="minorHAnsi"/>
-        </w:rPr>
-        <w:tab/>
-      </w:r>
-      <w:r>
-        <w:rPr>
-          <w:rFonts w:cstheme="minorHAnsi"/>
-        </w:rPr>
-        <w:tab/>
-      </w:r>
-      <w:proofErr w:type="spellStart"/>
-      <w:r>
-        <w:rPr>
-          <w:rFonts w:cstheme="minorHAnsi"/>
-        </w:rPr>
-        <w:t>Os</w:t>
-      </w:r>
-      <w:proofErr w:type="spellEnd"/>
-    </w:p>
-    <w:p>
-      <w:pPr>
-        <w:rPr>
-          <w:rFonts w:cstheme="minorHAnsi"/>
-        </w:rPr>
-      </w:pPr>
-      <w:r>
-        <w:rPr>
-          <w:rFonts w:cstheme="minorHAnsi"/>
-        </w:rPr>
-        <w:t>Biography:</w:t>
-      </w:r>
-    </w:p>
-    <w:p>
-      <w:pPr>
-        <w:rPr>
-          <w:rFonts w:cstheme="minorHAnsi"/>
-        </w:rPr>
-      </w:pPr>
-    </w:p>
-    <w:p>
-      <w:pPr>
-        <w:rPr>
-          <w:rFonts w:cstheme="minorHAnsi"/>
-        </w:rPr>
-      </w:pPr>
-    </w:p>
-    <w:p>
-      <w:pPr>
-        <w:rPr>
-          <w:rFonts w:cstheme="minorHAnsi"/>
-        </w:rPr>
-      </w:pPr>
-      <w:r>
-        <w:rPr>
-          <w:rFonts w:cstheme="minorHAnsi"/>
-        </w:rPr>
-        <w:t>Name:</w:t>
-      </w:r>
-      <w:r>
-        <w:rPr>
-          <w:rFonts w:cstheme="minorHAnsi"/>
-        </w:rPr>
-        <w:tab/>
-      </w:r>
-      <w:r>
-        <w:rPr>
-          <w:rFonts w:cstheme="minorHAnsi"/>
-        </w:rPr>
-        <w:tab/>
-      </w:r>
-      <w:proofErr w:type="spellStart"/>
-      <w:r>
-        <w:rPr>
-          <w:rFonts w:cstheme="minorHAnsi"/>
-        </w:rPr>
-        <w:t>Davidt</w:t>
-      </w:r>
-      <w:proofErr w:type="spellEnd"/>
-      <w:r>
-        <w:rPr>
-          <w:rFonts w:cstheme="minorHAnsi"/>
-        </w:rPr>
-        <w:t xml:space="preserve"> </w:t>
-      </w:r>
-      <w:proofErr w:type="spellStart"/>
-      <w:r>
-        <w:rPr>
-          <w:rFonts w:cstheme="minorHAnsi"/>
-        </w:rPr>
-        <w:t>Seevanck</w:t>
-      </w:r>
-      <w:proofErr w:type="spellEnd"/>
-    </w:p>
-    <w:p>
-      <w:pPr>
-        <w:rPr>
-          <w:rFonts w:cstheme="minorHAnsi"/>
-        </w:rPr>
-      </w:pPr>
-      <w:r>
-        <w:rPr>
-          <w:rFonts w:cstheme="minorHAnsi"/>
-        </w:rPr>
-        <w:t>Age:</w:t>
-      </w:r>
-    </w:p>
-    <w:p>
-      <w:pPr>
-        <w:rPr>
-          <w:rFonts w:cstheme="minorHAnsi"/>
-        </w:rPr>
-      </w:pPr>
-      <w:r>
-        <w:rPr>
-          <w:rFonts w:cstheme="minorHAnsi"/>
-        </w:rPr>
-        <w:t>Origin:</w:t>
-      </w:r>
-    </w:p>
-    <w:p>
-      <w:pPr>
-        <w:rPr>
-          <w:rFonts w:cstheme="minorHAnsi"/>
-        </w:rPr>
-      </w:pPr>
-      <w:r>
-        <w:rPr>
-          <w:rFonts w:cstheme="minorHAnsi"/>
-        </w:rPr>
-        <w:t>Biography:</w:t>
-      </w:r>
-    </w:p>
-    <w:p>
-      <w:pPr>
-        <w:rPr>
-          <w:rFonts w:cstheme="minorHAnsi"/>
-        </w:rPr>
-      </w:pPr>
-    </w:p>
-    <w:p>
-      <w:pPr>
-        <w:rPr>
-          <w:rFonts w:cstheme="minorHAnsi"/>
-        </w:rPr>
-      </w:pPr>
-      <w:r>
-        <w:rPr>
-          <w:rFonts w:cstheme="minorHAnsi"/>
-        </w:rPr>
-        <w:t>Name:</w:t>
-      </w:r>
-      <w:r>
-        <w:rPr>
-          <w:rFonts w:cstheme="minorHAnsi"/>
-        </w:rPr>
-        <w:tab/>
-      </w:r>
-      <w:r>
-        <w:rPr>
-          <w:rFonts w:cstheme="minorHAnsi"/>
-        </w:rPr>
-        <w:tab/>
-      </w:r>
-      <w:proofErr w:type="spellStart"/>
-      <w:r>
-        <w:rPr>
-          <w:rFonts w:cstheme="minorHAnsi"/>
-        </w:rPr>
-        <w:t>Mattijs</w:t>
-      </w:r>
-      <w:proofErr w:type="spellEnd"/>
-      <w:r>
-        <w:rPr>
-          <w:rFonts w:cstheme="minorHAnsi"/>
-        </w:rPr>
-        <w:t xml:space="preserve"> Beer</w:t>
-      </w:r>
-    </w:p>
-    <w:p>
-      <w:pPr>
-        <w:rPr>
-          <w:rFonts w:cstheme="minorHAnsi"/>
-        </w:rPr>
-      </w:pPr>
-      <w:r>
-        <w:rPr>
-          <w:rFonts w:cstheme="minorHAnsi"/>
-        </w:rPr>
-        <w:t>Age:</w:t>
-      </w:r>
-    </w:p>
-    <w:p>
-      <w:pPr>
-        <w:rPr>
-          <w:rFonts w:cstheme="minorHAnsi"/>
-        </w:rPr>
-      </w:pPr>
-      <w:r>
-        <w:rPr>
-          <w:rFonts w:cstheme="minorHAnsi"/>
-        </w:rPr>
-        <w:t>Origin:</w:t>
-      </w:r>
-    </w:p>
-    <w:p>
-      <w:pPr>
-        <w:rPr>
-          <w:rFonts w:cstheme="minorHAnsi"/>
-        </w:rPr>
-      </w:pPr>
-      <w:r>
-        <w:rPr>
-          <w:rFonts w:cstheme="minorHAnsi"/>
-        </w:rPr>
-        <w:t>Biography:</w:t>
-      </w:r>
-    </w:p>
-    <w:p>
-      <w:pPr>
-        <w:rPr>
-          <w:rFonts w:cstheme="minorHAnsi"/>
-        </w:rPr>
-      </w:pPr>
-    </w:p>
-    <w:p>
-      <w:pPr>
-        <w:rPr>
-          <w:rFonts w:cstheme="minorHAnsi"/>
-        </w:rPr>
-      </w:pPr>
-    </w:p>
-    <w:p>
-      <w:pPr>
-        <w:rPr>
-          <w:rFonts w:cstheme="minorHAnsi"/>
-        </w:rPr>
-      </w:pPr>
-      <w:r>
-        <w:rPr>
-          <w:rFonts w:cstheme="minorHAnsi"/>
-        </w:rPr>
-        <w:t>Name:</w:t>
-      </w:r>
-      <w:r>
-        <w:rPr>
-          <w:rFonts w:cstheme="minorHAnsi"/>
-        </w:rPr>
-        <w:tab/>
-      </w:r>
-      <w:r>
-        <w:rPr>
-          <w:rFonts w:cstheme="minorHAnsi"/>
-        </w:rPr>
-        <w:tab/>
-      </w:r>
-      <w:proofErr w:type="spellStart"/>
-      <w:r>
-        <w:rPr>
-          <w:rFonts w:cstheme="minorHAnsi"/>
-        </w:rPr>
-        <w:t>Rutger</w:t>
-      </w:r>
-      <w:proofErr w:type="spellEnd"/>
-      <w:r>
-        <w:rPr>
-          <w:rFonts w:cstheme="minorHAnsi"/>
-        </w:rPr>
-        <w:t xml:space="preserve"> </w:t>
-      </w:r>
-      <w:proofErr w:type="spellStart"/>
-      <w:r>
-        <w:rPr>
-          <w:rFonts w:cstheme="minorHAnsi"/>
-        </w:rPr>
-        <w:t>Fredericxsz</w:t>
-      </w:r>
-      <w:proofErr w:type="spellEnd"/>
-    </w:p>
-    <w:p>
-      <w:pPr>
-        <w:rPr>
-          <w:rFonts w:cstheme="minorHAnsi"/>
-        </w:rPr>
-      </w:pPr>
-      <w:r>
-        <w:rPr>
-          <w:rFonts w:cstheme="minorHAnsi"/>
-        </w:rPr>
-        <w:t>Age:</w:t>
-      </w:r>
-    </w:p>
-    <w:p>
-      <w:pPr>
-        <w:rPr>
-          <w:rFonts w:cstheme="minorHAnsi"/>
-        </w:rPr>
-      </w:pPr>
-      <w:r>
-        <w:rPr>
-          <w:rFonts w:cstheme="minorHAnsi"/>
-        </w:rPr>
-        <w:t>Origin:</w:t>
-      </w:r>
-    </w:p>
-    <w:p>
-      <w:pPr>
-        <w:rPr>
-          <w:rFonts w:cstheme="minorHAnsi"/>
-        </w:rPr>
-      </w:pPr>
-      <w:r>
-        <w:rPr>
-          <w:rFonts w:cstheme="minorHAnsi"/>
-        </w:rPr>
-        <w:t>Biography:</w:t>
-      </w:r>
-    </w:p>
-    <w:p>
-      <w:pPr>
-        <w:rPr>
-          <w:rFonts w:cstheme="minorHAnsi"/>
-        </w:rPr>
-      </w:pPr>
-    </w:p>
-    <w:p>
-      <w:pPr>
-        <w:rPr>
-          <w:rFonts w:cstheme="minorHAnsi"/>
-        </w:rPr>
-      </w:pPr>
-      <w:r>
-        <w:rPr>
-          <w:rFonts w:cstheme="minorHAnsi"/>
-        </w:rPr>
-        <w:t>Name:</w:t>
-      </w:r>
-      <w:r>
-        <w:rPr>
-          <w:rFonts w:cstheme="minorHAnsi"/>
-        </w:rPr>
-        <w:tab/>
-      </w:r>
-      <w:r>
-        <w:rPr>
-          <w:rFonts w:cstheme="minorHAnsi"/>
-        </w:rPr>
-        <w:tab/>
-      </w:r>
-      <w:proofErr w:type="spellStart"/>
-      <w:r>
-        <w:rPr>
-          <w:rFonts w:cstheme="minorHAnsi"/>
-        </w:rPr>
-        <w:t>Cornelisz</w:t>
-      </w:r>
-      <w:proofErr w:type="spellEnd"/>
-      <w:r>
-        <w:rPr>
-          <w:rFonts w:cstheme="minorHAnsi"/>
-        </w:rPr>
-        <w:t xml:space="preserve"> </w:t>
-      </w:r>
-      <w:proofErr w:type="spellStart"/>
-      <w:r>
-        <w:rPr>
-          <w:rFonts w:cstheme="minorHAnsi"/>
-        </w:rPr>
-        <w:t>Pietersz</w:t>
-      </w:r>
-      <w:proofErr w:type="spellEnd"/>
-    </w:p>
-    <w:p>
-      <w:pPr>
-        <w:rPr>
-          <w:rFonts w:cstheme="minorHAnsi"/>
-        </w:rPr>
-      </w:pPr>
-      <w:r>
-        <w:rPr>
-          <w:rFonts w:cstheme="minorHAnsi"/>
-        </w:rPr>
-        <w:lastRenderedPageBreak/>
-        <w:t>Age:</w:t>
-      </w:r>
-    </w:p>
-    <w:p>
-      <w:pPr>
-        <w:rPr>
-          <w:rFonts w:cstheme="minorHAnsi"/>
-        </w:rPr>
-      </w:pPr>
-      <w:r>
-        <w:rPr>
-          <w:rFonts w:cstheme="minorHAnsi"/>
-        </w:rPr>
-        <w:t>Origin:</w:t>
-      </w:r>
-    </w:p>
-    <w:p>
-      <w:pPr>
-        <w:rPr>
-          <w:rFonts w:cstheme="minorHAnsi"/>
-        </w:rPr>
-      </w:pPr>
-      <w:r>
-        <w:rPr>
-          <w:rFonts w:cstheme="minorHAnsi"/>
-        </w:rPr>
-        <w:t>Biography:</w:t>
-      </w:r>
-    </w:p>
-    <w:p>
-      <w:pPr>
-        <w:rPr>
-          <w:rFonts w:cstheme="minorHAnsi"/>
-        </w:rPr>
-      </w:pPr>
-    </w:p>
-    <w:p>
-      <w:pPr>
-        <w:rPr>
-          <w:rFonts w:cstheme="minorHAnsi"/>
-        </w:rPr>
-      </w:pPr>
-      <w:r>
-        <w:rPr>
-          <w:rFonts w:cstheme="minorHAnsi"/>
-        </w:rPr>
-        <w:t>Name:</w:t>
-      </w:r>
-      <w:r>
-        <w:rPr>
-          <w:rFonts w:cstheme="minorHAnsi"/>
-        </w:rPr>
-        <w:tab/>
-      </w:r>
-      <w:r>
-        <w:rPr>
-          <w:rFonts w:cstheme="minorHAnsi"/>
-        </w:rPr>
-        <w:tab/>
-      </w:r>
-      <w:proofErr w:type="spellStart"/>
-      <w:r>
-        <w:rPr>
-          <w:rFonts w:cstheme="minorHAnsi"/>
-        </w:rPr>
-        <w:t>Guijsbert</w:t>
-      </w:r>
-      <w:proofErr w:type="spellEnd"/>
-      <w:r>
-        <w:rPr>
-          <w:rFonts w:cstheme="minorHAnsi"/>
-        </w:rPr>
-        <w:t xml:space="preserve"> van </w:t>
-      </w:r>
-      <w:proofErr w:type="spellStart"/>
-      <w:r>
-        <w:rPr>
-          <w:rFonts w:cstheme="minorHAnsi"/>
-        </w:rPr>
-        <w:t>Welderen</w:t>
-      </w:r>
-      <w:proofErr w:type="spellEnd"/>
-    </w:p>
-    <w:p>
-      <w:pPr>
-        <w:rPr>
-          <w:rFonts w:cstheme="minorHAnsi"/>
-        </w:rPr>
-      </w:pPr>
-      <w:r>
-        <w:rPr>
-          <w:rFonts w:cstheme="minorHAnsi"/>
-        </w:rPr>
-        <w:t>Age:</w:t>
-      </w:r>
-    </w:p>
-    <w:p>
-      <w:pPr>
-        <w:rPr>
-          <w:rFonts w:cstheme="minorHAnsi"/>
-        </w:rPr>
-      </w:pPr>
-      <w:r>
-        <w:rPr>
-          <w:rFonts w:cstheme="minorHAnsi"/>
-        </w:rPr>
-        <w:t>Origin:</w:t>
-      </w:r>
-    </w:p>
-    <w:p>
-      <w:pPr>
-        <w:rPr>
-          <w:rFonts w:cstheme="minorHAnsi"/>
-        </w:rPr>
-      </w:pPr>
-      <w:r>
-        <w:rPr>
-          <w:rFonts w:cstheme="minorHAnsi"/>
-        </w:rPr>
-        <w:t>Biography:</w:t>
-      </w:r>
-    </w:p>
-    <w:p>
-      <w:pPr>
-        <w:rPr>
-          <w:rFonts w:cstheme="minorHAnsi"/>
-        </w:rPr>
-      </w:pPr>
-    </w:p>
-    <w:p>
-      <w:pPr>
-        <w:rPr>
-          <w:rFonts w:cstheme="minorHAnsi"/>
-        </w:rPr>
-      </w:pPr>
-      <w:r>
-        <w:rPr>
-          <w:rFonts w:cstheme="minorHAnsi"/>
-        </w:rPr>
-        <w:t>Name:</w:t>
-      </w:r>
-      <w:r>
-        <w:rPr>
-          <w:rFonts w:cstheme="minorHAnsi"/>
-        </w:rPr>
-        <w:tab/>
-      </w:r>
-      <w:r>
-        <w:rPr>
-          <w:rFonts w:cstheme="minorHAnsi"/>
-        </w:rPr>
-        <w:tab/>
-      </w:r>
-      <w:proofErr w:type="spellStart"/>
-      <w:r>
-        <w:rPr>
-          <w:rFonts w:cstheme="minorHAnsi"/>
-        </w:rPr>
-        <w:t>Wouter</w:t>
-      </w:r>
-      <w:proofErr w:type="spellEnd"/>
-      <w:r>
-        <w:rPr>
-          <w:rFonts w:cstheme="minorHAnsi"/>
-        </w:rPr>
-        <w:t xml:space="preserve"> Loos</w:t>
-      </w:r>
-    </w:p>
-    <w:p>
-      <w:pPr>
-        <w:rPr>
-          <w:rFonts w:cstheme="minorHAnsi"/>
-        </w:rPr>
-      </w:pPr>
-      <w:r>
-        <w:rPr>
-          <w:rFonts w:cstheme="minorHAnsi"/>
-        </w:rPr>
-        <w:t>Age:</w:t>
-      </w:r>
-    </w:p>
-    <w:p>
-      <w:pPr>
-        <w:rPr>
-          <w:rFonts w:cstheme="minorHAnsi"/>
-        </w:rPr>
-      </w:pPr>
-      <w:r>
-        <w:rPr>
-          <w:rFonts w:cstheme="minorHAnsi"/>
-        </w:rPr>
-        <w:t>Origin:</w:t>
-      </w:r>
-      <w:r>
-        <w:rPr>
-          <w:rFonts w:cstheme="minorHAnsi"/>
-        </w:rPr>
-        <w:tab/>
-      </w:r>
-      <w:r>
-        <w:rPr>
-          <w:rFonts w:cstheme="minorHAnsi"/>
-        </w:rPr>
-        <w:tab/>
-        <w:t>Maastricht</w:t>
-      </w:r>
-    </w:p>
-    <w:p>
-      <w:pPr>
-        <w:rPr>
-          <w:rFonts w:cstheme="minorHAnsi"/>
-        </w:rPr>
-      </w:pPr>
-      <w:r>
-        <w:rPr>
-          <w:rFonts w:cstheme="minorHAnsi"/>
-        </w:rPr>
-        <w:t>Biography:</w:t>
-      </w:r>
-    </w:p>
-    <w:p>
-      <w:pPr>
-        <w:rPr>
-          <w:rFonts w:cstheme="minorHAnsi"/>
-        </w:rPr>
-      </w:pPr>
-    </w:p>
-    <w:p>
-      <w:pPr>
-        <w:rPr>
-          <w:rFonts w:cstheme="minorHAnsi"/>
-        </w:rPr>
-      </w:pPr>
-      <w:r>
-        <w:rPr>
-          <w:rFonts w:cstheme="minorHAnsi"/>
-        </w:rPr>
-        <w:t>Name:</w:t>
-      </w:r>
-      <w:r>
-        <w:rPr>
-          <w:rFonts w:cstheme="minorHAnsi"/>
-        </w:rPr>
-        <w:tab/>
-      </w:r>
-      <w:r>
-        <w:rPr>
-          <w:rFonts w:cstheme="minorHAnsi"/>
-        </w:rPr>
-        <w:tab/>
-        <w:t xml:space="preserve">Jan </w:t>
-      </w:r>
-      <w:proofErr w:type="spellStart"/>
-      <w:r>
-        <w:rPr>
-          <w:rFonts w:cstheme="minorHAnsi"/>
-        </w:rPr>
-        <w:t>Pelgrom</w:t>
-      </w:r>
-      <w:proofErr w:type="spellEnd"/>
-    </w:p>
-    <w:p>
-      <w:pPr>
-        <w:rPr>
-          <w:rFonts w:cstheme="minorHAnsi"/>
-        </w:rPr>
-      </w:pPr>
-      <w:r>
-        <w:rPr>
-          <w:rFonts w:cstheme="minorHAnsi"/>
-        </w:rPr>
-        <w:t>Age:</w:t>
-      </w:r>
-      <w:r>
-        <w:rPr>
-          <w:rFonts w:cstheme="minorHAnsi"/>
-        </w:rPr>
-        <w:tab/>
-      </w:r>
-      <w:r>
-        <w:rPr>
-          <w:rFonts w:cstheme="minorHAnsi"/>
-        </w:rPr>
-        <w:tab/>
-        <w:t>18</w:t>
-      </w:r>
-    </w:p>
-    <w:p>
-      <w:pPr>
-        <w:rPr>
-          <w:rFonts w:cstheme="minorHAnsi"/>
-        </w:rPr>
-      </w:pPr>
-      <w:r>
-        <w:rPr>
-          <w:rFonts w:cstheme="minorHAnsi"/>
-        </w:rPr>
-        <w:t>Origin:</w:t>
-      </w:r>
-      <w:r>
-        <w:rPr>
-          <w:rFonts w:cstheme="minorHAnsi"/>
-        </w:rPr>
-        <w:tab/>
-      </w:r>
-      <w:r>
-        <w:rPr>
-          <w:rFonts w:cstheme="minorHAnsi"/>
-        </w:rPr>
-        <w:tab/>
-      </w:r>
-      <w:proofErr w:type="spellStart"/>
-      <w:r>
-        <w:rPr>
-          <w:rFonts w:cstheme="minorHAnsi"/>
-        </w:rPr>
-        <w:t>B</w:t>
-      </w:r>
-      <w:r>
-        <w:rPr>
-          <w:rFonts w:cstheme="minorHAnsi"/>
-        </w:rPr>
-        <w:t>emmel</w:t>
-      </w:r>
-      <w:proofErr w:type="spellEnd"/>
-    </w:p>
-    <w:p>
-      <w:pPr>
-        <w:rPr>
-          <w:rFonts w:cstheme="minorHAnsi"/>
-        </w:rPr>
-      </w:pPr>
-      <w:r>
-        <w:rPr>
-          <w:rFonts w:cstheme="minorHAnsi"/>
-        </w:rPr>
-        <w:t>Biography:</w:t>
-      </w:r>
-    </w:p>
-    <w:p>
-      <w:pPr>
-        <w:rPr>
-          <w:rFonts w:cstheme="minorHAnsi"/>
-        </w:rPr>
-      </w:pPr>
-    </w:p>
-    <w:p>
-      <w:pPr>
-        <w:rPr>
-          <w:rFonts w:cstheme="minorHAnsi"/>
-        </w:rPr>
-      </w:pPr>
+      <w:r>
+        <w:rPr>
+          <w:rFonts w:cstheme="minorHAnsi"/>
+        </w:rPr>
+        <w:t xml:space="preserve">disturbingly </w:t>
+      </w:r>
+      <w:r>
+        <w:rPr>
+          <w:rFonts w:cstheme="minorHAnsi"/>
+        </w:rPr>
+        <w:t>unusual. He is capricious, psychopathic, and</w:t>
+      </w:r>
+      <w:r>
+        <w:rPr>
+          <w:rFonts w:cstheme="minorHAnsi"/>
+        </w:rPr>
+        <w:t xml:space="preserve"> unpredictable.</w:t>
+      </w:r>
     </w:p>
     <w:p>
       <w:pPr>
@@ -5560,7 +5513,19 @@
           <w:sz w:val="22"/>
           <w:szCs w:val="22"/>
         </w:rPr>
-        <w:t>For example, if you are developing a game, you might consider only producing one level and two or three characters, in order to show a proof-of-concept, rather than develop three levels and ten characters.]</w:t>
+        <w:t xml:space="preserve">For example, if you </w:t>
+      </w:r>
+      <w:r>
+        <w:rPr>
+          <w:rStyle w:val="fontstyle01"/>
+          <w:rFonts w:asciiTheme="minorHAnsi" w:hAnsiTheme="minorHAnsi" w:cstheme="minorHAnsi"/>
+          <w:b/>
+          <w:i/>
+          <w:sz w:val="22"/>
+          <w:szCs w:val="22"/>
+        </w:rPr>
+        <w:lastRenderedPageBreak/>
+        <w:t>are developing a game, you might consider only producing one level and two or three characters, in order to show a proof-of-concept, rather than develop three levels and ten characters.]</w:t>
       </w:r>
     </w:p>
     <w:p>
@@ -5670,17 +5635,109 @@
           <w:sz w:val="22"/>
           <w:szCs w:val="22"/>
         </w:rPr>
-        <w:t xml:space="preserve">What software or other tools are required by the project? Are there any software licenses needed? Is there any hardware needed (beyond a standard laptop or something similar)? This needs to be </w:t>
+        <w:t>What software or other tools are required by the project? Are there any software licenses needed? Is there any hardware needed (beyond a standard laptop or something similar)? This needs to be precise (e.g. Windows Movie Maker Version 45.3) but needn't be long. You should also include a brief description of any prior experience any group members have had with the tools and technologies you list.</w:t>
+      </w:r>
+      <w:r>
+        <w:rPr>
+          <w:rFonts w:cstheme="minorHAnsi"/>
+          <w:i/>
+        </w:rPr>
+        <w:t>]</w:t>
+      </w:r>
+    </w:p>
+    <w:p>
+      <w:pPr>
+        <w:rPr>
+          <w:rFonts w:cstheme="minorHAnsi"/>
+          <w:i/>
+        </w:rPr>
+      </w:pPr>
+      <w:r>
+        <w:rPr>
+          <w:rFonts w:cstheme="minorHAnsi"/>
+          <w:i/>
+        </w:rPr>
+        <w:t>[ - One paragraph (no minimum</w:t>
+      </w:r>
+      <w:r>
+        <w:rPr>
+          <w:rFonts w:cstheme="minorHAnsi"/>
+          <w:i/>
+        </w:rPr>
+        <w:t xml:space="preserve"> but be concise</w:t>
+      </w:r>
+      <w:r>
+        <w:rPr>
+          <w:rFonts w:cstheme="minorHAnsi"/>
+          <w:i/>
+        </w:rPr>
+        <w:t>)]</w:t>
+      </w:r>
+    </w:p>
+    <w:p>
+      <w:pPr>
+        <w:rPr>
+          <w:rFonts w:cstheme="minorHAnsi"/>
+          <w:i/>
+        </w:rPr>
+      </w:pPr>
+    </w:p>
+    <w:p>
+      <w:pPr>
+        <w:rPr>
+          <w:rFonts w:cstheme="minorHAnsi"/>
+          <w:i/>
+        </w:rPr>
+      </w:pPr>
+    </w:p>
+    <w:p>
+      <w:pPr>
+        <w:rPr>
+          <w:rFonts w:cstheme="minorHAnsi"/>
+          <w:i/>
+        </w:rPr>
+      </w:pPr>
+    </w:p>
+    <w:p>
+      <w:pPr>
+        <w:rPr>
+          <w:rFonts w:cstheme="minorHAnsi"/>
+          <w:b/>
+          <w:i/>
+        </w:rPr>
+      </w:pPr>
+      <w:r>
+        <w:rPr>
+          <w:rFonts w:cstheme="minorHAnsi"/>
+          <w:b/>
+          <w:i/>
+        </w:rPr>
+        <w:t>[Testing]</w:t>
+      </w:r>
+    </w:p>
+    <w:p>
+      <w:pPr>
+        <w:rPr>
+          <w:rFonts w:cstheme="minorHAnsi"/>
+          <w:i/>
+        </w:rPr>
+      </w:pPr>
+      <w:r>
+        <w:rPr>
+          <w:rFonts w:cstheme="minorHAnsi"/>
+          <w:i/>
+        </w:rPr>
+        <w:t>[</w:t>
       </w:r>
       <w:r>
         <w:rPr>
           <w:rStyle w:val="fontstyle01"/>
           <w:rFonts w:asciiTheme="minorHAnsi" w:hAnsiTheme="minorHAnsi" w:cstheme="minorHAnsi"/>
+          <w:i/>
           <w:sz w:val="22"/>
           <w:szCs w:val="22"/>
         </w:rPr>
-        <w:lastRenderedPageBreak/>
-        <w:t>precise (e.g. Windows Movie Maker Version 45.3) but needn't be long. You should also include a brief description of any prior experience any group members have had with the tools and technologies you list.</w:t>
+        <w:t>How will your test your project? How will you know when you have succeeded? Testing is not something that you should leave until the very end; often it is far more useful to have a quick and dirty “mock up" of a project and then do some (limited) testing, to find out whether you are building the right product. If your project involves user testing, you should describe in your plan how you will find the test users, approximately what number of people you will need, and what background (if any) is required.</w:t>
       </w:r>
       <w:r>
         <w:rPr>
@@ -5702,22 +5759,192 @@
           <w:rFonts w:cstheme="minorHAnsi"/>
           <w:i/>
         </w:rPr>
-        <w:t>[ - One paragraph (no minimum</w:t>
-      </w:r>
-      <w:r>
-        <w:rPr>
-          <w:rFonts w:cstheme="minorHAnsi"/>
-          <w:i/>
-        </w:rPr>
-        <w:t xml:space="preserve"> but be concise</w:t>
-      </w:r>
-      <w:r>
-        <w:rPr>
-          <w:rFonts w:cstheme="minorHAnsi"/>
-          <w:i/>
-        </w:rPr>
-        <w:t>)]</w:t>
-      </w:r>
+        <w:t>[ - One paragraph]</w:t>
+      </w:r>
+    </w:p>
+    <w:p>
+      <w:pPr>
+        <w:rPr>
+          <w:rFonts w:cstheme="minorHAnsi"/>
+          <w:i/>
+        </w:rPr>
+      </w:pPr>
+    </w:p>
+    <w:p>
+      <w:pPr>
+        <w:rPr>
+          <w:rFonts w:cstheme="minorHAnsi"/>
+          <w:i/>
+        </w:rPr>
+      </w:pPr>
+    </w:p>
+    <w:p>
+      <w:pPr>
+        <w:rPr>
+          <w:rFonts w:cstheme="minorHAnsi"/>
+          <w:i/>
+        </w:rPr>
+      </w:pPr>
+    </w:p>
+    <w:p>
+      <w:pPr>
+        <w:rPr>
+          <w:rFonts w:cstheme="minorHAnsi"/>
+          <w:i/>
+        </w:rPr>
+      </w:pPr>
+    </w:p>
+    <w:p>
+      <w:pPr>
+        <w:rPr>
+          <w:rFonts w:cstheme="minorHAnsi"/>
+          <w:i/>
+        </w:rPr>
+      </w:pPr>
+    </w:p>
+    <w:p>
+      <w:pPr>
+        <w:rPr>
+          <w:rFonts w:cstheme="minorHAnsi"/>
+          <w:i/>
+        </w:rPr>
+      </w:pPr>
+    </w:p>
+    <w:p>
+      <w:pPr>
+        <w:rPr>
+          <w:rFonts w:cstheme="minorHAnsi"/>
+          <w:i/>
+        </w:rPr>
+      </w:pPr>
+    </w:p>
+    <w:p>
+      <w:pPr>
+        <w:rPr>
+          <w:rFonts w:cstheme="minorHAnsi"/>
+          <w:i/>
+        </w:rPr>
+      </w:pPr>
+    </w:p>
+    <w:p>
+      <w:pPr>
+        <w:rPr>
+          <w:rFonts w:cstheme="minorHAnsi"/>
+          <w:i/>
+        </w:rPr>
+      </w:pPr>
+    </w:p>
+    <w:p>
+      <w:pPr>
+        <w:rPr>
+          <w:rFonts w:cstheme="minorHAnsi"/>
+          <w:i/>
+        </w:rPr>
+      </w:pPr>
+    </w:p>
+    <w:p>
+      <w:pPr>
+        <w:rPr>
+          <w:rFonts w:cstheme="minorHAnsi"/>
+          <w:i/>
+        </w:rPr>
+      </w:pPr>
+    </w:p>
+    <w:p>
+      <w:pPr>
+        <w:rPr>
+          <w:rFonts w:cstheme="minorHAnsi"/>
+          <w:i/>
+        </w:rPr>
+      </w:pPr>
+    </w:p>
+    <w:p>
+      <w:pPr>
+        <w:rPr>
+          <w:rFonts w:cstheme="minorHAnsi"/>
+          <w:i/>
+        </w:rPr>
+      </w:pPr>
+    </w:p>
+    <w:p>
+      <w:pPr>
+        <w:rPr>
+          <w:rFonts w:cstheme="minorHAnsi"/>
+          <w:i/>
+        </w:rPr>
+      </w:pPr>
+    </w:p>
+    <w:p>
+      <w:pPr>
+        <w:rPr>
+          <w:rFonts w:cstheme="minorHAnsi"/>
+          <w:i/>
+        </w:rPr>
+      </w:pPr>
+    </w:p>
+    <w:p>
+      <w:pPr>
+        <w:rPr>
+          <w:rFonts w:cstheme="minorHAnsi"/>
+          <w:i/>
+        </w:rPr>
+      </w:pPr>
+    </w:p>
+    <w:p>
+      <w:pPr>
+        <w:rPr>
+          <w:rFonts w:cstheme="minorHAnsi"/>
+          <w:i/>
+        </w:rPr>
+      </w:pPr>
+    </w:p>
+    <w:p>
+      <w:pPr>
+        <w:rPr>
+          <w:rFonts w:cstheme="minorHAnsi"/>
+          <w:i/>
+        </w:rPr>
+      </w:pPr>
+    </w:p>
+    <w:p>
+      <w:pPr>
+        <w:rPr>
+          <w:rFonts w:cstheme="minorHAnsi"/>
+          <w:i/>
+        </w:rPr>
+      </w:pPr>
+    </w:p>
+    <w:p>
+      <w:pPr>
+        <w:rPr>
+          <w:rFonts w:cstheme="minorHAnsi"/>
+          <w:i/>
+        </w:rPr>
+      </w:pPr>
+    </w:p>
+    <w:p>
+      <w:pPr>
+        <w:rPr>
+          <w:rFonts w:cstheme="minorHAnsi"/>
+          <w:i/>
+        </w:rPr>
+      </w:pPr>
+    </w:p>
+    <w:p>
+      <w:pPr>
+        <w:rPr>
+          <w:rFonts w:cstheme="minorHAnsi"/>
+          <w:i/>
+        </w:rPr>
+      </w:pPr>
+    </w:p>
+    <w:p>
+      <w:pPr>
+        <w:rPr>
+          <w:rFonts w:cstheme="minorHAnsi"/>
+          <w:i/>
+        </w:rPr>
+      </w:pPr>
     </w:p>
     <w:p>
       <w:pPr>
@@ -5748,33 +5975,35 @@
         <w:rPr>
           <w:rFonts w:cstheme="minorHAnsi"/>
           <w:b/>
-          <w:i/>
         </w:rPr>
       </w:pPr>
       <w:r>
         <w:rPr>
           <w:rFonts w:cstheme="minorHAnsi"/>
           <w:b/>
-          <w:i/>
-        </w:rPr>
-        <w:t>[Testing]</w:t>
-      </w:r>
-    </w:p>
-    <w:p>
-      <w:pPr>
-        <w:rPr>
-          <w:rFonts w:cstheme="minorHAnsi"/>
-          <w:i/>
-        </w:rPr>
-      </w:pPr>
-      <w:r>
-        <w:rPr>
-          <w:rFonts w:cstheme="minorHAnsi"/>
-          <w:i/>
-        </w:rPr>
-        <w:t>[</w:t>
-      </w:r>
-      <w:r>
+        </w:rPr>
+        <w:t>[Part 5: Timeframe]</w:t>
+      </w:r>
+    </w:p>
+    <w:p>
+      <w:pPr>
+        <w:rPr>
+          <w:rFonts w:cstheme="minorHAnsi"/>
+          <w:b/>
+          <w:i/>
+        </w:rPr>
+      </w:pPr>
+      <w:r>
+        <w:rPr>
+          <w:rFonts w:cstheme="minorHAnsi"/>
+          <w:b/>
+          <w:i/>
+        </w:rPr>
+        <w:t>[Timeframe]</w:t>
+      </w:r>
+    </w:p>
+    <w:p>
+      <w:pPr>
         <w:rPr>
           <w:rStyle w:val="fontstyle01"/>
           <w:rFonts w:asciiTheme="minorHAnsi" w:hAnsiTheme="minorHAnsi" w:cstheme="minorHAnsi"/>
@@ -5782,273 +6011,8 @@
           <w:sz w:val="22"/>
           <w:szCs w:val="22"/>
         </w:rPr>
-        <w:t>How will your test your project? How will you know when you have succeeded? Testing is not something that you should leave until the very end; often it is far more useful to have a quick and dirty “mock up" of a project and then do some (limited) testing, to find out whether you are building the right product. If your project involves user testing, you should describe in your plan how you will find the test users, approximately what number of people you will need, and what background (if any) is required.</w:t>
-      </w:r>
-      <w:r>
-        <w:rPr>
-          <w:rFonts w:cstheme="minorHAnsi"/>
-          <w:i/>
-        </w:rPr>
-        <w:t>]</w:t>
-      </w:r>
-    </w:p>
-    <w:p>
-      <w:pPr>
-        <w:rPr>
-          <w:rFonts w:cstheme="minorHAnsi"/>
-          <w:i/>
-        </w:rPr>
-      </w:pPr>
-      <w:r>
-        <w:rPr>
-          <w:rFonts w:cstheme="minorHAnsi"/>
-          <w:i/>
-        </w:rPr>
-        <w:t>[ - One paragraph]</w:t>
-      </w:r>
-    </w:p>
-    <w:p>
-      <w:pPr>
-        <w:rPr>
-          <w:rFonts w:cstheme="minorHAnsi"/>
-          <w:i/>
-        </w:rPr>
-      </w:pPr>
-    </w:p>
-    <w:p>
-      <w:pPr>
-        <w:rPr>
-          <w:rFonts w:cstheme="minorHAnsi"/>
-          <w:i/>
-        </w:rPr>
-      </w:pPr>
-    </w:p>
-    <w:p>
-      <w:pPr>
-        <w:rPr>
-          <w:rFonts w:cstheme="minorHAnsi"/>
-          <w:i/>
-        </w:rPr>
-      </w:pPr>
-    </w:p>
-    <w:p>
-      <w:pPr>
-        <w:rPr>
-          <w:rFonts w:cstheme="minorHAnsi"/>
-          <w:i/>
-        </w:rPr>
-      </w:pPr>
-    </w:p>
-    <w:p>
-      <w:pPr>
-        <w:rPr>
-          <w:rFonts w:cstheme="minorHAnsi"/>
-          <w:i/>
-        </w:rPr>
-      </w:pPr>
-    </w:p>
-    <w:p>
-      <w:pPr>
-        <w:rPr>
-          <w:rFonts w:cstheme="minorHAnsi"/>
-          <w:i/>
-        </w:rPr>
-      </w:pPr>
-    </w:p>
-    <w:p>
-      <w:pPr>
-        <w:rPr>
-          <w:rFonts w:cstheme="minorHAnsi"/>
-          <w:i/>
-        </w:rPr>
-      </w:pPr>
-    </w:p>
-    <w:p>
-      <w:pPr>
-        <w:rPr>
-          <w:rFonts w:cstheme="minorHAnsi"/>
-          <w:i/>
-        </w:rPr>
-      </w:pPr>
-    </w:p>
-    <w:p>
-      <w:pPr>
-        <w:rPr>
-          <w:rFonts w:cstheme="minorHAnsi"/>
-          <w:i/>
-        </w:rPr>
-      </w:pPr>
-    </w:p>
-    <w:p>
-      <w:pPr>
-        <w:rPr>
-          <w:rFonts w:cstheme="minorHAnsi"/>
-          <w:i/>
-        </w:rPr>
-      </w:pPr>
-    </w:p>
-    <w:p>
-      <w:pPr>
-        <w:rPr>
-          <w:rFonts w:cstheme="minorHAnsi"/>
-          <w:i/>
-        </w:rPr>
-      </w:pPr>
-    </w:p>
-    <w:p>
-      <w:pPr>
-        <w:rPr>
-          <w:rFonts w:cstheme="minorHAnsi"/>
-          <w:i/>
-        </w:rPr>
-      </w:pPr>
-    </w:p>
-    <w:p>
-      <w:pPr>
-        <w:rPr>
-          <w:rFonts w:cstheme="minorHAnsi"/>
-          <w:i/>
-        </w:rPr>
-      </w:pPr>
-    </w:p>
-    <w:p>
-      <w:pPr>
-        <w:rPr>
-          <w:rFonts w:cstheme="minorHAnsi"/>
-          <w:i/>
-        </w:rPr>
-      </w:pPr>
-    </w:p>
-    <w:p>
-      <w:pPr>
-        <w:rPr>
-          <w:rFonts w:cstheme="minorHAnsi"/>
-          <w:i/>
-        </w:rPr>
-      </w:pPr>
-    </w:p>
-    <w:p>
-      <w:pPr>
-        <w:rPr>
-          <w:rFonts w:cstheme="minorHAnsi"/>
-          <w:i/>
-        </w:rPr>
-      </w:pPr>
-    </w:p>
-    <w:p>
-      <w:pPr>
-        <w:rPr>
-          <w:rFonts w:cstheme="minorHAnsi"/>
-          <w:i/>
-        </w:rPr>
-      </w:pPr>
-    </w:p>
-    <w:p>
-      <w:pPr>
-        <w:rPr>
-          <w:rFonts w:cstheme="minorHAnsi"/>
-          <w:i/>
-        </w:rPr>
-      </w:pPr>
-    </w:p>
-    <w:p>
-      <w:pPr>
-        <w:rPr>
-          <w:rFonts w:cstheme="minorHAnsi"/>
-          <w:i/>
-        </w:rPr>
-      </w:pPr>
-    </w:p>
-    <w:p>
-      <w:pPr>
-        <w:rPr>
-          <w:rFonts w:cstheme="minorHAnsi"/>
-          <w:i/>
-        </w:rPr>
-      </w:pPr>
-    </w:p>
-    <w:p>
-      <w:pPr>
-        <w:rPr>
-          <w:rFonts w:cstheme="minorHAnsi"/>
-          <w:i/>
-        </w:rPr>
-      </w:pPr>
-    </w:p>
-    <w:p>
-      <w:pPr>
-        <w:rPr>
-          <w:rFonts w:cstheme="minorHAnsi"/>
-          <w:i/>
-        </w:rPr>
-      </w:pPr>
-    </w:p>
-    <w:p>
-      <w:pPr>
-        <w:rPr>
-          <w:rFonts w:cstheme="minorHAnsi"/>
-          <w:i/>
-        </w:rPr>
-      </w:pPr>
-    </w:p>
-    <w:p>
-      <w:pPr>
-        <w:rPr>
-          <w:rFonts w:cstheme="minorHAnsi"/>
-          <w:i/>
-        </w:rPr>
-      </w:pPr>
-    </w:p>
-    <w:p>
-      <w:pPr>
-        <w:rPr>
-          <w:rFonts w:cstheme="minorHAnsi"/>
-          <w:i/>
-        </w:rPr>
-      </w:pPr>
-    </w:p>
-    <w:p>
-      <w:pPr>
-        <w:rPr>
-          <w:rFonts w:cstheme="minorHAnsi"/>
-          <w:i/>
-        </w:rPr>
-      </w:pPr>
-    </w:p>
-    <w:p>
-      <w:pPr>
-        <w:rPr>
-          <w:rFonts w:cstheme="minorHAnsi"/>
-          <w:b/>
-        </w:rPr>
-      </w:pPr>
-      <w:r>
-        <w:rPr>
-          <w:rFonts w:cstheme="minorHAnsi"/>
-          <w:b/>
-        </w:rPr>
-        <w:t>[Part 5: Timeframe]</w:t>
-      </w:r>
-    </w:p>
-    <w:p>
-      <w:pPr>
-        <w:rPr>
-          <w:rFonts w:cstheme="minorHAnsi"/>
-          <w:b/>
-          <w:i/>
-        </w:rPr>
-      </w:pPr>
-      <w:r>
-        <w:rPr>
-          <w:rFonts w:cstheme="minorHAnsi"/>
-          <w:b/>
-          <w:i/>
-        </w:rPr>
-        <w:t>[Timeframe]</w:t>
-      </w:r>
-    </w:p>
-    <w:p>
-      <w:pPr>
+      </w:pPr>
+      <w:r>
         <w:rPr>
           <w:rStyle w:val="fontstyle01"/>
           <w:rFonts w:asciiTheme="minorHAnsi" w:hAnsiTheme="minorHAnsi" w:cstheme="minorHAnsi"/>
@@ -6056,7 +6020,8 @@
           <w:sz w:val="22"/>
           <w:szCs w:val="22"/>
         </w:rPr>
-      </w:pPr>
+        <w:t>[</w:t>
+      </w:r>
       <w:r>
         <w:rPr>
           <w:rStyle w:val="fontstyle01"/>
@@ -6065,7 +6030,7 @@
           <w:sz w:val="22"/>
           <w:szCs w:val="22"/>
         </w:rPr>
-        <w:t>[</w:t>
+        <w:t>Another difficult aspect of project planning is knowing how much time to allow. You will have something like 36 hours</w:t>
       </w:r>
       <w:r>
         <w:rPr>
@@ -6075,7 +6040,7 @@
           <w:sz w:val="22"/>
           <w:szCs w:val="22"/>
         </w:rPr>
-        <w:t>Another difficult aspect of project planning is knowing how much time to allow. You will have something like 36 hours</w:t>
+        <w:t xml:space="preserve"> </w:t>
       </w:r>
       <w:r>
         <w:rPr>
@@ -6085,7 +6050,7 @@
           <w:sz w:val="22"/>
           <w:szCs w:val="22"/>
         </w:rPr>
-        <w:t xml:space="preserve"> </w:t>
+        <w:t>per person for this assignment. In order to develop a plan for further work beyond the end of this course, let us</w:t>
       </w:r>
       <w:r>
         <w:rPr>
@@ -6095,7 +6060,7 @@
           <w:sz w:val="22"/>
           <w:szCs w:val="22"/>
         </w:rPr>
-        <w:t>per person for this assignment. In order to develop a plan for further work beyond the end of this course, let us</w:t>
+        <w:t xml:space="preserve"> </w:t>
       </w:r>
       <w:r>
         <w:rPr>
@@ -6105,7 +6070,7 @@
           <w:sz w:val="22"/>
           <w:szCs w:val="22"/>
         </w:rPr>
-        <w:t xml:space="preserve"> </w:t>
+        <w:t>assume that you will have an extra 10 hours per week per person for 10 weeks in addition to this time in order to</w:t>
       </w:r>
       <w:r>
         <w:rPr>
@@ -6115,7 +6080,7 @@
           <w:sz w:val="22"/>
           <w:szCs w:val="22"/>
         </w:rPr>
-        <w:t>assume that you will have an extra 10 hours per week per person for 10 weeks in addition to this time in order to</w:t>
+        <w:t xml:space="preserve"> </w:t>
       </w:r>
       <w:r>
         <w:rPr>
@@ -6125,7 +6090,7 @@
           <w:sz w:val="22"/>
           <w:szCs w:val="22"/>
         </w:rPr>
-        <w:t xml:space="preserve"> </w:t>
+        <w:t>develop your project. This means that you will have six weeks (Weeks 7 to 12) of the semester to work on your</w:t>
       </w:r>
       <w:r>
         <w:rPr>
@@ -6135,7 +6100,7 @@
           <w:sz w:val="22"/>
           <w:szCs w:val="22"/>
         </w:rPr>
-        <w:t>develop your project. This means that you will have six weeks (Weeks 7 to 12) of the semester to work on your</w:t>
+        <w:t xml:space="preserve"> </w:t>
       </w:r>
       <w:r>
         <w:rPr>
@@ -6145,7 +6110,7 @@
           <w:sz w:val="22"/>
           <w:szCs w:val="22"/>
         </w:rPr>
-        <w:t xml:space="preserve"> </w:t>
+        <w:t>assignment, with a further 10 weeks after that. This means that your plan will be for a total of 15 weeks, with the first</w:t>
       </w:r>
       <w:r>
         <w:rPr>
@@ -6155,7 +6120,7 @@
           <w:sz w:val="22"/>
           <w:szCs w:val="22"/>
         </w:rPr>
-        <w:t>assignment, with a further 10 weeks after that. This means that your plan will be for a total of 15 weeks, with the first</w:t>
+        <w:t xml:space="preserve"> </w:t>
       </w:r>
       <w:r>
         <w:rPr>
@@ -6165,9 +6130,11 @@
           <w:sz w:val="22"/>
           <w:szCs w:val="22"/>
         </w:rPr>
-        <w:t xml:space="preserve"> </w:t>
-      </w:r>
-      <w:r>
+        <w:t>6 being on this assignment.]</w:t>
+      </w:r>
+    </w:p>
+    <w:p>
+      <w:pPr>
         <w:rPr>
           <w:rStyle w:val="fontstyle01"/>
           <w:rFonts w:asciiTheme="minorHAnsi" w:hAnsiTheme="minorHAnsi" w:cstheme="minorHAnsi"/>
@@ -6175,11 +6142,15 @@
           <w:sz w:val="22"/>
           <w:szCs w:val="22"/>
         </w:rPr>
-        <w:t>6 being on this assignment.]</w:t>
-      </w:r>
-    </w:p>
-    <w:p>
-      <w:pPr>
+      </w:pPr>
+      <w:r>
+        <w:rPr>
+          <w:rFonts w:cstheme="minorHAnsi"/>
+          <w:color w:val="000000"/>
+        </w:rPr>
+        <w:br/>
+      </w:r>
+      <w:r>
         <w:rPr>
           <w:rStyle w:val="fontstyle01"/>
           <w:rFonts w:asciiTheme="minorHAnsi" w:hAnsiTheme="minorHAnsi" w:cstheme="minorHAnsi"/>
@@ -6187,13 +6158,7 @@
           <w:sz w:val="22"/>
           <w:szCs w:val="22"/>
         </w:rPr>
-      </w:pPr>
-      <w:r>
-        <w:rPr>
-          <w:rFonts w:cstheme="minorHAnsi"/>
-          <w:color w:val="000000"/>
-        </w:rPr>
-        <w:br/>
+        <w:t>[You will clearly not have the extra 10 weeks to work on the project; this is intended to give you a feeling for how</w:t>
       </w:r>
       <w:r>
         <w:rPr>
@@ -6203,7 +6168,7 @@
           <w:sz w:val="22"/>
           <w:szCs w:val="22"/>
         </w:rPr>
-        <w:t>[You will clearly not have the extra 10 weeks to work on the project; this is intended to give you a feeling for how</w:t>
+        <w:t xml:space="preserve"> </w:t>
       </w:r>
       <w:r>
         <w:rPr>
@@ -6213,7 +6178,7 @@
           <w:sz w:val="22"/>
           <w:szCs w:val="22"/>
         </w:rPr>
-        <w:t xml:space="preserve"> </w:t>
+        <w:t xml:space="preserve">much you would be able to achieve in that time. This means that the first 6 weeks of </w:t>
       </w:r>
       <w:r>
         <w:rPr>
@@ -6223,7 +6188,8 @@
           <w:sz w:val="22"/>
           <w:szCs w:val="22"/>
         </w:rPr>
-        <w:t>much you would be able to achieve in that time. This means that the first 6 weeks of your timeline will end up being</w:t>
+        <w:lastRenderedPageBreak/>
+        <w:t>your timeline will end up being</w:t>
       </w:r>
       <w:r>
         <w:rPr>
@@ -6552,6 +6518,7 @@
           <w:rFonts w:ascii="Calibri" w:hAnsi="Calibri" w:cs="Calibri"/>
           <w:lang w:val="en"/>
         </w:rPr>
+        <w:lastRenderedPageBreak/>
         <w:t xml:space="preserve">Risks What risks can you identify for your project? There will always be some generic risks (such as computers breaking down the night before a deadline, health and family issues, and institutional changes). Do not include generic risks such as these. The idea is to be as specific as you can to your project. For example, if your topic is to develop a game, there may be a risk that the software you choose to work with may be very difficult to learn, poorly documented, or not turn out to have the features that it claims it has. These properties are often only discovered once you have started working with the software, and so unless you have had lots of experience with the particular tool, there is always a risk that it may not work as well as you believe it should, no matter how much prior research you do. Similar comments apply to hardware. </w:t>
       </w:r>
     </w:p>
@@ -6609,7 +6576,6 @@
           <w:rFonts w:ascii="Calibri" w:hAnsi="Calibri" w:cs="Calibri"/>
           <w:lang w:val="en"/>
         </w:rPr>
-        <w:lastRenderedPageBreak/>
         <w:t xml:space="preserve">2- Intellectual Property; All members operating under the banner of </w:t>
       </w:r>
       <w:proofErr w:type="spellStart"/>
@@ -6791,9 +6757,8 @@
           <w:sz w:val="22"/>
           <w:szCs w:val="22"/>
         </w:rPr>
-        <w:t xml:space="preserve">Communication between group members is arguably the most important aspect of your project. Past experience has shown that communication breakdowns between group members is the most common cause of project failures, so it is vital that you specify at the outset the means and expected frequency of communication between group members. How will your group communicate? How often will meetings take place? Will these be face-to-face, or using technologies such as Skype? Or Facebook? Or email? Or text? Or </w:t>
-      </w:r>
-      <w:proofErr w:type="gramStart"/>
+        <w:t xml:space="preserve">Communication between group members is arguably the most important aspect of your project. Past experience has shown that communication breakdowns between group members is the most common cause of project failures, so it is vital that you specify at the outset the means and expected </w:t>
+      </w:r>
       <w:r>
         <w:rPr>
           <w:rStyle w:val="fontstyle01"/>
@@ -6802,9 +6767,10 @@
           <w:sz w:val="22"/>
           <w:szCs w:val="22"/>
         </w:rPr>
-        <w:t>... ??</w:t>
-      </w:r>
-      <w:proofErr w:type="gramEnd"/>
+        <w:lastRenderedPageBreak/>
+        <w:t xml:space="preserve">frequency of communication between group members. How will your group communicate? How often will meetings take place? Will these be face-to-face, or using technologies such as Skype? Or Facebook? Or email? Or text? Or </w:t>
+      </w:r>
+      <w:proofErr w:type="gramStart"/>
       <w:r>
         <w:rPr>
           <w:rStyle w:val="fontstyle01"/>
@@ -6813,16 +6779,9 @@
           <w:sz w:val="22"/>
           <w:szCs w:val="22"/>
         </w:rPr>
-        <w:t xml:space="preserve"> What will you do if you have a group member who does not respond to communications? You should expect contact between group members at least twice a week. You can always make contact more often if you wish, but you do need to know what minimum</w:t>
-      </w:r>
-      <w:r>
-        <w:rPr>
-          <w:rFonts w:cstheme="minorHAnsi"/>
-          <w:i/>
-          <w:color w:val="000000"/>
-        </w:rPr>
-        <w:br/>
-      </w:r>
+        <w:t>... ??</w:t>
+      </w:r>
+      <w:proofErr w:type="gramEnd"/>
       <w:r>
         <w:rPr>
           <w:rStyle w:val="fontstyle01"/>
@@ -6831,6 +6790,24 @@
           <w:sz w:val="22"/>
           <w:szCs w:val="22"/>
         </w:rPr>
+        <w:t xml:space="preserve"> What will you do if you have a group member who does not respond to communications? You should expect contact between group members at least twice a week. You can always make contact more often if you wish, but you do need to know what minimum</w:t>
+      </w:r>
+      <w:r>
+        <w:rPr>
+          <w:rFonts w:cstheme="minorHAnsi"/>
+          <w:i/>
+          <w:color w:val="000000"/>
+        </w:rPr>
+        <w:br/>
+      </w:r>
+      <w:r>
+        <w:rPr>
+          <w:rStyle w:val="fontstyle01"/>
+          <w:rFonts w:asciiTheme="minorHAnsi" w:hAnsiTheme="minorHAnsi" w:cstheme="minorHAnsi"/>
+          <w:i/>
+          <w:sz w:val="22"/>
+          <w:szCs w:val="22"/>
+        </w:rPr>
         <w:t>frequency is expected from all members of your group.</w:t>
       </w:r>
       <w:r>
@@ -6941,14 +6918,7 @@
         <w:rPr>
           <w:rFonts w:cstheme="minorHAnsi"/>
         </w:rPr>
-        <w:t xml:space="preserve">project.  We have all agreed that </w:t>
-      </w:r>
-      <w:r>
-        <w:rPr>
-          <w:rFonts w:cstheme="minorHAnsi"/>
-        </w:rPr>
-        <w:lastRenderedPageBreak/>
-        <w:t xml:space="preserve">the beauty of Discord is leaving a question at any time will be answered the next time someone is online, and as a group we are all on regularly enough for this to be a comfortable solution.  The meetings are </w:t>
+        <w:t xml:space="preserve">project.  We have all agreed that the beauty of Discord is leaving a question at any time will be answered the next time someone is online, and as a group we are all on regularly enough for this to be a comfortable solution.  The meetings are </w:t>
       </w:r>
       <w:proofErr w:type="spellStart"/>
       <w:r>
@@ -8356,7 +8326,7 @@
 </file>
 
 <file path=customXml/itemProps1.xml><?xml version="1.0" encoding="utf-8"?>
-<ds:datastoreItem xmlns:ds="http://schemas.openxmlformats.org/officeDocument/2006/customXml" ds:itemID="{FD106E73-2052-4EA7-81C9-060E2DE8AB43}">
+<ds:datastoreItem xmlns:ds="http://schemas.openxmlformats.org/officeDocument/2006/customXml" ds:itemID="{5E45A98C-EED3-4663-AE04-61B70EC61A0B}">
   <ds:schemaRefs>
     <ds:schemaRef ds:uri="http://schemas.openxmlformats.org/officeDocument/2006/bibliography"/>
   </ds:schemaRefs>

</xml_diff>

<commit_message>
Updated project description, added timeframe and sound design sections.
</commit_message>
<xml_diff>
--- a/project_description.docx
+++ b/project_description.docx
@@ -398,7 +398,6 @@
               </w:placeholder>
               <w15:appearance w15:val="hidden"/>
             </w:sdtPr>
-            <w:sdtEndPr/>
             <w:sdtContent>
               <w:p>
                 <w:pPr>
@@ -5957,7 +5956,7 @@
     <w:p/>
     <w:p>
       <w:pPr>
-        <w:pStyle w:val="Heading1"/>
+        <w:pStyle w:val="Content"/>
       </w:pPr>
     </w:p>
     <w:p>
@@ -6840,16 +6839,15 @@
     </w:p>
     <w:p>
       <w:pPr>
-        <w:rPr>
-          <w:rFonts w:cstheme="minorHAnsi"/>
-          <w:b/>
-        </w:rPr>
-      </w:pPr>
-      <w:r>
-        <w:rPr>
-          <w:rFonts w:cstheme="minorHAnsi"/>
-          <w:b/>
-        </w:rPr>
+        <w:pStyle w:val="Heading2"/>
+      </w:pPr>
+      <w:r>
+        <w:t>Background</w:t>
+      </w:r>
+      <w:r>
+        <w:t xml:space="preserve"> - </w:t>
+      </w:r>
+      <w:r>
         <w:t>The Batavia Mutiny</w:t>
       </w:r>
     </w:p>
@@ -7585,15 +7583,9 @@
     </w:p>
     <w:p>
       <w:pPr>
-        <w:rPr>
-          <w:rFonts w:cstheme="minorHAnsi"/>
-        </w:rPr>
-      </w:pPr>
-      <w:r>
-        <w:rPr>
-          <w:rFonts w:cstheme="minorHAnsi"/>
-          <w:b/>
-        </w:rPr>
+        <w:pStyle w:val="Heading2"/>
+      </w:pPr>
+      <w:r>
         <w:t>The Game</w:t>
       </w:r>
     </w:p>
@@ -8321,20 +8313,22 @@
     </w:p>
     <w:p>
       <w:pPr>
-        <w:rPr>
-          <w:rFonts w:cstheme="minorHAnsi"/>
-        </w:rPr>
-      </w:pPr>
-      <w:r>
-        <w:rPr>
-          <w:rFonts w:cstheme="minorHAnsi"/>
-          <w:b/>
-        </w:rPr>
+        <w:pStyle w:val="Heading2"/>
+      </w:pPr>
+      <w:r>
         <w:t>Characters</w:t>
       </w:r>
     </w:p>
     <w:p>
       <w:pPr>
+        <w:pStyle w:val="Heading3"/>
+      </w:pPr>
+      <w:r>
+        <w:t>Player Character</w:t>
+      </w:r>
+    </w:p>
+    <w:p>
+      <w:pPr>
         <w:rPr>
           <w:rFonts w:cstheme="minorHAnsi"/>
         </w:rPr>
@@ -8379,35 +8373,21 @@
           <w:rFonts w:cstheme="minorHAnsi"/>
         </w:rPr>
       </w:pPr>
-    </w:p>
-    <w:p>
-      <w:pPr>
-        <w:rPr>
-          <w:rFonts w:cstheme="minorHAnsi"/>
-        </w:rPr>
-      </w:pPr>
-    </w:p>
-    <w:p>
-      <w:pPr>
-        <w:rPr>
-          <w:rFonts w:cstheme="minorHAnsi"/>
-        </w:rPr>
-      </w:pPr>
-    </w:p>
-    <w:p>
-      <w:pPr>
-        <w:rPr>
-          <w:rFonts w:cstheme="minorHAnsi"/>
-        </w:rPr>
-      </w:pPr>
-    </w:p>
-    <w:p>
-      <w:pPr>
-        <w:rPr>
-          <w:rFonts w:cstheme="minorHAnsi"/>
-          <w:b/>
-        </w:rPr>
-      </w:pPr>
+      <w:r>
+        <w:rPr>
+          <w:rFonts w:cstheme="minorHAnsi"/>
+        </w:rPr>
+        <w:br w:type="page"/>
+      </w:r>
+    </w:p>
+    <w:p>
+      <w:pPr>
+        <w:pStyle w:val="Heading3"/>
+      </w:pPr>
+      <w:r>
+        <w:lastRenderedPageBreak/>
+        <w:t>NPCs</w:t>
+      </w:r>
     </w:p>
     <w:tbl>
       <w:tblPr>
@@ -8440,7 +8420,6 @@
                 <w:rFonts w:cstheme="minorHAnsi"/>
                 <w:sz w:val="32"/>
               </w:rPr>
-              <w:lastRenderedPageBreak/>
               <w:t xml:space="preserve">ACT </w:t>
             </w:r>
             <w:r>
@@ -9556,6 +9535,7 @@
                 <w:rFonts w:cstheme="minorHAnsi"/>
                 <w:b w:val="0"/>
               </w:rPr>
+              <w:lastRenderedPageBreak/>
               <w:t>Name:</w:t>
             </w:r>
           </w:p>
@@ -9606,7 +9586,6 @@
                 <w:rFonts w:cstheme="minorHAnsi"/>
                 <w:b w:val="0"/>
               </w:rPr>
-              <w:lastRenderedPageBreak/>
               <w:t>Position</w:t>
             </w:r>
           </w:p>
@@ -10617,30 +10596,12 @@
           <w:rFonts w:cstheme="minorHAnsi"/>
         </w:rPr>
       </w:pPr>
-    </w:p>
-    <w:p>
-      <w:pPr>
-        <w:rPr>
-          <w:rFonts w:cstheme="minorHAnsi"/>
-          <w:b/>
-        </w:rPr>
-      </w:pPr>
-    </w:p>
-    <w:p>
-      <w:pPr>
-        <w:rPr>
-          <w:rFonts w:cstheme="minorHAnsi"/>
-          <w:b/>
-        </w:rPr>
-      </w:pPr>
-    </w:p>
-    <w:p>
-      <w:pPr>
-        <w:rPr>
-          <w:rFonts w:cstheme="minorHAnsi"/>
-          <w:b/>
-        </w:rPr>
-      </w:pPr>
+      <w:r>
+        <w:rPr>
+          <w:rFonts w:cstheme="minorHAnsi"/>
+        </w:rPr>
+        <w:br w:type="page"/>
+      </w:r>
     </w:p>
     <w:p>
       <w:pPr>
@@ -11211,7 +11172,6 @@
               </w:rPr>
               <w:t xml:space="preserve"> distributes groups of survivors around the archipelago under the pretence of searching for food and water, but </w:t>
             </w:r>
-            <w:proofErr w:type="gramStart"/>
             <w:r>
               <w:rPr>
                 <w:rFonts w:cstheme="minorHAnsi"/>
@@ -11222,14 +11182,7 @@
               <w:rPr>
                 <w:rFonts w:cstheme="minorHAnsi"/>
               </w:rPr>
-              <w:t xml:space="preserve"> this</w:t>
-            </w:r>
-            <w:proofErr w:type="gramEnd"/>
-            <w:r>
-              <w:rPr>
-                <w:rFonts w:cstheme="minorHAnsi"/>
-              </w:rPr>
-              <w:t xml:space="preserve"> is a strategy to remove Company loyalists from the main group. </w:t>
+              <w:t xml:space="preserve"> this is a strategy to remove Company loyalists from the main group. </w:t>
             </w:r>
             <w:proofErr w:type="spellStart"/>
             <w:r>
@@ -11675,7 +11628,6 @@
         <w:rPr>
           <w:rFonts w:cstheme="minorHAnsi"/>
         </w:rPr>
-        <w:lastRenderedPageBreak/>
         <w:t>Allert</w:t>
       </w:r>
       <w:proofErr w:type="spellEnd"/>
@@ -11779,6 +11731,7 @@
           <w:rFonts w:cstheme="minorHAnsi"/>
           <w:i/>
         </w:rPr>
+        <w:lastRenderedPageBreak/>
         <w:t xml:space="preserve">They are all in their early to </w:t>
       </w:r>
       <w:proofErr w:type="spellStart"/>
@@ -12438,7 +12391,7 @@
     </w:p>
     <w:p>
       <w:pPr>
-        <w:pStyle w:val="Heading1"/>
+        <w:pStyle w:val="Heading2"/>
       </w:pPr>
       <w:r>
         <w:lastRenderedPageBreak/>
@@ -12537,24 +12490,14 @@
           <w:numId w:val="11"/>
         </w:numPr>
       </w:pPr>
-      <w:proofErr w:type="gramStart"/>
       <w:r>
         <w:t>An emergency situation</w:t>
       </w:r>
-      <w:proofErr w:type="gramEnd"/>
       <w:r>
         <w:t xml:space="preserve"> at the start of the voyage</w:t>
       </w:r>
       <w:r>
-        <w:t xml:space="preserve"> where Batavia temporarily runs around on </w:t>
-      </w:r>
-      <w:proofErr w:type="spellStart"/>
-      <w:r>
-        <w:t>sank b</w:t>
-      </w:r>
-      <w:proofErr w:type="spellEnd"/>
-      <w:r>
-        <w:t>anks during a storm (foreshadow</w:t>
+        <w:t xml:space="preserve"> where Batavia temporarily runs around on sank banks during a storm (foreshadow</w:t>
       </w:r>
       <w:r>
         <w:t>ing</w:t>
@@ -12833,15 +12776,7 @@
       </w:r>
       <w:proofErr w:type="spellEnd"/>
       <w:r>
-        <w:t xml:space="preserve"> </w:t>
-      </w:r>
-      <w:proofErr w:type="gramStart"/>
-      <w:r>
-        <w:t>in an attempt to</w:t>
-      </w:r>
-      <w:proofErr w:type="gramEnd"/>
-      <w:r>
-        <w:t xml:space="preserve"> provoke </w:t>
+        <w:t xml:space="preserve"> in an attempt to provoke </w:t>
       </w:r>
       <w:proofErr w:type="spellStart"/>
       <w:r>
@@ -12978,13 +12913,8 @@
           <w:numId w:val="12"/>
         </w:numPr>
       </w:pPr>
-      <w:proofErr w:type="gramStart"/>
-      <w:r>
-        <w:t>Emergency situation</w:t>
-      </w:r>
-      <w:proofErr w:type="gramEnd"/>
-      <w:r>
-        <w:t>: all hands try to float the ship off the reef (cutting cannons loose, throwing things overboard). General chaos ensures until the ship somewhat stabilises but is still firmly grounded on the reef.</w:t>
+      <w:r>
+        <w:t>Emergency situation: all hands try to float the ship off the reef (cutting cannons loose, throwing things overboard). General chaos ensures until the ship somewhat stabilises but is still firmly grounded on the reef.</w:t>
       </w:r>
     </w:p>
     <w:p>
@@ -13016,29 +12946,18 @@
         </w:numPr>
       </w:pPr>
       <w:r>
-        <w:t xml:space="preserve">The ship is still </w:t>
+        <w:t xml:space="preserve">The ship is still stuck and the Captain admits to </w:t>
+      </w:r>
+      <w:r>
+        <w:t xml:space="preserve">the </w:t>
       </w:r>
       <w:proofErr w:type="gramStart"/>
       <w:r>
-        <w:t>stuck</w:t>
+        <w:t>worst case</w:t>
       </w:r>
       <w:proofErr w:type="gramEnd"/>
       <w:r>
-        <w:t xml:space="preserve"> and the Captain admits to </w:t>
-      </w:r>
-      <w:r>
-        <w:t xml:space="preserve">the </w:t>
-      </w:r>
-      <w:r>
-        <w:t xml:space="preserve">worst case scenario: the mast must be cut down to lose enough weight to float off the reef. The mast is cat </w:t>
-      </w:r>
-      <w:proofErr w:type="gramStart"/>
-      <w:r>
-        <w:t>down</w:t>
-      </w:r>
-      <w:proofErr w:type="gramEnd"/>
-      <w:r>
-        <w:t xml:space="preserve"> but the fall is misjudged and it lands on the ship, permanently pinning it to the reef. The ship must be abandoned.</w:t>
+        <w:t xml:space="preserve"> scenario: the mast must be cut down to lose enough weight to float off the reef. The mast is cat down but the fall is misjudged and it lands on the ship, permanently pinning it to the reef. The ship must be abandoned.</w:t>
       </w:r>
     </w:p>
     <w:p>
@@ -13057,21 +12976,7 @@
         <w:rPr>
           <w:i/>
         </w:rPr>
-        <w:t xml:space="preserve">At this point the player can go in one of two directions: staying on </w:t>
-      </w:r>
-      <w:proofErr w:type="gramStart"/>
-      <w:r>
-        <w:rPr>
-          <w:i/>
-        </w:rPr>
-        <w:t>board, or</w:t>
-      </w:r>
-      <w:proofErr w:type="gramEnd"/>
-      <w:r>
-        <w:rPr>
-          <w:i/>
-        </w:rPr>
-        <w:t xml:space="preserve"> transferring to the main island. </w:t>
+        <w:t xml:space="preserve">At this point the player can go in one of two directions: staying on board, or transferring to the main island. </w:t>
       </w:r>
       <w:proofErr w:type="spellStart"/>
       <w:r>
@@ -13234,23 +13139,7 @@
       </w:r>
       <w:proofErr w:type="spellEnd"/>
       <w:r>
-        <w:t xml:space="preserve"> forms a council from senior officers. Begins to </w:t>
-      </w:r>
-      <w:proofErr w:type="gramStart"/>
-      <w:r>
-        <w:t>extends</w:t>
-      </w:r>
-      <w:proofErr w:type="gramEnd"/>
-      <w:r>
-        <w:t xml:space="preserve"> his authority. </w:t>
-      </w:r>
-      <w:proofErr w:type="gramStart"/>
-      <w:r>
-        <w:t>All valuable items, food, and weapons,</w:t>
-      </w:r>
-      <w:proofErr w:type="gramEnd"/>
-      <w:r>
-        <w:t xml:space="preserve"> are confiscated and put into a central storage.</w:t>
+        <w:t xml:space="preserve"> forms a council from senior officers. Begins to extends his authority. All valuable items, food, and weapons, are confiscated and put into a central storage.</w:t>
       </w:r>
     </w:p>
     <w:p>
@@ -13575,13 +13464,8 @@
       <w:r>
         <w:t xml:space="preserve">personally </w:t>
       </w:r>
-      <w:proofErr w:type="gramStart"/>
-      <w:r>
-        <w:t>negotiate, but</w:t>
-      </w:r>
-      <w:proofErr w:type="gramEnd"/>
-      <w:r>
-        <w:t xml:space="preserve"> is himself captured and his bodyguards (some of the worst murderers) are killed.</w:t>
+      <w:r>
+        <w:t>negotiate, but is himself captured and his bodyguards (some of the worst murderers) are killed.</w:t>
       </w:r>
     </w:p>
     <w:p>
@@ -13732,6 +13616,138 @@
     </w:p>
     <w:p>
       <w:pPr>
+        <w:pStyle w:val="Heading2"/>
+      </w:pPr>
+      <w:r>
+        <w:t>Sound Design</w:t>
+      </w:r>
+    </w:p>
+    <w:p>
+      <w:pPr>
+        <w:rPr>
+          <w:rFonts w:cstheme="minorHAnsi"/>
+        </w:rPr>
+      </w:pPr>
+      <w:r>
+        <w:rPr>
+          <w:rFonts w:cstheme="minorHAnsi"/>
+        </w:rPr>
+        <w:t xml:space="preserve">Being a </w:t>
+      </w:r>
+      <w:r>
+        <w:rPr>
+          <w:rFonts w:cstheme="minorHAnsi"/>
+        </w:rPr>
+        <w:t xml:space="preserve">game concept of suspense and immersion, the sound design needs to be effective at adding to and heightening these aspects as part of the gaming experience.  </w:t>
+      </w:r>
+    </w:p>
+    <w:p>
+      <w:pPr>
+        <w:rPr>
+          <w:rFonts w:cstheme="minorHAnsi"/>
+        </w:rPr>
+      </w:pPr>
+      <w:r>
+        <w:rPr>
+          <w:rFonts w:cstheme="minorHAnsi"/>
+        </w:rPr>
+        <w:t>Along with some samples of the type of ambient sound that would be required w</w:t>
+      </w:r>
+      <w:r>
+        <w:rPr>
+          <w:rFonts w:cstheme="minorHAnsi"/>
+        </w:rPr>
+        <w:t xml:space="preserve">e’ve put together a sample </w:t>
+      </w:r>
+      <w:r>
+        <w:rPr>
+          <w:rFonts w:cstheme="minorHAnsi"/>
+        </w:rPr>
+        <w:t>track list</w:t>
+      </w:r>
+      <w:r>
+        <w:rPr>
+          <w:rFonts w:cstheme="minorHAnsi"/>
+        </w:rPr>
+        <w:t xml:space="preserve"> for the game, majority of songs sourced are from the Kevin MacLeod royalty free music collection, available at: </w:t>
+      </w:r>
+      <w:hyperlink r:id="rId20" w:history="1">
+        <w:r>
+          <w:rPr>
+            <w:rStyle w:val="Hyperlink"/>
+          </w:rPr>
+          <w:t>https://incompetech.com/</w:t>
+        </w:r>
+      </w:hyperlink>
+      <w:r>
+        <w:rPr>
+          <w:rFonts w:cstheme="minorHAnsi"/>
+        </w:rPr>
+        <w:t xml:space="preserve">.  </w:t>
+      </w:r>
+    </w:p>
+    <w:p>
+      <w:pPr>
+        <w:rPr>
+          <w:rFonts w:cstheme="minorHAnsi"/>
+        </w:rPr>
+      </w:pPr>
+      <w:r>
+        <w:rPr>
+          <w:rFonts w:cstheme="minorHAnsi"/>
+        </w:rPr>
+        <w:t xml:space="preserve">Majority of the themes are menacing and tension building.  Some are more up-tempo for when decisions and actions have to be made quickly, while others are more subtle and unnerving.  </w:t>
+      </w:r>
+    </w:p>
+    <w:p>
+      <w:r>
+        <w:rPr>
+          <w:rFonts w:cstheme="minorHAnsi"/>
+        </w:rPr>
+        <w:t>There are also a few more light hearted tracks for the early game when the characters and relationships are still being established, and the chaos hasn’t fully erupted following the ship wreck.</w:t>
+      </w:r>
+    </w:p>
+    <w:p>
+      <w:pPr>
+        <w:rPr>
+          <w:rFonts w:cstheme="minorHAnsi"/>
+        </w:rPr>
+      </w:pPr>
+    </w:p>
+    <w:p>
+      <w:pPr>
+        <w:rPr>
+          <w:rFonts w:cstheme="minorHAnsi"/>
+          <w:i/>
+        </w:rPr>
+      </w:pPr>
+      <w:r>
+        <w:rPr>
+          <w:rFonts w:cstheme="minorHAnsi"/>
+          <w:i/>
+        </w:rPr>
+        <w:t xml:space="preserve">Refer to </w:t>
+      </w:r>
+      <w:hyperlink w:anchor="_Appendix_4:_Sound" w:history="1">
+        <w:r>
+          <w:rPr>
+            <w:rStyle w:val="Hyperlink"/>
+            <w:rFonts w:cstheme="minorHAnsi"/>
+            <w:i/>
+          </w:rPr>
+          <w:t>Appendix 4</w:t>
+        </w:r>
+      </w:hyperlink>
+      <w:r>
+        <w:rPr>
+          <w:rFonts w:cstheme="minorHAnsi"/>
+          <w:i/>
+        </w:rPr>
+        <w:t xml:space="preserve"> for a full list of links for the sample sound track.</w:t>
+      </w:r>
+    </w:p>
+    <w:p>
+      <w:pPr>
         <w:rPr>
           <w:rFonts w:cstheme="minorHAnsi"/>
           <w:b/>
@@ -13748,6 +13764,75 @@
     </w:p>
     <w:p>
       <w:pPr>
+        <w:pStyle w:val="Heading2"/>
+      </w:pPr>
+      <w:r>
+        <w:t>Level Design</w:t>
+      </w:r>
+    </w:p>
+    <w:p>
+      <w:r>
+        <w:t xml:space="preserve">There are two </w:t>
+      </w:r>
+      <w:r>
+        <w:t xml:space="preserve">main </w:t>
+      </w:r>
+      <w:r>
+        <w:t xml:space="preserve">areas that would </w:t>
+      </w:r>
+      <w:r>
+        <w:t>require</w:t>
+      </w:r>
+      <w:r>
+        <w:t xml:space="preserve"> 3d programming and modelling</w:t>
+      </w:r>
+      <w:r>
+        <w:t xml:space="preserve"> for the levels</w:t>
+      </w:r>
+      <w:r>
+        <w:t xml:space="preserve">.  These are the Batavia ship for majority of Act </w:t>
+      </w:r>
+      <w:r>
+        <w:t>I</w:t>
+      </w:r>
+      <w:r>
+        <w:t>, and the second being the setting of the ship wreck of Beacon Island</w:t>
+      </w:r>
+      <w:r>
+        <w:t xml:space="preserve"> for Act II</w:t>
+      </w:r>
+      <w:r>
+        <w:t>.</w:t>
+      </w:r>
+    </w:p>
+    <w:p/>
+    <w:p>
+      <w:r>
+        <w:t>There are already a number of sources available that could be referenced when the programmers are developing the level design for these.  The Western Australia Museum has a lot of information and archives around the Batavia Mutiny, including a visualisation of Beacon Island</w:t>
+      </w:r>
+      <w:r>
+        <w:t xml:space="preserve"> done in Unity.</w:t>
+      </w:r>
+    </w:p>
+    <w:p>
+      <w:hyperlink r:id="rId21" w:history="1">
+        <w:r>
+          <w:rPr>
+            <w:rStyle w:val="Hyperlink"/>
+          </w:rPr>
+          <w:t>http://museum.wa.gov.au/maritime-archaeology-db/beacon-island-visualisation</w:t>
+        </w:r>
+      </w:hyperlink>
+    </w:p>
+    <w:p/>
+    <w:p>
+      <w:r>
+        <w:br w:type="page"/>
+      </w:r>
+    </w:p>
+    <w:p/>
+    <w:p>
+      <w:pPr>
         <w:rPr>
           <w:rFonts w:cstheme="minorHAnsi"/>
           <w:b/>
@@ -13788,27 +13873,10 @@
     </w:p>
     <w:p>
       <w:pPr>
-        <w:rPr>
-          <w:rFonts w:cstheme="minorHAnsi"/>
-          <w:b/>
-        </w:rPr>
-      </w:pPr>
-    </w:p>
-    <w:p>
-      <w:pPr>
-        <w:rPr>
-          <w:rFonts w:cstheme="minorHAnsi"/>
-          <w:b/>
-        </w:rPr>
-      </w:pPr>
-    </w:p>
-    <w:p>
-      <w:pPr>
         <w:pStyle w:val="Heading1"/>
       </w:pPr>
       <w:bookmarkStart w:id="26" w:name="_Toc7984902"/>
       <w:r>
-        <w:lastRenderedPageBreak/>
         <w:t xml:space="preserve"> </w:t>
       </w:r>
       <w:r>
@@ -14010,15 +14078,42 @@
         </w:numPr>
         <w:rPr>
           <w:b/>
-          <w:highlight w:val="yellow"/>
         </w:rPr>
       </w:pPr>
       <w:r>
         <w:rPr>
           <w:b/>
-          <w:highlight w:val="yellow"/>
-        </w:rPr>
-        <w:t xml:space="preserve">Harrison Williams - </w:t>
+        </w:rPr>
+        <w:t>Harrison Williams</w:t>
+      </w:r>
+      <w:r>
+        <w:t xml:space="preserve"> </w:t>
+      </w:r>
+      <w:proofErr w:type="gramStart"/>
+      <w:r>
+        <w:t xml:space="preserve">– </w:t>
+      </w:r>
+      <w:r>
+        <w:t>,</w:t>
+      </w:r>
+      <w:proofErr w:type="gramEnd"/>
+      <w:r>
+        <w:t xml:space="preserve"> Research and Development.  </w:t>
+      </w:r>
+      <w:r>
+        <w:t xml:space="preserve">Harry was happy to take up a research-based role to take the opportunity to learn more about game development.  </w:t>
+      </w:r>
+      <w:r>
+        <w:rPr>
+          <w:b/>
+        </w:rPr>
+        <w:t xml:space="preserve"> </w:t>
+      </w:r>
+      <w:r>
+        <w:rPr>
+          <w:b/>
+        </w:rPr>
+        <w:t xml:space="preserve"> </w:t>
       </w:r>
     </w:p>
     <w:p/>
@@ -14264,8 +14359,6 @@
         <w:pStyle w:val="Heading2"/>
       </w:pPr>
       <w:bookmarkStart w:id="30" w:name="_Toc7984906"/>
-      <w:bookmarkStart w:id="31" w:name="_GoBack"/>
-      <w:bookmarkEnd w:id="31"/>
       <w:r>
         <w:t>[Testing]</w:t>
       </w:r>
@@ -14435,13 +14528,14 @@
           <w:i/>
         </w:rPr>
       </w:pPr>
-      <w:r>
+    </w:p>
+    <w:p>
+      <w:pPr>
         <w:rPr>
           <w:rFonts w:cstheme="minorHAnsi"/>
           <w:i/>
         </w:rPr>
-        <w:br w:type="page"/>
-      </w:r>
+      </w:pPr>
     </w:p>
     <w:p>
       <w:pPr>
@@ -14449,33 +14543,24 @@
           <w:rFonts w:cstheme="minorHAnsi"/>
           <w:i/>
         </w:rPr>
-      </w:pPr>
-    </w:p>
-    <w:p>
-      <w:pPr>
-        <w:rPr>
-          <w:rFonts w:cstheme="minorHAnsi"/>
-          <w:i/>
-        </w:rPr>
-      </w:pPr>
-    </w:p>
-    <w:p>
-      <w:pPr>
-        <w:rPr>
-          <w:rFonts w:cstheme="minorHAnsi"/>
-          <w:i/>
-        </w:rPr>
+        <w:sectPr>
+          <w:footerReference w:type="default" r:id="rId22"/>
+          <w:pgSz w:w="11906" w:h="16838"/>
+          <w:pgMar w:top="1440" w:right="1440" w:bottom="1440" w:left="1440" w:header="708" w:footer="708" w:gutter="0"/>
+          <w:cols w:space="708"/>
+          <w:titlePg/>
+          <w:docGrid w:linePitch="360"/>
+        </w:sectPr>
       </w:pPr>
     </w:p>
     <w:p>
       <w:pPr>
         <w:pStyle w:val="Heading1"/>
       </w:pPr>
-      <w:bookmarkStart w:id="32" w:name="_Toc7984907"/>
-      <w:r>
+      <w:r>
+        <w:lastRenderedPageBreak/>
         <w:t>[Part 5: Timeframe]</w:t>
       </w:r>
-      <w:bookmarkEnd w:id="32"/>
     </w:p>
     <w:p>
       <w:pPr>
@@ -14496,6 +14581,203 @@
     </w:p>
     <w:p>
       <w:pPr>
+        <w:rPr>
+          <w:rFonts w:cstheme="minorHAnsi"/>
+          <w:i/>
+        </w:rPr>
+      </w:pPr>
+    </w:p>
+    <w:p>
+      <w:pPr>
+        <w:rPr>
+          <w:rFonts w:cstheme="minorHAnsi"/>
+          <w:i/>
+        </w:rPr>
+      </w:pPr>
+      <w:r>
+        <w:drawing>
+          <wp:inline distT="0" distB="0" distL="0" distR="0" wp14:anchorId="32143CDB" wp14:editId="6AA624D7">
+            <wp:extent cx="9678643" cy="4724400"/>
+            <wp:effectExtent l="0" t="0" r="0" b="0"/>
+            <wp:docPr id="9" name="Picture 9"/>
+            <wp:cNvGraphicFramePr>
+              <a:graphicFrameLocks xmlns:a="http://schemas.openxmlformats.org/drawingml/2006/main" noChangeAspect="1"/>
+            </wp:cNvGraphicFramePr>
+            <a:graphic xmlns:a="http://schemas.openxmlformats.org/drawingml/2006/main">
+              <a:graphicData uri="http://schemas.openxmlformats.org/drawingml/2006/picture">
+                <pic:pic xmlns:pic="http://schemas.openxmlformats.org/drawingml/2006/picture">
+                  <pic:nvPicPr>
+                    <pic:cNvPr id="0" name="Picture 1"/>
+                    <pic:cNvPicPr>
+                      <a:picLocks noChangeAspect="1" noChangeArrowheads="1"/>
+                    </pic:cNvPicPr>
+                  </pic:nvPicPr>
+                  <pic:blipFill>
+                    <a:blip r:embed="rId23">
+                      <a:extLst>
+                        <a:ext uri="{28A0092B-C50C-407E-A947-70E740481C1C}">
+                          <a14:useLocalDpi xmlns:a14="http://schemas.microsoft.com/office/drawing/2010/main" val="0"/>
+                        </a:ext>
+                      </a:extLst>
+                    </a:blip>
+                    <a:srcRect/>
+                    <a:stretch>
+                      <a:fillRect/>
+                    </a:stretch>
+                  </pic:blipFill>
+                  <pic:spPr bwMode="auto">
+                    <a:xfrm>
+                      <a:off x="0" y="0"/>
+                      <a:ext cx="9680303" cy="4725210"/>
+                    </a:xfrm>
+                    <a:prstGeom prst="rect">
+                      <a:avLst/>
+                    </a:prstGeom>
+                    <a:noFill/>
+                    <a:ln>
+                      <a:noFill/>
+                    </a:ln>
+                  </pic:spPr>
+                </pic:pic>
+              </a:graphicData>
+            </a:graphic>
+          </wp:inline>
+        </w:drawing>
+      </w:r>
+    </w:p>
+    <w:p>
+      <w:r>
+        <w:br w:type="page"/>
+      </w:r>
+    </w:p>
+    <w:p>
+      <w:pPr>
+        <w:rPr>
+          <w:rFonts w:cstheme="minorHAnsi"/>
+          <w:i/>
+        </w:rPr>
+      </w:pPr>
+      <w:r>
+        <w:lastRenderedPageBreak/>
+        <w:drawing>
+          <wp:inline distT="0" distB="0" distL="0" distR="0" wp14:anchorId="5D938551" wp14:editId="57FBE943">
+            <wp:extent cx="9611360" cy="5560060"/>
+            <wp:effectExtent l="0" t="0" r="8890" b="2540"/>
+            <wp:docPr id="14" name="Picture 14"/>
+            <wp:cNvGraphicFramePr>
+              <a:graphicFrameLocks xmlns:a="http://schemas.openxmlformats.org/drawingml/2006/main" noChangeAspect="1"/>
+            </wp:cNvGraphicFramePr>
+            <a:graphic xmlns:a="http://schemas.openxmlformats.org/drawingml/2006/main">
+              <a:graphicData uri="http://schemas.openxmlformats.org/drawingml/2006/picture">
+                <pic:pic xmlns:pic="http://schemas.openxmlformats.org/drawingml/2006/picture">
+                  <pic:nvPicPr>
+                    <pic:cNvPr id="0" name="Picture 4"/>
+                    <pic:cNvPicPr>
+                      <a:picLocks noChangeAspect="1" noChangeArrowheads="1"/>
+                    </pic:cNvPicPr>
+                  </pic:nvPicPr>
+                  <pic:blipFill>
+                    <a:blip r:embed="rId24">
+                      <a:extLst>
+                        <a:ext uri="{28A0092B-C50C-407E-A947-70E740481C1C}">
+                          <a14:useLocalDpi xmlns:a14="http://schemas.microsoft.com/office/drawing/2010/main" val="0"/>
+                        </a:ext>
+                      </a:extLst>
+                    </a:blip>
+                    <a:srcRect/>
+                    <a:stretch>
+                      <a:fillRect/>
+                    </a:stretch>
+                  </pic:blipFill>
+                  <pic:spPr bwMode="auto">
+                    <a:xfrm>
+                      <a:off x="0" y="0"/>
+                      <a:ext cx="9611360" cy="5560060"/>
+                    </a:xfrm>
+                    <a:prstGeom prst="rect">
+                      <a:avLst/>
+                    </a:prstGeom>
+                    <a:noFill/>
+                    <a:ln>
+                      <a:noFill/>
+                    </a:ln>
+                  </pic:spPr>
+                </pic:pic>
+              </a:graphicData>
+            </a:graphic>
+          </wp:inline>
+        </w:drawing>
+      </w:r>
+    </w:p>
+    <w:p>
+      <w:pPr>
+        <w:rPr>
+          <w:rFonts w:cstheme="minorHAnsi"/>
+          <w:i/>
+        </w:rPr>
+      </w:pPr>
+    </w:p>
+    <w:p>
+      <w:pPr>
+        <w:rPr>
+          <w:rFonts w:cstheme="minorHAnsi"/>
+          <w:i/>
+        </w:rPr>
+        <w:sectPr>
+          <w:pgSz w:w="16838" w:h="11906" w:orient="landscape"/>
+          <w:pgMar w:top="1134" w:right="851" w:bottom="1134" w:left="851" w:header="709" w:footer="709" w:gutter="0"/>
+          <w:cols w:space="708"/>
+          <w:titlePg/>
+          <w:docGrid w:linePitch="360"/>
+        </w:sectPr>
+      </w:pPr>
+    </w:p>
+    <w:p>
+      <w:pPr>
+        <w:rPr>
+          <w:rFonts w:cstheme="minorHAnsi"/>
+          <w:i/>
+        </w:rPr>
+      </w:pPr>
+    </w:p>
+    <w:p>
+      <w:pPr>
+        <w:pStyle w:val="Heading1"/>
+      </w:pPr>
+      <w:bookmarkStart w:id="31" w:name="_Toc7984908"/>
+      <w:r>
+        <w:t>[Part 6]</w:t>
+      </w:r>
+      <w:bookmarkEnd w:id="31"/>
+      <w:r>
+        <w:t xml:space="preserve"> </w:t>
+      </w:r>
+    </w:p>
+    <w:p>
+      <w:pPr>
+        <w:pStyle w:val="Heading2"/>
+      </w:pPr>
+      <w:bookmarkStart w:id="32" w:name="_Toc7984909"/>
+      <w:r>
+        <w:t>[Risks]</w:t>
+      </w:r>
+      <w:bookmarkEnd w:id="32"/>
+    </w:p>
+    <w:p>
+      <w:pPr>
+        <w:rPr>
+          <w:rFonts w:cstheme="minorHAnsi"/>
+          <w:i/>
+        </w:rPr>
+      </w:pPr>
+      <w:r>
+        <w:rPr>
+          <w:rFonts w:cstheme="minorHAnsi"/>
+          <w:i/>
+        </w:rPr>
+        <w:t>[</w:t>
+      </w:r>
+      <w:r>
         <w:rPr>
           <w:rStyle w:val="fontstyle01"/>
           <w:rFonts w:asciiTheme="minorHAnsi" w:hAnsiTheme="minorHAnsi" w:cstheme="minorHAnsi"/>
@@ -14503,7 +14785,271 @@
           <w:sz w:val="22"/>
           <w:szCs w:val="22"/>
         </w:rPr>
-      </w:pPr>
+        <w:t>What risks can you identify for your project? There will always be some generic risks (such as computers breaking down the night before a deadline, health and family issues, and institutional changes). Do not include generic risks such as these. The idea is to be as specific as you can to your project. For example, if your topic is to develop a game, there may be a risk that the software you choose to work with may be very difficult to learn, poorly documented, or not turn out to have the features that it claims it has. These properties are often only discovered once you have started working with the software, and so unless you have had lots of experience with the particular tool, there is always a risk that it may not work as well as you believe it should, no matter how much prior research you do. Similar comments apply to hardware.</w:t>
+      </w:r>
+      <w:r>
+        <w:rPr>
+          <w:rFonts w:cstheme="minorHAnsi"/>
+          <w:i/>
+        </w:rPr>
+        <w:t>]</w:t>
+      </w:r>
+    </w:p>
+    <w:p>
+      <w:pPr>
+        <w:rPr>
+          <w:rFonts w:cstheme="minorHAnsi"/>
+          <w:i/>
+        </w:rPr>
+      </w:pPr>
+      <w:r>
+        <w:rPr>
+          <w:rFonts w:cstheme="minorHAnsi"/>
+          <w:i/>
+        </w:rPr>
+        <w:t>[ - One paragraph]</w:t>
+      </w:r>
+    </w:p>
+    <w:p>
+      <w:pPr>
+        <w:autoSpaceDE w:val="0"/>
+        <w:autoSpaceDN w:val="0"/>
+        <w:adjustRightInd w:val="0"/>
+        <w:spacing w:after="200" w:line="276" w:lineRule="auto"/>
+        <w:rPr>
+          <w:rFonts w:ascii="Calibri" w:hAnsi="Calibri" w:cs="Calibri"/>
+          <w:lang w:val="en"/>
+        </w:rPr>
+      </w:pPr>
+      <w:r>
+        <w:rPr>
+          <w:rFonts w:ascii="Calibri" w:hAnsi="Calibri" w:cs="Calibri"/>
+          <w:lang w:val="en"/>
+        </w:rPr>
+        <w:t xml:space="preserve">Risks What risks can you identify for your project? There will always be some generic risks (such as computers breaking down the night before a deadline, health and family issues, and institutional changes). Do not include generic risks such as these. The idea is to be as specific as you can to your project. For example, if your topic is to develop a game, there may be a risk that the software you choose to work with may be very difficult to learn, poorly documented, or not turn out to have the features that it claims it has. These properties are often only discovered once you have started working with the software, and so unless you have had lots of experience with the particular tool, there is always a risk that it may not work as well as you believe it should, no matter how much prior research you do. Similar comments apply to hardware. </w:t>
+      </w:r>
+    </w:p>
+    <w:p>
+      <w:pPr>
+        <w:autoSpaceDE w:val="0"/>
+        <w:autoSpaceDN w:val="0"/>
+        <w:adjustRightInd w:val="0"/>
+        <w:spacing w:after="200" w:line="276" w:lineRule="auto"/>
+        <w:rPr>
+          <w:rFonts w:ascii="Calibri" w:hAnsi="Calibri" w:cs="Calibri"/>
+          <w:lang w:val="en"/>
+        </w:rPr>
+      </w:pPr>
+      <w:r>
+        <w:rPr>
+          <w:rFonts w:ascii="Calibri" w:hAnsi="Calibri" w:cs="Calibri"/>
+          <w:lang w:val="en"/>
+        </w:rPr>
+        <w:t>Risk analysis for works entailing completion of Project-MCS are numerous in nature as this is a somewhat ambiguous task at the time of project planning. Risks as follow are identified in order of urgency.</w:t>
+      </w:r>
+    </w:p>
+    <w:p>
+      <w:pPr>
+        <w:autoSpaceDE w:val="0"/>
+        <w:autoSpaceDN w:val="0"/>
+        <w:adjustRightInd w:val="0"/>
+        <w:spacing w:after="200" w:line="276" w:lineRule="auto"/>
+        <w:rPr>
+          <w:rFonts w:ascii="Calibri" w:hAnsi="Calibri" w:cs="Calibri"/>
+          <w:lang w:val="en"/>
+        </w:rPr>
+      </w:pPr>
+      <w:r>
+        <w:rPr>
+          <w:rFonts w:ascii="Calibri" w:hAnsi="Calibri" w:cs="Calibri"/>
+          <w:lang w:val="en"/>
+        </w:rPr>
+        <w:t xml:space="preserve">1- Complacency; The MCS project is a sizeable undertaking which is expected to evolve over the duration of design. Understanding this the number one risk is failing to identify future risks as they arise further into the project. Measures to be taken should include regular management meetings involving the senior design staff and purposeful effort to identify any new risks having arisen with implementation of new strategies, staff and or technologies. </w:t>
+      </w:r>
+    </w:p>
+    <w:p>
+      <w:pPr>
+        <w:autoSpaceDE w:val="0"/>
+        <w:autoSpaceDN w:val="0"/>
+        <w:adjustRightInd w:val="0"/>
+        <w:spacing w:after="200" w:line="276" w:lineRule="auto"/>
+        <w:rPr>
+          <w:rFonts w:ascii="Calibri" w:hAnsi="Calibri" w:cs="Calibri"/>
+          <w:lang w:val="en"/>
+        </w:rPr>
+      </w:pPr>
+      <w:r>
+        <w:rPr>
+          <w:rFonts w:ascii="Calibri" w:hAnsi="Calibri" w:cs="Calibri"/>
+          <w:lang w:val="en"/>
+        </w:rPr>
+        <w:t xml:space="preserve">2- Intellectual Property; All members operating under the banner of </w:t>
+      </w:r>
+      <w:proofErr w:type="spellStart"/>
+      <w:r>
+        <w:rPr>
+          <w:rFonts w:ascii="Calibri" w:hAnsi="Calibri" w:cs="Calibri"/>
+          <w:lang w:val="en"/>
+        </w:rPr>
+        <w:t>groupFOURTEEN</w:t>
+      </w:r>
+      <w:proofErr w:type="spellEnd"/>
+      <w:r>
+        <w:rPr>
+          <w:rFonts w:ascii="Calibri" w:hAnsi="Calibri" w:cs="Calibri"/>
+          <w:lang w:val="en"/>
+        </w:rPr>
+        <w:t xml:space="preserve"> and having access to creative content pertaining to Project-MCS will be required to sign the officiated legal documentation regarding Intellectual Property. All Members of Project-MCS are to understand any content or related works commissioned as per the project brief are property of </w:t>
+      </w:r>
+      <w:proofErr w:type="spellStart"/>
+      <w:r>
+        <w:rPr>
+          <w:rFonts w:ascii="Calibri" w:hAnsi="Calibri" w:cs="Calibri"/>
+          <w:lang w:val="en"/>
+        </w:rPr>
+        <w:t>groupFOURTEEN</w:t>
+      </w:r>
+      <w:proofErr w:type="spellEnd"/>
+      <w:r>
+        <w:rPr>
+          <w:rFonts w:ascii="Calibri" w:hAnsi="Calibri" w:cs="Calibri"/>
+          <w:lang w:val="en"/>
+        </w:rPr>
+        <w:t xml:space="preserve"> for the contractual timeframe signed upon. </w:t>
+      </w:r>
+    </w:p>
+    <w:p>
+      <w:pPr>
+        <w:autoSpaceDE w:val="0"/>
+        <w:autoSpaceDN w:val="0"/>
+        <w:adjustRightInd w:val="0"/>
+        <w:spacing w:after="200" w:line="276" w:lineRule="auto"/>
+        <w:rPr>
+          <w:rFonts w:ascii="Calibri" w:hAnsi="Calibri" w:cs="Calibri"/>
+          <w:lang w:val="en"/>
+        </w:rPr>
+      </w:pPr>
+      <w:r>
+        <w:rPr>
+          <w:rFonts w:ascii="Calibri" w:hAnsi="Calibri" w:cs="Calibri"/>
+          <w:lang w:val="en"/>
+        </w:rPr>
+        <w:t xml:space="preserve">3- Private Information; Extreme care is to be taken throughout the duration of the project to ensure any sensitive information regarding </w:t>
+      </w:r>
+      <w:proofErr w:type="spellStart"/>
+      <w:proofErr w:type="gramStart"/>
+      <w:r>
+        <w:rPr>
+          <w:rFonts w:ascii="Calibri" w:hAnsi="Calibri" w:cs="Calibri"/>
+          <w:lang w:val="en"/>
+        </w:rPr>
+        <w:t>it's</w:t>
+      </w:r>
+      <w:proofErr w:type="spellEnd"/>
+      <w:proofErr w:type="gramEnd"/>
+      <w:r>
+        <w:rPr>
+          <w:rFonts w:ascii="Calibri" w:hAnsi="Calibri" w:cs="Calibri"/>
+          <w:lang w:val="en"/>
+        </w:rPr>
+        <w:t xml:space="preserve"> creation is not leaked. </w:t>
+      </w:r>
+      <w:proofErr w:type="gramStart"/>
+      <w:r>
+        <w:rPr>
+          <w:rFonts w:ascii="Calibri" w:hAnsi="Calibri" w:cs="Calibri"/>
+          <w:lang w:val="en"/>
+        </w:rPr>
+        <w:t>Furthermore</w:t>
+      </w:r>
+      <w:proofErr w:type="gramEnd"/>
+      <w:r>
+        <w:rPr>
+          <w:rFonts w:ascii="Calibri" w:hAnsi="Calibri" w:cs="Calibri"/>
+          <w:lang w:val="en"/>
+        </w:rPr>
+        <w:t xml:space="preserve"> to this, members of the project are encouraged to avoid sharing information with other project members where unnecessary. Diligence is to be taken keeping the project scope up to date and ensuring members only work on components stipulated within the documentation.</w:t>
+      </w:r>
+    </w:p>
+    <w:p>
+      <w:pPr>
+        <w:autoSpaceDE w:val="0"/>
+        <w:autoSpaceDN w:val="0"/>
+        <w:adjustRightInd w:val="0"/>
+        <w:spacing w:after="200" w:line="276" w:lineRule="auto"/>
+        <w:rPr>
+          <w:rFonts w:ascii="Calibri" w:hAnsi="Calibri" w:cs="Calibri"/>
+          <w:lang w:val="en"/>
+        </w:rPr>
+      </w:pPr>
+      <w:r>
+        <w:rPr>
+          <w:rFonts w:ascii="Calibri" w:hAnsi="Calibri" w:cs="Calibri"/>
+          <w:lang w:val="en"/>
+        </w:rPr>
+        <w:lastRenderedPageBreak/>
+        <w:t xml:space="preserve">4- Project Dissolution; Project-MCS as previously mentioned, is an elaborate undertaking. As observed in the industry, many Indie games fail to see completion due to many factors, most notably differing artistic vision. Planning is to be done entailing various stages throughout the design incorporating benchmarks of completion. These benchmarks will be stages at which Project-MCS can be either repurposed or scaled back to retain efforts in a </w:t>
+      </w:r>
+      <w:proofErr w:type="gramStart"/>
+      <w:r>
+        <w:rPr>
+          <w:rFonts w:ascii="Calibri" w:hAnsi="Calibri" w:cs="Calibri"/>
+          <w:lang w:val="en"/>
+        </w:rPr>
+        <w:t>worst case</w:t>
+      </w:r>
+      <w:proofErr w:type="gramEnd"/>
+      <w:r>
+        <w:rPr>
+          <w:rFonts w:ascii="Calibri" w:hAnsi="Calibri" w:cs="Calibri"/>
+          <w:lang w:val="en"/>
+        </w:rPr>
+        <w:t xml:space="preserve"> scenario.</w:t>
+      </w:r>
+    </w:p>
+    <w:p>
+      <w:pPr>
+        <w:autoSpaceDE w:val="0"/>
+        <w:autoSpaceDN w:val="0"/>
+        <w:adjustRightInd w:val="0"/>
+        <w:spacing w:after="200" w:line="276" w:lineRule="auto"/>
+        <w:rPr>
+          <w:rFonts w:ascii="Calibri" w:hAnsi="Calibri" w:cs="Calibri"/>
+          <w:lang w:val="en"/>
+        </w:rPr>
+      </w:pPr>
+      <w:r>
+        <w:rPr>
+          <w:rFonts w:ascii="Calibri" w:hAnsi="Calibri" w:cs="Calibri"/>
+          <w:lang w:val="en"/>
+        </w:rPr>
+        <w:t>5- Poor Product; While many potential risks could be highlighted, a fundamental risk often ignored is bad overall product quality. Many Indie and even triple A titles fail to meet the quality of product as depicted in planning. Measures are to be taken to ensure Project-MCS does not fail at meeting desired quality by implementing KPI benchmarks and conducting regular peer reviews.</w:t>
+      </w:r>
+    </w:p>
+    <w:p>
+      <w:pPr>
+        <w:pStyle w:val="Heading2"/>
+      </w:pPr>
+      <w:bookmarkStart w:id="33" w:name="_Toc7984910"/>
+      <w:r>
+        <w:t>[Group processes and communications]</w:t>
+      </w:r>
+      <w:bookmarkEnd w:id="33"/>
+    </w:p>
+    <w:p>
+      <w:pPr>
+        <w:rPr>
+          <w:rFonts w:cstheme="minorHAnsi"/>
+          <w:i/>
+        </w:rPr>
+      </w:pPr>
+      <w:r>
+        <w:rPr>
+          <w:rFonts w:cstheme="minorHAnsi"/>
+          <w:i/>
+        </w:rPr>
+        <w:t>[</w:t>
+      </w:r>
       <w:r>
         <w:rPr>
           <w:rStyle w:val="fontstyle01"/>
@@ -14512,8 +15058,9 @@
           <w:sz w:val="22"/>
           <w:szCs w:val="22"/>
         </w:rPr>
-        <w:t>[</w:t>
-      </w:r>
+        <w:t xml:space="preserve">Communication between group members is arguably the most important aspect of your project. Past experience has shown that communication breakdowns between group members is the most common cause of project failures, so it is vital that you specify at the outset the means and expected frequency of communication between group members. How will your group communicate? How often will meetings take place? Will these be face-to-face, or using technologies such as Skype? Or Facebook? Or email? Or text? Or </w:t>
+      </w:r>
+      <w:proofErr w:type="gramStart"/>
       <w:r>
         <w:rPr>
           <w:rStyle w:val="fontstyle01"/>
@@ -14522,8 +15069,9 @@
           <w:sz w:val="22"/>
           <w:szCs w:val="22"/>
         </w:rPr>
-        <w:t>Another difficult aspect of project planning is knowing how much time to allow. You will have something like 36 hours</w:t>
-      </w:r>
+        <w:t>... ??</w:t>
+      </w:r>
+      <w:proofErr w:type="gramEnd"/>
       <w:r>
         <w:rPr>
           <w:rStyle w:val="fontstyle01"/>
@@ -14532,7 +15080,15 @@
           <w:sz w:val="22"/>
           <w:szCs w:val="22"/>
         </w:rPr>
-        <w:t xml:space="preserve"> </w:t>
+        <w:t xml:space="preserve"> What will you do if you have a group member who does not respond to communications? You should expect contact between group members at least twice a week. You can always make contact more often if you wish, but you do need to know what minimum</w:t>
+      </w:r>
+      <w:r>
+        <w:rPr>
+          <w:rFonts w:cstheme="minorHAnsi"/>
+          <w:i/>
+          <w:color w:val="000000"/>
+        </w:rPr>
+        <w:br/>
       </w:r>
       <w:r>
         <w:rPr>
@@ -14542,807 +15098,128 @@
           <w:sz w:val="22"/>
           <w:szCs w:val="22"/>
         </w:rPr>
-        <w:t>per person for this assignment. In order to develop a plan for further work beyond the end of this course, let us</w:t>
-      </w:r>
-      <w:r>
-        <w:rPr>
-          <w:rStyle w:val="fontstyle01"/>
-          <w:rFonts w:asciiTheme="minorHAnsi" w:hAnsiTheme="minorHAnsi" w:cstheme="minorHAnsi"/>
+        <w:t>frequency is expected from all members of your group.</w:t>
+      </w:r>
+      <w:r>
+        <w:rPr>
+          <w:rFonts w:cstheme="minorHAnsi"/>
           <w:i/>
-          <w:sz w:val="22"/>
-          <w:szCs w:val="22"/>
-        </w:rPr>
-        <w:t xml:space="preserve"> </w:t>
-      </w:r>
-      <w:r>
-        <w:rPr>
-          <w:rStyle w:val="fontstyle01"/>
-          <w:rFonts w:asciiTheme="minorHAnsi" w:hAnsiTheme="minorHAnsi" w:cstheme="minorHAnsi"/>
+        </w:rPr>
+        <w:t>]</w:t>
+      </w:r>
+    </w:p>
+    <w:p>
+      <w:pPr>
+        <w:rPr>
+          <w:rFonts w:cstheme="minorHAnsi"/>
           <w:i/>
-          <w:sz w:val="22"/>
-          <w:szCs w:val="22"/>
-        </w:rPr>
-        <w:t>assume that you will have an extra 10 hours per week per person for 10 weeks in addition to this time in order to</w:t>
-      </w:r>
-      <w:r>
-        <w:rPr>
-          <w:rStyle w:val="fontstyle01"/>
-          <w:rFonts w:asciiTheme="minorHAnsi" w:hAnsiTheme="minorHAnsi" w:cstheme="minorHAnsi"/>
+        </w:rPr>
+      </w:pPr>
+      <w:r>
+        <w:rPr>
+          <w:rFonts w:cstheme="minorHAnsi"/>
           <w:i/>
-          <w:sz w:val="22"/>
-          <w:szCs w:val="22"/>
-        </w:rPr>
-        <w:t xml:space="preserve"> </w:t>
-      </w:r>
-      <w:r>
-        <w:rPr>
-          <w:rStyle w:val="fontstyle01"/>
-          <w:rFonts w:asciiTheme="minorHAnsi" w:hAnsiTheme="minorHAnsi" w:cstheme="minorHAnsi"/>
-          <w:i/>
-          <w:sz w:val="22"/>
-          <w:szCs w:val="22"/>
-        </w:rPr>
-        <w:t>develop your project. This means that you will have six weeks (Weeks 7 to 12) of the semester to work on your</w:t>
-      </w:r>
-      <w:r>
-        <w:rPr>
-          <w:rStyle w:val="fontstyle01"/>
-          <w:rFonts w:asciiTheme="minorHAnsi" w:hAnsiTheme="minorHAnsi" w:cstheme="minorHAnsi"/>
-          <w:i/>
-          <w:sz w:val="22"/>
-          <w:szCs w:val="22"/>
-        </w:rPr>
-        <w:t xml:space="preserve"> </w:t>
-      </w:r>
-      <w:r>
-        <w:rPr>
-          <w:rStyle w:val="fontstyle01"/>
-          <w:rFonts w:asciiTheme="minorHAnsi" w:hAnsiTheme="minorHAnsi" w:cstheme="minorHAnsi"/>
-          <w:i/>
-          <w:sz w:val="22"/>
-          <w:szCs w:val="22"/>
-        </w:rPr>
-        <w:t>assignment, with a further 10 weeks after that. This means that your plan will be for a total of 15 weeks, with the first</w:t>
-      </w:r>
-      <w:r>
-        <w:rPr>
-          <w:rStyle w:val="fontstyle01"/>
-          <w:rFonts w:asciiTheme="minorHAnsi" w:hAnsiTheme="minorHAnsi" w:cstheme="minorHAnsi"/>
-          <w:i/>
-          <w:sz w:val="22"/>
-          <w:szCs w:val="22"/>
-        </w:rPr>
-        <w:t xml:space="preserve"> </w:t>
-      </w:r>
-      <w:r>
-        <w:rPr>
-          <w:rStyle w:val="fontstyle01"/>
-          <w:rFonts w:asciiTheme="minorHAnsi" w:hAnsiTheme="minorHAnsi" w:cstheme="minorHAnsi"/>
-          <w:i/>
-          <w:sz w:val="22"/>
-          <w:szCs w:val="22"/>
-        </w:rPr>
-        <w:t>6 being on this assignment.]</w:t>
-      </w:r>
-    </w:p>
-    <w:p>
-      <w:pPr>
-        <w:rPr>
-          <w:rStyle w:val="fontstyle01"/>
-          <w:rFonts w:asciiTheme="minorHAnsi" w:hAnsiTheme="minorHAnsi" w:cstheme="minorHAnsi"/>
-          <w:i/>
-          <w:sz w:val="22"/>
-          <w:szCs w:val="22"/>
-        </w:rPr>
-      </w:pPr>
-      <w:r>
-        <w:rPr>
-          <w:rFonts w:cstheme="minorHAnsi"/>
-          <w:color w:val="000000"/>
-        </w:rPr>
-        <w:br/>
-      </w:r>
-      <w:r>
-        <w:rPr>
-          <w:rStyle w:val="fontstyle01"/>
-          <w:rFonts w:asciiTheme="minorHAnsi" w:hAnsiTheme="minorHAnsi" w:cstheme="minorHAnsi"/>
-          <w:i/>
-          <w:sz w:val="22"/>
-          <w:szCs w:val="22"/>
-        </w:rPr>
-        <w:t>[You will clearly not have the extra 10 weeks to work on the project; this is intended to give you a feeling for how</w:t>
-      </w:r>
-      <w:r>
-        <w:rPr>
-          <w:rStyle w:val="fontstyle01"/>
-          <w:rFonts w:asciiTheme="minorHAnsi" w:hAnsiTheme="minorHAnsi" w:cstheme="minorHAnsi"/>
-          <w:i/>
-          <w:sz w:val="22"/>
-          <w:szCs w:val="22"/>
-        </w:rPr>
-        <w:t xml:space="preserve"> </w:t>
-      </w:r>
-      <w:r>
-        <w:rPr>
-          <w:rStyle w:val="fontstyle01"/>
-          <w:rFonts w:asciiTheme="minorHAnsi" w:hAnsiTheme="minorHAnsi" w:cstheme="minorHAnsi"/>
-          <w:i/>
-          <w:sz w:val="22"/>
-          <w:szCs w:val="22"/>
-        </w:rPr>
-        <w:t>much you would be able to achieve in that time. This means that the first 6 weeks of your timeline will end up being</w:t>
-      </w:r>
-      <w:r>
-        <w:rPr>
-          <w:rStyle w:val="fontstyle01"/>
-          <w:rFonts w:asciiTheme="minorHAnsi" w:hAnsiTheme="minorHAnsi" w:cstheme="minorHAnsi"/>
-          <w:i/>
-          <w:sz w:val="22"/>
-          <w:szCs w:val="22"/>
-        </w:rPr>
-        <w:t xml:space="preserve"> </w:t>
-      </w:r>
-      <w:r>
-        <w:rPr>
-          <w:rStyle w:val="fontstyle01"/>
-          <w:rFonts w:asciiTheme="minorHAnsi" w:hAnsiTheme="minorHAnsi" w:cstheme="minorHAnsi"/>
-          <w:i/>
-          <w:sz w:val="22"/>
-          <w:szCs w:val="22"/>
-        </w:rPr>
-        <w:t>your actually progress on this project, with the remaining 10 weeks being your plan for the next stages.]</w:t>
-      </w:r>
-    </w:p>
-    <w:p>
-      <w:pPr>
-        <w:rPr>
-          <w:rStyle w:val="fontstyle01"/>
-          <w:rFonts w:asciiTheme="minorHAnsi" w:hAnsiTheme="minorHAnsi" w:cstheme="minorHAnsi"/>
-          <w:i/>
-          <w:sz w:val="22"/>
-          <w:szCs w:val="22"/>
-        </w:rPr>
-      </w:pPr>
-      <w:r>
-        <w:rPr>
-          <w:rFonts w:cstheme="minorHAnsi"/>
-          <w:color w:val="000000"/>
-        </w:rPr>
-        <w:br/>
-      </w:r>
-      <w:r>
-        <w:rPr>
-          <w:rStyle w:val="fontstyle21"/>
-          <w:rFonts w:asciiTheme="minorHAnsi" w:hAnsiTheme="minorHAnsi" w:cstheme="minorHAnsi"/>
-          <w:sz w:val="22"/>
-          <w:szCs w:val="22"/>
-        </w:rPr>
-        <w:t>[</w:t>
-      </w:r>
-      <w:r>
-        <w:rPr>
-          <w:rStyle w:val="fontstyle21"/>
-          <w:rFonts w:asciiTheme="minorHAnsi" w:hAnsiTheme="minorHAnsi" w:cstheme="minorHAnsi"/>
-          <w:b/>
-          <w:sz w:val="22"/>
-          <w:szCs w:val="22"/>
-        </w:rPr>
-        <w:t>This should be presented in the form of a table, with one row for each week, specifying as best you can the work for</w:t>
-      </w:r>
-      <w:r>
-        <w:rPr>
-          <w:rStyle w:val="fontstyle21"/>
-          <w:rFonts w:asciiTheme="minorHAnsi" w:hAnsiTheme="minorHAnsi" w:cstheme="minorHAnsi"/>
-          <w:b/>
-          <w:sz w:val="22"/>
-          <w:szCs w:val="22"/>
-        </w:rPr>
-        <w:t xml:space="preserve"> </w:t>
-      </w:r>
-      <w:r>
-        <w:rPr>
-          <w:rStyle w:val="fontstyle21"/>
-          <w:rFonts w:asciiTheme="minorHAnsi" w:hAnsiTheme="minorHAnsi" w:cstheme="minorHAnsi"/>
-          <w:b/>
-          <w:sz w:val="22"/>
-          <w:szCs w:val="22"/>
-        </w:rPr>
-        <w:t>each person for each week</w:t>
-      </w:r>
-      <w:r>
-        <w:rPr>
-          <w:rStyle w:val="fontstyle21"/>
-          <w:rFonts w:asciiTheme="minorHAnsi" w:hAnsiTheme="minorHAnsi" w:cstheme="minorHAnsi"/>
-          <w:i w:val="0"/>
-          <w:sz w:val="22"/>
-          <w:szCs w:val="22"/>
-        </w:rPr>
-        <w:t xml:space="preserve">. </w:t>
-      </w:r>
-      <w:r>
-        <w:rPr>
-          <w:rStyle w:val="fontstyle01"/>
-          <w:rFonts w:asciiTheme="minorHAnsi" w:hAnsiTheme="minorHAnsi" w:cstheme="minorHAnsi"/>
-          <w:i/>
-          <w:sz w:val="22"/>
-          <w:szCs w:val="22"/>
-        </w:rPr>
-        <w:t>This means that the first six rows of the table will describe your progress so far, and the</w:t>
-      </w:r>
-      <w:r>
-        <w:rPr>
-          <w:rStyle w:val="fontstyle01"/>
-          <w:rFonts w:asciiTheme="minorHAnsi" w:hAnsiTheme="minorHAnsi" w:cstheme="minorHAnsi"/>
-          <w:i/>
-          <w:sz w:val="22"/>
-          <w:szCs w:val="22"/>
-        </w:rPr>
-        <w:t xml:space="preserve"> </w:t>
-      </w:r>
-      <w:r>
-        <w:rPr>
-          <w:rStyle w:val="fontstyle01"/>
-          <w:rFonts w:asciiTheme="minorHAnsi" w:hAnsiTheme="minorHAnsi" w:cstheme="minorHAnsi"/>
-          <w:i/>
-          <w:sz w:val="22"/>
-          <w:szCs w:val="22"/>
-        </w:rPr>
-        <w:t>remaining 10 your best guess at how the remaining time would work.]</w:t>
-      </w:r>
-    </w:p>
-    <w:p>
-      <w:pPr>
-        <w:rPr>
-          <w:rStyle w:val="fontstyle01"/>
-          <w:rFonts w:asciiTheme="minorHAnsi" w:hAnsiTheme="minorHAnsi" w:cstheme="minorHAnsi"/>
-          <w:i/>
-          <w:sz w:val="22"/>
-          <w:szCs w:val="22"/>
-        </w:rPr>
-      </w:pPr>
-      <w:r>
-        <w:rPr>
-          <w:rFonts w:cstheme="minorHAnsi"/>
-          <w:color w:val="000000"/>
-        </w:rPr>
-        <w:br/>
-      </w:r>
-      <w:r>
-        <w:rPr>
-          <w:rStyle w:val="fontstyle01"/>
-          <w:rFonts w:asciiTheme="minorHAnsi" w:hAnsiTheme="minorHAnsi" w:cstheme="minorHAnsi"/>
-          <w:i/>
-          <w:sz w:val="22"/>
-          <w:szCs w:val="22"/>
-        </w:rPr>
-        <w:t>[This will no doubt change as you work on your assignment, as it will give you a more precise idea about how long it will take to get things done. This is not an unchangeable contract for exactly how things will work; that is unrealistic for just about any project. The idea is to get you thinking about how exactly your time should be allocated to the various tasks involved. It is a good idea to have a milestone (i.e. a specific outcome) for each week of the project. This may include getting familiar with tools, or reading up on a particular technique or technology. You should also include time for writing up the final report and any other documentation. Writing reports always takes longer than you think, especially as you should expect to re-write any piece of writing that you do at least three or four times.]</w:t>
-      </w:r>
-    </w:p>
-    <w:p>
-      <w:pPr>
-        <w:rPr>
-          <w:rFonts w:cstheme="minorHAnsi"/>
-          <w:i/>
-        </w:rPr>
-      </w:pPr>
-      <w:r>
-        <w:rPr>
-          <w:rFonts w:cstheme="minorHAnsi"/>
-          <w:color w:val="000000"/>
-        </w:rPr>
-        <w:br/>
-      </w:r>
-      <w:r>
-        <w:rPr>
-          <w:rFonts w:cstheme="minorHAnsi"/>
-          <w:i/>
-        </w:rPr>
-        <w:t>[ - Table format]</w:t>
-      </w:r>
-    </w:p>
-    <w:p>
-      <w:pPr>
-        <w:rPr>
-          <w:rFonts w:cstheme="minorHAnsi"/>
-          <w:i/>
-        </w:rPr>
-      </w:pPr>
-      <w:r>
-        <w:rPr>
-          <w:rFonts w:cstheme="minorHAnsi"/>
-          <w:i/>
-        </w:rPr>
-        <w:br w:type="page"/>
-      </w:r>
-    </w:p>
-    <w:p>
-      <w:pPr>
-        <w:rPr>
-          <w:rFonts w:cstheme="minorHAnsi"/>
-          <w:i/>
-        </w:rPr>
-      </w:pPr>
-    </w:p>
-    <w:p>
-      <w:pPr>
-        <w:pStyle w:val="Heading1"/>
-      </w:pPr>
-      <w:bookmarkStart w:id="33" w:name="_Toc7984908"/>
-      <w:r>
-        <w:t>[Part 6]</w:t>
-      </w:r>
-      <w:bookmarkEnd w:id="33"/>
-      <w:r>
-        <w:t xml:space="preserve"> </w:t>
-      </w:r>
-    </w:p>
-    <w:p>
-      <w:pPr>
-        <w:pStyle w:val="Heading2"/>
-      </w:pPr>
-      <w:bookmarkStart w:id="34" w:name="_Toc7984909"/>
-      <w:r>
-        <w:t>[Risks]</w:t>
-      </w:r>
-      <w:bookmarkEnd w:id="34"/>
-    </w:p>
-    <w:p>
-      <w:pPr>
-        <w:rPr>
-          <w:rFonts w:cstheme="minorHAnsi"/>
-          <w:i/>
-        </w:rPr>
-      </w:pPr>
-      <w:r>
-        <w:rPr>
-          <w:rFonts w:cstheme="minorHAnsi"/>
-          <w:i/>
-        </w:rPr>
-        <w:t>[</w:t>
-      </w:r>
-      <w:r>
-        <w:rPr>
-          <w:rStyle w:val="fontstyle01"/>
-          <w:rFonts w:asciiTheme="minorHAnsi" w:hAnsiTheme="minorHAnsi" w:cstheme="minorHAnsi"/>
-          <w:i/>
-          <w:sz w:val="22"/>
-          <w:szCs w:val="22"/>
-        </w:rPr>
-        <w:t>What risks can you identify for your project? There will always be some generic risks (such as computers breaking down the night before a deadline, health and family issues, and institutional changes). Do not include generic risks such as these. The idea is to be as specific as you can to your project. For example, if your topic is to develop a game, there may be a risk that the software you choose to work with may be very difficult to learn, poorly documented, or not turn out to have the features that it claims it has. These properties are often only discovered once you have started working with the software, and so unless you have had lots of experience with the particular tool, there is always a risk that it may not work as well as you believe it should, no matter how much prior research you do. Similar comments apply to hardware.</w:t>
-      </w:r>
-      <w:r>
-        <w:rPr>
-          <w:rFonts w:cstheme="minorHAnsi"/>
-          <w:i/>
-        </w:rPr>
-        <w:t>]</w:t>
-      </w:r>
-    </w:p>
-    <w:p>
-      <w:pPr>
-        <w:rPr>
-          <w:rFonts w:cstheme="minorHAnsi"/>
-          <w:i/>
-        </w:rPr>
-      </w:pPr>
-      <w:r>
-        <w:rPr>
-          <w:rFonts w:cstheme="minorHAnsi"/>
-          <w:i/>
         </w:rPr>
         <w:t>[ - One paragraph]</w:t>
       </w:r>
     </w:p>
     <w:p>
       <w:pPr>
-        <w:autoSpaceDE w:val="0"/>
-        <w:autoSpaceDN w:val="0"/>
-        <w:adjustRightInd w:val="0"/>
-        <w:spacing w:after="200" w:line="276" w:lineRule="auto"/>
-        <w:rPr>
-          <w:rFonts w:ascii="Calibri" w:hAnsi="Calibri" w:cs="Calibri"/>
-          <w:lang w:val="en"/>
-        </w:rPr>
-      </w:pPr>
-      <w:r>
-        <w:rPr>
-          <w:rFonts w:ascii="Calibri" w:hAnsi="Calibri" w:cs="Calibri"/>
-          <w:lang w:val="en"/>
-        </w:rPr>
-        <w:t xml:space="preserve">Risks What risks can you identify for your project? There will always be some generic risks (such as computers breaking down the night before a deadline, health and family issues, and institutional changes). Do not include generic risks such as these. The idea is to be as specific as you can to your project. For example, if your topic is to develop a game, there may be a risk that the software you choose to work with may be very difficult to learn, poorly documented, or not turn out to have the features that it claims it has. These properties are often only discovered once you have started working with the software, and so unless you have had lots of experience with the particular tool, there is always a risk that it may not work as well as you believe it should, no matter how much prior research you do. Similar comments apply to hardware. </w:t>
-      </w:r>
-    </w:p>
-    <w:p>
-      <w:pPr>
-        <w:autoSpaceDE w:val="0"/>
-        <w:autoSpaceDN w:val="0"/>
-        <w:adjustRightInd w:val="0"/>
-        <w:spacing w:after="200" w:line="276" w:lineRule="auto"/>
-        <w:rPr>
-          <w:rFonts w:ascii="Calibri" w:hAnsi="Calibri" w:cs="Calibri"/>
-          <w:lang w:val="en"/>
-        </w:rPr>
-      </w:pPr>
-      <w:r>
-        <w:rPr>
-          <w:rFonts w:ascii="Calibri" w:hAnsi="Calibri" w:cs="Calibri"/>
-          <w:lang w:val="en"/>
-        </w:rPr>
-        <w:t>Risk analysis for works entailing completion of Project-MCS are numerous in nature as this is a somewhat ambiguous task at the time of project planning. Risks as follow are identified in order of urgency.</w:t>
-      </w:r>
-    </w:p>
-    <w:p>
-      <w:pPr>
-        <w:autoSpaceDE w:val="0"/>
-        <w:autoSpaceDN w:val="0"/>
-        <w:adjustRightInd w:val="0"/>
-        <w:spacing w:after="200" w:line="276" w:lineRule="auto"/>
-        <w:rPr>
-          <w:rFonts w:ascii="Calibri" w:hAnsi="Calibri" w:cs="Calibri"/>
-          <w:lang w:val="en"/>
-        </w:rPr>
-      </w:pPr>
-      <w:r>
-        <w:rPr>
-          <w:rFonts w:ascii="Calibri" w:hAnsi="Calibri" w:cs="Calibri"/>
-          <w:lang w:val="en"/>
-        </w:rPr>
-        <w:t xml:space="preserve">1- Complacency; The MCS project is a sizeable undertaking which is expected to evolve over the duration of design. Understanding this the number one risk is failing to identify future risks as they arise further into the project. Measures to be taken should include regular management meetings involving the senior design staff and purposeful effort to identify any new risks having arisen with implementation of new strategies, staff and or technologies. </w:t>
-      </w:r>
-    </w:p>
-    <w:p>
-      <w:pPr>
-        <w:autoSpaceDE w:val="0"/>
-        <w:autoSpaceDN w:val="0"/>
-        <w:adjustRightInd w:val="0"/>
-        <w:spacing w:after="200" w:line="276" w:lineRule="auto"/>
-        <w:rPr>
-          <w:rFonts w:ascii="Calibri" w:hAnsi="Calibri" w:cs="Calibri"/>
-          <w:lang w:val="en"/>
-        </w:rPr>
-      </w:pPr>
-      <w:r>
-        <w:rPr>
-          <w:rFonts w:ascii="Calibri" w:hAnsi="Calibri" w:cs="Calibri"/>
-          <w:lang w:val="en"/>
-        </w:rPr>
-        <w:t xml:space="preserve">2- Intellectual Property; All members operating under the banner of </w:t>
+        <w:rPr>
+          <w:rFonts w:cstheme="minorHAnsi"/>
+        </w:rPr>
+      </w:pPr>
+    </w:p>
+    <w:p>
+      <w:pPr>
+        <w:rPr>
+          <w:rFonts w:cstheme="minorHAnsi"/>
+        </w:rPr>
+      </w:pPr>
+      <w:r>
+        <w:rPr>
+          <w:rFonts w:cstheme="minorHAnsi"/>
+        </w:rPr>
+        <w:t xml:space="preserve">As a group we used GitHub as a shared workspace for files and Discord as our communication platform for Assignment 2.  This will be the same for Assignment 3 in terms of which platforms we will use.  As the conclusion of assignment 2 a lot of the functionality of GitHub was better understood, </w:t>
+      </w:r>
+      <w:r>
+        <w:rPr>
+          <w:rFonts w:cstheme="minorHAnsi"/>
+        </w:rPr>
+        <w:t xml:space="preserve">which should reflect in a more accurate commit history for this assignment.  </w:t>
+      </w:r>
+      <w:r>
+        <w:rPr>
+          <w:rFonts w:cstheme="minorHAnsi"/>
+        </w:rPr>
+        <w:t>With the assignment 2 project we split up the tasks evenly and each person worked on th</w:t>
+      </w:r>
+      <w:r>
+        <w:rPr>
+          <w:rFonts w:cstheme="minorHAnsi"/>
+        </w:rPr>
+        <w:t xml:space="preserve">eir sections more or less individually, with discord being the go between when minor questions cropped up.  </w:t>
+      </w:r>
+      <w:proofErr w:type="gramStart"/>
+      <w:r>
+        <w:rPr>
+          <w:rFonts w:cstheme="minorHAnsi"/>
+        </w:rPr>
+        <w:t>However</w:t>
+      </w:r>
+      <w:proofErr w:type="gramEnd"/>
+      <w:r>
+        <w:rPr>
+          <w:rFonts w:cstheme="minorHAnsi"/>
+        </w:rPr>
+        <w:t xml:space="preserve"> the requirements of Assignment 3 require a more collaborative approach.  We decided to have a weekly meeting via Discord (either voice chat or text chat), where we discuss the overall aims of where we can get to, what each person is able to work on, and where we are at with things.  This still allows us the level of autonomy during the week to work on our </w:t>
+      </w:r>
+      <w:r>
+        <w:rPr>
+          <w:rFonts w:cstheme="minorHAnsi"/>
+        </w:rPr>
+        <w:t>task/s</w:t>
+      </w:r>
+      <w:r>
+        <w:rPr>
+          <w:rFonts w:cstheme="minorHAnsi"/>
+        </w:rPr>
+        <w:t xml:space="preserve">, but the ideas and decision making is shared </w:t>
+      </w:r>
+      <w:r>
+        <w:rPr>
+          <w:rFonts w:cstheme="minorHAnsi"/>
+        </w:rPr>
+        <w:t xml:space="preserve">towards out aims and expectations for </w:t>
+      </w:r>
+      <w:r>
+        <w:rPr>
+          <w:rFonts w:cstheme="minorHAnsi"/>
+        </w:rPr>
+        <w:t xml:space="preserve">the </w:t>
+      </w:r>
+      <w:r>
+        <w:rPr>
+          <w:rFonts w:cstheme="minorHAnsi"/>
+        </w:rPr>
+        <w:t xml:space="preserve">final </w:t>
+      </w:r>
+      <w:r>
+        <w:rPr>
+          <w:rFonts w:cstheme="minorHAnsi"/>
+        </w:rPr>
+        <w:t xml:space="preserve">project.  We have all agreed that the beauty of Discord is leaving a question at any time will be answered the next time someone is online, and as a group we are all on regularly enough for this to be a comfortable solution.  The meetings are </w:t>
       </w:r>
       <w:proofErr w:type="spellStart"/>
       <w:r>
         <w:rPr>
-          <w:rFonts w:ascii="Calibri" w:hAnsi="Calibri" w:cs="Calibri"/>
-          <w:lang w:val="en"/>
-        </w:rPr>
-        <w:t>groupFOURTEEN</w:t>
+          <w:rFonts w:cstheme="minorHAnsi"/>
+        </w:rPr>
+        <w:t>minuted</w:t>
       </w:r>
       <w:proofErr w:type="spellEnd"/>
       <w:r>
         <w:rPr>
-          <w:rFonts w:ascii="Calibri" w:hAnsi="Calibri" w:cs="Calibri"/>
-          <w:lang w:val="en"/>
-        </w:rPr>
-        <w:t xml:space="preserve"> and having access to creative content pertaining to Project-MCS will be required to sign the officiated legal documentation regarding Intellectual Property. All Members of Project-MCS are to understand any content or related works commissioned as per the project brief are property of </w:t>
-      </w:r>
-      <w:proofErr w:type="spellStart"/>
-      <w:r>
-        <w:rPr>
-          <w:rFonts w:ascii="Calibri" w:hAnsi="Calibri" w:cs="Calibri"/>
-          <w:lang w:val="en"/>
-        </w:rPr>
-        <w:t>groupFOURTEEN</w:t>
-      </w:r>
-      <w:proofErr w:type="spellEnd"/>
-      <w:r>
-        <w:rPr>
-          <w:rFonts w:ascii="Calibri" w:hAnsi="Calibri" w:cs="Calibri"/>
-          <w:lang w:val="en"/>
-        </w:rPr>
-        <w:t xml:space="preserve"> for the contractual timeframe signed upon. </w:t>
-      </w:r>
-    </w:p>
-    <w:p>
-      <w:pPr>
-        <w:autoSpaceDE w:val="0"/>
-        <w:autoSpaceDN w:val="0"/>
-        <w:adjustRightInd w:val="0"/>
-        <w:spacing w:after="200" w:line="276" w:lineRule="auto"/>
-        <w:rPr>
-          <w:rFonts w:ascii="Calibri" w:hAnsi="Calibri" w:cs="Calibri"/>
-          <w:lang w:val="en"/>
-        </w:rPr>
-      </w:pPr>
-      <w:r>
-        <w:rPr>
-          <w:rFonts w:ascii="Calibri" w:hAnsi="Calibri" w:cs="Calibri"/>
-          <w:lang w:val="en"/>
-        </w:rPr>
-        <w:t xml:space="preserve">3- Private Information; Extreme care is to be taken throughout the duration of the project to ensure any sensitive information regarding </w:t>
-      </w:r>
-      <w:proofErr w:type="spellStart"/>
-      <w:proofErr w:type="gramStart"/>
-      <w:r>
-        <w:rPr>
-          <w:rFonts w:ascii="Calibri" w:hAnsi="Calibri" w:cs="Calibri"/>
-          <w:lang w:val="en"/>
-        </w:rPr>
-        <w:t>it's</w:t>
-      </w:r>
-      <w:proofErr w:type="spellEnd"/>
-      <w:proofErr w:type="gramEnd"/>
-      <w:r>
-        <w:rPr>
-          <w:rFonts w:ascii="Calibri" w:hAnsi="Calibri" w:cs="Calibri"/>
-          <w:lang w:val="en"/>
-        </w:rPr>
-        <w:t xml:space="preserve"> creation is not leaked. </w:t>
-      </w:r>
-      <w:proofErr w:type="gramStart"/>
-      <w:r>
-        <w:rPr>
-          <w:rFonts w:ascii="Calibri" w:hAnsi="Calibri" w:cs="Calibri"/>
-          <w:lang w:val="en"/>
-        </w:rPr>
-        <w:t>Furthermore</w:t>
-      </w:r>
-      <w:proofErr w:type="gramEnd"/>
-      <w:r>
-        <w:rPr>
-          <w:rFonts w:ascii="Calibri" w:hAnsi="Calibri" w:cs="Calibri"/>
-          <w:lang w:val="en"/>
-        </w:rPr>
-        <w:t xml:space="preserve"> to this, members of the project are encouraged to avoid sharing information with other project members where unnecessary. Diligence is to be taken keeping the project scope up to date and ensuring members only work on components stipulated within the documentation.</w:t>
-      </w:r>
-    </w:p>
-    <w:p>
-      <w:pPr>
-        <w:autoSpaceDE w:val="0"/>
-        <w:autoSpaceDN w:val="0"/>
-        <w:adjustRightInd w:val="0"/>
-        <w:spacing w:after="200" w:line="276" w:lineRule="auto"/>
-        <w:rPr>
-          <w:rFonts w:ascii="Calibri" w:hAnsi="Calibri" w:cs="Calibri"/>
-          <w:lang w:val="en"/>
-        </w:rPr>
-      </w:pPr>
-      <w:r>
-        <w:rPr>
-          <w:rFonts w:ascii="Calibri" w:hAnsi="Calibri" w:cs="Calibri"/>
-          <w:lang w:val="en"/>
-        </w:rPr>
-        <w:lastRenderedPageBreak/>
-        <w:t xml:space="preserve">4- Project Dissolution; Project-MCS as previously mentioned, is an elaborate undertaking. As observed in the industry, many Indie games fail to see completion due to many factors, most notably differing artistic vision. Planning is to be done entailing various stages throughout the design incorporating benchmarks of completion. These benchmarks will be stages at which Project-MCS can be either repurposed or scaled back to retain efforts in a </w:t>
-      </w:r>
-      <w:proofErr w:type="gramStart"/>
-      <w:r>
-        <w:rPr>
-          <w:rFonts w:ascii="Calibri" w:hAnsi="Calibri" w:cs="Calibri"/>
-          <w:lang w:val="en"/>
-        </w:rPr>
-        <w:t>worst case</w:t>
-      </w:r>
-      <w:proofErr w:type="gramEnd"/>
-      <w:r>
-        <w:rPr>
-          <w:rFonts w:ascii="Calibri" w:hAnsi="Calibri" w:cs="Calibri"/>
-          <w:lang w:val="en"/>
-        </w:rPr>
-        <w:t xml:space="preserve"> scenario.</w:t>
-      </w:r>
-    </w:p>
-    <w:p>
-      <w:pPr>
-        <w:autoSpaceDE w:val="0"/>
-        <w:autoSpaceDN w:val="0"/>
-        <w:adjustRightInd w:val="0"/>
-        <w:spacing w:after="200" w:line="276" w:lineRule="auto"/>
-        <w:rPr>
-          <w:rFonts w:ascii="Calibri" w:hAnsi="Calibri" w:cs="Calibri"/>
-          <w:lang w:val="en"/>
-        </w:rPr>
-      </w:pPr>
-      <w:r>
-        <w:rPr>
-          <w:rFonts w:ascii="Calibri" w:hAnsi="Calibri" w:cs="Calibri"/>
-          <w:lang w:val="en"/>
-        </w:rPr>
-        <w:t>5- Poor Product; While many potential risks could be highlighted, a fundamental risk often ignored is bad overall product quality. Many Indie and even triple A titles fail to meet the quality of product as depicted in planning. Measures are to be taken to ensure Project-MCS does not fail at meeting desired quality by implementing KPI benchmarks and conducting regular peer reviews.</w:t>
-      </w:r>
-    </w:p>
-    <w:p>
-      <w:pPr>
-        <w:pStyle w:val="Heading2"/>
-      </w:pPr>
-      <w:bookmarkStart w:id="35" w:name="_Toc7984910"/>
-      <w:r>
-        <w:t>[Group processes and communications]</w:t>
-      </w:r>
-      <w:bookmarkEnd w:id="35"/>
-    </w:p>
-    <w:p>
-      <w:pPr>
-        <w:rPr>
-          <w:rFonts w:cstheme="minorHAnsi"/>
-          <w:i/>
-        </w:rPr>
-      </w:pPr>
-      <w:r>
-        <w:rPr>
-          <w:rFonts w:cstheme="minorHAnsi"/>
-          <w:i/>
-        </w:rPr>
-        <w:t>[</w:t>
-      </w:r>
-      <w:r>
-        <w:rPr>
-          <w:rStyle w:val="fontstyle01"/>
-          <w:rFonts w:asciiTheme="minorHAnsi" w:hAnsiTheme="minorHAnsi" w:cstheme="minorHAnsi"/>
-          <w:i/>
-          <w:sz w:val="22"/>
-          <w:szCs w:val="22"/>
-        </w:rPr>
-        <w:t xml:space="preserve">Communication between group members is arguably the most important aspect of your project. Past experience has shown that communication breakdowns between group members is the most common cause of project failures, so it is vital that you specify at the outset the means and expected frequency of communication between group members. How will your group communicate? How often will meetings take place? Will these be face-to-face, or using technologies such as Skype? Or Facebook? Or email? Or text? Or </w:t>
-      </w:r>
-      <w:proofErr w:type="gramStart"/>
-      <w:r>
-        <w:rPr>
-          <w:rStyle w:val="fontstyle01"/>
-          <w:rFonts w:asciiTheme="minorHAnsi" w:hAnsiTheme="minorHAnsi" w:cstheme="minorHAnsi"/>
-          <w:i/>
-          <w:sz w:val="22"/>
-          <w:szCs w:val="22"/>
-        </w:rPr>
-        <w:t>... ??</w:t>
-      </w:r>
-      <w:proofErr w:type="gramEnd"/>
-      <w:r>
-        <w:rPr>
-          <w:rStyle w:val="fontstyle01"/>
-          <w:rFonts w:asciiTheme="minorHAnsi" w:hAnsiTheme="minorHAnsi" w:cstheme="minorHAnsi"/>
-          <w:i/>
-          <w:sz w:val="22"/>
-          <w:szCs w:val="22"/>
-        </w:rPr>
-        <w:t xml:space="preserve"> What will you do if you have a group member who does not respond to communications? You should expect contact between group members at least twice a week. You can always make contact more often if you wish, but you do need to know what minimum</w:t>
-      </w:r>
-      <w:r>
-        <w:rPr>
-          <w:rFonts w:cstheme="minorHAnsi"/>
-          <w:i/>
-          <w:color w:val="000000"/>
-        </w:rPr>
-        <w:br/>
-      </w:r>
-      <w:r>
-        <w:rPr>
-          <w:rStyle w:val="fontstyle01"/>
-          <w:rFonts w:asciiTheme="minorHAnsi" w:hAnsiTheme="minorHAnsi" w:cstheme="minorHAnsi"/>
-          <w:i/>
-          <w:sz w:val="22"/>
-          <w:szCs w:val="22"/>
-        </w:rPr>
-        <w:t>frequency is expected from all members of your group.</w:t>
-      </w:r>
-      <w:r>
-        <w:rPr>
-          <w:rFonts w:cstheme="minorHAnsi"/>
-          <w:i/>
-        </w:rPr>
-        <w:t>]</w:t>
-      </w:r>
-    </w:p>
-    <w:p>
-      <w:pPr>
-        <w:rPr>
-          <w:rFonts w:cstheme="minorHAnsi"/>
-          <w:i/>
-        </w:rPr>
-      </w:pPr>
-      <w:r>
-        <w:rPr>
-          <w:rFonts w:cstheme="minorHAnsi"/>
-          <w:i/>
-        </w:rPr>
-        <w:t>[ - One paragraph]</w:t>
-      </w:r>
-    </w:p>
-    <w:p>
-      <w:pPr>
-        <w:rPr>
-          <w:rFonts w:cstheme="minorHAnsi"/>
-        </w:rPr>
-      </w:pPr>
-    </w:p>
-    <w:p>
-      <w:pPr>
-        <w:rPr>
-          <w:rFonts w:cstheme="minorHAnsi"/>
-        </w:rPr>
-      </w:pPr>
-      <w:r>
-        <w:rPr>
-          <w:rFonts w:cstheme="minorHAnsi"/>
-        </w:rPr>
-        <w:t xml:space="preserve">As a group we used GitHub as a shared workspace for files and Discord as our communication platform for Assignment 2.  This will be the same for Assignment 3 in terms of which platforms we will use.  As the conclusion of assignment 2 a lot of the functionality of GitHub was better understood, </w:t>
-      </w:r>
-      <w:r>
-        <w:rPr>
-          <w:rFonts w:cstheme="minorHAnsi"/>
-        </w:rPr>
-        <w:t xml:space="preserve">which should reflect in a more accurate commit history for this assignment.  </w:t>
-      </w:r>
-      <w:r>
-        <w:rPr>
-          <w:rFonts w:cstheme="minorHAnsi"/>
-        </w:rPr>
-        <w:t>With the assignment 2 project we split up the tasks evenly and each person worked on th</w:t>
-      </w:r>
-      <w:r>
-        <w:rPr>
-          <w:rFonts w:cstheme="minorHAnsi"/>
-        </w:rPr>
-        <w:t xml:space="preserve">eir sections more or less individually, with discord being the go between when minor questions cropped up.  </w:t>
-      </w:r>
-      <w:proofErr w:type="gramStart"/>
-      <w:r>
-        <w:rPr>
-          <w:rFonts w:cstheme="minorHAnsi"/>
-        </w:rPr>
-        <w:t>However</w:t>
-      </w:r>
-      <w:proofErr w:type="gramEnd"/>
-      <w:r>
-        <w:rPr>
-          <w:rFonts w:cstheme="minorHAnsi"/>
-        </w:rPr>
-        <w:t xml:space="preserve"> the requirements of Assignment 3 require a more collaborative approach.  We decided to have a weekly meeting via Discord (either voice chat or text chat), where we discuss the overall aims of where we can get to, what each person is able to work on, and where we are at with things.  This still allows us the level of autonomy during the week to work on our </w:t>
-      </w:r>
-      <w:r>
-        <w:rPr>
-          <w:rFonts w:cstheme="minorHAnsi"/>
-        </w:rPr>
-        <w:t>task/s</w:t>
-      </w:r>
-      <w:r>
-        <w:rPr>
-          <w:rFonts w:cstheme="minorHAnsi"/>
-        </w:rPr>
-        <w:t xml:space="preserve">, but the ideas and decision making is shared </w:t>
-      </w:r>
-      <w:r>
-        <w:rPr>
-          <w:rFonts w:cstheme="minorHAnsi"/>
-        </w:rPr>
-        <w:t xml:space="preserve">towards out aims and expectations for </w:t>
-      </w:r>
-      <w:r>
-        <w:rPr>
-          <w:rFonts w:cstheme="minorHAnsi"/>
-        </w:rPr>
-        <w:t xml:space="preserve">the </w:t>
-      </w:r>
-      <w:r>
-        <w:rPr>
-          <w:rFonts w:cstheme="minorHAnsi"/>
-        </w:rPr>
-        <w:t xml:space="preserve">final </w:t>
-      </w:r>
-      <w:r>
-        <w:rPr>
-          <w:rFonts w:cstheme="minorHAnsi"/>
-        </w:rPr>
-        <w:t xml:space="preserve">project.  We have all agreed that the beauty of Discord is leaving a question at any time will be answered the next time someone is online, and as a group we are all on regularly enough for this to be a comfortable solution.  The meetings are </w:t>
-      </w:r>
-      <w:proofErr w:type="spellStart"/>
-      <w:r>
-        <w:rPr>
-          <w:rFonts w:cstheme="minorHAnsi"/>
-        </w:rPr>
-        <w:t>minuted</w:t>
-      </w:r>
-      <w:proofErr w:type="spellEnd"/>
-      <w:r>
-        <w:rPr>
           <w:rFonts w:cstheme="minorHAnsi"/>
         </w:rPr>
         <w:t xml:space="preserve"> and shared on the </w:t>
@@ -15378,12 +15255,12 @@
       <w:pPr>
         <w:pStyle w:val="Title"/>
       </w:pPr>
-      <w:bookmarkStart w:id="36" w:name="_Toc7984911"/>
+      <w:bookmarkStart w:id="34" w:name="_Toc7984911"/>
       <w:r>
         <w:lastRenderedPageBreak/>
         <w:t>Skills and Jobs</w:t>
       </w:r>
-      <w:bookmarkEnd w:id="36"/>
+      <w:bookmarkEnd w:id="34"/>
     </w:p>
     <w:p>
       <w:pPr>
@@ -15425,14 +15302,14 @@
           <w:lang w:val="en-US"/>
         </w:rPr>
       </w:pPr>
-      <w:bookmarkStart w:id="37" w:name="_Toc7984912"/>
+      <w:bookmarkStart w:id="35" w:name="_Toc7984912"/>
       <w:r>
         <w:rPr>
           <w:lang w:val="en-US"/>
         </w:rPr>
         <w:t>Game Designer</w:t>
       </w:r>
-      <w:bookmarkEnd w:id="37"/>
+      <w:bookmarkEnd w:id="35"/>
     </w:p>
     <w:p>
       <w:pPr>
@@ -15472,14 +15349,14 @@
           <w:lang w:val="en-US"/>
         </w:rPr>
       </w:pPr>
-      <w:bookmarkStart w:id="38" w:name="_Toc7984913"/>
+      <w:bookmarkStart w:id="36" w:name="_Toc7984913"/>
       <w:r>
         <w:rPr>
           <w:lang w:val="en-US"/>
         </w:rPr>
         <w:t>Writer</w:t>
       </w:r>
-      <w:bookmarkEnd w:id="38"/>
+      <w:bookmarkEnd w:id="36"/>
     </w:p>
     <w:p>
       <w:pPr>
@@ -15520,14 +15397,14 @@
           <w:lang w:val="en-US"/>
         </w:rPr>
       </w:pPr>
-      <w:bookmarkStart w:id="39" w:name="_Toc7984914"/>
+      <w:bookmarkStart w:id="37" w:name="_Toc7984914"/>
       <w:r>
         <w:rPr>
           <w:lang w:val="en-US"/>
         </w:rPr>
         <w:t>Programmer</w:t>
       </w:r>
-      <w:bookmarkEnd w:id="39"/>
+      <w:bookmarkEnd w:id="37"/>
     </w:p>
     <w:p>
       <w:pPr>
@@ -15561,14 +15438,14 @@
           <w:lang w:val="en-US"/>
         </w:rPr>
       </w:pPr>
-      <w:bookmarkStart w:id="40" w:name="_Toc7984915"/>
+      <w:bookmarkStart w:id="38" w:name="_Toc7984915"/>
       <w:r>
         <w:rPr>
           <w:lang w:val="en-US"/>
         </w:rPr>
         <w:t>3D Artist</w:t>
       </w:r>
-      <w:bookmarkEnd w:id="40"/>
+      <w:bookmarkEnd w:id="38"/>
     </w:p>
     <w:p>
       <w:pPr>
@@ -15625,13 +15502,13 @@
       <w:pPr>
         <w:pStyle w:val="Title"/>
       </w:pPr>
-      <w:bookmarkStart w:id="41" w:name="_Toc6777969"/>
-      <w:bookmarkStart w:id="42" w:name="_Toc7984916"/>
+      <w:bookmarkStart w:id="39" w:name="_Toc6777969"/>
+      <w:bookmarkStart w:id="40" w:name="_Toc7984916"/>
       <w:r>
         <w:t>Reflections</w:t>
       </w:r>
-      <w:bookmarkEnd w:id="41"/>
-      <w:bookmarkEnd w:id="42"/>
+      <w:bookmarkEnd w:id="39"/>
+      <w:bookmarkEnd w:id="40"/>
     </w:p>
     <w:p>
       <w:pPr>
@@ -15712,21 +15589,64 @@
       <w:pPr>
         <w:pStyle w:val="Heading1"/>
       </w:pPr>
-      <w:bookmarkStart w:id="43" w:name="_Toc6777970"/>
-      <w:bookmarkStart w:id="44" w:name="_Toc7984917"/>
+      <w:bookmarkStart w:id="41" w:name="_Toc6777970"/>
+      <w:bookmarkStart w:id="42" w:name="_Toc7984917"/>
       <w:r>
         <w:t>Individual reflections</w:t>
       </w:r>
+      <w:bookmarkEnd w:id="41"/>
+      <w:bookmarkEnd w:id="42"/>
+    </w:p>
+    <w:p>
+      <w:pPr>
+        <w:pStyle w:val="Heading3"/>
+      </w:pPr>
+      <w:bookmarkStart w:id="43" w:name="_Toc7984918"/>
+      <w:r>
+        <w:t>Nicholas Young</w:t>
+      </w:r>
       <w:bookmarkEnd w:id="43"/>
+    </w:p>
+    <w:p>
+      <w:pPr>
+        <w:pStyle w:val="Content"/>
+      </w:pPr>
+    </w:p>
+    <w:p>
+      <w:pPr>
+        <w:pStyle w:val="Heading3"/>
+      </w:pPr>
+      <w:bookmarkStart w:id="44" w:name="_Toc7984919"/>
+      <w:r>
+        <w:t>Lee van den Blink</w:t>
+      </w:r>
       <w:bookmarkEnd w:id="44"/>
     </w:p>
     <w:p>
       <w:pPr>
+        <w:pStyle w:val="Content"/>
+      </w:pPr>
+      <w:r>
+        <w:t xml:space="preserve"> </w:t>
+      </w:r>
+    </w:p>
+    <w:p>
+      <w:pPr>
+        <w:pStyle w:val="Content"/>
+      </w:pPr>
+    </w:p>
+    <w:p>
+      <w:pPr>
+        <w:pStyle w:val="Content"/>
+      </w:pPr>
+    </w:p>
+    <w:p>
+      <w:pPr>
         <w:pStyle w:val="Heading3"/>
       </w:pPr>
-      <w:bookmarkStart w:id="45" w:name="_Toc7984918"/>
-      <w:r>
-        <w:t>Nicholas Young</w:t>
+      <w:bookmarkStart w:id="45" w:name="_Toc7984920"/>
+      <w:r>
+        <w:t>Michael Seymour</w:t>
       </w:r>
       <w:bookmarkEnd w:id="45"/>
     </w:p>
@@ -15737,11 +15657,21 @@
     </w:p>
     <w:p>
       <w:pPr>
+        <w:pStyle w:val="Content"/>
+      </w:pPr>
+    </w:p>
+    <w:p>
+      <w:pPr>
+        <w:pStyle w:val="Content"/>
+      </w:pPr>
+    </w:p>
+    <w:p>
+      <w:pPr>
         <w:pStyle w:val="Heading3"/>
       </w:pPr>
-      <w:bookmarkStart w:id="46" w:name="_Toc7984919"/>
-      <w:r>
-        <w:t>Lee van den Blink</w:t>
+      <w:bookmarkStart w:id="46" w:name="_Toc7984921"/>
+      <w:r>
+        <w:t>Cory Atkinson</w:t>
       </w:r>
       <w:bookmarkEnd w:id="46"/>
     </w:p>
@@ -15749,9 +15679,16 @@
       <w:pPr>
         <w:pStyle w:val="Content"/>
       </w:pPr>
-      <w:r>
-        <w:t xml:space="preserve"> </w:t>
-      </w:r>
+    </w:p>
+    <w:p>
+      <w:pPr>
+        <w:pStyle w:val="Heading3"/>
+      </w:pPr>
+      <w:bookmarkStart w:id="47" w:name="_Toc7984922"/>
+      <w:r>
+        <w:t>Nathan Christos</w:t>
+      </w:r>
+      <w:bookmarkEnd w:id="47"/>
     </w:p>
     <w:p>
       <w:pPr>
@@ -15767,11 +15704,11 @@
       <w:pPr>
         <w:pStyle w:val="Heading3"/>
       </w:pPr>
-      <w:bookmarkStart w:id="47" w:name="_Toc7984920"/>
-      <w:r>
-        <w:t>Michael Seymour</w:t>
-      </w:r>
-      <w:bookmarkEnd w:id="47"/>
+      <w:bookmarkStart w:id="48" w:name="_Toc7984923"/>
+      <w:r>
+        <w:t>Harrison Williams</w:t>
+      </w:r>
+      <w:bookmarkEnd w:id="48"/>
     </w:p>
     <w:p>
       <w:pPr>
@@ -15780,158 +15717,825 @@
     </w:p>
     <w:p>
       <w:pPr>
-        <w:pStyle w:val="Content"/>
-      </w:pPr>
-    </w:p>
-    <w:p>
-      <w:pPr>
-        <w:pStyle w:val="Content"/>
-      </w:pPr>
-    </w:p>
-    <w:p>
-      <w:pPr>
-        <w:pStyle w:val="Heading3"/>
-      </w:pPr>
-      <w:bookmarkStart w:id="48" w:name="_Toc7984921"/>
-      <w:r>
-        <w:t>Cory Atkinson</w:t>
-      </w:r>
-      <w:bookmarkEnd w:id="48"/>
-    </w:p>
-    <w:p>
-      <w:pPr>
-        <w:pStyle w:val="Content"/>
-      </w:pPr>
-    </w:p>
-    <w:p>
-      <w:pPr>
-        <w:pStyle w:val="Heading3"/>
-      </w:pPr>
-      <w:bookmarkStart w:id="49" w:name="_Toc7984922"/>
-      <w:r>
-        <w:t>Nathan Christos</w:t>
+        <w:pStyle w:val="Heading1"/>
+      </w:pPr>
+      <w:bookmarkStart w:id="49" w:name="_Toc6777971"/>
+      <w:bookmarkStart w:id="50" w:name="_Toc7984924"/>
+      <w:r>
+        <w:t>Group reflection</w:t>
       </w:r>
       <w:bookmarkEnd w:id="49"/>
-    </w:p>
-    <w:p>
-      <w:pPr>
-        <w:pStyle w:val="Content"/>
-      </w:pPr>
-    </w:p>
-    <w:p>
-      <w:pPr>
-        <w:pStyle w:val="Content"/>
-      </w:pPr>
-    </w:p>
-    <w:p>
-      <w:pPr>
-        <w:pStyle w:val="Heading3"/>
-      </w:pPr>
-      <w:bookmarkStart w:id="50" w:name="_Toc7984923"/>
-      <w:r>
-        <w:t>Harrison Williams</w:t>
-      </w:r>
       <w:bookmarkEnd w:id="50"/>
     </w:p>
     <w:p>
       <w:pPr>
-        <w:pStyle w:val="Content"/>
-      </w:pPr>
-    </w:p>
-    <w:p>
-      <w:pPr>
-        <w:pStyle w:val="Heading1"/>
-      </w:pPr>
-      <w:bookmarkStart w:id="51" w:name="_Toc6777971"/>
-      <w:bookmarkStart w:id="52" w:name="_Toc7984924"/>
-      <w:r>
-        <w:t>Group reflection</w:t>
+        <w:rPr>
+          <w:rFonts w:cstheme="minorHAnsi"/>
+        </w:rPr>
+      </w:pPr>
+    </w:p>
+    <w:p>
+      <w:pPr>
+        <w:rPr>
+          <w:rFonts w:cstheme="minorHAnsi"/>
+        </w:rPr>
+      </w:pPr>
+    </w:p>
+    <w:p>
+      <w:pPr>
+        <w:rPr>
+          <w:rFonts w:cstheme="minorHAnsi"/>
+        </w:rPr>
+      </w:pPr>
+    </w:p>
+    <w:p>
+      <w:pPr>
+        <w:pStyle w:val="Title"/>
+      </w:pPr>
+      <w:bookmarkStart w:id="51" w:name="_Toc6777972"/>
+      <w:bookmarkStart w:id="52" w:name="_Toc7984925"/>
+      <w:r>
+        <w:lastRenderedPageBreak/>
+        <w:t>Appendices</w:t>
       </w:r>
       <w:bookmarkEnd w:id="51"/>
       <w:bookmarkEnd w:id="52"/>
     </w:p>
     <w:p>
       <w:pPr>
-        <w:rPr>
-          <w:rFonts w:cstheme="minorHAnsi"/>
-        </w:rPr>
-      </w:pPr>
-    </w:p>
-    <w:p>
-      <w:pPr>
-        <w:rPr>
-          <w:rFonts w:cstheme="minorHAnsi"/>
-        </w:rPr>
-      </w:pPr>
-    </w:p>
-    <w:p>
-      <w:pPr>
-        <w:rPr>
-          <w:rFonts w:cstheme="minorHAnsi"/>
-        </w:rPr>
-      </w:pPr>
-    </w:p>
-    <w:p>
-      <w:pPr>
-        <w:pStyle w:val="Title"/>
-      </w:pPr>
-      <w:bookmarkStart w:id="53" w:name="_Toc6777972"/>
-      <w:bookmarkStart w:id="54" w:name="_Toc7984925"/>
-      <w:r>
-        <w:lastRenderedPageBreak/>
-        <w:t>Appendices</w:t>
-      </w:r>
+        <w:pStyle w:val="Heading1"/>
+      </w:pPr>
+      <w:bookmarkStart w:id="53" w:name="_Appendix_1:_"/>
+      <w:bookmarkStart w:id="54" w:name="_Toc6777973"/>
+      <w:bookmarkStart w:id="55" w:name="_Toc7984926"/>
       <w:bookmarkEnd w:id="53"/>
+      <w:r>
+        <w:t>Appendix 1:  GitHub Repository History (Sample)</w:t>
+      </w:r>
       <w:bookmarkEnd w:id="54"/>
+      <w:bookmarkEnd w:id="55"/>
     </w:p>
     <w:p>
       <w:pPr>
         <w:pStyle w:val="Heading1"/>
       </w:pPr>
-      <w:bookmarkStart w:id="55" w:name="_Appendix_1:_"/>
-      <w:bookmarkStart w:id="56" w:name="_Toc6777973"/>
-      <w:bookmarkStart w:id="57" w:name="_Toc7984926"/>
-      <w:bookmarkEnd w:id="55"/>
-      <w:r>
-        <w:t>Appendix 1:  GitHub Repository History (Sample)</w:t>
+      <w:bookmarkStart w:id="56" w:name="_Toc6777974"/>
+      <w:bookmarkStart w:id="57" w:name="_Toc7984927"/>
+      <w:r>
+        <w:t>Appendix 2: Group Discord Discussions (Sample)</w:t>
       </w:r>
       <w:bookmarkEnd w:id="56"/>
       <w:bookmarkEnd w:id="57"/>
     </w:p>
     <w:p>
       <w:pPr>
+        <w:rPr>
+          <w:rFonts w:cstheme="minorHAnsi"/>
+        </w:rPr>
+      </w:pPr>
+    </w:p>
+    <w:p>
+      <w:pPr>
         <w:pStyle w:val="Heading1"/>
       </w:pPr>
-      <w:bookmarkStart w:id="58" w:name="_Toc6777974"/>
-      <w:bookmarkStart w:id="59" w:name="_Toc7984927"/>
-      <w:r>
-        <w:t>Appendix 2: Group Discord Discussions (Sample)</w:t>
+      <w:bookmarkStart w:id="58" w:name="_Toc7984928"/>
+      <w:r>
+        <w:t>Appendix 3: Minutes of meetings</w:t>
+      </w:r>
+      <w:r>
+        <w:t xml:space="preserve"> (Sample)</w:t>
       </w:r>
       <w:bookmarkEnd w:id="58"/>
+    </w:p>
+    <w:p>
+      <w:r>
+        <w:br w:type="page"/>
+      </w:r>
+    </w:p>
+    <w:p>
+      <w:pPr>
+        <w:pStyle w:val="Heading1"/>
+      </w:pPr>
+      <w:bookmarkStart w:id="59" w:name="_Appendix_4:_Sound"/>
       <w:bookmarkEnd w:id="59"/>
-    </w:p>
-    <w:p>
-      <w:pPr>
-        <w:rPr>
-          <w:rFonts w:cstheme="minorHAnsi"/>
-        </w:rPr>
-      </w:pPr>
-    </w:p>
-    <w:p>
-      <w:pPr>
-        <w:pStyle w:val="Heading1"/>
-      </w:pPr>
-      <w:bookmarkStart w:id="60" w:name="_Toc7984928"/>
-      <w:r>
-        <w:t>Appendix 3: Minutes of meetings</w:t>
-      </w:r>
-      <w:r>
-        <w:t xml:space="preserve"> (Sample)</w:t>
-      </w:r>
-      <w:bookmarkEnd w:id="60"/>
-    </w:p>
+      <w:r>
+        <w:lastRenderedPageBreak/>
+        <w:t>Appendix 4: Sound Design Sample Soundtrack</w:t>
+      </w:r>
+    </w:p>
+    <w:p/>
+    <w:p>
+      <w:pPr>
+        <w:rPr>
+          <w:b/>
+        </w:rPr>
+      </w:pPr>
+      <w:r>
+        <w:rPr>
+          <w:b/>
+        </w:rPr>
+        <w:t>Ambiance</w:t>
+      </w:r>
+    </w:p>
+    <w:p>
+      <w:r>
+        <w:t>These are on YouTube, we may be required to purchase or recreate these as they are copyright protected, so these are listed as reference sources only at this stage.</w:t>
+      </w:r>
+    </w:p>
+    <w:tbl>
+      <w:tblPr>
+        <w:tblStyle w:val="GridTable5Dark-Accent5"/>
+        <w:tblW w:w="0" w:type="auto"/>
+        <w:tblLook w:val="0680" w:firstRow="0" w:lastRow="0" w:firstColumn="1" w:lastColumn="0" w:noHBand="1" w:noVBand="1"/>
+      </w:tblPr>
+      <w:tblGrid>
+        <w:gridCol w:w="2830"/>
+        <w:gridCol w:w="6186"/>
+      </w:tblGrid>
+      <w:tr>
+        <w:tc>
+          <w:tcPr>
+            <w:cnfStyle w:val="001000000000" w:firstRow="0" w:lastRow="0" w:firstColumn="1" w:lastColumn="0" w:oddVBand="0" w:evenVBand="0" w:oddHBand="0" w:evenHBand="0" w:firstRowFirstColumn="0" w:firstRowLastColumn="0" w:lastRowFirstColumn="0" w:lastRowLastColumn="0"/>
+            <w:tcW w:w="2830" w:type="dxa"/>
+            <w:vAlign w:val="center"/>
+          </w:tcPr>
+          <w:p>
+            <w:pPr>
+              <w:spacing w:before="100" w:after="100"/>
+              <w:rPr>
+                <w:sz w:val="20"/>
+              </w:rPr>
+            </w:pPr>
+            <w:r>
+              <w:rPr>
+                <w:sz w:val="20"/>
+              </w:rPr>
+              <w:t>Pirate Ships Ambient sounds</w:t>
+            </w:r>
+          </w:p>
+        </w:tc>
+        <w:tc>
+          <w:tcPr>
+            <w:tcW w:w="6186" w:type="dxa"/>
+            <w:vAlign w:val="center"/>
+          </w:tcPr>
+          <w:p>
+            <w:pPr>
+              <w:spacing w:before="100" w:after="100"/>
+              <w:cnfStyle w:val="000000000000" w:firstRow="0" w:lastRow="0" w:firstColumn="0" w:lastColumn="0" w:oddVBand="0" w:evenVBand="0" w:oddHBand="0" w:evenHBand="0" w:firstRowFirstColumn="0" w:firstRowLastColumn="0" w:lastRowFirstColumn="0" w:lastRowLastColumn="0"/>
+              <w:rPr>
+                <w:sz w:val="20"/>
+              </w:rPr>
+            </w:pPr>
+            <w:r>
+              <w:rPr>
+                <w:sz w:val="20"/>
+              </w:rPr>
+              <w:t>https://www.youtube.com/watch?v=HxGOs62HQjk</w:t>
+            </w:r>
+          </w:p>
+        </w:tc>
+      </w:tr>
+      <w:tr>
+        <w:tc>
+          <w:tcPr>
+            <w:cnfStyle w:val="001000000000" w:firstRow="0" w:lastRow="0" w:firstColumn="1" w:lastColumn="0" w:oddVBand="0" w:evenVBand="0" w:oddHBand="0" w:evenHBand="0" w:firstRowFirstColumn="0" w:firstRowLastColumn="0" w:lastRowFirstColumn="0" w:lastRowLastColumn="0"/>
+            <w:tcW w:w="2830" w:type="dxa"/>
+            <w:vAlign w:val="center"/>
+          </w:tcPr>
+          <w:p>
+            <w:pPr>
+              <w:spacing w:before="100" w:after="100"/>
+              <w:rPr>
+                <w:sz w:val="20"/>
+              </w:rPr>
+            </w:pPr>
+            <w:r>
+              <w:rPr>
+                <w:sz w:val="20"/>
+              </w:rPr>
+              <w:t>Storm at Sea</w:t>
+            </w:r>
+          </w:p>
+        </w:tc>
+        <w:tc>
+          <w:tcPr>
+            <w:tcW w:w="6186" w:type="dxa"/>
+            <w:vAlign w:val="center"/>
+          </w:tcPr>
+          <w:p>
+            <w:pPr>
+              <w:spacing w:before="100" w:after="100"/>
+              <w:cnfStyle w:val="000000000000" w:firstRow="0" w:lastRow="0" w:firstColumn="0" w:lastColumn="0" w:oddVBand="0" w:evenVBand="0" w:oddHBand="0" w:evenHBand="0" w:firstRowFirstColumn="0" w:firstRowLastColumn="0" w:lastRowFirstColumn="0" w:lastRowLastColumn="0"/>
+              <w:rPr>
+                <w:sz w:val="20"/>
+              </w:rPr>
+            </w:pPr>
+            <w:hyperlink r:id="rId25" w:history="1">
+              <w:r>
+                <w:rPr>
+                  <w:rStyle w:val="Hyperlink"/>
+                  <w:sz w:val="20"/>
+                </w:rPr>
+                <w:t>https://www.youtube.com/watch?v=AsD5u6k6dKI</w:t>
+              </w:r>
+            </w:hyperlink>
+          </w:p>
+        </w:tc>
+      </w:tr>
+      <w:tr>
+        <w:tc>
+          <w:tcPr>
+            <w:cnfStyle w:val="001000000000" w:firstRow="0" w:lastRow="0" w:firstColumn="1" w:lastColumn="0" w:oddVBand="0" w:evenVBand="0" w:oddHBand="0" w:evenHBand="0" w:firstRowFirstColumn="0" w:firstRowLastColumn="0" w:lastRowFirstColumn="0" w:lastRowLastColumn="0"/>
+            <w:tcW w:w="2830" w:type="dxa"/>
+            <w:vAlign w:val="center"/>
+          </w:tcPr>
+          <w:p>
+            <w:pPr>
+              <w:spacing w:before="100" w:after="100"/>
+              <w:rPr>
+                <w:sz w:val="20"/>
+              </w:rPr>
+            </w:pPr>
+            <w:r>
+              <w:rPr>
+                <w:sz w:val="20"/>
+              </w:rPr>
+              <w:t>Island Sounds</w:t>
+            </w:r>
+          </w:p>
+        </w:tc>
+        <w:tc>
+          <w:tcPr>
+            <w:tcW w:w="6186" w:type="dxa"/>
+            <w:vAlign w:val="center"/>
+          </w:tcPr>
+          <w:p>
+            <w:pPr>
+              <w:spacing w:before="100" w:after="100"/>
+              <w:cnfStyle w:val="000000000000" w:firstRow="0" w:lastRow="0" w:firstColumn="0" w:lastColumn="0" w:oddVBand="0" w:evenVBand="0" w:oddHBand="0" w:evenHBand="0" w:firstRowFirstColumn="0" w:firstRowLastColumn="0" w:lastRowFirstColumn="0" w:lastRowLastColumn="0"/>
+              <w:rPr>
+                <w:sz w:val="20"/>
+              </w:rPr>
+            </w:pPr>
+            <w:hyperlink r:id="rId26" w:history="1">
+              <w:r>
+                <w:rPr>
+                  <w:rStyle w:val="Hyperlink"/>
+                  <w:sz w:val="20"/>
+                </w:rPr>
+                <w:t>https://www.youtube.com/watch?v=DGIXT7ce3vQ</w:t>
+              </w:r>
+            </w:hyperlink>
+          </w:p>
+        </w:tc>
+      </w:tr>
+    </w:tbl>
+    <w:p/>
+    <w:p>
+      <w:pPr>
+        <w:rPr>
+          <w:b/>
+        </w:rPr>
+      </w:pPr>
+      <w:r>
+        <w:rPr>
+          <w:b/>
+        </w:rPr>
+        <w:t>Music &amp; Themes</w:t>
+      </w:r>
+    </w:p>
+    <w:p>
+      <w:r>
+        <w:t xml:space="preserve">The following tracks are all sourced from </w:t>
+      </w:r>
+      <w:hyperlink r:id="rId27" w:history="1">
+        <w:r>
+          <w:rPr>
+            <w:rStyle w:val="Hyperlink"/>
+          </w:rPr>
+          <w:t>Kevin Macleod</w:t>
+        </w:r>
+      </w:hyperlink>
+      <w:r>
+        <w:t xml:space="preserve"> and are royalty free.  All are </w:t>
+      </w:r>
+      <w:r>
+        <w:t>available</w:t>
+      </w:r>
+      <w:r>
+        <w:t xml:space="preserve"> from </w:t>
+      </w:r>
+      <w:hyperlink r:id="rId28" w:history="1">
+        <w:r>
+          <w:rPr>
+            <w:rStyle w:val="Hyperlink"/>
+          </w:rPr>
+          <w:t>https://incompetech.com/</w:t>
+        </w:r>
+      </w:hyperlink>
+    </w:p>
+    <w:p>
+      <w:pPr>
+        <w:rPr>
+          <w:i/>
+        </w:rPr>
+      </w:pPr>
+      <w:r>
+        <w:rPr>
+          <w:i/>
+        </w:rPr>
+        <w:t>Click on each Track name to be taken to a YouTube video of the song.</w:t>
+      </w:r>
+    </w:p>
+    <w:tbl>
+      <w:tblPr>
+        <w:tblStyle w:val="GridTable4-Accent5"/>
+        <w:tblW w:w="0" w:type="auto"/>
+        <w:tblLook w:val="04A0" w:firstRow="1" w:lastRow="0" w:firstColumn="1" w:lastColumn="0" w:noHBand="0" w:noVBand="1"/>
+      </w:tblPr>
+      <w:tblGrid>
+        <w:gridCol w:w="1696"/>
+        <w:gridCol w:w="7320"/>
+      </w:tblGrid>
+      <w:tr>
+        <w:trPr>
+          <w:cnfStyle w:val="100000000000" w:firstRow="1" w:lastRow="0" w:firstColumn="0" w:lastColumn="0" w:oddVBand="0" w:evenVBand="0" w:oddHBand="0" w:evenHBand="0" w:firstRowFirstColumn="0" w:firstRowLastColumn="0" w:lastRowFirstColumn="0" w:lastRowLastColumn="0"/>
+        </w:trPr>
+        <w:tc>
+          <w:tcPr>
+            <w:cnfStyle w:val="001000000000" w:firstRow="0" w:lastRow="0" w:firstColumn="1" w:lastColumn="0" w:oddVBand="0" w:evenVBand="0" w:oddHBand="0" w:evenHBand="0" w:firstRowFirstColumn="0" w:firstRowLastColumn="0" w:lastRowFirstColumn="0" w:lastRowLastColumn="0"/>
+            <w:tcW w:w="1696" w:type="dxa"/>
+          </w:tcPr>
+          <w:p>
+            <w:pPr>
+              <w:spacing w:before="80" w:after="80"/>
+            </w:pPr>
+            <w:r>
+              <w:t>Track Name</w:t>
+            </w:r>
+            <w:r>
+              <w:t xml:space="preserve"> </w:t>
+            </w:r>
+          </w:p>
+        </w:tc>
+        <w:tc>
+          <w:tcPr>
+            <w:tcW w:w="7320" w:type="dxa"/>
+          </w:tcPr>
+          <w:p>
+            <w:pPr>
+              <w:spacing w:before="80" w:after="80"/>
+              <w:cnfStyle w:val="100000000000" w:firstRow="1" w:lastRow="0" w:firstColumn="0" w:lastColumn="0" w:oddVBand="0" w:evenVBand="0" w:oddHBand="0" w:evenHBand="0" w:firstRowFirstColumn="0" w:firstRowLastColumn="0" w:lastRowFirstColumn="0" w:lastRowLastColumn="0"/>
+            </w:pPr>
+            <w:r>
+              <w:t>Description</w:t>
+            </w:r>
+          </w:p>
+        </w:tc>
+      </w:tr>
+      <w:tr>
+        <w:trPr>
+          <w:cnfStyle w:val="000000100000" w:firstRow="0" w:lastRow="0" w:firstColumn="0" w:lastColumn="0" w:oddVBand="0" w:evenVBand="0" w:oddHBand="1" w:evenHBand="0" w:firstRowFirstColumn="0" w:firstRowLastColumn="0" w:lastRowFirstColumn="0" w:lastRowLastColumn="0"/>
+        </w:trPr>
+        <w:tc>
+          <w:tcPr>
+            <w:cnfStyle w:val="001000000000" w:firstRow="0" w:lastRow="0" w:firstColumn="1" w:lastColumn="0" w:oddVBand="0" w:evenVBand="0" w:oddHBand="0" w:evenHBand="0" w:firstRowFirstColumn="0" w:firstRowLastColumn="0" w:lastRowFirstColumn="0" w:lastRowLastColumn="0"/>
+            <w:tcW w:w="1696" w:type="dxa"/>
+          </w:tcPr>
+          <w:p>
+            <w:pPr>
+              <w:spacing w:before="80" w:after="80"/>
+            </w:pPr>
+            <w:hyperlink r:id="rId29" w:history="1">
+              <w:r>
+                <w:rPr>
+                  <w:rStyle w:val="Hyperlink"/>
+                  <w:b w:val="0"/>
+                  <w:bCs w:val="0"/>
+                </w:rPr>
+                <w:t>Lord of the land</w:t>
+              </w:r>
+            </w:hyperlink>
+          </w:p>
+        </w:tc>
+        <w:tc>
+          <w:tcPr>
+            <w:tcW w:w="7320" w:type="dxa"/>
+          </w:tcPr>
+          <w:p>
+            <w:pPr>
+              <w:spacing w:before="80" w:after="80"/>
+              <w:cnfStyle w:val="000000100000" w:firstRow="0" w:lastRow="0" w:firstColumn="0" w:lastColumn="0" w:oddVBand="0" w:evenVBand="0" w:oddHBand="1" w:evenHBand="0" w:firstRowFirstColumn="0" w:firstRowLastColumn="0" w:lastRowFirstColumn="0" w:lastRowLastColumn="0"/>
+            </w:pPr>
+            <w:r>
+              <w:t>Slightly chirpy, upbeat and unassuming.  Used early game when things are going well and still fun, before the player is thrust into the conflict.</w:t>
+            </w:r>
+          </w:p>
+        </w:tc>
+      </w:tr>
+      <w:tr>
+        <w:tc>
+          <w:tcPr>
+            <w:cnfStyle w:val="001000000000" w:firstRow="0" w:lastRow="0" w:firstColumn="1" w:lastColumn="0" w:oddVBand="0" w:evenVBand="0" w:oddHBand="0" w:evenHBand="0" w:firstRowFirstColumn="0" w:firstRowLastColumn="0" w:lastRowFirstColumn="0" w:lastRowLastColumn="0"/>
+            <w:tcW w:w="1696" w:type="dxa"/>
+          </w:tcPr>
+          <w:p>
+            <w:pPr>
+              <w:spacing w:before="80" w:after="80"/>
+            </w:pPr>
+            <w:hyperlink r:id="rId30" w:history="1">
+              <w:r>
+                <w:rPr>
+                  <w:rStyle w:val="Hyperlink"/>
+                  <w:b w:val="0"/>
+                  <w:bCs w:val="0"/>
+                </w:rPr>
+                <w:t>Unseen Horrors</w:t>
+              </w:r>
+            </w:hyperlink>
+          </w:p>
+        </w:tc>
+        <w:tc>
+          <w:tcPr>
+            <w:tcW w:w="7320" w:type="dxa"/>
+          </w:tcPr>
+          <w:p>
+            <w:pPr>
+              <w:spacing w:before="80" w:after="80"/>
+              <w:cnfStyle w:val="000000000000" w:firstRow="0" w:lastRow="0" w:firstColumn="0" w:lastColumn="0" w:oddVBand="0" w:evenVBand="0" w:oddHBand="0" w:evenHBand="0" w:firstRowFirstColumn="0" w:firstRowLastColumn="0" w:lastRowFirstColumn="0" w:lastRowLastColumn="0"/>
+            </w:pPr>
+            <w:r>
+              <w:t>Menacing</w:t>
+            </w:r>
+            <w:r>
+              <w:t>, discordant, extremely tense.  Impossible to relax</w:t>
+            </w:r>
+          </w:p>
+        </w:tc>
+      </w:tr>
+      <w:tr>
+        <w:trPr>
+          <w:cnfStyle w:val="000000100000" w:firstRow="0" w:lastRow="0" w:firstColumn="0" w:lastColumn="0" w:oddVBand="0" w:evenVBand="0" w:oddHBand="1" w:evenHBand="0" w:firstRowFirstColumn="0" w:firstRowLastColumn="0" w:lastRowFirstColumn="0" w:lastRowLastColumn="0"/>
+        </w:trPr>
+        <w:tc>
+          <w:tcPr>
+            <w:cnfStyle w:val="001000000000" w:firstRow="0" w:lastRow="0" w:firstColumn="1" w:lastColumn="0" w:oddVBand="0" w:evenVBand="0" w:oddHBand="0" w:evenHBand="0" w:firstRowFirstColumn="0" w:firstRowLastColumn="0" w:lastRowFirstColumn="0" w:lastRowLastColumn="0"/>
+            <w:tcW w:w="1696" w:type="dxa"/>
+          </w:tcPr>
+          <w:p>
+            <w:pPr>
+              <w:spacing w:before="80" w:after="80"/>
+            </w:pPr>
+            <w:hyperlink r:id="rId31" w:history="1">
+              <w:r>
+                <w:rPr>
+                  <w:rStyle w:val="Hyperlink"/>
+                  <w:b w:val="0"/>
+                  <w:bCs w:val="0"/>
+                </w:rPr>
+                <w:t>Teller of the tales</w:t>
+              </w:r>
+            </w:hyperlink>
+          </w:p>
+        </w:tc>
+        <w:tc>
+          <w:tcPr>
+            <w:tcW w:w="7320" w:type="dxa"/>
+          </w:tcPr>
+          <w:p>
+            <w:pPr>
+              <w:spacing w:before="80" w:after="80"/>
+              <w:cnfStyle w:val="000000100000" w:firstRow="0" w:lastRow="0" w:firstColumn="0" w:lastColumn="0" w:oddVBand="0" w:evenVBand="0" w:oddHBand="1" w:evenHBand="0" w:firstRowFirstColumn="0" w:firstRowLastColumn="0" w:lastRowFirstColumn="0" w:lastRowLastColumn="0"/>
+            </w:pPr>
+            <w:r>
+              <w:t xml:space="preserve">Folksy with a medieval villager theme.  Another track suited to early game and introduction stages of the game.  </w:t>
+            </w:r>
+          </w:p>
+        </w:tc>
+      </w:tr>
+      <w:tr>
+        <w:tc>
+          <w:tcPr>
+            <w:cnfStyle w:val="001000000000" w:firstRow="0" w:lastRow="0" w:firstColumn="1" w:lastColumn="0" w:oddVBand="0" w:evenVBand="0" w:oddHBand="0" w:evenHBand="0" w:firstRowFirstColumn="0" w:firstRowLastColumn="0" w:lastRowFirstColumn="0" w:lastRowLastColumn="0"/>
+            <w:tcW w:w="1696" w:type="dxa"/>
+          </w:tcPr>
+          <w:p>
+            <w:pPr>
+              <w:spacing w:before="80" w:after="80"/>
+            </w:pPr>
+            <w:hyperlink r:id="rId32" w:history="1">
+              <w:r>
+                <w:rPr>
+                  <w:rStyle w:val="Hyperlink"/>
+                  <w:b w:val="0"/>
+                  <w:bCs w:val="0"/>
+                </w:rPr>
+                <w:t>Dark Times</w:t>
+              </w:r>
+            </w:hyperlink>
+          </w:p>
+        </w:tc>
+        <w:tc>
+          <w:tcPr>
+            <w:tcW w:w="7320" w:type="dxa"/>
+          </w:tcPr>
+          <w:p>
+            <w:pPr>
+              <w:spacing w:before="80" w:after="80"/>
+              <w:cnfStyle w:val="000000000000" w:firstRow="0" w:lastRow="0" w:firstColumn="0" w:lastColumn="0" w:oddVBand="0" w:evenVBand="0" w:oddHBand="0" w:evenHBand="0" w:firstRowFirstColumn="0" w:firstRowLastColumn="0" w:lastRowFirstColumn="0" w:lastRowLastColumn="0"/>
+            </w:pPr>
+            <w:r>
+              <w:t>Slow, sombre, dark and sorrowful.</w:t>
+            </w:r>
+          </w:p>
+        </w:tc>
+      </w:tr>
+      <w:tr>
+        <w:trPr>
+          <w:cnfStyle w:val="000000100000" w:firstRow="0" w:lastRow="0" w:firstColumn="0" w:lastColumn="0" w:oddVBand="0" w:evenVBand="0" w:oddHBand="1" w:evenHBand="0" w:firstRowFirstColumn="0" w:firstRowLastColumn="0" w:lastRowFirstColumn="0" w:lastRowLastColumn="0"/>
+        </w:trPr>
+        <w:tc>
+          <w:tcPr>
+            <w:cnfStyle w:val="001000000000" w:firstRow="0" w:lastRow="0" w:firstColumn="1" w:lastColumn="0" w:oddVBand="0" w:evenVBand="0" w:oddHBand="0" w:evenHBand="0" w:firstRowFirstColumn="0" w:firstRowLastColumn="0" w:lastRowFirstColumn="0" w:lastRowLastColumn="0"/>
+            <w:tcW w:w="1696" w:type="dxa"/>
+          </w:tcPr>
+          <w:p>
+            <w:pPr>
+              <w:spacing w:before="80" w:after="80"/>
+            </w:pPr>
+            <w:hyperlink r:id="rId33" w:history="1">
+              <w:r>
+                <w:rPr>
+                  <w:rStyle w:val="Hyperlink"/>
+                  <w:b w:val="0"/>
+                  <w:bCs w:val="0"/>
+                </w:rPr>
+                <w:t>Anguish</w:t>
+              </w:r>
+            </w:hyperlink>
+            <w:r>
+              <w:t xml:space="preserve"> </w:t>
+            </w:r>
+          </w:p>
+        </w:tc>
+        <w:tc>
+          <w:tcPr>
+            <w:tcW w:w="7320" w:type="dxa"/>
+          </w:tcPr>
+          <w:p>
+            <w:pPr>
+              <w:spacing w:before="80" w:after="80"/>
+              <w:cnfStyle w:val="000000100000" w:firstRow="0" w:lastRow="0" w:firstColumn="0" w:lastColumn="0" w:oddVBand="0" w:evenVBand="0" w:oddHBand="1" w:evenHBand="0" w:firstRowFirstColumn="0" w:firstRowLastColumn="0" w:lastRowFirstColumn="0" w:lastRowLastColumn="0"/>
+            </w:pPr>
+            <w:r>
+              <w:t>Gentle and unnerving.  Perfect for scenes that require sneaking and stealth</w:t>
+            </w:r>
+          </w:p>
+        </w:tc>
+      </w:tr>
+      <w:tr>
+        <w:tc>
+          <w:tcPr>
+            <w:cnfStyle w:val="001000000000" w:firstRow="0" w:lastRow="0" w:firstColumn="1" w:lastColumn="0" w:oddVBand="0" w:evenVBand="0" w:oddHBand="0" w:evenHBand="0" w:firstRowFirstColumn="0" w:firstRowLastColumn="0" w:lastRowFirstColumn="0" w:lastRowLastColumn="0"/>
+            <w:tcW w:w="1696" w:type="dxa"/>
+          </w:tcPr>
+          <w:p>
+            <w:pPr>
+              <w:spacing w:before="80" w:after="80"/>
+            </w:pPr>
+            <w:hyperlink r:id="rId34" w:history="1">
+              <w:r>
+                <w:rPr>
+                  <w:rStyle w:val="Hyperlink"/>
+                  <w:b w:val="0"/>
+                  <w:bCs w:val="0"/>
+                </w:rPr>
+                <w:t>Bitterswe</w:t>
+              </w:r>
+              <w:r>
+                <w:rPr>
+                  <w:rStyle w:val="Hyperlink"/>
+                  <w:b w:val="0"/>
+                  <w:bCs w:val="0"/>
+                </w:rPr>
+                <w:t>e</w:t>
+              </w:r>
+              <w:r>
+                <w:rPr>
+                  <w:rStyle w:val="Hyperlink"/>
+                  <w:b w:val="0"/>
+                </w:rPr>
+                <w:t>t</w:t>
+              </w:r>
+            </w:hyperlink>
+          </w:p>
+        </w:tc>
+        <w:tc>
+          <w:tcPr>
+            <w:tcW w:w="7320" w:type="dxa"/>
+          </w:tcPr>
+          <w:p>
+            <w:pPr>
+              <w:spacing w:before="80" w:after="80"/>
+              <w:cnfStyle w:val="000000000000" w:firstRow="0" w:lastRow="0" w:firstColumn="0" w:lastColumn="0" w:oddVBand="0" w:evenVBand="0" w:oddHBand="0" w:evenHBand="0" w:firstRowFirstColumn="0" w:firstRowLastColumn="0" w:lastRowFirstColumn="0" w:lastRowLastColumn="0"/>
+            </w:pPr>
+            <w:r>
+              <w:t xml:space="preserve">Sorrowful, reflective.  A moment of solitude or solace.  Mostly solace. </w:t>
+            </w:r>
+          </w:p>
+        </w:tc>
+      </w:tr>
+      <w:tr>
+        <w:trPr>
+          <w:cnfStyle w:val="000000100000" w:firstRow="0" w:lastRow="0" w:firstColumn="0" w:lastColumn="0" w:oddVBand="0" w:evenVBand="0" w:oddHBand="1" w:evenHBand="0" w:firstRowFirstColumn="0" w:firstRowLastColumn="0" w:lastRowFirstColumn="0" w:lastRowLastColumn="0"/>
+        </w:trPr>
+        <w:tc>
+          <w:tcPr>
+            <w:cnfStyle w:val="001000000000" w:firstRow="0" w:lastRow="0" w:firstColumn="1" w:lastColumn="0" w:oddVBand="0" w:evenVBand="0" w:oddHBand="0" w:evenHBand="0" w:firstRowFirstColumn="0" w:firstRowLastColumn="0" w:lastRowFirstColumn="0" w:lastRowLastColumn="0"/>
+            <w:tcW w:w="1696" w:type="dxa"/>
+          </w:tcPr>
+          <w:p>
+            <w:pPr>
+              <w:spacing w:before="80" w:after="80"/>
+            </w:pPr>
+            <w:hyperlink r:id="rId35" w:history="1">
+              <w:r>
+                <w:rPr>
+                  <w:rStyle w:val="Hyperlink"/>
+                  <w:b w:val="0"/>
+                  <w:bCs w:val="0"/>
+                </w:rPr>
+                <w:t>Malicious</w:t>
+              </w:r>
+            </w:hyperlink>
+          </w:p>
+        </w:tc>
+        <w:tc>
+          <w:tcPr>
+            <w:tcW w:w="7320" w:type="dxa"/>
+          </w:tcPr>
+          <w:p>
+            <w:pPr>
+              <w:spacing w:before="80" w:after="80"/>
+              <w:cnfStyle w:val="000000100000" w:firstRow="0" w:lastRow="0" w:firstColumn="0" w:lastColumn="0" w:oddVBand="0" w:evenVBand="0" w:oddHBand="1" w:evenHBand="0" w:firstRowFirstColumn="0" w:firstRowLastColumn="0" w:lastRowFirstColumn="0" w:lastRowLastColumn="0"/>
+            </w:pPr>
+            <w:r>
+              <w:t>lightly subtle, but still an underlying sense of unease.  This isn’t the action scene, but this may be used the scene or two before it all really goes down.</w:t>
+            </w:r>
+          </w:p>
+        </w:tc>
+      </w:tr>
+      <w:tr>
+        <w:tc>
+          <w:tcPr>
+            <w:cnfStyle w:val="001000000000" w:firstRow="0" w:lastRow="0" w:firstColumn="1" w:lastColumn="0" w:oddVBand="0" w:evenVBand="0" w:oddHBand="0" w:evenHBand="0" w:firstRowFirstColumn="0" w:firstRowLastColumn="0" w:lastRowFirstColumn="0" w:lastRowLastColumn="0"/>
+            <w:tcW w:w="1696" w:type="dxa"/>
+          </w:tcPr>
+          <w:p>
+            <w:pPr>
+              <w:spacing w:before="80" w:after="80"/>
+            </w:pPr>
+            <w:hyperlink r:id="rId36" w:history="1">
+              <w:r>
+                <w:rPr>
+                  <w:rStyle w:val="Hyperlink"/>
+                  <w:b w:val="0"/>
+                  <w:bCs w:val="0"/>
+                </w:rPr>
+                <w:t>Morgana Rides</w:t>
+              </w:r>
+            </w:hyperlink>
+          </w:p>
+        </w:tc>
+        <w:tc>
+          <w:tcPr>
+            <w:tcW w:w="7320" w:type="dxa"/>
+          </w:tcPr>
+          <w:p>
+            <w:pPr>
+              <w:spacing w:before="80" w:after="80"/>
+              <w:cnfStyle w:val="000000000000" w:firstRow="0" w:lastRow="0" w:firstColumn="0" w:lastColumn="0" w:oddVBand="0" w:evenVBand="0" w:oddHBand="0" w:evenHBand="0" w:firstRowFirstColumn="0" w:firstRowLastColumn="0" w:lastRowFirstColumn="0" w:lastRowLastColumn="0"/>
+            </w:pPr>
+          </w:p>
+        </w:tc>
+      </w:tr>
+      <w:tr>
+        <w:trPr>
+          <w:cnfStyle w:val="000000100000" w:firstRow="0" w:lastRow="0" w:firstColumn="0" w:lastColumn="0" w:oddVBand="0" w:evenVBand="0" w:oddHBand="1" w:evenHBand="0" w:firstRowFirstColumn="0" w:firstRowLastColumn="0" w:lastRowFirstColumn="0" w:lastRowLastColumn="0"/>
+        </w:trPr>
+        <w:tc>
+          <w:tcPr>
+            <w:cnfStyle w:val="001000000000" w:firstRow="0" w:lastRow="0" w:firstColumn="1" w:lastColumn="0" w:oddVBand="0" w:evenVBand="0" w:oddHBand="0" w:evenHBand="0" w:firstRowFirstColumn="0" w:firstRowLastColumn="0" w:lastRowFirstColumn="0" w:lastRowLastColumn="0"/>
+            <w:tcW w:w="1696" w:type="dxa"/>
+          </w:tcPr>
+          <w:p>
+            <w:pPr>
+              <w:spacing w:before="80" w:after="80"/>
+            </w:pPr>
+            <w:hyperlink r:id="rId37" w:history="1">
+              <w:r>
+                <w:rPr>
+                  <w:rStyle w:val="Hyperlink"/>
+                  <w:b w:val="0"/>
+                  <w:bCs w:val="0"/>
+                </w:rPr>
+                <w:t>Darkling</w:t>
+              </w:r>
+            </w:hyperlink>
+          </w:p>
+        </w:tc>
+        <w:tc>
+          <w:tcPr>
+            <w:tcW w:w="7320" w:type="dxa"/>
+          </w:tcPr>
+          <w:p>
+            <w:pPr>
+              <w:spacing w:before="80" w:after="80"/>
+              <w:cnfStyle w:val="000000100000" w:firstRow="0" w:lastRow="0" w:firstColumn="0" w:lastColumn="0" w:oddVBand="0" w:evenVBand="0" w:oddHBand="1" w:evenHBand="0" w:firstRowFirstColumn="0" w:firstRowLastColumn="0" w:lastRowFirstColumn="0" w:lastRowLastColumn="0"/>
+            </w:pPr>
+            <w:r>
+              <w:t xml:space="preserve">Pulsing, upbeat and tension building.   </w:t>
+            </w:r>
+          </w:p>
+        </w:tc>
+      </w:tr>
+    </w:tbl>
+    <w:p/>
+    <w:p>
+      <w:pPr>
+        <w:rPr>
+          <w:b/>
+        </w:rPr>
+      </w:pPr>
+      <w:r>
+        <w:rPr>
+          <w:b/>
+        </w:rPr>
+        <w:t>Inspiration</w:t>
+      </w:r>
+      <w:r>
+        <w:rPr>
+          <w:b/>
+        </w:rPr>
+        <w:t>al tracks</w:t>
+      </w:r>
+      <w:r>
+        <w:rPr>
+          <w:b/>
+        </w:rPr>
+        <w:t xml:space="preserve"> (copyright protected)</w:t>
+      </w:r>
+    </w:p>
+    <w:p>
+      <w:r>
+        <w:t xml:space="preserve">Assassins Creed 3 </w:t>
+      </w:r>
+      <w:r>
+        <w:t xml:space="preserve">OST </w:t>
+      </w:r>
+      <w:r>
+        <w:t xml:space="preserve">/ Lorne Balfe – The </w:t>
+      </w:r>
+      <w:r>
+        <w:t>A</w:t>
+      </w:r>
+      <w:r>
+        <w:t>quila (</w:t>
+      </w:r>
+      <w:hyperlink r:id="rId38" w:history="1">
+        <w:r>
+          <w:rPr>
+            <w:rStyle w:val="Hyperlink"/>
+          </w:rPr>
+          <w:t>http</w:t>
+        </w:r>
+        <w:bookmarkStart w:id="60" w:name="_GoBack"/>
+        <w:bookmarkEnd w:id="60"/>
+        <w:r>
+          <w:rPr>
+            <w:rStyle w:val="Hyperlink"/>
+          </w:rPr>
+          <w:t>s</w:t>
+        </w:r>
+        <w:r>
+          <w:rPr>
+            <w:rStyle w:val="Hyperlink"/>
+          </w:rPr>
+          <w:t>://youtu.be/N2JIByYimZI</w:t>
+        </w:r>
+      </w:hyperlink>
+      <w:r>
+        <w:t>)</w:t>
+      </w:r>
+    </w:p>
+    <w:p>
+      <w:r>
+        <w:t xml:space="preserve">The main theme of this track swells like the waves, and evokes feelings of trepidation, conflict, and determination.  </w:t>
+      </w:r>
+    </w:p>
+    <w:p/>
     <w:sectPr>
-      <w:footerReference w:type="default" r:id="rId20"/>
       <w:pgSz w:w="11906" w:h="16838"/>
       <w:pgMar w:top="1440" w:right="1440" w:bottom="1440" w:left="1440" w:header="708" w:footer="708" w:gutter="0"/>
       <w:cols w:space="708"/>
@@ -17926,6 +18530,7 @@
   <w:style w:type="paragraph" w:default="1" w:styleId="Normal">
     <w:name w:val="Normal"/>
     <w:qFormat/>
+    <w:rsid w:val="002E1887"/>
   </w:style>
   <w:style w:type="paragraph" w:styleId="Heading1">
     <w:name w:val="heading 1"/>
@@ -17977,7 +18582,6 @@
     <w:next w:val="Normal"/>
     <w:link w:val="Heading3Char"/>
     <w:uiPriority w:val="9"/>
-    <w:semiHidden/>
     <w:unhideWhenUsed/>
     <w:qFormat/>
     <w:rsid w:val="002463A8"/>
@@ -18177,7 +18781,6 @@
     <w:basedOn w:val="DefaultParagraphFont"/>
     <w:link w:val="Heading3"/>
     <w:uiPriority w:val="9"/>
-    <w:semiHidden/>
     <w:rsid w:val="002463A8"/>
     <w:rPr>
       <w:rFonts w:asciiTheme="majorHAnsi" w:eastAsiaTheme="majorEastAsia" w:hAnsiTheme="majorHAnsi" w:cstheme="majorBidi"/>
@@ -18741,6 +19344,200 @@
       </w:tcPr>
     </w:tblStylePr>
   </w:style>
+  <w:style w:type="table" w:styleId="GridTable5Dark-Accent5">
+    <w:name w:val="Grid Table 5 Dark Accent 5"/>
+    <w:basedOn w:val="TableNormal"/>
+    <w:uiPriority w:val="50"/>
+    <w:rsid w:val="00605C4B"/>
+    <w:pPr>
+      <w:spacing w:after="0" w:line="240" w:lineRule="auto"/>
+    </w:pPr>
+    <w:tblPr>
+      <w:tblStyleRowBandSize w:val="1"/>
+      <w:tblStyleColBandSize w:val="1"/>
+      <w:tblBorders>
+        <w:top w:val="single" w:sz="4" w:space="0" w:color="FFFFFF" w:themeColor="background1"/>
+        <w:left w:val="single" w:sz="4" w:space="0" w:color="FFFFFF" w:themeColor="background1"/>
+        <w:bottom w:val="single" w:sz="4" w:space="0" w:color="FFFFFF" w:themeColor="background1"/>
+        <w:right w:val="single" w:sz="4" w:space="0" w:color="FFFFFF" w:themeColor="background1"/>
+        <w:insideH w:val="single" w:sz="4" w:space="0" w:color="FFFFFF" w:themeColor="background1"/>
+        <w:insideV w:val="single" w:sz="4" w:space="0" w:color="FFFFFF" w:themeColor="background1"/>
+      </w:tblBorders>
+    </w:tblPr>
+    <w:tcPr>
+      <w:shd w:val="clear" w:color="auto" w:fill="DEEAF6" w:themeFill="accent5" w:themeFillTint="33"/>
+    </w:tcPr>
+    <w:tblStylePr w:type="firstRow">
+      <w:rPr>
+        <w:b/>
+        <w:bCs/>
+        <w:color w:val="FFFFFF" w:themeColor="background1"/>
+      </w:rPr>
+      <w:tblPr/>
+      <w:tcPr>
+        <w:tcBorders>
+          <w:top w:val="single" w:sz="4" w:space="0" w:color="FFFFFF" w:themeColor="background1"/>
+          <w:left w:val="single" w:sz="4" w:space="0" w:color="FFFFFF" w:themeColor="background1"/>
+          <w:right w:val="single" w:sz="4" w:space="0" w:color="FFFFFF" w:themeColor="background1"/>
+          <w:insideH w:val="nil"/>
+          <w:insideV w:val="nil"/>
+        </w:tcBorders>
+        <w:shd w:val="clear" w:color="auto" w:fill="5B9BD5" w:themeFill="accent5"/>
+      </w:tcPr>
+    </w:tblStylePr>
+    <w:tblStylePr w:type="lastRow">
+      <w:rPr>
+        <w:b/>
+        <w:bCs/>
+        <w:color w:val="FFFFFF" w:themeColor="background1"/>
+      </w:rPr>
+      <w:tblPr/>
+      <w:tcPr>
+        <w:tcBorders>
+          <w:left w:val="single" w:sz="4" w:space="0" w:color="FFFFFF" w:themeColor="background1"/>
+          <w:bottom w:val="single" w:sz="4" w:space="0" w:color="FFFFFF" w:themeColor="background1"/>
+          <w:right w:val="single" w:sz="4" w:space="0" w:color="FFFFFF" w:themeColor="background1"/>
+          <w:insideH w:val="nil"/>
+          <w:insideV w:val="nil"/>
+        </w:tcBorders>
+        <w:shd w:val="clear" w:color="auto" w:fill="5B9BD5" w:themeFill="accent5"/>
+      </w:tcPr>
+    </w:tblStylePr>
+    <w:tblStylePr w:type="firstCol">
+      <w:rPr>
+        <w:b/>
+        <w:bCs/>
+        <w:color w:val="FFFFFF" w:themeColor="background1"/>
+      </w:rPr>
+      <w:tblPr/>
+      <w:tcPr>
+        <w:tcBorders>
+          <w:top w:val="single" w:sz="4" w:space="0" w:color="FFFFFF" w:themeColor="background1"/>
+          <w:left w:val="single" w:sz="4" w:space="0" w:color="FFFFFF" w:themeColor="background1"/>
+          <w:bottom w:val="single" w:sz="4" w:space="0" w:color="FFFFFF" w:themeColor="background1"/>
+          <w:insideV w:val="nil"/>
+        </w:tcBorders>
+        <w:shd w:val="clear" w:color="auto" w:fill="5B9BD5" w:themeFill="accent5"/>
+      </w:tcPr>
+    </w:tblStylePr>
+    <w:tblStylePr w:type="lastCol">
+      <w:rPr>
+        <w:b/>
+        <w:bCs/>
+        <w:color w:val="FFFFFF" w:themeColor="background1"/>
+      </w:rPr>
+      <w:tblPr/>
+      <w:tcPr>
+        <w:tcBorders>
+          <w:top w:val="single" w:sz="4" w:space="0" w:color="FFFFFF" w:themeColor="background1"/>
+          <w:bottom w:val="single" w:sz="4" w:space="0" w:color="FFFFFF" w:themeColor="background1"/>
+          <w:right w:val="single" w:sz="4" w:space="0" w:color="FFFFFF" w:themeColor="background1"/>
+          <w:insideV w:val="nil"/>
+        </w:tcBorders>
+        <w:shd w:val="clear" w:color="auto" w:fill="5B9BD5" w:themeFill="accent5"/>
+      </w:tcPr>
+    </w:tblStylePr>
+    <w:tblStylePr w:type="band1Vert">
+      <w:tblPr/>
+      <w:tcPr>
+        <w:shd w:val="clear" w:color="auto" w:fill="BDD6EE" w:themeFill="accent5" w:themeFillTint="66"/>
+      </w:tcPr>
+    </w:tblStylePr>
+    <w:tblStylePr w:type="band1Horz">
+      <w:tblPr/>
+      <w:tcPr>
+        <w:shd w:val="clear" w:color="auto" w:fill="BDD6EE" w:themeFill="accent5" w:themeFillTint="66"/>
+      </w:tcPr>
+    </w:tblStylePr>
+  </w:style>
+  <w:style w:type="table" w:styleId="GridTable4-Accent5">
+    <w:name w:val="Grid Table 4 Accent 5"/>
+    <w:basedOn w:val="TableNormal"/>
+    <w:uiPriority w:val="49"/>
+    <w:rsid w:val="002E1887"/>
+    <w:pPr>
+      <w:spacing w:after="0" w:line="240" w:lineRule="auto"/>
+    </w:pPr>
+    <w:tblPr>
+      <w:tblStyleRowBandSize w:val="1"/>
+      <w:tblStyleColBandSize w:val="1"/>
+      <w:tblBorders>
+        <w:top w:val="single" w:sz="4" w:space="0" w:color="9CC2E5" w:themeColor="accent5" w:themeTint="99"/>
+        <w:left w:val="single" w:sz="4" w:space="0" w:color="9CC2E5" w:themeColor="accent5" w:themeTint="99"/>
+        <w:bottom w:val="single" w:sz="4" w:space="0" w:color="9CC2E5" w:themeColor="accent5" w:themeTint="99"/>
+        <w:right w:val="single" w:sz="4" w:space="0" w:color="9CC2E5" w:themeColor="accent5" w:themeTint="99"/>
+        <w:insideH w:val="single" w:sz="4" w:space="0" w:color="9CC2E5" w:themeColor="accent5" w:themeTint="99"/>
+        <w:insideV w:val="single" w:sz="4" w:space="0" w:color="9CC2E5" w:themeColor="accent5" w:themeTint="99"/>
+      </w:tblBorders>
+    </w:tblPr>
+    <w:tblStylePr w:type="firstRow">
+      <w:rPr>
+        <w:b/>
+        <w:bCs/>
+        <w:color w:val="FFFFFF" w:themeColor="background1"/>
+      </w:rPr>
+      <w:tblPr/>
+      <w:tcPr>
+        <w:tcBorders>
+          <w:top w:val="single" w:sz="4" w:space="0" w:color="5B9BD5" w:themeColor="accent5"/>
+          <w:left w:val="single" w:sz="4" w:space="0" w:color="5B9BD5" w:themeColor="accent5"/>
+          <w:bottom w:val="single" w:sz="4" w:space="0" w:color="5B9BD5" w:themeColor="accent5"/>
+          <w:right w:val="single" w:sz="4" w:space="0" w:color="5B9BD5" w:themeColor="accent5"/>
+          <w:insideH w:val="nil"/>
+          <w:insideV w:val="nil"/>
+        </w:tcBorders>
+        <w:shd w:val="clear" w:color="auto" w:fill="5B9BD5" w:themeFill="accent5"/>
+      </w:tcPr>
+    </w:tblStylePr>
+    <w:tblStylePr w:type="lastRow">
+      <w:rPr>
+        <w:b/>
+        <w:bCs/>
+      </w:rPr>
+      <w:tblPr/>
+      <w:tcPr>
+        <w:tcBorders>
+          <w:top w:val="double" w:sz="4" w:space="0" w:color="5B9BD5" w:themeColor="accent5"/>
+        </w:tcBorders>
+      </w:tcPr>
+    </w:tblStylePr>
+    <w:tblStylePr w:type="firstCol">
+      <w:rPr>
+        <w:b/>
+        <w:bCs/>
+      </w:rPr>
+    </w:tblStylePr>
+    <w:tblStylePr w:type="lastCol">
+      <w:rPr>
+        <w:b/>
+        <w:bCs/>
+      </w:rPr>
+    </w:tblStylePr>
+    <w:tblStylePr w:type="band1Vert">
+      <w:tblPr/>
+      <w:tcPr>
+        <w:shd w:val="clear" w:color="auto" w:fill="DEEAF6" w:themeFill="accent5" w:themeFillTint="33"/>
+      </w:tcPr>
+    </w:tblStylePr>
+    <w:tblStylePr w:type="band1Horz">
+      <w:tblPr/>
+      <w:tcPr>
+        <w:shd w:val="clear" w:color="auto" w:fill="DEEAF6" w:themeFill="accent5" w:themeFillTint="33"/>
+      </w:tcPr>
+    </w:tblStylePr>
+  </w:style>
+  <w:style w:type="character" w:styleId="FollowedHyperlink">
+    <w:name w:val="FollowedHyperlink"/>
+    <w:basedOn w:val="DefaultParagraphFont"/>
+    <w:uiPriority w:val="99"/>
+    <w:semiHidden/>
+    <w:unhideWhenUsed/>
+    <w:rsid w:val="008D4245"/>
+    <w:rPr>
+      <w:color w:val="954F72" w:themeColor="followedHyperlink"/>
+      <w:u w:val="single"/>
+    </w:rPr>
+  </w:style>
 </w:styles>
 </file>
 
@@ -18815,7 +19612,7 @@
     <w:charset w:val="00"/>
     <w:family w:val="swiss"/>
     <w:pitch w:val="variable"/>
-    <w:sig w:usb0="E0002EFF" w:usb1="C000247B" w:usb2="00000009" w:usb3="00000000" w:csb0="000001FF" w:csb1="00000000"/>
+    <w:sig w:usb0="E0002AFF" w:usb1="4000ACFF" w:usb2="00000001" w:usb3="00000000" w:csb0="000001FF" w:csb1="00000000"/>
   </w:font>
   <w:font w:name="Courier New">
     <w:panose1 w:val="02070309020205020404"/>
@@ -18829,7 +19626,7 @@
     <w:charset w:val="00"/>
     <w:family w:val="roman"/>
     <w:pitch w:val="variable"/>
-    <w:sig w:usb0="E0002EFF" w:usb1="C000785B" w:usb2="00000009" w:usb3="00000000" w:csb0="000001FF" w:csb1="00000000"/>
+    <w:sig w:usb0="E0002AFF" w:usb1="C0007843" w:usb2="00000009" w:usb3="00000000" w:csb0="000001FF" w:csb1="00000000"/>
   </w:font>
   <w:font w:name="Wingdings">
     <w:panose1 w:val="05000000000000000000"/>
@@ -18850,7 +19647,7 @@
     <w:charset w:val="00"/>
     <w:family w:val="swiss"/>
     <w:pitch w:val="variable"/>
-    <w:sig w:usb0="E0002AFF" w:usb1="C000247B" w:usb2="00000009" w:usb3="00000000" w:csb0="000001FF" w:csb1="00000000"/>
+    <w:sig w:usb0="A0002AEF" w:usb1="4000207B" w:usb2="00000000" w:usb3="00000000" w:csb0="000001FF" w:csb1="00000000"/>
   </w:font>
   <w:font w:name="ArialMT">
     <w:altName w:val="Arial"/>
@@ -18888,7 +19685,7 @@
     <w:charset w:val="00"/>
     <w:family w:val="swiss"/>
     <w:pitch w:val="variable"/>
-    <w:sig w:usb0="E0002EFF" w:usb1="C000785B" w:usb2="00000009" w:usb3="00000000" w:csb0="000001FF" w:csb1="00000000"/>
+    <w:sig w:usb0="E0002AFF" w:usb1="C0007843" w:usb2="00000009" w:usb3="00000000" w:csb0="000001FF" w:csb1="00000000"/>
   </w:font>
 </w:fonts>
 </file>
@@ -18911,6 +19708,7 @@
   <w:rsids>
     <w:rsidRoot w:val="00005771"/>
     <w:rsid w:val="00005771"/>
+    <w:rsid w:val="00361E8E"/>
     <w:rsid w:val="003A7BFF"/>
     <w:rsid w:val="009501B5"/>
     <w:rsid w:val="00A7001C"/>
@@ -19710,7 +20508,7 @@
 </file>
 
 <file path=customXml/itemProps1.xml><?xml version="1.0" encoding="utf-8"?>
-<ds:datastoreItem xmlns:ds="http://schemas.openxmlformats.org/officeDocument/2006/customXml" ds:itemID="{C8B23249-7735-4B8A-9037-BF50CE4059DA}">
+<ds:datastoreItem xmlns:ds="http://schemas.openxmlformats.org/officeDocument/2006/customXml" ds:itemID="{EBE55665-E55E-433A-ABAC-472363C89AED}">
   <ds:schemaRefs>
     <ds:schemaRef ds:uri="http://schemas.openxmlformats.org/officeDocument/2006/bibliography"/>
   </ds:schemaRefs>

</xml_diff>

<commit_message>
minor corrections, new pdf
</commit_message>
<xml_diff>
--- a/project_description.docx
+++ b/project_description.docx
@@ -662,8 +662,6 @@
       <w:r>
         <w:br w:type="page"/>
       </w:r>
-      <w:bookmarkStart w:id="0" w:name="_GoBack"/>
-      <w:bookmarkEnd w:id="0"/>
     </w:p>
     <w:p>
       <w:pPr>
@@ -741,6 +739,8 @@
       </w:r>
     </w:p>
     <w:p/>
+    <w:bookmarkStart w:id="0" w:name="_GoBack"/>
+    <w:bookmarkEnd w:id="0"/>
     <w:p>
       <w:pPr>
         <w:pStyle w:val="TOC1"/>
@@ -763,7 +763,7 @@
       <w:r>
         <w:fldChar w:fldCharType="separate"/>
       </w:r>
-      <w:hyperlink w:anchor="_Toc9105108" w:history="1">
+      <w:hyperlink w:anchor="_Toc9187719" w:history="1">
         <w:r>
           <w:rPr>
             <w:rStyle w:val="Hyperlink"/>
@@ -790,7 +790,7 @@
             <w:noProof/>
             <w:webHidden/>
           </w:rPr>
-          <w:instrText xml:space="preserve"> PAGEREF _Toc9105108 \h </w:instrText>
+          <w:instrText xml:space="preserve"> PAGEREF _Toc9187719 \h </w:instrText>
         </w:r>
         <w:r>
           <w:rPr>
@@ -834,7 +834,7 @@
           <w:lang w:val="en-AU" w:eastAsia="en-AU"/>
         </w:rPr>
       </w:pPr>
-      <w:hyperlink w:anchor="_Toc9105109" w:history="1">
+      <w:hyperlink w:anchor="_Toc9187720" w:history="1">
         <w:r>
           <w:rPr>
             <w:rStyle w:val="Hyperlink"/>
@@ -861,7 +861,7 @@
             <w:noProof/>
             <w:webHidden/>
           </w:rPr>
-          <w:instrText xml:space="preserve"> PAGEREF _Toc9105109 \h </w:instrText>
+          <w:instrText xml:space="preserve"> PAGEREF _Toc9187720 \h </w:instrText>
         </w:r>
         <w:r>
           <w:rPr>
@@ -905,7 +905,7 @@
           <w:lang w:val="en-AU" w:eastAsia="en-AU"/>
         </w:rPr>
       </w:pPr>
-      <w:hyperlink w:anchor="_Toc9105110" w:history="1">
+      <w:hyperlink w:anchor="_Toc9187721" w:history="1">
         <w:r>
           <w:rPr>
             <w:rStyle w:val="Hyperlink"/>
@@ -932,7 +932,7 @@
             <w:noProof/>
             <w:webHidden/>
           </w:rPr>
-          <w:instrText xml:space="preserve"> PAGEREF _Toc9105110 \h </w:instrText>
+          <w:instrText xml:space="preserve"> PAGEREF _Toc9187721 \h </w:instrText>
         </w:r>
         <w:r>
           <w:rPr>
@@ -976,7 +976,7 @@
           <w:lang w:val="en-AU" w:eastAsia="en-AU"/>
         </w:rPr>
       </w:pPr>
-      <w:hyperlink w:anchor="_Toc9105111" w:history="1">
+      <w:hyperlink w:anchor="_Toc9187722" w:history="1">
         <w:r>
           <w:rPr>
             <w:rStyle w:val="Hyperlink"/>
@@ -1003,7 +1003,7 @@
             <w:noProof/>
             <w:webHidden/>
           </w:rPr>
-          <w:instrText xml:space="preserve"> PAGEREF _Toc9105111 \h </w:instrText>
+          <w:instrText xml:space="preserve"> PAGEREF _Toc9187722 \h </w:instrText>
         </w:r>
         <w:r>
           <w:rPr>
@@ -1047,7 +1047,7 @@
           <w:lang w:val="en-AU" w:eastAsia="en-AU"/>
         </w:rPr>
       </w:pPr>
-      <w:hyperlink w:anchor="_Toc9105112" w:history="1">
+      <w:hyperlink w:anchor="_Toc9187723" w:history="1">
         <w:r>
           <w:rPr>
             <w:rStyle w:val="Hyperlink"/>
@@ -1074,7 +1074,7 @@
             <w:noProof/>
             <w:webHidden/>
           </w:rPr>
-          <w:instrText xml:space="preserve"> PAGEREF _Toc9105112 \h </w:instrText>
+          <w:instrText xml:space="preserve"> PAGEREF _Toc9187723 \h </w:instrText>
         </w:r>
         <w:r>
           <w:rPr>
@@ -1118,7 +1118,7 @@
           <w:lang w:val="en-AU" w:eastAsia="en-AU"/>
         </w:rPr>
       </w:pPr>
-      <w:hyperlink w:anchor="_Toc9105113" w:history="1">
+      <w:hyperlink w:anchor="_Toc9187724" w:history="1">
         <w:r>
           <w:rPr>
             <w:rStyle w:val="Hyperlink"/>
@@ -1145,7 +1145,7 @@
             <w:noProof/>
             <w:webHidden/>
           </w:rPr>
-          <w:instrText xml:space="preserve"> PAGEREF _Toc9105113 \h </w:instrText>
+          <w:instrText xml:space="preserve"> PAGEREF _Toc9187724 \h </w:instrText>
         </w:r>
         <w:r>
           <w:rPr>
@@ -1189,7 +1189,7 @@
           <w:lang w:val="en-AU" w:eastAsia="en-AU"/>
         </w:rPr>
       </w:pPr>
-      <w:hyperlink w:anchor="_Toc9105114" w:history="1">
+      <w:hyperlink w:anchor="_Toc9187725" w:history="1">
         <w:r>
           <w:rPr>
             <w:rStyle w:val="Hyperlink"/>
@@ -1216,7 +1216,7 @@
             <w:noProof/>
             <w:webHidden/>
           </w:rPr>
-          <w:instrText xml:space="preserve"> PAGEREF _Toc9105114 \h </w:instrText>
+          <w:instrText xml:space="preserve"> PAGEREF _Toc9187725 \h </w:instrText>
         </w:r>
         <w:r>
           <w:rPr>
@@ -1260,7 +1260,7 @@
           <w:lang w:val="en-AU" w:eastAsia="en-AU"/>
         </w:rPr>
       </w:pPr>
-      <w:hyperlink w:anchor="_Toc9105115" w:history="1">
+      <w:hyperlink w:anchor="_Toc9187726" w:history="1">
         <w:r>
           <w:rPr>
             <w:rStyle w:val="Hyperlink"/>
@@ -1287,7 +1287,7 @@
             <w:noProof/>
             <w:webHidden/>
           </w:rPr>
-          <w:instrText xml:space="preserve"> PAGEREF _Toc9105115 \h </w:instrText>
+          <w:instrText xml:space="preserve"> PAGEREF _Toc9187726 \h </w:instrText>
         </w:r>
         <w:r>
           <w:rPr>
@@ -1331,7 +1331,7 @@
           <w:lang w:val="en-AU" w:eastAsia="en-AU"/>
         </w:rPr>
       </w:pPr>
-      <w:hyperlink w:anchor="_Toc9105116" w:history="1">
+      <w:hyperlink w:anchor="_Toc9187727" w:history="1">
         <w:r>
           <w:rPr>
             <w:rStyle w:val="Hyperlink"/>
@@ -1358,7 +1358,7 @@
             <w:noProof/>
             <w:webHidden/>
           </w:rPr>
-          <w:instrText xml:space="preserve"> PAGEREF _Toc9105116 \h </w:instrText>
+          <w:instrText xml:space="preserve"> PAGEREF _Toc9187727 \h </w:instrText>
         </w:r>
         <w:r>
           <w:rPr>
@@ -1402,7 +1402,7 @@
           <w:lang w:val="en-AU" w:eastAsia="en-AU"/>
         </w:rPr>
       </w:pPr>
-      <w:hyperlink w:anchor="_Toc9105117" w:history="1">
+      <w:hyperlink w:anchor="_Toc9187728" w:history="1">
         <w:r>
           <w:rPr>
             <w:rStyle w:val="Hyperlink"/>
@@ -1429,7 +1429,7 @@
             <w:noProof/>
             <w:webHidden/>
           </w:rPr>
-          <w:instrText xml:space="preserve"> PAGEREF _Toc9105117 \h </w:instrText>
+          <w:instrText xml:space="preserve"> PAGEREF _Toc9187728 \h </w:instrText>
         </w:r>
         <w:r>
           <w:rPr>
@@ -1473,7 +1473,7 @@
           <w:lang w:val="en-AU" w:eastAsia="en-AU"/>
         </w:rPr>
       </w:pPr>
-      <w:hyperlink w:anchor="_Toc9105118" w:history="1">
+      <w:hyperlink w:anchor="_Toc9187729" w:history="1">
         <w:r>
           <w:rPr>
             <w:rStyle w:val="Hyperlink"/>
@@ -1500,7 +1500,7 @@
             <w:noProof/>
             <w:webHidden/>
           </w:rPr>
-          <w:instrText xml:space="preserve"> PAGEREF _Toc9105118 \h </w:instrText>
+          <w:instrText xml:space="preserve"> PAGEREF _Toc9187729 \h </w:instrText>
         </w:r>
         <w:r>
           <w:rPr>
@@ -1544,7 +1544,7 @@
           <w:lang w:val="en-AU" w:eastAsia="en-AU"/>
         </w:rPr>
       </w:pPr>
-      <w:hyperlink w:anchor="_Toc9105119" w:history="1">
+      <w:hyperlink w:anchor="_Toc9187730" w:history="1">
         <w:r>
           <w:rPr>
             <w:rStyle w:val="Hyperlink"/>
@@ -1571,7 +1571,7 @@
             <w:noProof/>
             <w:webHidden/>
           </w:rPr>
-          <w:instrText xml:space="preserve"> PAGEREF _Toc9105119 \h </w:instrText>
+          <w:instrText xml:space="preserve"> PAGEREF _Toc9187730 \h </w:instrText>
         </w:r>
         <w:r>
           <w:rPr>
@@ -1615,7 +1615,7 @@
           <w:lang w:val="en-AU" w:eastAsia="en-AU"/>
         </w:rPr>
       </w:pPr>
-      <w:hyperlink w:anchor="_Toc9105120" w:history="1">
+      <w:hyperlink w:anchor="_Toc9187731" w:history="1">
         <w:r>
           <w:rPr>
             <w:rStyle w:val="Hyperlink"/>
@@ -1642,7 +1642,7 @@
             <w:noProof/>
             <w:webHidden/>
           </w:rPr>
-          <w:instrText xml:space="preserve"> PAGEREF _Toc9105120 \h </w:instrText>
+          <w:instrText xml:space="preserve"> PAGEREF _Toc9187731 \h </w:instrText>
         </w:r>
         <w:r>
           <w:rPr>
@@ -1686,7 +1686,7 @@
           <w:lang w:val="en-AU" w:eastAsia="en-AU"/>
         </w:rPr>
       </w:pPr>
-      <w:hyperlink w:anchor="_Toc9105121" w:history="1">
+      <w:hyperlink w:anchor="_Toc9187732" w:history="1">
         <w:r>
           <w:rPr>
             <w:rStyle w:val="Hyperlink"/>
@@ -1713,7 +1713,7 @@
             <w:noProof/>
             <w:webHidden/>
           </w:rPr>
-          <w:instrText xml:space="preserve"> PAGEREF _Toc9105121 \h </w:instrText>
+          <w:instrText xml:space="preserve"> PAGEREF _Toc9187732 \h </w:instrText>
         </w:r>
         <w:r>
           <w:rPr>
@@ -1757,7 +1757,7 @@
           <w:lang w:val="en-AU" w:eastAsia="en-AU"/>
         </w:rPr>
       </w:pPr>
-      <w:hyperlink w:anchor="_Toc9105122" w:history="1">
+      <w:hyperlink w:anchor="_Toc9187733" w:history="1">
         <w:r>
           <w:rPr>
             <w:rStyle w:val="Hyperlink"/>
@@ -1784,7 +1784,7 @@
             <w:noProof/>
             <w:webHidden/>
           </w:rPr>
-          <w:instrText xml:space="preserve"> PAGEREF _Toc9105122 \h </w:instrText>
+          <w:instrText xml:space="preserve"> PAGEREF _Toc9187733 \h </w:instrText>
         </w:r>
         <w:r>
           <w:rPr>
@@ -1828,7 +1828,7 @@
           <w:lang w:val="en-AU" w:eastAsia="en-AU"/>
         </w:rPr>
       </w:pPr>
-      <w:hyperlink w:anchor="_Toc9105123" w:history="1">
+      <w:hyperlink w:anchor="_Toc9187734" w:history="1">
         <w:r>
           <w:rPr>
             <w:rStyle w:val="Hyperlink"/>
@@ -1855,7 +1855,7 @@
             <w:noProof/>
             <w:webHidden/>
           </w:rPr>
-          <w:instrText xml:space="preserve"> PAGEREF _Toc9105123 \h </w:instrText>
+          <w:instrText xml:space="preserve"> PAGEREF _Toc9187734 \h </w:instrText>
         </w:r>
         <w:r>
           <w:rPr>
@@ -1899,7 +1899,7 @@
           <w:lang w:val="en-AU" w:eastAsia="en-AU"/>
         </w:rPr>
       </w:pPr>
-      <w:hyperlink w:anchor="_Toc9105124" w:history="1">
+      <w:hyperlink w:anchor="_Toc9187735" w:history="1">
         <w:r>
           <w:rPr>
             <w:rStyle w:val="Hyperlink"/>
@@ -1927,7 +1927,7 @@
             <w:noProof/>
             <w:webHidden/>
           </w:rPr>
-          <w:instrText xml:space="preserve"> PAGEREF _Toc9105124 \h </w:instrText>
+          <w:instrText xml:space="preserve"> PAGEREF _Toc9187735 \h </w:instrText>
         </w:r>
         <w:r>
           <w:rPr>
@@ -1971,7 +1971,7 @@
           <w:lang w:val="en-AU" w:eastAsia="en-AU"/>
         </w:rPr>
       </w:pPr>
-      <w:hyperlink w:anchor="_Toc9105125" w:history="1">
+      <w:hyperlink w:anchor="_Toc9187736" w:history="1">
         <w:r>
           <w:rPr>
             <w:rStyle w:val="Hyperlink"/>
@@ -1999,7 +1999,7 @@
             <w:noProof/>
             <w:webHidden/>
           </w:rPr>
-          <w:instrText xml:space="preserve"> PAGEREF _Toc9105125 \h </w:instrText>
+          <w:instrText xml:space="preserve"> PAGEREF _Toc9187736 \h </w:instrText>
         </w:r>
         <w:r>
           <w:rPr>
@@ -2043,7 +2043,7 @@
           <w:lang w:val="en-AU" w:eastAsia="en-AU"/>
         </w:rPr>
       </w:pPr>
-      <w:hyperlink w:anchor="_Toc9105126" w:history="1">
+      <w:hyperlink w:anchor="_Toc9187737" w:history="1">
         <w:r>
           <w:rPr>
             <w:rStyle w:val="Hyperlink"/>
@@ -2071,7 +2071,7 @@
             <w:noProof/>
             <w:webHidden/>
           </w:rPr>
-          <w:instrText xml:space="preserve"> PAGEREF _Toc9105126 \h </w:instrText>
+          <w:instrText xml:space="preserve"> PAGEREF _Toc9187737 \h </w:instrText>
         </w:r>
         <w:r>
           <w:rPr>
@@ -2115,7 +2115,7 @@
           <w:lang w:val="en-AU" w:eastAsia="en-AU"/>
         </w:rPr>
       </w:pPr>
-      <w:hyperlink w:anchor="_Toc9105127" w:history="1">
+      <w:hyperlink w:anchor="_Toc9187738" w:history="1">
         <w:r>
           <w:rPr>
             <w:rStyle w:val="Hyperlink"/>
@@ -2143,7 +2143,7 @@
             <w:noProof/>
             <w:webHidden/>
           </w:rPr>
-          <w:instrText xml:space="preserve"> PAGEREF _Toc9105127 \h </w:instrText>
+          <w:instrText xml:space="preserve"> PAGEREF _Toc9187738 \h </w:instrText>
         </w:r>
         <w:r>
           <w:rPr>
@@ -2187,7 +2187,7 @@
           <w:lang w:val="en-AU" w:eastAsia="en-AU"/>
         </w:rPr>
       </w:pPr>
-      <w:hyperlink w:anchor="_Toc9105128" w:history="1">
+      <w:hyperlink w:anchor="_Toc9187739" w:history="1">
         <w:r>
           <w:rPr>
             <w:rStyle w:val="Hyperlink"/>
@@ -2214,7 +2214,7 @@
             <w:noProof/>
             <w:webHidden/>
           </w:rPr>
-          <w:instrText xml:space="preserve"> PAGEREF _Toc9105128 \h </w:instrText>
+          <w:instrText xml:space="preserve"> PAGEREF _Toc9187739 \h </w:instrText>
         </w:r>
         <w:r>
           <w:rPr>
@@ -2258,7 +2258,7 @@
           <w:lang w:val="en-AU" w:eastAsia="en-AU"/>
         </w:rPr>
       </w:pPr>
-      <w:hyperlink w:anchor="_Toc9105129" w:history="1">
+      <w:hyperlink w:anchor="_Toc9187740" w:history="1">
         <w:r>
           <w:rPr>
             <w:rStyle w:val="Hyperlink"/>
@@ -2285,7 +2285,7 @@
             <w:noProof/>
             <w:webHidden/>
           </w:rPr>
-          <w:instrText xml:space="preserve"> PAGEREF _Toc9105129 \h </w:instrText>
+          <w:instrText xml:space="preserve"> PAGEREF _Toc9187740 \h </w:instrText>
         </w:r>
         <w:r>
           <w:rPr>
@@ -2329,7 +2329,7 @@
           <w:lang w:val="en-AU" w:eastAsia="en-AU"/>
         </w:rPr>
       </w:pPr>
-      <w:hyperlink w:anchor="_Toc9105130" w:history="1">
+      <w:hyperlink w:anchor="_Toc9187741" w:history="1">
         <w:r>
           <w:rPr>
             <w:rStyle w:val="Hyperlink"/>
@@ -2356,7 +2356,7 @@
             <w:noProof/>
             <w:webHidden/>
           </w:rPr>
-          <w:instrText xml:space="preserve"> PAGEREF _Toc9105130 \h </w:instrText>
+          <w:instrText xml:space="preserve"> PAGEREF _Toc9187741 \h </w:instrText>
         </w:r>
         <w:r>
           <w:rPr>
@@ -2400,7 +2400,7 @@
           <w:lang w:val="en-AU" w:eastAsia="en-AU"/>
         </w:rPr>
       </w:pPr>
-      <w:hyperlink w:anchor="_Toc9105131" w:history="1">
+      <w:hyperlink w:anchor="_Toc9187742" w:history="1">
         <w:r>
           <w:rPr>
             <w:rStyle w:val="Hyperlink"/>
@@ -2427,7 +2427,7 @@
             <w:noProof/>
             <w:webHidden/>
           </w:rPr>
-          <w:instrText xml:space="preserve"> PAGEREF _Toc9105131 \h </w:instrText>
+          <w:instrText xml:space="preserve"> PAGEREF _Toc9187742 \h </w:instrText>
         </w:r>
         <w:r>
           <w:rPr>
@@ -2471,7 +2471,7 @@
           <w:lang w:val="en-AU" w:eastAsia="en-AU"/>
         </w:rPr>
       </w:pPr>
-      <w:hyperlink w:anchor="_Toc9105132" w:history="1">
+      <w:hyperlink w:anchor="_Toc9187743" w:history="1">
         <w:r>
           <w:rPr>
             <w:rStyle w:val="Hyperlink"/>
@@ -2498,7 +2498,7 @@
             <w:noProof/>
             <w:webHidden/>
           </w:rPr>
-          <w:instrText xml:space="preserve"> PAGEREF _Toc9105132 \h </w:instrText>
+          <w:instrText xml:space="preserve"> PAGEREF _Toc9187743 \h </w:instrText>
         </w:r>
         <w:r>
           <w:rPr>
@@ -2542,7 +2542,7 @@
           <w:lang w:val="en-AU" w:eastAsia="en-AU"/>
         </w:rPr>
       </w:pPr>
-      <w:hyperlink w:anchor="_Toc9105133" w:history="1">
+      <w:hyperlink w:anchor="_Toc9187744" w:history="1">
         <w:r>
           <w:rPr>
             <w:rStyle w:val="Hyperlink"/>
@@ -2569,7 +2569,7 @@
             <w:noProof/>
             <w:webHidden/>
           </w:rPr>
-          <w:instrText xml:space="preserve"> PAGEREF _Toc9105133 \h </w:instrText>
+          <w:instrText xml:space="preserve"> PAGEREF _Toc9187744 \h </w:instrText>
         </w:r>
         <w:r>
           <w:rPr>
@@ -2613,7 +2613,7 @@
           <w:lang w:val="en-AU" w:eastAsia="en-AU"/>
         </w:rPr>
       </w:pPr>
-      <w:hyperlink w:anchor="_Toc9105134" w:history="1">
+      <w:hyperlink w:anchor="_Toc9187745" w:history="1">
         <w:r>
           <w:rPr>
             <w:rStyle w:val="Hyperlink"/>
@@ -2640,7 +2640,7 @@
             <w:noProof/>
             <w:webHidden/>
           </w:rPr>
-          <w:instrText xml:space="preserve"> PAGEREF _Toc9105134 \h </w:instrText>
+          <w:instrText xml:space="preserve"> PAGEREF _Toc9187745 \h </w:instrText>
         </w:r>
         <w:r>
           <w:rPr>
@@ -2684,7 +2684,7 @@
           <w:lang w:val="en-AU" w:eastAsia="en-AU"/>
         </w:rPr>
       </w:pPr>
-      <w:hyperlink w:anchor="_Toc9105135" w:history="1">
+      <w:hyperlink w:anchor="_Toc9187746" w:history="1">
         <w:r>
           <w:rPr>
             <w:rStyle w:val="Hyperlink"/>
@@ -2711,7 +2711,7 @@
             <w:noProof/>
             <w:webHidden/>
           </w:rPr>
-          <w:instrText xml:space="preserve"> PAGEREF _Toc9105135 \h </w:instrText>
+          <w:instrText xml:space="preserve"> PAGEREF _Toc9187746 \h </w:instrText>
         </w:r>
         <w:r>
           <w:rPr>
@@ -2755,7 +2755,7 @@
           <w:lang w:val="en-AU" w:eastAsia="en-AU"/>
         </w:rPr>
       </w:pPr>
-      <w:hyperlink w:anchor="_Toc9105136" w:history="1">
+      <w:hyperlink w:anchor="_Toc9187747" w:history="1">
         <w:r>
           <w:rPr>
             <w:rStyle w:val="Hyperlink"/>
@@ -2782,7 +2782,7 @@
             <w:noProof/>
             <w:webHidden/>
           </w:rPr>
-          <w:instrText xml:space="preserve"> PAGEREF _Toc9105136 \h </w:instrText>
+          <w:instrText xml:space="preserve"> PAGEREF _Toc9187747 \h </w:instrText>
         </w:r>
         <w:r>
           <w:rPr>
@@ -2826,7 +2826,7 @@
           <w:lang w:val="en-AU" w:eastAsia="en-AU"/>
         </w:rPr>
       </w:pPr>
-      <w:hyperlink w:anchor="_Toc9105137" w:history="1">
+      <w:hyperlink w:anchor="_Toc9187748" w:history="1">
         <w:r>
           <w:rPr>
             <w:rStyle w:val="Hyperlink"/>
@@ -2853,7 +2853,7 @@
             <w:noProof/>
             <w:webHidden/>
           </w:rPr>
-          <w:instrText xml:space="preserve"> PAGEREF _Toc9105137 \h </w:instrText>
+          <w:instrText xml:space="preserve"> PAGEREF _Toc9187748 \h </w:instrText>
         </w:r>
         <w:r>
           <w:rPr>
@@ -2906,7 +2906,7 @@
       <w:pPr>
         <w:pStyle w:val="Title"/>
       </w:pPr>
-      <w:bookmarkStart w:id="1" w:name="_Toc9105108"/>
+      <w:bookmarkStart w:id="1" w:name="_Toc9187719"/>
       <w:r>
         <w:lastRenderedPageBreak/>
         <w:t>Team Profile</w:t>
@@ -2922,7 +2922,7 @@
         </w:rPr>
       </w:pPr>
       <w:bookmarkStart w:id="2" w:name="_Toc6777950"/>
-      <w:bookmarkStart w:id="3" w:name="_Toc9105109"/>
+      <w:bookmarkStart w:id="3" w:name="_Toc9187720"/>
       <w:r>
         <w:rPr>
           <w:rStyle w:val="SubtleEmphasis"/>
@@ -4111,7 +4111,7 @@
         <w:pStyle w:val="Heading1"/>
       </w:pPr>
       <w:bookmarkStart w:id="4" w:name="_Toc6777951"/>
-      <w:bookmarkStart w:id="5" w:name="_Toc9105110"/>
+      <w:bookmarkStart w:id="5" w:name="_Toc9187721"/>
       <w:r>
         <w:lastRenderedPageBreak/>
         <w:t>Group Processes</w:t>
@@ -4135,7 +4135,7 @@
         <w:pStyle w:val="Heading1"/>
       </w:pPr>
       <w:bookmarkStart w:id="6" w:name="_Toc6777952"/>
-      <w:bookmarkStart w:id="7" w:name="_Toc9105111"/>
+      <w:bookmarkStart w:id="7" w:name="_Toc9187722"/>
       <w:r>
         <w:t>Career Plans</w:t>
       </w:r>
@@ -4421,7 +4421,7 @@
       </w:pPr>
       <w:bookmarkStart w:id="8" w:name="_Toc6777953"/>
       <w:bookmarkStart w:id="9" w:name="_Toc9102533"/>
-      <w:bookmarkStart w:id="10" w:name="_Toc9105112"/>
+      <w:bookmarkStart w:id="10" w:name="_Toc9187723"/>
       <w:r>
         <w:lastRenderedPageBreak/>
         <w:t>Tools</w:t>
@@ -4470,7 +4470,7 @@
         <w:pStyle w:val="Heading1"/>
       </w:pPr>
       <w:bookmarkStart w:id="11" w:name="_Toc9102534"/>
-      <w:bookmarkStart w:id="12" w:name="_Toc9105113"/>
+      <w:bookmarkStart w:id="12" w:name="_Toc9187724"/>
       <w:r>
         <w:t>Group Website Links</w:t>
       </w:r>
@@ -4481,13 +4481,31 @@
       <w:pPr>
         <w:pStyle w:val="EmphasisText"/>
       </w:pPr>
+      <w:r>
+        <w:t>Group website:</w:t>
+      </w:r>
+    </w:p>
+    <w:p>
+      <w:pPr>
+        <w:rPr>
+          <w:color w:val="767171" w:themeColor="background2" w:themeShade="80"/>
+        </w:rPr>
+      </w:pPr>
+      <w:hyperlink r:id="rId28">
+        <w:r>
+          <w:rPr>
+            <w:rStyle w:val="InternetLink"/>
+          </w:rPr>
+          <w:t>https://groupfourteen.github.io/assignment2/</w:t>
+        </w:r>
+      </w:hyperlink>
     </w:p>
     <w:p>
       <w:pPr>
         <w:pStyle w:val="EmphasisText"/>
       </w:pPr>
       <w:r>
-        <w:t>Group website:</w:t>
+        <w:t>Group Git repository:</w:t>
       </w:r>
     </w:p>
     <w:p>
@@ -4496,12 +4514,12 @@
           <w:color w:val="767171" w:themeColor="background2" w:themeShade="80"/>
         </w:rPr>
       </w:pPr>
-      <w:hyperlink r:id="rId28">
+      <w:hyperlink r:id="rId29">
         <w:r>
           <w:rPr>
             <w:rStyle w:val="InternetLink"/>
           </w:rPr>
-          <w:t>https://groupfourteen.github.io/assignment2/</w:t>
+          <w:t>https://github.com/groupfourteen/assignment3</w:t>
         </w:r>
       </w:hyperlink>
     </w:p>
@@ -4515,35 +4533,31 @@
         <w:pStyle w:val="EmphasisText"/>
       </w:pPr>
       <w:r>
-        <w:t>Group Git repository:</w:t>
-      </w:r>
-    </w:p>
-    <w:p>
-      <w:pPr>
-        <w:rPr>
-          <w:color w:val="767171" w:themeColor="background2" w:themeShade="80"/>
-        </w:rPr>
-      </w:pPr>
-      <w:hyperlink r:id="rId29">
-        <w:r>
-          <w:rPr>
-            <w:rStyle w:val="InternetLink"/>
-          </w:rPr>
-          <w:t>https://github.com/groupfourteen/assignment3</w:t>
+        <w:t>Assignment 5 presentation</w:t>
+      </w:r>
+    </w:p>
+    <w:p>
+      <w:hyperlink r:id="rId30" w:history="1">
+        <w:r>
+          <w:rPr>
+            <w:rStyle w:val="Hyperlink"/>
+          </w:rPr>
+          <w:t>Batavia Presentation – O</w:t>
+        </w:r>
+        <w:r>
+          <w:rPr>
+            <w:rStyle w:val="Hyperlink"/>
+          </w:rPr>
+          <w:t>pen your eyes</w:t>
         </w:r>
       </w:hyperlink>
     </w:p>
     <w:p>
       <w:pPr>
-        <w:pStyle w:val="EmphasisText"/>
-      </w:pPr>
-    </w:p>
-    <w:p>
-      <w:pPr>
         <w:pStyle w:val="Heading1"/>
       </w:pPr>
       <w:bookmarkStart w:id="13" w:name="_Toc9102535"/>
-      <w:bookmarkStart w:id="14" w:name="_Toc9105114"/>
+      <w:bookmarkStart w:id="14" w:name="_Toc9187725"/>
       <w:r>
         <w:t>Reflection on GitHub History</w:t>
       </w:r>
@@ -4609,27 +4623,142 @@
             <w:rStyle w:val="Hyperlink"/>
             <w:i/>
           </w:rPr>
-          <w:t>Docum</w:t>
+          <w:t>Documents (</w:t>
         </w:r>
         <w:r>
           <w:rPr>
             <w:rStyle w:val="Hyperlink"/>
             <w:i/>
           </w:rPr>
-          <w:t>e</w:t>
-        </w:r>
+          <w:t>Sample</w:t>
+        </w:r>
+      </w:hyperlink>
+      <w:r>
+        <w:rPr>
+          <w:rStyle w:val="Hyperlink"/>
+          <w:i/>
+        </w:rPr>
+        <w:t>)</w:t>
+      </w:r>
+      <w:r>
+        <w:t xml:space="preserve"> for evidence of GitHub </w:t>
+      </w:r>
+      <w:r>
+        <w:t>files repository</w:t>
+      </w:r>
+      <w:r>
+        <w:t>.</w:t>
+      </w:r>
+    </w:p>
+    <w:p>
+      <w:pPr>
+        <w:pStyle w:val="Content"/>
+      </w:pPr>
+    </w:p>
+    <w:p>
+      <w:pPr>
+        <w:pStyle w:val="Content"/>
+      </w:pPr>
+      <w:r>
+        <w:t xml:space="preserve">Refer to </w:t>
+      </w:r>
+      <w:hyperlink w:anchor="_Appendix_2:_" w:history="1">
         <w:r>
           <w:rPr>
             <w:rStyle w:val="Hyperlink"/>
             <w:i/>
           </w:rPr>
-          <w:t>nts (</w:t>
+          <w:t xml:space="preserve">Appendix </w:t>
         </w:r>
         <w:r>
           <w:rPr>
             <w:rStyle w:val="Hyperlink"/>
             <w:i/>
           </w:rPr>
+          <w:t>2</w:t>
+        </w:r>
+        <w:r>
+          <w:rPr>
+            <w:rStyle w:val="Hyperlink"/>
+            <w:i/>
+          </w:rPr>
+          <w:t xml:space="preserve">: GitHub Repository History </w:t>
+        </w:r>
+        <w:r>
+          <w:rPr>
+            <w:rStyle w:val="Hyperlink"/>
+            <w:i/>
+          </w:rPr>
+          <w:t>(</w:t>
+        </w:r>
+        <w:r>
+          <w:rPr>
+            <w:rStyle w:val="Hyperlink"/>
+            <w:i/>
+          </w:rPr>
+          <w:t>Sample</w:t>
+        </w:r>
+        <w:r>
+          <w:rPr>
+            <w:rStyle w:val="Hyperlink"/>
+            <w:i/>
+          </w:rPr>
+          <w:t>)</w:t>
+        </w:r>
+      </w:hyperlink>
+      <w:r>
+        <w:t xml:space="preserve"> for evidence of GitHub commit history</w:t>
+      </w:r>
+      <w:r>
+        <w:t>.</w:t>
+      </w:r>
+    </w:p>
+    <w:p>
+      <w:pPr>
+        <w:pStyle w:val="Content"/>
+      </w:pPr>
+    </w:p>
+    <w:p>
+      <w:pPr>
+        <w:pStyle w:val="Content"/>
+      </w:pPr>
+      <w:r>
+        <w:t xml:space="preserve">Refer to </w:t>
+      </w:r>
+      <w:hyperlink w:anchor="_Appendix_3:_Group" w:history="1">
+        <w:r>
+          <w:rPr>
+            <w:rStyle w:val="Hyperlink"/>
+            <w:i/>
+          </w:rPr>
+          <w:t xml:space="preserve">Appendix </w:t>
+        </w:r>
+        <w:r>
+          <w:rPr>
+            <w:rStyle w:val="Hyperlink"/>
+            <w:i/>
+          </w:rPr>
+          <w:t>3</w:t>
+        </w:r>
+        <w:r>
+          <w:rPr>
+            <w:rStyle w:val="Hyperlink"/>
+            <w:i/>
+          </w:rPr>
+          <w:t xml:space="preserve">: Group Discord Discussion </w:t>
+        </w:r>
+        <w:r>
+          <w:rPr>
+            <w:rStyle w:val="Hyperlink"/>
+            <w:i/>
+          </w:rPr>
+          <w:t>(</w:t>
+        </w:r>
+        <w:r>
+          <w:rPr>
+            <w:rStyle w:val="Hyperlink"/>
+            <w:i/>
+          </w:rPr>
           <w:t>Sample</w:t>
         </w:r>
       </w:hyperlink>
@@ -4641,10 +4770,7 @@
         <w:t>)</w:t>
       </w:r>
       <w:r>
-        <w:t xml:space="preserve"> for evidence of GitHub </w:t>
-      </w:r>
-      <w:r>
-        <w:t>files repository</w:t>
+        <w:t xml:space="preserve"> for evidence of use of Discord</w:t>
       </w:r>
       <w:r>
         <w:t>.</w:t>
@@ -4652,139 +4778,6 @@
     </w:p>
     <w:p>
       <w:pPr>
-        <w:pStyle w:val="Content"/>
-      </w:pPr>
-    </w:p>
-    <w:p>
-      <w:pPr>
-        <w:pStyle w:val="Content"/>
-      </w:pPr>
-      <w:r>
-        <w:t xml:space="preserve">Refer to </w:t>
-      </w:r>
-      <w:hyperlink w:anchor="_Appendix_2:_" w:history="1">
-        <w:r>
-          <w:rPr>
-            <w:rStyle w:val="Hyperlink"/>
-            <w:i/>
-          </w:rPr>
-          <w:t xml:space="preserve">Appendix </w:t>
-        </w:r>
-        <w:r>
-          <w:rPr>
-            <w:rStyle w:val="Hyperlink"/>
-            <w:i/>
-          </w:rPr>
-          <w:t>2</w:t>
-        </w:r>
-        <w:r>
-          <w:rPr>
-            <w:rStyle w:val="Hyperlink"/>
-            <w:i/>
-          </w:rPr>
-          <w:t>:</w:t>
-        </w:r>
-        <w:r>
-          <w:rPr>
-            <w:rStyle w:val="Hyperlink"/>
-            <w:i/>
-          </w:rPr>
-          <w:t xml:space="preserve"> GitHub Repository History </w:t>
-        </w:r>
-        <w:r>
-          <w:rPr>
-            <w:rStyle w:val="Hyperlink"/>
-            <w:i/>
-          </w:rPr>
-          <w:t>(</w:t>
-        </w:r>
-        <w:r>
-          <w:rPr>
-            <w:rStyle w:val="Hyperlink"/>
-            <w:i/>
-          </w:rPr>
-          <w:t>Sample</w:t>
-        </w:r>
-        <w:r>
-          <w:rPr>
-            <w:rStyle w:val="Hyperlink"/>
-            <w:i/>
-          </w:rPr>
-          <w:t>)</w:t>
-        </w:r>
-      </w:hyperlink>
-      <w:r>
-        <w:t xml:space="preserve"> for evidence of GitHub commit history</w:t>
-      </w:r>
-      <w:r>
-        <w:t>.</w:t>
-      </w:r>
-    </w:p>
-    <w:p>
-      <w:pPr>
-        <w:pStyle w:val="Content"/>
-      </w:pPr>
-    </w:p>
-    <w:p>
-      <w:pPr>
-        <w:pStyle w:val="Content"/>
-      </w:pPr>
-      <w:r>
-        <w:t xml:space="preserve">Refer to </w:t>
-      </w:r>
-      <w:hyperlink w:anchor="_Appendix_3:_Group" w:history="1">
-        <w:r>
-          <w:rPr>
-            <w:rStyle w:val="Hyperlink"/>
-            <w:i/>
-          </w:rPr>
-          <w:t xml:space="preserve">Appendix </w:t>
-        </w:r>
-        <w:r>
-          <w:rPr>
-            <w:rStyle w:val="Hyperlink"/>
-            <w:i/>
-          </w:rPr>
-          <w:t>3</w:t>
-        </w:r>
-        <w:r>
-          <w:rPr>
-            <w:rStyle w:val="Hyperlink"/>
-            <w:i/>
-          </w:rPr>
-          <w:t xml:space="preserve">: Group Discord Discussion </w:t>
-        </w:r>
-        <w:r>
-          <w:rPr>
-            <w:rStyle w:val="Hyperlink"/>
-            <w:i/>
-          </w:rPr>
-          <w:t>(</w:t>
-        </w:r>
-        <w:r>
-          <w:rPr>
-            <w:rStyle w:val="Hyperlink"/>
-            <w:i/>
-          </w:rPr>
-          <w:t>Sample</w:t>
-        </w:r>
-      </w:hyperlink>
-      <w:r>
-        <w:rPr>
-          <w:rStyle w:val="Hyperlink"/>
-          <w:i/>
-        </w:rPr>
-        <w:t>)</w:t>
-      </w:r>
-      <w:r>
-        <w:t xml:space="preserve"> for evidence of use of Discord</w:t>
-      </w:r>
-      <w:r>
-        <w:t>.</w:t>
-      </w:r>
-    </w:p>
-    <w:p>
-      <w:pPr>
         <w:rPr>
           <w:lang w:val="en-US"/>
         </w:rPr>
@@ -4798,7 +4791,7 @@
         <w:pStyle w:val="Title"/>
       </w:pPr>
       <w:bookmarkStart w:id="15" w:name="_Toc9102536"/>
-      <w:bookmarkStart w:id="16" w:name="_Toc9105115"/>
+      <w:bookmarkStart w:id="16" w:name="_Toc9187726"/>
       <w:r>
         <w:lastRenderedPageBreak/>
         <w:t>Project Description</w:t>
@@ -4811,7 +4804,7 @@
         <w:pStyle w:val="Heading1"/>
       </w:pPr>
       <w:bookmarkStart w:id="17" w:name="_Toc9102537"/>
-      <w:bookmarkStart w:id="18" w:name="_Toc9105116"/>
+      <w:bookmarkStart w:id="18" w:name="_Toc9187727"/>
       <w:r>
         <w:t>Overview</w:t>
       </w:r>
@@ -4943,7 +4936,7 @@
         <w:pStyle w:val="Heading1"/>
       </w:pPr>
       <w:bookmarkStart w:id="19" w:name="_Toc9102538"/>
-      <w:bookmarkStart w:id="20" w:name="_Toc9105117"/>
+      <w:bookmarkStart w:id="20" w:name="_Toc9187728"/>
       <w:r>
         <w:lastRenderedPageBreak/>
         <w:t>Detailed description</w:t>
@@ -5132,7 +5125,7 @@
         <w:pStyle w:val="Heading1"/>
       </w:pPr>
       <w:bookmarkStart w:id="21" w:name="_Toc9102539"/>
-      <w:bookmarkStart w:id="22" w:name="_Toc9105118"/>
+      <w:bookmarkStart w:id="22" w:name="_Toc9187729"/>
       <w:r>
         <w:t>Plans and Progress</w:t>
       </w:r>
@@ -5378,7 +5371,7 @@
                     <pic:cNvPicPr/>
                   </pic:nvPicPr>
                   <pic:blipFill>
-                    <a:blip r:embed="rId30" cstate="print">
+                    <a:blip r:embed="rId31" cstate="print">
                       <a:extLst>
                         <a:ext uri="{28A0092B-C50C-407E-A947-70E740481C1C}">
                           <a14:useLocalDpi xmlns:a14="http://schemas.microsoft.com/office/drawing/2010/main" val="0"/>
@@ -5912,7 +5905,7 @@
                     <pic:cNvPicPr/>
                   </pic:nvPicPr>
                   <pic:blipFill>
-                    <a:blip r:embed="rId31" cstate="print">
+                    <a:blip r:embed="rId32" cstate="print">
                       <a:extLst>
                         <a:ext uri="{28A0092B-C50C-407E-A947-70E740481C1C}">
                           <a14:useLocalDpi xmlns:a14="http://schemas.microsoft.com/office/drawing/2010/main" val="0"/>
@@ -6166,21 +6159,7 @@
                                 <w:i/>
                                 <w:sz w:val="16"/>
                               </w:rPr>
-                              <w:t>image</w:t>
-                            </w:r>
-                            <w:r>
-                              <w:rPr>
-                                <w:i/>
-                                <w:sz w:val="16"/>
-                              </w:rPr>
-                              <w:t>s</w:t>
-                            </w:r>
-                            <w:r>
-                              <w:rPr>
-                                <w:i/>
-                                <w:sz w:val="16"/>
-                              </w:rPr>
-                              <w:t>: Courtesy of Wikimedia Commons, Accessed 05 May 2019</w:t>
+                              <w:t>images: Courtesy of Wikimedia Commons, Accessed 05 May 2019</w:t>
                             </w:r>
                           </w:p>
                         </w:txbxContent>
@@ -6339,21 +6318,7 @@
                           <w:i/>
                           <w:sz w:val="16"/>
                         </w:rPr>
-                        <w:t>image</w:t>
-                      </w:r>
-                      <w:r>
-                        <w:rPr>
-                          <w:i/>
-                          <w:sz w:val="16"/>
-                        </w:rPr>
-                        <w:t>s</w:t>
-                      </w:r>
-                      <w:r>
-                        <w:rPr>
-                          <w:i/>
-                          <w:sz w:val="16"/>
-                        </w:rPr>
-                        <w:t>: Courtesy of Wikimedia Commons, Accessed 05 May 2019</w:t>
+                        <w:t>images: Courtesy of Wikimedia Commons, Accessed 05 May 2019</w:t>
                       </w:r>
                     </w:p>
                   </w:txbxContent>
@@ -6392,7 +6357,7 @@
                     <pic:cNvPicPr/>
                   </pic:nvPicPr>
                   <pic:blipFill>
-                    <a:blip r:embed="rId32" cstate="print">
+                    <a:blip r:embed="rId33" cstate="print">
                       <a:extLst>
                         <a:ext uri="{28A0092B-C50C-407E-A947-70E740481C1C}">
                           <a14:useLocalDpi xmlns:a14="http://schemas.microsoft.com/office/drawing/2010/main" val="0"/>
@@ -6554,7 +6519,7 @@
                     <pic:cNvPicPr/>
                   </pic:nvPicPr>
                   <pic:blipFill>
-                    <a:blip r:embed="rId33" cstate="print">
+                    <a:blip r:embed="rId34" cstate="print">
                       <a:extLst>
                         <a:ext uri="{28A0092B-C50C-407E-A947-70E740481C1C}">
                           <a14:useLocalDpi xmlns:a14="http://schemas.microsoft.com/office/drawing/2010/main" val="0"/>
@@ -9177,7 +9142,7 @@
           </w:tcPr>
           <w:p>
             <w:r>
-              <w:t>Position</w:t>
+              <w:t>Age:</w:t>
             </w:r>
           </w:p>
         </w:tc>
@@ -9330,7 +9295,7 @@
           </w:tcPr>
           <w:p>
             <w:r>
-              <w:t>Position</w:t>
+              <w:t>Age:</w:t>
             </w:r>
           </w:p>
         </w:tc>
@@ -13146,10 +13111,10 @@
               <mc:AlternateContent>
                 <mc:Choice Requires="wps">
                   <w:drawing>
-                    <wp:anchor distT="0" distB="0" distL="114300" distR="114300" simplePos="0" relativeHeight="251680768" behindDoc="0" locked="0" layoutInCell="1" allowOverlap="1" wp14:anchorId="2E2F8C50" wp14:editId="7126A99C">
+                    <wp:anchor distT="0" distB="0" distL="114300" distR="114300" simplePos="0" relativeHeight="251680768" behindDoc="0" locked="0" layoutInCell="1" allowOverlap="1" wp14:anchorId="2E2F8C50" wp14:editId="53A122BC">
                       <wp:simplePos x="0" y="0"/>
                       <wp:positionH relativeFrom="column">
-                        <wp:posOffset>1090295</wp:posOffset>
+                        <wp:posOffset>1918335</wp:posOffset>
                       </wp:positionH>
                       <wp:positionV relativeFrom="paragraph">
                         <wp:posOffset>22860</wp:posOffset>
@@ -13216,7 +13181,11 @@
                 </mc:Choice>
                 <mc:Fallback>
                   <w:pict>
-                    <v:shape w14:anchorId="004CA59F" id="Diamond 65" o:spid="_x0000_s1026" type="#_x0000_t4" style="position:absolute;margin-left:85.85pt;margin-top:1.8pt;width:22.5pt;height:19.5pt;z-index:251680768;visibility:visible;mso-wrap-style:square;mso-width-percent:0;mso-height-percent:0;mso-wrap-distance-left:9pt;mso-wrap-distance-top:0;mso-wrap-distance-right:9pt;mso-wrap-distance-bottom:0;mso-position-horizontal:absolute;mso-position-horizontal-relative:text;mso-position-vertical:absolute;mso-position-vertical-relative:text;mso-width-percent:0;mso-height-percent:0;mso-width-relative:margin;mso-height-relative:margin;v-text-anchor:middle" o:gfxdata="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" fillcolor="#c00000" strokecolor="black [3213]" strokeweight="1pt"/>
+                    <v:shapetype w14:anchorId="157927C9" id="_x0000_t4" coordsize="21600,21600" o:spt="4" path="m10800,l,10800,10800,21600,21600,10800xe">
+                      <v:stroke joinstyle="miter"/>
+                      <v:path gradientshapeok="t" o:connecttype="rect" textboxrect="5400,5400,16200,16200"/>
+                    </v:shapetype>
+                    <v:shape id="Diamond 65" o:spid="_x0000_s1026" type="#_x0000_t4" style="position:absolute;margin-left:151.05pt;margin-top:1.8pt;width:22.5pt;height:19.5pt;z-index:251680768;visibility:visible;mso-wrap-style:square;mso-width-percent:0;mso-height-percent:0;mso-wrap-distance-left:9pt;mso-wrap-distance-top:0;mso-wrap-distance-right:9pt;mso-wrap-distance-bottom:0;mso-position-horizontal:absolute;mso-position-horizontal-relative:text;mso-position-vertical:absolute;mso-position-vertical-relative:text;mso-width-percent:0;mso-height-percent:0;mso-width-relative:margin;mso-height-relative:margin;v-text-anchor:middle" o:gfxdata="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" fillcolor="#c00000" strokecolor="black [3213]" strokeweight="1pt"/>
                   </w:pict>
                 </mc:Fallback>
               </mc:AlternateContent>
@@ -13364,13 +13333,13 @@
               <mc:AlternateContent>
                 <mc:Choice Requires="wps">
                   <w:drawing>
-                    <wp:anchor distT="0" distB="0" distL="114300" distR="114300" simplePos="0" relativeHeight="251681792" behindDoc="0" locked="0" layoutInCell="1" allowOverlap="1" wp14:anchorId="772718C8" wp14:editId="31EEB02F">
+                    <wp:anchor distT="0" distB="0" distL="114300" distR="114300" simplePos="0" relativeHeight="251681792" behindDoc="0" locked="0" layoutInCell="1" allowOverlap="1" wp14:anchorId="772718C8" wp14:editId="5DB68E4C">
                       <wp:simplePos x="0" y="0"/>
                       <wp:positionH relativeFrom="column">
-                        <wp:posOffset>730250</wp:posOffset>
+                        <wp:posOffset>852805</wp:posOffset>
                       </wp:positionH>
                       <wp:positionV relativeFrom="paragraph">
-                        <wp:posOffset>19050</wp:posOffset>
+                        <wp:posOffset>18415</wp:posOffset>
                       </wp:positionV>
                       <wp:extent cx="285750" cy="247650"/>
                       <wp:effectExtent l="19050" t="19050" r="19050" b="38100"/>
@@ -13434,7 +13403,7 @@
                 </mc:Choice>
                 <mc:Fallback>
                   <w:pict>
-                    <v:shape w14:anchorId="528CEE9F" id="Diamond 67" o:spid="_x0000_s1026" type="#_x0000_t4" style="position:absolute;margin-left:57.5pt;margin-top:1.5pt;width:22.5pt;height:19.5pt;z-index:251681792;visibility:visible;mso-wrap-style:square;mso-width-percent:0;mso-height-percent:0;mso-wrap-distance-left:9pt;mso-wrap-distance-top:0;mso-wrap-distance-right:9pt;mso-wrap-distance-bottom:0;mso-position-horizontal:absolute;mso-position-horizontal-relative:text;mso-position-vertical:absolute;mso-position-vertical-relative:text;mso-width-percent:0;mso-height-percent:0;mso-width-relative:margin;mso-height-relative:margin;v-text-anchor:middle" o:gfxdata="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" fillcolor="#c00000" strokecolor="black [3213]" strokeweight="1pt"/>
+                    <v:shape w14:anchorId="6CD8D60B" id="Diamond 67" o:spid="_x0000_s1026" type="#_x0000_t4" style="position:absolute;margin-left:67.15pt;margin-top:1.45pt;width:22.5pt;height:19.5pt;z-index:251681792;visibility:visible;mso-wrap-style:square;mso-width-percent:0;mso-height-percent:0;mso-wrap-distance-left:9pt;mso-wrap-distance-top:0;mso-wrap-distance-right:9pt;mso-wrap-distance-bottom:0;mso-position-horizontal:absolute;mso-position-horizontal-relative:text;mso-position-vertical:absolute;mso-position-vertical-relative:text;mso-width-percent:0;mso-height-percent:0;mso-width-relative:margin;mso-height-relative:margin;v-text-anchor:middle" o:gfxdata="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" fillcolor="#c00000" strokecolor="black [3213]" strokeweight="1pt"/>
                   </w:pict>
                 </mc:Fallback>
               </mc:AlternateContent>
@@ -13570,7 +13539,7 @@
               <mc:AlternateContent>
                 <mc:Choice Requires="wps">
                   <w:drawing>
-                    <wp:anchor distT="0" distB="0" distL="114300" distR="114300" simplePos="0" relativeHeight="251683840" behindDoc="0" locked="0" layoutInCell="1" allowOverlap="1" wp14:anchorId="1E3491DB" wp14:editId="61CC4464">
+                    <wp:anchor distT="0" distB="0" distL="114300" distR="114300" simplePos="0" relativeHeight="251683840" behindDoc="0" locked="0" layoutInCell="1" allowOverlap="1" wp14:anchorId="1E3491DB" wp14:editId="17DFF415">
                       <wp:simplePos x="0" y="0"/>
                       <wp:positionH relativeFrom="column">
                         <wp:posOffset>1727200</wp:posOffset>
@@ -13640,7 +13609,7 @@
                 </mc:Choice>
                 <mc:Fallback>
                   <w:pict>
-                    <v:shape w14:anchorId="5D04861B" id="Diamond 69" o:spid="_x0000_s1026" type="#_x0000_t4" style="position:absolute;margin-left:136pt;margin-top:1.1pt;width:22.5pt;height:19.5pt;z-index:251683840;visibility:visible;mso-wrap-style:square;mso-width-percent:0;mso-height-percent:0;mso-wrap-distance-left:9pt;mso-wrap-distance-top:0;mso-wrap-distance-right:9pt;mso-wrap-distance-bottom:0;mso-position-horizontal:absolute;mso-position-horizontal-relative:text;mso-position-vertical:absolute;mso-position-vertical-relative:text;mso-width-percent:0;mso-height-percent:0;mso-width-relative:margin;mso-height-relative:margin;v-text-anchor:middle" o:gfxdata="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" fillcolor="#c00000" strokecolor="black [3213]" strokeweight="1pt"/>
+                    <v:shape w14:anchorId="4FE03252" id="Diamond 69" o:spid="_x0000_s1026" type="#_x0000_t4" style="position:absolute;margin-left:136pt;margin-top:1.1pt;width:22.5pt;height:19.5pt;z-index:251683840;visibility:visible;mso-wrap-style:square;mso-width-percent:0;mso-height-percent:0;mso-wrap-distance-left:9pt;mso-wrap-distance-top:0;mso-wrap-distance-right:9pt;mso-wrap-distance-bottom:0;mso-position-horizontal:absolute;mso-position-horizontal-relative:text;mso-position-vertical:absolute;mso-position-vertical-relative:text;mso-width-percent:0;mso-height-percent:0;mso-width-relative:margin;mso-height-relative:margin;v-text-anchor:middle" o:gfxdata="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" fillcolor="#c00000" strokecolor="black [3213]" strokeweight="1pt"/>
                   </w:pict>
                 </mc:Fallback>
               </mc:AlternateContent>
@@ -13764,7 +13733,7 @@
               <mc:AlternateContent>
                 <mc:Choice Requires="wps">
                   <w:drawing>
-                    <wp:anchor distT="0" distB="0" distL="114300" distR="114300" simplePos="0" relativeHeight="251682816" behindDoc="0" locked="0" layoutInCell="1" allowOverlap="1" wp14:anchorId="17B4FF9B" wp14:editId="15BEA445">
+                    <wp:anchor distT="0" distB="0" distL="114300" distR="114300" simplePos="0" relativeHeight="251682816" behindDoc="0" locked="0" layoutInCell="1" allowOverlap="1" wp14:anchorId="17B4FF9B" wp14:editId="74A90200">
                       <wp:simplePos x="0" y="0"/>
                       <wp:positionH relativeFrom="column">
                         <wp:posOffset>1955800</wp:posOffset>
@@ -13834,7 +13803,7 @@
                 </mc:Choice>
                 <mc:Fallback>
                   <w:pict>
-                    <v:shape w14:anchorId="7C527367" id="Diamond 71" o:spid="_x0000_s1026" type="#_x0000_t4" style="position:absolute;margin-left:154pt;margin-top:1.6pt;width:22.5pt;height:19.5pt;z-index:251682816;visibility:visible;mso-wrap-style:square;mso-width-percent:0;mso-height-percent:0;mso-wrap-distance-left:9pt;mso-wrap-distance-top:0;mso-wrap-distance-right:9pt;mso-wrap-distance-bottom:0;mso-position-horizontal:absolute;mso-position-horizontal-relative:text;mso-position-vertical:absolute;mso-position-vertical-relative:text;mso-width-percent:0;mso-height-percent:0;mso-width-relative:margin;mso-height-relative:margin;v-text-anchor:middle" o:gfxdata="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" fillcolor="#c00000" strokecolor="black [3213]" strokeweight="1pt"/>
+                    <v:shape w14:anchorId="581952D5" id="Diamond 71" o:spid="_x0000_s1026" type="#_x0000_t4" style="position:absolute;margin-left:154pt;margin-top:1.6pt;width:22.5pt;height:19.5pt;z-index:251682816;visibility:visible;mso-wrap-style:square;mso-width-percent:0;mso-height-percent:0;mso-wrap-distance-left:9pt;mso-wrap-distance-top:0;mso-wrap-distance-right:9pt;mso-wrap-distance-bottom:0;mso-position-horizontal:absolute;mso-position-horizontal-relative:text;mso-position-vertical:absolute;mso-position-vertical-relative:text;mso-width-percent:0;mso-height-percent:0;mso-width-relative:margin;mso-height-relative:margin;v-text-anchor:middle" o:gfxdata="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" fillcolor="#c00000" strokecolor="black [3213]" strokeweight="1pt"/>
                   </w:pict>
                 </mc:Fallback>
               </mc:AlternateContent>
@@ -13989,7 +13958,7 @@
       <w:r>
         <w:t xml:space="preserve">Along with some samples of the type of ambient sound that would be required we’ve put together a sample track list for the game, majority of songs sourced are from the Kevin MacLeod royalty free music collection, available at: </w:t>
       </w:r>
-      <w:hyperlink r:id="rId34">
+      <w:hyperlink r:id="rId35">
         <w:r>
           <w:rPr>
             <w:rStyle w:val="InternetLink"/>
@@ -14025,21 +13994,7 @@
             <w:rStyle w:val="Hyperlink"/>
             <w:i/>
           </w:rPr>
-          <w:t>Appendix 5: Sound Design Sample Soundtr</w:t>
-        </w:r>
-        <w:r>
-          <w:rPr>
-            <w:rStyle w:val="Hyperlink"/>
-            <w:i/>
-          </w:rPr>
-          <w:t>a</w:t>
-        </w:r>
-        <w:r>
-          <w:rPr>
-            <w:rStyle w:val="Hyperlink"/>
-            <w:i/>
-          </w:rPr>
-          <w:t>ck</w:t>
+          <w:t>Appendix 5: Sound Design Sample Soundtrack</w:t>
         </w:r>
       </w:hyperlink>
       <w:r>
@@ -14140,19 +14095,7 @@
           <w:rPr>
             <w:rStyle w:val="Hyperlink"/>
           </w:rPr>
-          <w:t>Appen</w:t>
-        </w:r>
-        <w:r>
-          <w:rPr>
-            <w:rStyle w:val="Hyperlink"/>
-          </w:rPr>
-          <w:t>d</w:t>
-        </w:r>
-        <w:r>
-          <w:rPr>
-            <w:rStyle w:val="Hyperlink"/>
-          </w:rPr>
-          <w:t>ix 1</w:t>
+          <w:t>Appendix 1</w:t>
         </w:r>
       </w:hyperlink>
       <w:r>
@@ -14160,7 +14103,7 @@
       </w:r>
     </w:p>
     <w:p>
-      <w:hyperlink r:id="rId35" w:history="1">
+      <w:hyperlink r:id="rId36" w:history="1">
         <w:r>
           <w:rPr>
             <w:rStyle w:val="Hyperlink"/>
@@ -14186,7 +14129,7 @@
           <w:szCs w:val="26"/>
         </w:rPr>
       </w:pPr>
-      <w:hyperlink r:id="rId36">
+      <w:hyperlink r:id="rId37">
         <w:r>
           <w:rPr>
             <w:rStyle w:val="InternetLink"/>
@@ -14277,7 +14220,7 @@
       <w:r>
         <w:t xml:space="preserve">sourced from </w:t>
       </w:r>
-      <w:hyperlink r:id="rId37" w:history="1">
+      <w:hyperlink r:id="rId38" w:history="1">
         <w:r>
           <w:rPr>
             <w:rStyle w:val="Hyperlink"/>
@@ -14313,7 +14256,7 @@
                     <pic:cNvPicPr/>
                   </pic:nvPicPr>
                   <pic:blipFill>
-                    <a:blip r:embed="rId38">
+                    <a:blip r:embed="rId39">
                       <a:extLst>
                         <a:ext uri="{28A0092B-C50C-407E-A947-70E740481C1C}">
                           <a14:useLocalDpi xmlns:a14="http://schemas.microsoft.com/office/drawing/2010/main" val="0"/>
@@ -14414,7 +14357,7 @@
                     <pic:cNvPicPr/>
                   </pic:nvPicPr>
                   <pic:blipFill>
-                    <a:blip r:embed="rId39">
+                    <a:blip r:embed="rId40">
                       <a:extLst>
                         <a:ext uri="{28A0092B-C50C-407E-A947-70E740481C1C}">
                           <a14:useLocalDpi xmlns:a14="http://schemas.microsoft.com/office/drawing/2010/main" val="0"/>
@@ -14507,7 +14450,7 @@
                     <pic:cNvPicPr/>
                   </pic:nvPicPr>
                   <pic:blipFill>
-                    <a:blip r:embed="rId40" cstate="print">
+                    <a:blip r:embed="rId41" cstate="print">
                       <a:extLst>
                         <a:ext uri="{28A0092B-C50C-407E-A947-70E740481C1C}">
                           <a14:useLocalDpi xmlns:a14="http://schemas.microsoft.com/office/drawing/2010/main" val="0"/>
@@ -14586,7 +14529,7 @@
                     <pic:cNvPicPr/>
                   </pic:nvPicPr>
                   <pic:blipFill>
-                    <a:blip r:embed="rId41">
+                    <a:blip r:embed="rId42">
                       <a:extLst>
                         <a:ext uri="{28A0092B-C50C-407E-A947-70E740481C1C}">
                           <a14:useLocalDpi xmlns:a14="http://schemas.microsoft.com/office/drawing/2010/main" val="0"/>
@@ -14656,20 +14599,13 @@
             <w:rStyle w:val="Hyperlink"/>
             <w:i/>
           </w:rPr>
-          <w:t>Appendix 6:</w:t>
+          <w:t xml:space="preserve">Appendix 6: </w:t>
         </w:r>
         <w:r>
           <w:rPr>
             <w:rStyle w:val="Hyperlink"/>
             <w:i/>
           </w:rPr>
-          <w:t xml:space="preserve"> </w:t>
-        </w:r>
-        <w:r>
-          <w:rPr>
-            <w:rStyle w:val="Hyperlink"/>
-            <w:i/>
-          </w:rPr>
           <w:t>Sword design images</w:t>
         </w:r>
       </w:hyperlink>
@@ -14689,7 +14625,7 @@
       <w:pPr>
         <w:pStyle w:val="Heading1"/>
       </w:pPr>
-      <w:bookmarkStart w:id="26" w:name="_Toc9105119"/>
+      <w:bookmarkStart w:id="26" w:name="_Toc9187730"/>
       <w:r>
         <w:lastRenderedPageBreak/>
         <w:t>Technicalities</w:t>
@@ -15404,7 +15340,7 @@
         </w:rPr>
         <w:t xml:space="preserve"> – </w:t>
       </w:r>
-      <w:hyperlink r:id="rId42" w:history="1">
+      <w:hyperlink r:id="rId43" w:history="1">
         <w:r>
           <w:rPr>
             <w:rStyle w:val="Hyperlink"/>
@@ -15447,7 +15383,7 @@
         </w:rPr>
         <w:t xml:space="preserve"> – </w:t>
       </w:r>
-      <w:hyperlink r:id="rId43" w:history="1">
+      <w:hyperlink r:id="rId44" w:history="1">
         <w:r>
           <w:rPr>
             <w:rStyle w:val="Hyperlink"/>
@@ -15463,7 +15399,7 @@
         </w:rPr>
         <w:t xml:space="preserve"> / </w:t>
       </w:r>
-      <w:hyperlink r:id="rId44" w:history="1">
+      <w:hyperlink r:id="rId45" w:history="1">
         <w:r>
           <w:rPr>
             <w:rStyle w:val="Hyperlink"/>
@@ -15506,7 +15442,7 @@
         </w:rPr>
         <w:t xml:space="preserve"> – </w:t>
       </w:r>
-      <w:hyperlink r:id="rId45" w:history="1">
+      <w:hyperlink r:id="rId46" w:history="1">
         <w:r>
           <w:rPr>
             <w:rStyle w:val="Hyperlink"/>
@@ -15556,7 +15492,7 @@
         </w:rPr>
         <w:t xml:space="preserve"> </w:t>
       </w:r>
-      <w:hyperlink r:id="rId46" w:history="1">
+      <w:hyperlink r:id="rId47" w:history="1">
         <w:r>
           <w:rPr>
             <w:rStyle w:val="Hyperlink"/>
@@ -15586,7 +15522,7 @@
         </w:rPr>
         <w:t xml:space="preserve"> – </w:t>
       </w:r>
-      <w:hyperlink r:id="rId47" w:history="1">
+      <w:hyperlink r:id="rId48" w:history="1">
         <w:r>
           <w:rPr>
             <w:rStyle w:val="Hyperlink"/>
@@ -15952,7 +15888,7 @@
     <w:p>
       <w:pPr>
         <w:sectPr>
-          <w:footerReference w:type="default" r:id="rId48"/>
+          <w:footerReference w:type="default" r:id="rId49"/>
           <w:pgSz w:w="11906" w:h="16838"/>
           <w:pgMar w:top="1440" w:right="1440" w:bottom="1440" w:left="1440" w:header="0" w:footer="708" w:gutter="0"/>
           <w:cols w:space="720"/>
@@ -15967,7 +15903,7 @@
         <w:pStyle w:val="Heading1"/>
       </w:pPr>
       <w:bookmarkStart w:id="27" w:name="_Part_5:_Timeframe"/>
-      <w:bookmarkStart w:id="28" w:name="_Toc9105120"/>
+      <w:bookmarkStart w:id="28" w:name="_Toc9187731"/>
       <w:bookmarkEnd w:id="27"/>
       <w:r>
         <w:lastRenderedPageBreak/>
@@ -16007,7 +15943,7 @@
                     </pic:cNvPicPr>
                   </pic:nvPicPr>
                   <pic:blipFill>
-                    <a:blip r:embed="rId49"/>
+                    <a:blip r:embed="rId50"/>
                     <a:stretch>
                       <a:fillRect/>
                     </a:stretch>
@@ -16040,15 +15976,12 @@
         </w:rPr>
       </w:pPr>
       <w:r>
-        <w:rPr>
-          <w:noProof/>
-        </w:rPr>
         <w:lastRenderedPageBreak/>
         <w:drawing>
-          <wp:inline distT="0" distB="2540" distL="0" distR="8890" wp14:anchorId="1B803E57" wp14:editId="21E452AB">
+          <wp:inline distT="0" distB="0" distL="0" distR="0" wp14:anchorId="1820A547" wp14:editId="687EAAD8">
             <wp:extent cx="9611360" cy="5560060"/>
-            <wp:effectExtent l="0" t="0" r="0" b="0"/>
-            <wp:docPr id="16" name="Picture 14"/>
+            <wp:effectExtent l="0" t="0" r="8890" b="2540"/>
+            <wp:docPr id="625" name="Picture 625"/>
             <wp:cNvGraphicFramePr>
               <a:graphicFrameLocks xmlns:a="http://schemas.openxmlformats.org/drawingml/2006/main" noChangeAspect="1"/>
             </wp:cNvGraphicFramePr>
@@ -16056,13 +15989,20 @@
               <a:graphicData uri="http://schemas.openxmlformats.org/drawingml/2006/picture">
                 <pic:pic xmlns:pic="http://schemas.openxmlformats.org/drawingml/2006/picture">
                   <pic:nvPicPr>
-                    <pic:cNvPr id="16" name="Picture 14"/>
+                    <pic:cNvPr id="0" name="Picture 1"/>
                     <pic:cNvPicPr>
                       <a:picLocks noChangeAspect="1" noChangeArrowheads="1"/>
                     </pic:cNvPicPr>
                   </pic:nvPicPr>
                   <pic:blipFill>
-                    <a:blip r:embed="rId50"/>
+                    <a:blip r:embed="rId51">
+                      <a:extLst>
+                        <a:ext uri="{28A0092B-C50C-407E-A947-70E740481C1C}">
+                          <a14:useLocalDpi xmlns:a14="http://schemas.microsoft.com/office/drawing/2010/main" val="0"/>
+                        </a:ext>
+                      </a:extLst>
+                    </a:blip>
+                    <a:srcRect/>
                     <a:stretch>
                       <a:fillRect/>
                     </a:stretch>
@@ -16075,6 +16015,10 @@
                     <a:prstGeom prst="rect">
                       <a:avLst/>
                     </a:prstGeom>
+                    <a:noFill/>
+                    <a:ln>
+                      <a:noFill/>
+                    </a:ln>
                   </pic:spPr>
                 </pic:pic>
               </a:graphicData>
@@ -16085,8 +16029,15 @@
     </w:p>
     <w:p>
       <w:pPr>
+        <w:rPr>
+          <w:rFonts w:cstheme="minorHAnsi"/>
+        </w:rPr>
+      </w:pPr>
+    </w:p>
+    <w:p>
+      <w:pPr>
         <w:sectPr>
-          <w:footerReference w:type="default" r:id="rId51"/>
+          <w:footerReference w:type="default" r:id="rId52"/>
           <w:pgSz w:w="16838" w:h="11906" w:orient="landscape"/>
           <w:pgMar w:top="1134" w:right="851" w:bottom="1134" w:left="851" w:header="0" w:footer="709" w:gutter="0"/>
           <w:cols w:space="720"/>
@@ -16100,7 +16051,7 @@
       <w:pPr>
         <w:pStyle w:val="Heading1"/>
       </w:pPr>
-      <w:bookmarkStart w:id="29" w:name="_Toc9105121"/>
+      <w:bookmarkStart w:id="29" w:name="_Toc9187732"/>
       <w:r>
         <w:lastRenderedPageBreak/>
         <w:t>Risks</w:t>
@@ -16445,7 +16396,7 @@
       <w:pPr>
         <w:pStyle w:val="Heading1"/>
       </w:pPr>
-      <w:bookmarkStart w:id="30" w:name="_Toc9105122"/>
+      <w:bookmarkStart w:id="30" w:name="_Toc9187733"/>
       <w:r>
         <w:t>Group processes and communications</w:t>
       </w:r>
@@ -16672,7 +16623,7 @@
       <w:pPr>
         <w:pStyle w:val="Title"/>
       </w:pPr>
-      <w:bookmarkStart w:id="31" w:name="_Toc9105123"/>
+      <w:bookmarkStart w:id="31" w:name="_Toc9187734"/>
       <w:r>
         <w:lastRenderedPageBreak/>
         <w:t>Skills and Jobs</w:t>
@@ -16713,7 +16664,7 @@
           <w:lang w:val="en-US"/>
         </w:rPr>
       </w:pPr>
-      <w:bookmarkStart w:id="32" w:name="_Toc9105124"/>
+      <w:bookmarkStart w:id="32" w:name="_Toc9187735"/>
       <w:r>
         <w:rPr>
           <w:lang w:val="en-US"/>
@@ -16760,7 +16711,7 @@
           <w:lang w:val="en-US"/>
         </w:rPr>
       </w:pPr>
-      <w:bookmarkStart w:id="33" w:name="_Toc9105125"/>
+      <w:bookmarkStart w:id="33" w:name="_Toc9187736"/>
       <w:r>
         <w:rPr>
           <w:lang w:val="en-US"/>
@@ -16808,7 +16759,7 @@
           <w:lang w:val="en-US"/>
         </w:rPr>
       </w:pPr>
-      <w:bookmarkStart w:id="34" w:name="_Toc9105126"/>
+      <w:bookmarkStart w:id="34" w:name="_Toc9187737"/>
       <w:r>
         <w:rPr>
           <w:lang w:val="en-US"/>
@@ -16849,7 +16800,7 @@
           <w:lang w:val="en-US"/>
         </w:rPr>
       </w:pPr>
-      <w:bookmarkStart w:id="35" w:name="_Toc9105127"/>
+      <w:bookmarkStart w:id="35" w:name="_Toc9187738"/>
       <w:r>
         <w:rPr>
           <w:lang w:val="en-US"/>
@@ -16899,14 +16850,14 @@
         <w:br w:type="page"/>
       </w:r>
     </w:p>
-    <w:p/>
     <w:p>
       <w:pPr>
         <w:pStyle w:val="Title"/>
       </w:pPr>
       <w:bookmarkStart w:id="36" w:name="_Toc6777969"/>
-      <w:bookmarkStart w:id="37" w:name="_Toc9105128"/>
-      <w:r>
+      <w:bookmarkStart w:id="37" w:name="_Toc9187739"/>
+      <w:r>
+        <w:lastRenderedPageBreak/>
         <w:t>Reflections</w:t>
       </w:r>
       <w:bookmarkEnd w:id="36"/>
@@ -16917,7 +16868,7 @@
         <w:pStyle w:val="Heading1"/>
       </w:pPr>
       <w:bookmarkStart w:id="38" w:name="_Toc6777970"/>
-      <w:bookmarkStart w:id="39" w:name="_Toc9105129"/>
+      <w:bookmarkStart w:id="39" w:name="_Toc9187740"/>
       <w:r>
         <w:t>Individual reflections</w:t>
       </w:r>
@@ -16986,18 +16937,22 @@
     </w:p>
     <w:p>
       <w:r>
-        <w:t xml:space="preserve">After completing assignment 2 I felt confident to continue to build on this momentum with my fellow team mates.  We realised from the outset that assignment 3 (and 5) required more collaboration as a whole.  Deciding to add a weekly catch up with everyone really assisted with this as we could collectively think through the challenges, and agree on tasks going forward.  I think one thing that really benefited this project was having a clear vision of what the project was about.  This was aided greatly by Michael’s vast knowledge of the event, and I felt like we were all able to make good contributions with ideas on game mechanics and design.  I thoroughly enjoyed getting the change to pretend to be a sound designer for an atmospheric, dark and emotive game.  I feel like each member of the group played to their strengths and took ownership.  We caught up regularly with our meetings, and communicated constantly outside of this as well.  </w:t>
+        <w:t>After completing assignment 2 I felt confident to continue to build on this momentum with my fellow team mates.  We realised from the outset that assignment 3 (and 5) required more collaboration as a whole.  Deciding to add a weekly catch up with everyone really assisted with this as we could collectively think through the challenges, and agree on tasks going forward.  I think one thing that really benefited this project was having a clear vision of what the project was about.  This was aided greatly by Michael’s vast knowledge of the event, and I felt like we were all able to make good contributions with ideas on game mechanics and design.  I thoroughly enjoyed getting the chan</w:t>
+      </w:r>
+      <w:r>
+        <w:t>c</w:t>
+      </w:r>
+      <w:r>
+        <w:t xml:space="preserve">e to pretend to be a sound designer for an atmospheric, dark and emotive game.  I feel like each member of the group played to their strengths and took ownership.  We caught up regularly with our meetings, and communicated constantly outside of this as well.  </w:t>
       </w:r>
     </w:p>
     <w:p>
       <w:r>
         <w:t xml:space="preserve">If I had to improve one thing it would be everyone attend each meeting so we didn’t feel the need to allocate tasks, but to be realistic this would be pretty hard to do with everyone’s availability being so varied, and is only a minor </w:t>
       </w:r>
-      <w:proofErr w:type="spellStart"/>
-      <w:r>
-        <w:t>nitpick</w:t>
-      </w:r>
-      <w:proofErr w:type="spellEnd"/>
+      <w:r>
+        <w:t>nit-pick</w:t>
+      </w:r>
       <w:r>
         <w:t>.</w:t>
       </w:r>
@@ -17135,7 +17090,10 @@
           <w:lang w:val="en-GB"/>
         </w:rPr>
       </w:pPr>
-      <w:r>
+    </w:p>
+    <w:p>
+      <w:pPr>
+        <w:pStyle w:val="Content"/>
         <w:rPr>
           <w:rFonts w:eastAsiaTheme="minorHAnsi"/>
           <w:color w:val="auto"/>
@@ -17143,9 +17101,7 @@
           <w:szCs w:val="22"/>
           <w:lang w:val="en-GB"/>
         </w:rPr>
-        <w:lastRenderedPageBreak/>
-        <w:t>I’ve always known when it comes to group work that communication and planning is key, and I’ve been extremely pleased to be part of a team where it really felt like a shared goal, along with a shared enthusiasm for the topic,  really helped us to collaborate and create a game framework that I</w:t>
-      </w:r>
+      </w:pPr>
       <w:r>
         <w:rPr>
           <w:rFonts w:eastAsiaTheme="minorHAnsi"/>
@@ -17154,7 +17110,8 @@
           <w:szCs w:val="22"/>
           <w:lang w:val="en-GB"/>
         </w:rPr>
-        <w:t xml:space="preserve"> think we can all be r</w:t>
+        <w:lastRenderedPageBreak/>
+        <w:t>I’ve always known when it comes to group work that communication and planning is key, and I’ve been extremely pleased to be part of a team where it really felt like a shared goal, along with a shared enthusiasm for the topic,  really helped us to collaborate and create a game framework that I</w:t>
       </w:r>
       <w:r>
         <w:rPr>
@@ -17164,12 +17121,9 @@
           <w:szCs w:val="22"/>
           <w:lang w:val="en-GB"/>
         </w:rPr>
-        <w:t>eally proud of.</w:t>
-      </w:r>
-    </w:p>
-    <w:p>
-      <w:pPr>
-        <w:pStyle w:val="Content"/>
+        <w:t xml:space="preserve"> think we can all be r</w:t>
+      </w:r>
+      <w:r>
         <w:rPr>
           <w:rFonts w:eastAsiaTheme="minorHAnsi"/>
           <w:color w:val="auto"/>
@@ -17177,6 +17131,19 @@
           <w:szCs w:val="22"/>
           <w:lang w:val="en-GB"/>
         </w:rPr>
+        <w:t>eally proud of.</w:t>
+      </w:r>
+    </w:p>
+    <w:p>
+      <w:pPr>
+        <w:pStyle w:val="Content"/>
+        <w:rPr>
+          <w:rFonts w:eastAsiaTheme="minorHAnsi"/>
+          <w:color w:val="auto"/>
+          <w:sz w:val="22"/>
+          <w:szCs w:val="22"/>
+          <w:lang w:val="en-GB"/>
+        </w:rPr>
       </w:pPr>
     </w:p>
     <w:p>
@@ -17325,7 +17292,7 @@
       <w:pPr>
         <w:pStyle w:val="Heading1"/>
       </w:pPr>
-      <w:bookmarkStart w:id="41" w:name="_Toc9105130"/>
+      <w:bookmarkStart w:id="41" w:name="_Toc9187741"/>
       <w:r>
         <w:lastRenderedPageBreak/>
         <w:t>Group reflection</w:t>
@@ -17370,7 +17337,7 @@
         <w:pStyle w:val="Title"/>
       </w:pPr>
       <w:bookmarkStart w:id="42" w:name="_Toc6777972"/>
-      <w:bookmarkStart w:id="43" w:name="_Toc9105131"/>
+      <w:bookmarkStart w:id="43" w:name="_Toc9187742"/>
       <w:r>
         <w:lastRenderedPageBreak/>
         <w:t>Appendices</w:t>
@@ -17385,7 +17352,7 @@
       <w:bookmarkStart w:id="44" w:name="_Appendix_1%3A_"/>
       <w:bookmarkStart w:id="45" w:name="_Appendix_1:_"/>
       <w:bookmarkStart w:id="46" w:name="_Toc6777973"/>
-      <w:bookmarkStart w:id="47" w:name="_Toc9105132"/>
+      <w:bookmarkStart w:id="47" w:name="_Toc9187743"/>
       <w:bookmarkEnd w:id="44"/>
       <w:bookmarkEnd w:id="45"/>
       <w:r>
@@ -17443,7 +17410,7 @@
                     </pic:cNvPicPr>
                   </pic:nvPicPr>
                   <pic:blipFill>
-                    <a:blip r:embed="rId52">
+                    <a:blip r:embed="rId53">
                       <a:extLst>
                         <a:ext uri="{28A0092B-C50C-407E-A947-70E740481C1C}">
                           <a14:useLocalDpi xmlns:a14="http://schemas.microsoft.com/office/drawing/2010/main" val="0"/>
@@ -17518,7 +17485,7 @@
                     </pic:cNvPicPr>
                   </pic:nvPicPr>
                   <pic:blipFill>
-                    <a:blip r:embed="rId53">
+                    <a:blip r:embed="rId54">
                       <a:extLst>
                         <a:ext uri="{28A0092B-C50C-407E-A947-70E740481C1C}">
                           <a14:useLocalDpi xmlns:a14="http://schemas.microsoft.com/office/drawing/2010/main" val="0"/>
@@ -17606,7 +17573,7 @@
                     </pic:cNvPicPr>
                   </pic:nvPicPr>
                   <pic:blipFill>
-                    <a:blip r:embed="rId54">
+                    <a:blip r:embed="rId55">
                       <a:extLst>
                         <a:ext uri="{28A0092B-C50C-407E-A947-70E740481C1C}">
                           <a14:useLocalDpi xmlns:a14="http://schemas.microsoft.com/office/drawing/2010/main" val="0"/>
@@ -17681,7 +17648,7 @@
                     </pic:cNvPicPr>
                   </pic:nvPicPr>
                   <pic:blipFill>
-                    <a:blip r:embed="rId55">
+                    <a:blip r:embed="rId56">
                       <a:extLst>
                         <a:ext uri="{28A0092B-C50C-407E-A947-70E740481C1C}">
                           <a14:useLocalDpi xmlns:a14="http://schemas.microsoft.com/office/drawing/2010/main" val="0"/>
@@ -17762,7 +17729,7 @@
                     </pic:cNvPicPr>
                   </pic:nvPicPr>
                   <pic:blipFill>
-                    <a:blip r:embed="rId56">
+                    <a:blip r:embed="rId57">
                       <a:extLst>
                         <a:ext uri="{28A0092B-C50C-407E-A947-70E740481C1C}">
                           <a14:useLocalDpi xmlns:a14="http://schemas.microsoft.com/office/drawing/2010/main" val="0"/>
@@ -17855,7 +17822,7 @@
                     </pic:cNvPicPr>
                   </pic:nvPicPr>
                   <pic:blipFill>
-                    <a:blip r:embed="rId57">
+                    <a:blip r:embed="rId58">
                       <a:extLst>
                         <a:ext uri="{28A0092B-C50C-407E-A947-70E740481C1C}">
                           <a14:useLocalDpi xmlns:a14="http://schemas.microsoft.com/office/drawing/2010/main" val="0"/>
@@ -17910,7 +17877,7 @@
         <w:pStyle w:val="Heading1"/>
       </w:pPr>
       <w:bookmarkStart w:id="49" w:name="_Appendix_2:_"/>
-      <w:bookmarkStart w:id="50" w:name="_Toc9105133"/>
+      <w:bookmarkStart w:id="50" w:name="_Toc9187744"/>
       <w:bookmarkEnd w:id="49"/>
       <w:r>
         <w:lastRenderedPageBreak/>
@@ -17955,7 +17922,7 @@
                     <pic:cNvPicPr/>
                   </pic:nvPicPr>
                   <pic:blipFill>
-                    <a:blip r:embed="rId58">
+                    <a:blip r:embed="rId59">
                       <a:extLst>
                         <a:ext uri="{28A0092B-C50C-407E-A947-70E740481C1C}">
                           <a14:useLocalDpi xmlns:a14="http://schemas.microsoft.com/office/drawing/2010/main" val="0"/>
@@ -18007,7 +17974,7 @@
                     <pic:cNvPicPr/>
                   </pic:nvPicPr>
                   <pic:blipFill>
-                    <a:blip r:embed="rId59">
+                    <a:blip r:embed="rId60">
                       <a:extLst>
                         <a:ext uri="{28A0092B-C50C-407E-A947-70E740481C1C}">
                           <a14:useLocalDpi xmlns:a14="http://schemas.microsoft.com/office/drawing/2010/main" val="0"/>
@@ -18054,7 +18021,7 @@
         <w:pStyle w:val="Heading1"/>
       </w:pPr>
       <w:bookmarkStart w:id="51" w:name="_Appendix_3:_Group"/>
-      <w:bookmarkStart w:id="52" w:name="_Toc9105134"/>
+      <w:bookmarkStart w:id="52" w:name="_Toc9187745"/>
       <w:bookmarkEnd w:id="51"/>
       <w:r>
         <w:lastRenderedPageBreak/>
@@ -18091,7 +18058,7 @@
                     <pic:cNvPicPr/>
                   </pic:nvPicPr>
                   <pic:blipFill>
-                    <a:blip r:embed="rId60">
+                    <a:blip r:embed="rId61">
                       <a:extLst>
                         <a:ext uri="{28A0092B-C50C-407E-A947-70E740481C1C}">
                           <a14:useLocalDpi xmlns:a14="http://schemas.microsoft.com/office/drawing/2010/main" val="0"/>
@@ -18139,7 +18106,7 @@
         <w:pStyle w:val="Heading1"/>
       </w:pPr>
       <w:bookmarkStart w:id="53" w:name="_Appendix_4:_Minutes"/>
-      <w:bookmarkStart w:id="54" w:name="_Toc9105135"/>
+      <w:bookmarkStart w:id="54" w:name="_Toc9187746"/>
       <w:bookmarkEnd w:id="53"/>
       <w:r>
         <w:lastRenderedPageBreak/>
@@ -18180,7 +18147,7 @@
                     <pic:cNvPicPr/>
                   </pic:nvPicPr>
                   <pic:blipFill>
-                    <a:blip r:embed="rId61">
+                    <a:blip r:embed="rId62">
                       <a:extLst>
                         <a:ext uri="{28A0092B-C50C-407E-A947-70E740481C1C}">
                           <a14:useLocalDpi xmlns:a14="http://schemas.microsoft.com/office/drawing/2010/main" val="0"/>
@@ -18218,7 +18185,7 @@
       </w:pPr>
       <w:bookmarkStart w:id="55" w:name="_Appendix_4%3A_Sound"/>
       <w:bookmarkStart w:id="56" w:name="_Appendix_5:_Sound"/>
-      <w:bookmarkStart w:id="57" w:name="_Toc9105136"/>
+      <w:bookmarkStart w:id="57" w:name="_Toc9187747"/>
       <w:bookmarkEnd w:id="55"/>
       <w:bookmarkEnd w:id="56"/>
       <w:r>
@@ -18322,7 +18289,7 @@
                 <w:sz w:val="20"/>
               </w:rPr>
             </w:pPr>
-            <w:hyperlink r:id="rId62">
+            <w:hyperlink r:id="rId63">
               <w:r>
                 <w:rPr>
                   <w:rStyle w:val="InternetLink"/>
@@ -18362,7 +18329,7 @@
                 <w:sz w:val="20"/>
               </w:rPr>
             </w:pPr>
-            <w:hyperlink r:id="rId63">
+            <w:hyperlink r:id="rId64">
               <w:r>
                 <w:rPr>
                   <w:rStyle w:val="InternetLink"/>
@@ -18393,7 +18360,7 @@
       <w:r>
         <w:t xml:space="preserve">The following tracks are all sourced from </w:t>
       </w:r>
-      <w:hyperlink r:id="rId64">
+      <w:hyperlink r:id="rId65">
         <w:r>
           <w:rPr>
             <w:rStyle w:val="InternetLink"/>
@@ -18404,7 +18371,7 @@
       <w:r>
         <w:t xml:space="preserve"> and are royalty free.  All are available from </w:t>
       </w:r>
-      <w:hyperlink r:id="rId65">
+      <w:hyperlink r:id="rId66">
         <w:r>
           <w:rPr>
             <w:rStyle w:val="InternetLink"/>
@@ -18479,7 +18446,7 @@
             <w:tcW w:w="1695" w:type="dxa"/>
           </w:tcPr>
           <w:p>
-            <w:hyperlink r:id="rId66">
+            <w:hyperlink r:id="rId67">
               <w:r>
                 <w:rPr>
                   <w:rStyle w:val="InternetLink"/>
@@ -18511,7 +18478,7 @@
             <w:shd w:val="clear" w:color="auto" w:fill="auto"/>
           </w:tcPr>
           <w:p>
-            <w:hyperlink r:id="rId67">
+            <w:hyperlink r:id="rId68">
               <w:r>
                 <w:rPr>
                   <w:rStyle w:val="InternetLink"/>
@@ -18546,7 +18513,7 @@
             <w:tcW w:w="1695" w:type="dxa"/>
           </w:tcPr>
           <w:p>
-            <w:hyperlink r:id="rId68">
+            <w:hyperlink r:id="rId69">
               <w:r>
                 <w:rPr>
                   <w:rStyle w:val="InternetLink"/>
@@ -18578,7 +18545,7 @@
             <w:shd w:val="clear" w:color="auto" w:fill="auto"/>
           </w:tcPr>
           <w:p>
-            <w:hyperlink r:id="rId69">
+            <w:hyperlink r:id="rId70">
               <w:r>
                 <w:rPr>
                   <w:rStyle w:val="InternetLink"/>
@@ -18613,7 +18580,7 @@
             <w:tcW w:w="1695" w:type="dxa"/>
           </w:tcPr>
           <w:p>
-            <w:hyperlink r:id="rId70">
+            <w:hyperlink r:id="rId71">
               <w:r>
                 <w:rPr>
                   <w:rStyle w:val="InternetLink"/>
@@ -18648,7 +18615,7 @@
             <w:shd w:val="clear" w:color="auto" w:fill="auto"/>
           </w:tcPr>
           <w:p>
-            <w:hyperlink r:id="rId71">
+            <w:hyperlink r:id="rId72">
               <w:r>
                 <w:rPr>
                   <w:rStyle w:val="InternetLink"/>
@@ -18683,7 +18650,7 @@
             <w:tcW w:w="1695" w:type="dxa"/>
           </w:tcPr>
           <w:p>
-            <w:hyperlink r:id="rId72">
+            <w:hyperlink r:id="rId73">
               <w:r>
                 <w:rPr>
                   <w:rStyle w:val="InternetLink"/>
@@ -18715,7 +18682,7 @@
             <w:shd w:val="clear" w:color="auto" w:fill="auto"/>
           </w:tcPr>
           <w:p>
-            <w:hyperlink r:id="rId73">
+            <w:hyperlink r:id="rId74">
               <w:r>
                 <w:rPr>
                   <w:rStyle w:val="InternetLink"/>
@@ -18747,7 +18714,7 @@
             <w:tcW w:w="1695" w:type="dxa"/>
           </w:tcPr>
           <w:p>
-            <w:hyperlink r:id="rId74">
+            <w:hyperlink r:id="rId75">
               <w:r>
                 <w:rPr>
                   <w:rStyle w:val="InternetLink"/>
@@ -18782,7 +18749,7 @@
       <w:r>
         <w:t>Assassins Creed 3 OST / Lorne Balfe – The Aquila (</w:t>
       </w:r>
-      <w:hyperlink r:id="rId75">
+      <w:hyperlink r:id="rId76">
         <w:r>
           <w:rPr>
             <w:rStyle w:val="InternetLink"/>
@@ -18804,7 +18771,7 @@
         <w:pStyle w:val="Heading1"/>
       </w:pPr>
       <w:bookmarkStart w:id="58" w:name="_Appendix_6:_Sword"/>
-      <w:bookmarkStart w:id="59" w:name="_Toc9105137"/>
+      <w:bookmarkStart w:id="59" w:name="_Toc9187748"/>
       <w:bookmarkEnd w:id="58"/>
       <w:r>
         <w:lastRenderedPageBreak/>
@@ -18817,7 +18784,7 @@
       <w:r>
         <w:t xml:space="preserve">The original image is a sabre from the time period and sourced from </w:t>
       </w:r>
-      <w:hyperlink r:id="rId76" w:history="1">
+      <w:hyperlink r:id="rId77" w:history="1">
         <w:r>
           <w:rPr>
             <w:rStyle w:val="Hyperlink"/>
@@ -18853,7 +18820,7 @@
                     <pic:cNvPicPr/>
                   </pic:nvPicPr>
                   <pic:blipFill>
-                    <a:blip r:embed="rId38">
+                    <a:blip r:embed="rId39">
                       <a:extLst>
                         <a:ext uri="{28A0092B-C50C-407E-A947-70E740481C1C}">
                           <a14:useLocalDpi xmlns:a14="http://schemas.microsoft.com/office/drawing/2010/main" val="0"/>
@@ -18937,7 +18904,7 @@
                     <pic:cNvPicPr/>
                   </pic:nvPicPr>
                   <pic:blipFill>
-                    <a:blip r:embed="rId39">
+                    <a:blip r:embed="rId40">
                       <a:extLst>
                         <a:ext uri="{28A0092B-C50C-407E-A947-70E740481C1C}">
                           <a14:useLocalDpi xmlns:a14="http://schemas.microsoft.com/office/drawing/2010/main" val="0"/>
@@ -19016,7 +18983,7 @@
                     <pic:cNvPicPr/>
                   </pic:nvPicPr>
                   <pic:blipFill>
-                    <a:blip r:embed="rId77">
+                    <a:blip r:embed="rId78">
                       <a:extLst>
                         <a:ext uri="{28A0092B-C50C-407E-A947-70E740481C1C}">
                           <a14:useLocalDpi xmlns:a14="http://schemas.microsoft.com/office/drawing/2010/main" val="0"/>
@@ -19098,7 +19065,7 @@
                     <pic:cNvPicPr/>
                   </pic:nvPicPr>
                   <pic:blipFill>
-                    <a:blip r:embed="rId40" cstate="print">
+                    <a:blip r:embed="rId41" cstate="print">
                       <a:extLst>
                         <a:ext uri="{28A0092B-C50C-407E-A947-70E740481C1C}">
                           <a14:useLocalDpi xmlns:a14="http://schemas.microsoft.com/office/drawing/2010/main" val="0"/>
@@ -19180,7 +19147,7 @@
                     <pic:cNvPicPr/>
                   </pic:nvPicPr>
                   <pic:blipFill>
-                    <a:blip r:embed="rId41">
+                    <a:blip r:embed="rId42">
                       <a:extLst>
                         <a:ext uri="{28A0092B-C50C-407E-A947-70E740481C1C}">
                           <a14:useLocalDpi xmlns:a14="http://schemas.microsoft.com/office/drawing/2010/main" val="0"/>
@@ -19259,7 +19226,7 @@
                     <pic:cNvPicPr/>
                   </pic:nvPicPr>
                   <pic:blipFill>
-                    <a:blip r:embed="rId78" cstate="print">
+                    <a:blip r:embed="rId79" cstate="print">
                       <a:extLst>
                         <a:ext uri="{28A0092B-C50C-407E-A947-70E740481C1C}">
                           <a14:useLocalDpi xmlns:a14="http://schemas.microsoft.com/office/drawing/2010/main" val="0"/>
@@ -19338,7 +19305,7 @@
                     <pic:cNvPicPr/>
                   </pic:nvPicPr>
                   <pic:blipFill>
-                    <a:blip r:embed="rId79">
+                    <a:blip r:embed="rId80">
                       <a:extLst>
                         <a:ext uri="{28A0092B-C50C-407E-A947-70E740481C1C}">
                           <a14:useLocalDpi xmlns:a14="http://schemas.microsoft.com/office/drawing/2010/main" val="0"/>
@@ -19397,7 +19364,7 @@
     </w:p>
     <w:p/>
     <w:sectPr>
-      <w:footerReference w:type="default" r:id="rId80"/>
+      <w:footerReference w:type="default" r:id="rId81"/>
       <w:pgSz w:w="11906" w:h="16838"/>
       <w:pgMar w:top="1440" w:right="1440" w:bottom="1440" w:left="1440" w:header="0" w:footer="708" w:gutter="0"/>
       <w:cols w:space="720"/>
@@ -25021,7 +24988,7 @@
 </file>
 
 <file path=customXml/itemProps1.xml><?xml version="1.0" encoding="utf-8"?>
-<ds:datastoreItem xmlns:ds="http://schemas.openxmlformats.org/officeDocument/2006/customXml" ds:itemID="{A006A9DF-C5E2-48FD-9562-70F44F000F7A}">
+<ds:datastoreItem xmlns:ds="http://schemas.openxmlformats.org/officeDocument/2006/customXml" ds:itemID="{D63EB892-2523-47D1-ACD1-D4B04A80804D}">
   <ds:schemaRefs>
     <ds:schemaRef ds:uri="http://schemas.openxmlformats.org/officeDocument/2006/bibliography"/>
   </ds:schemaRefs>

</xml_diff>

<commit_message>
minor corrections only, updated pdf
</commit_message>
<xml_diff>
--- a/project_description.docx
+++ b/project_description.docx
@@ -739,8 +739,6 @@
       </w:r>
     </w:p>
     <w:p/>
-    <w:bookmarkStart w:id="0" w:name="_GoBack"/>
-    <w:bookmarkEnd w:id="0"/>
     <w:p>
       <w:pPr>
         <w:pStyle w:val="TOC1"/>
@@ -763,7 +761,7 @@
       <w:r>
         <w:fldChar w:fldCharType="separate"/>
       </w:r>
-      <w:hyperlink w:anchor="_Toc9187719" w:history="1">
+      <w:hyperlink w:anchor="_Toc9189881" w:history="1">
         <w:r>
           <w:rPr>
             <w:rStyle w:val="Hyperlink"/>
@@ -790,7 +788,7 @@
             <w:noProof/>
             <w:webHidden/>
           </w:rPr>
-          <w:instrText xml:space="preserve"> PAGEREF _Toc9187719 \h </w:instrText>
+          <w:instrText xml:space="preserve"> PAGEREF _Toc9189881 \h </w:instrText>
         </w:r>
         <w:r>
           <w:rPr>
@@ -834,7 +832,7 @@
           <w:lang w:val="en-AU" w:eastAsia="en-AU"/>
         </w:rPr>
       </w:pPr>
-      <w:hyperlink w:anchor="_Toc9187720" w:history="1">
+      <w:hyperlink w:anchor="_Toc9189882" w:history="1">
         <w:r>
           <w:rPr>
             <w:rStyle w:val="Hyperlink"/>
@@ -861,7 +859,7 @@
             <w:noProof/>
             <w:webHidden/>
           </w:rPr>
-          <w:instrText xml:space="preserve"> PAGEREF _Toc9187720 \h </w:instrText>
+          <w:instrText xml:space="preserve"> PAGEREF _Toc9189882 \h </w:instrText>
         </w:r>
         <w:r>
           <w:rPr>
@@ -905,7 +903,7 @@
           <w:lang w:val="en-AU" w:eastAsia="en-AU"/>
         </w:rPr>
       </w:pPr>
-      <w:hyperlink w:anchor="_Toc9187721" w:history="1">
+      <w:hyperlink w:anchor="_Toc9189883" w:history="1">
         <w:r>
           <w:rPr>
             <w:rStyle w:val="Hyperlink"/>
@@ -932,7 +930,7 @@
             <w:noProof/>
             <w:webHidden/>
           </w:rPr>
-          <w:instrText xml:space="preserve"> PAGEREF _Toc9187721 \h </w:instrText>
+          <w:instrText xml:space="preserve"> PAGEREF _Toc9189883 \h </w:instrText>
         </w:r>
         <w:r>
           <w:rPr>
@@ -976,7 +974,7 @@
           <w:lang w:val="en-AU" w:eastAsia="en-AU"/>
         </w:rPr>
       </w:pPr>
-      <w:hyperlink w:anchor="_Toc9187722" w:history="1">
+      <w:hyperlink w:anchor="_Toc9189884" w:history="1">
         <w:r>
           <w:rPr>
             <w:rStyle w:val="Hyperlink"/>
@@ -1003,7 +1001,7 @@
             <w:noProof/>
             <w:webHidden/>
           </w:rPr>
-          <w:instrText xml:space="preserve"> PAGEREF _Toc9187722 \h </w:instrText>
+          <w:instrText xml:space="preserve"> PAGEREF _Toc9189884 \h </w:instrText>
         </w:r>
         <w:r>
           <w:rPr>
@@ -1047,7 +1045,7 @@
           <w:lang w:val="en-AU" w:eastAsia="en-AU"/>
         </w:rPr>
       </w:pPr>
-      <w:hyperlink w:anchor="_Toc9187723" w:history="1">
+      <w:hyperlink w:anchor="_Toc9189885" w:history="1">
         <w:r>
           <w:rPr>
             <w:rStyle w:val="Hyperlink"/>
@@ -1074,7 +1072,7 @@
             <w:noProof/>
             <w:webHidden/>
           </w:rPr>
-          <w:instrText xml:space="preserve"> PAGEREF _Toc9187723 \h </w:instrText>
+          <w:instrText xml:space="preserve"> PAGEREF _Toc9189885 \h </w:instrText>
         </w:r>
         <w:r>
           <w:rPr>
@@ -1118,7 +1116,7 @@
           <w:lang w:val="en-AU" w:eastAsia="en-AU"/>
         </w:rPr>
       </w:pPr>
-      <w:hyperlink w:anchor="_Toc9187724" w:history="1">
+      <w:hyperlink w:anchor="_Toc9189886" w:history="1">
         <w:r>
           <w:rPr>
             <w:rStyle w:val="Hyperlink"/>
@@ -1145,7 +1143,7 @@
             <w:noProof/>
             <w:webHidden/>
           </w:rPr>
-          <w:instrText xml:space="preserve"> PAGEREF _Toc9187724 \h </w:instrText>
+          <w:instrText xml:space="preserve"> PAGEREF _Toc9189886 \h </w:instrText>
         </w:r>
         <w:r>
           <w:rPr>
@@ -1189,7 +1187,7 @@
           <w:lang w:val="en-AU" w:eastAsia="en-AU"/>
         </w:rPr>
       </w:pPr>
-      <w:hyperlink w:anchor="_Toc9187725" w:history="1">
+      <w:hyperlink w:anchor="_Toc9189887" w:history="1">
         <w:r>
           <w:rPr>
             <w:rStyle w:val="Hyperlink"/>
@@ -1216,7 +1214,7 @@
             <w:noProof/>
             <w:webHidden/>
           </w:rPr>
-          <w:instrText xml:space="preserve"> PAGEREF _Toc9187725 \h </w:instrText>
+          <w:instrText xml:space="preserve"> PAGEREF _Toc9189887 \h </w:instrText>
         </w:r>
         <w:r>
           <w:rPr>
@@ -1260,7 +1258,7 @@
           <w:lang w:val="en-AU" w:eastAsia="en-AU"/>
         </w:rPr>
       </w:pPr>
-      <w:hyperlink w:anchor="_Toc9187726" w:history="1">
+      <w:hyperlink w:anchor="_Toc9189888" w:history="1">
         <w:r>
           <w:rPr>
             <w:rStyle w:val="Hyperlink"/>
@@ -1287,7 +1285,7 @@
             <w:noProof/>
             <w:webHidden/>
           </w:rPr>
-          <w:instrText xml:space="preserve"> PAGEREF _Toc9187726 \h </w:instrText>
+          <w:instrText xml:space="preserve"> PAGEREF _Toc9189888 \h </w:instrText>
         </w:r>
         <w:r>
           <w:rPr>
@@ -1331,7 +1329,7 @@
           <w:lang w:val="en-AU" w:eastAsia="en-AU"/>
         </w:rPr>
       </w:pPr>
-      <w:hyperlink w:anchor="_Toc9187727" w:history="1">
+      <w:hyperlink w:anchor="_Toc9189889" w:history="1">
         <w:r>
           <w:rPr>
             <w:rStyle w:val="Hyperlink"/>
@@ -1358,7 +1356,7 @@
             <w:noProof/>
             <w:webHidden/>
           </w:rPr>
-          <w:instrText xml:space="preserve"> PAGEREF _Toc9187727 \h </w:instrText>
+          <w:instrText xml:space="preserve"> PAGEREF _Toc9189889 \h </w:instrText>
         </w:r>
         <w:r>
           <w:rPr>
@@ -1402,7 +1400,7 @@
           <w:lang w:val="en-AU" w:eastAsia="en-AU"/>
         </w:rPr>
       </w:pPr>
-      <w:hyperlink w:anchor="_Toc9187728" w:history="1">
+      <w:hyperlink w:anchor="_Toc9189890" w:history="1">
         <w:r>
           <w:rPr>
             <w:rStyle w:val="Hyperlink"/>
@@ -1429,7 +1427,7 @@
             <w:noProof/>
             <w:webHidden/>
           </w:rPr>
-          <w:instrText xml:space="preserve"> PAGEREF _Toc9187728 \h </w:instrText>
+          <w:instrText xml:space="preserve"> PAGEREF _Toc9189890 \h </w:instrText>
         </w:r>
         <w:r>
           <w:rPr>
@@ -1473,7 +1471,7 @@
           <w:lang w:val="en-AU" w:eastAsia="en-AU"/>
         </w:rPr>
       </w:pPr>
-      <w:hyperlink w:anchor="_Toc9187729" w:history="1">
+      <w:hyperlink w:anchor="_Toc9189891" w:history="1">
         <w:r>
           <w:rPr>
             <w:rStyle w:val="Hyperlink"/>
@@ -1500,7 +1498,7 @@
             <w:noProof/>
             <w:webHidden/>
           </w:rPr>
-          <w:instrText xml:space="preserve"> PAGEREF _Toc9187729 \h </w:instrText>
+          <w:instrText xml:space="preserve"> PAGEREF _Toc9189891 \h </w:instrText>
         </w:r>
         <w:r>
           <w:rPr>
@@ -1544,7 +1542,7 @@
           <w:lang w:val="en-AU" w:eastAsia="en-AU"/>
         </w:rPr>
       </w:pPr>
-      <w:hyperlink w:anchor="_Toc9187730" w:history="1">
+      <w:hyperlink w:anchor="_Toc9189892" w:history="1">
         <w:r>
           <w:rPr>
             <w:rStyle w:val="Hyperlink"/>
@@ -1571,7 +1569,7 @@
             <w:noProof/>
             <w:webHidden/>
           </w:rPr>
-          <w:instrText xml:space="preserve"> PAGEREF _Toc9187730 \h </w:instrText>
+          <w:instrText xml:space="preserve"> PAGEREF _Toc9189892 \h </w:instrText>
         </w:r>
         <w:r>
           <w:rPr>
@@ -1615,7 +1613,7 @@
           <w:lang w:val="en-AU" w:eastAsia="en-AU"/>
         </w:rPr>
       </w:pPr>
-      <w:hyperlink w:anchor="_Toc9187731" w:history="1">
+      <w:hyperlink w:anchor="_Toc9189893" w:history="1">
         <w:r>
           <w:rPr>
             <w:rStyle w:val="Hyperlink"/>
@@ -1642,7 +1640,7 @@
             <w:noProof/>
             <w:webHidden/>
           </w:rPr>
-          <w:instrText xml:space="preserve"> PAGEREF _Toc9187731 \h </w:instrText>
+          <w:instrText xml:space="preserve"> PAGEREF _Toc9189893 \h </w:instrText>
         </w:r>
         <w:r>
           <w:rPr>
@@ -1686,7 +1684,7 @@
           <w:lang w:val="en-AU" w:eastAsia="en-AU"/>
         </w:rPr>
       </w:pPr>
-      <w:hyperlink w:anchor="_Toc9187732" w:history="1">
+      <w:hyperlink w:anchor="_Toc9189894" w:history="1">
         <w:r>
           <w:rPr>
             <w:rStyle w:val="Hyperlink"/>
@@ -1713,7 +1711,7 @@
             <w:noProof/>
             <w:webHidden/>
           </w:rPr>
-          <w:instrText xml:space="preserve"> PAGEREF _Toc9187732 \h </w:instrText>
+          <w:instrText xml:space="preserve"> PAGEREF _Toc9189894 \h </w:instrText>
         </w:r>
         <w:r>
           <w:rPr>
@@ -1757,7 +1755,7 @@
           <w:lang w:val="en-AU" w:eastAsia="en-AU"/>
         </w:rPr>
       </w:pPr>
-      <w:hyperlink w:anchor="_Toc9187733" w:history="1">
+      <w:hyperlink w:anchor="_Toc9189895" w:history="1">
         <w:r>
           <w:rPr>
             <w:rStyle w:val="Hyperlink"/>
@@ -1784,7 +1782,7 @@
             <w:noProof/>
             <w:webHidden/>
           </w:rPr>
-          <w:instrText xml:space="preserve"> PAGEREF _Toc9187733 \h </w:instrText>
+          <w:instrText xml:space="preserve"> PAGEREF _Toc9189895 \h </w:instrText>
         </w:r>
         <w:r>
           <w:rPr>
@@ -1828,7 +1826,7 @@
           <w:lang w:val="en-AU" w:eastAsia="en-AU"/>
         </w:rPr>
       </w:pPr>
-      <w:hyperlink w:anchor="_Toc9187734" w:history="1">
+      <w:hyperlink w:anchor="_Toc9189896" w:history="1">
         <w:r>
           <w:rPr>
             <w:rStyle w:val="Hyperlink"/>
@@ -1855,7 +1853,7 @@
             <w:noProof/>
             <w:webHidden/>
           </w:rPr>
-          <w:instrText xml:space="preserve"> PAGEREF _Toc9187734 \h </w:instrText>
+          <w:instrText xml:space="preserve"> PAGEREF _Toc9189896 \h </w:instrText>
         </w:r>
         <w:r>
           <w:rPr>
@@ -1899,7 +1897,7 @@
           <w:lang w:val="en-AU" w:eastAsia="en-AU"/>
         </w:rPr>
       </w:pPr>
-      <w:hyperlink w:anchor="_Toc9187735" w:history="1">
+      <w:hyperlink w:anchor="_Toc9189897" w:history="1">
         <w:r>
           <w:rPr>
             <w:rStyle w:val="Hyperlink"/>
@@ -1927,7 +1925,7 @@
             <w:noProof/>
             <w:webHidden/>
           </w:rPr>
-          <w:instrText xml:space="preserve"> PAGEREF _Toc9187735 \h </w:instrText>
+          <w:instrText xml:space="preserve"> PAGEREF _Toc9189897 \h </w:instrText>
         </w:r>
         <w:r>
           <w:rPr>
@@ -1971,7 +1969,7 @@
           <w:lang w:val="en-AU" w:eastAsia="en-AU"/>
         </w:rPr>
       </w:pPr>
-      <w:hyperlink w:anchor="_Toc9187736" w:history="1">
+      <w:hyperlink w:anchor="_Toc9189898" w:history="1">
         <w:r>
           <w:rPr>
             <w:rStyle w:val="Hyperlink"/>
@@ -1999,7 +1997,7 @@
             <w:noProof/>
             <w:webHidden/>
           </w:rPr>
-          <w:instrText xml:space="preserve"> PAGEREF _Toc9187736 \h </w:instrText>
+          <w:instrText xml:space="preserve"> PAGEREF _Toc9189898 \h </w:instrText>
         </w:r>
         <w:r>
           <w:rPr>
@@ -2043,7 +2041,7 @@
           <w:lang w:val="en-AU" w:eastAsia="en-AU"/>
         </w:rPr>
       </w:pPr>
-      <w:hyperlink w:anchor="_Toc9187737" w:history="1">
+      <w:hyperlink w:anchor="_Toc9189899" w:history="1">
         <w:r>
           <w:rPr>
             <w:rStyle w:val="Hyperlink"/>
@@ -2071,7 +2069,7 @@
             <w:noProof/>
             <w:webHidden/>
           </w:rPr>
-          <w:instrText xml:space="preserve"> PAGEREF _Toc9187737 \h </w:instrText>
+          <w:instrText xml:space="preserve"> PAGEREF _Toc9189899 \h </w:instrText>
         </w:r>
         <w:r>
           <w:rPr>
@@ -2115,7 +2113,7 @@
           <w:lang w:val="en-AU" w:eastAsia="en-AU"/>
         </w:rPr>
       </w:pPr>
-      <w:hyperlink w:anchor="_Toc9187738" w:history="1">
+      <w:hyperlink w:anchor="_Toc9189900" w:history="1">
         <w:r>
           <w:rPr>
             <w:rStyle w:val="Hyperlink"/>
@@ -2143,7 +2141,7 @@
             <w:noProof/>
             <w:webHidden/>
           </w:rPr>
-          <w:instrText xml:space="preserve"> PAGEREF _Toc9187738 \h </w:instrText>
+          <w:instrText xml:space="preserve"> PAGEREF _Toc9189900 \h </w:instrText>
         </w:r>
         <w:r>
           <w:rPr>
@@ -2187,7 +2185,7 @@
           <w:lang w:val="en-AU" w:eastAsia="en-AU"/>
         </w:rPr>
       </w:pPr>
-      <w:hyperlink w:anchor="_Toc9187739" w:history="1">
+      <w:hyperlink w:anchor="_Toc9189901" w:history="1">
         <w:r>
           <w:rPr>
             <w:rStyle w:val="Hyperlink"/>
@@ -2214,7 +2212,7 @@
             <w:noProof/>
             <w:webHidden/>
           </w:rPr>
-          <w:instrText xml:space="preserve"> PAGEREF _Toc9187739 \h </w:instrText>
+          <w:instrText xml:space="preserve"> PAGEREF _Toc9189901 \h </w:instrText>
         </w:r>
         <w:r>
           <w:rPr>
@@ -2258,7 +2256,7 @@
           <w:lang w:val="en-AU" w:eastAsia="en-AU"/>
         </w:rPr>
       </w:pPr>
-      <w:hyperlink w:anchor="_Toc9187740" w:history="1">
+      <w:hyperlink w:anchor="_Toc9189902" w:history="1">
         <w:r>
           <w:rPr>
             <w:rStyle w:val="Hyperlink"/>
@@ -2285,7 +2283,7 @@
             <w:noProof/>
             <w:webHidden/>
           </w:rPr>
-          <w:instrText xml:space="preserve"> PAGEREF _Toc9187740 \h </w:instrText>
+          <w:instrText xml:space="preserve"> PAGEREF _Toc9189902 \h </w:instrText>
         </w:r>
         <w:r>
           <w:rPr>
@@ -2329,7 +2327,7 @@
           <w:lang w:val="en-AU" w:eastAsia="en-AU"/>
         </w:rPr>
       </w:pPr>
-      <w:hyperlink w:anchor="_Toc9187741" w:history="1">
+      <w:hyperlink w:anchor="_Toc9189903" w:history="1">
         <w:r>
           <w:rPr>
             <w:rStyle w:val="Hyperlink"/>
@@ -2356,7 +2354,7 @@
             <w:noProof/>
             <w:webHidden/>
           </w:rPr>
-          <w:instrText xml:space="preserve"> PAGEREF _Toc9187741 \h </w:instrText>
+          <w:instrText xml:space="preserve"> PAGEREF _Toc9189903 \h </w:instrText>
         </w:r>
         <w:r>
           <w:rPr>
@@ -2400,7 +2398,7 @@
           <w:lang w:val="en-AU" w:eastAsia="en-AU"/>
         </w:rPr>
       </w:pPr>
-      <w:hyperlink w:anchor="_Toc9187742" w:history="1">
+      <w:hyperlink w:anchor="_Toc9189904" w:history="1">
         <w:r>
           <w:rPr>
             <w:rStyle w:val="Hyperlink"/>
@@ -2427,7 +2425,7 @@
             <w:noProof/>
             <w:webHidden/>
           </w:rPr>
-          <w:instrText xml:space="preserve"> PAGEREF _Toc9187742 \h </w:instrText>
+          <w:instrText xml:space="preserve"> PAGEREF _Toc9189904 \h </w:instrText>
         </w:r>
         <w:r>
           <w:rPr>
@@ -2471,7 +2469,7 @@
           <w:lang w:val="en-AU" w:eastAsia="en-AU"/>
         </w:rPr>
       </w:pPr>
-      <w:hyperlink w:anchor="_Toc9187743" w:history="1">
+      <w:hyperlink w:anchor="_Toc9189905" w:history="1">
         <w:r>
           <w:rPr>
             <w:rStyle w:val="Hyperlink"/>
@@ -2498,7 +2496,7 @@
             <w:noProof/>
             <w:webHidden/>
           </w:rPr>
-          <w:instrText xml:space="preserve"> PAGEREF _Toc9187743 \h </w:instrText>
+          <w:instrText xml:space="preserve"> PAGEREF _Toc9189905 \h </w:instrText>
         </w:r>
         <w:r>
           <w:rPr>
@@ -2542,7 +2540,7 @@
           <w:lang w:val="en-AU" w:eastAsia="en-AU"/>
         </w:rPr>
       </w:pPr>
-      <w:hyperlink w:anchor="_Toc9187744" w:history="1">
+      <w:hyperlink w:anchor="_Toc9189906" w:history="1">
         <w:r>
           <w:rPr>
             <w:rStyle w:val="Hyperlink"/>
@@ -2569,7 +2567,7 @@
             <w:noProof/>
             <w:webHidden/>
           </w:rPr>
-          <w:instrText xml:space="preserve"> PAGEREF _Toc9187744 \h </w:instrText>
+          <w:instrText xml:space="preserve"> PAGEREF _Toc9189906 \h </w:instrText>
         </w:r>
         <w:r>
           <w:rPr>
@@ -2613,7 +2611,7 @@
           <w:lang w:val="en-AU" w:eastAsia="en-AU"/>
         </w:rPr>
       </w:pPr>
-      <w:hyperlink w:anchor="_Toc9187745" w:history="1">
+      <w:hyperlink w:anchor="_Toc9189907" w:history="1">
         <w:r>
           <w:rPr>
             <w:rStyle w:val="Hyperlink"/>
@@ -2640,7 +2638,7 @@
             <w:noProof/>
             <w:webHidden/>
           </w:rPr>
-          <w:instrText xml:space="preserve"> PAGEREF _Toc9187745 \h </w:instrText>
+          <w:instrText xml:space="preserve"> PAGEREF _Toc9189907 \h </w:instrText>
         </w:r>
         <w:r>
           <w:rPr>
@@ -2684,7 +2682,7 @@
           <w:lang w:val="en-AU" w:eastAsia="en-AU"/>
         </w:rPr>
       </w:pPr>
-      <w:hyperlink w:anchor="_Toc9187746" w:history="1">
+      <w:hyperlink w:anchor="_Toc9189908" w:history="1">
         <w:r>
           <w:rPr>
             <w:rStyle w:val="Hyperlink"/>
@@ -2711,7 +2709,7 @@
             <w:noProof/>
             <w:webHidden/>
           </w:rPr>
-          <w:instrText xml:space="preserve"> PAGEREF _Toc9187746 \h </w:instrText>
+          <w:instrText xml:space="preserve"> PAGEREF _Toc9189908 \h </w:instrText>
         </w:r>
         <w:r>
           <w:rPr>
@@ -2755,7 +2753,7 @@
           <w:lang w:val="en-AU" w:eastAsia="en-AU"/>
         </w:rPr>
       </w:pPr>
-      <w:hyperlink w:anchor="_Toc9187747" w:history="1">
+      <w:hyperlink w:anchor="_Toc9189909" w:history="1">
         <w:r>
           <w:rPr>
             <w:rStyle w:val="Hyperlink"/>
@@ -2782,7 +2780,7 @@
             <w:noProof/>
             <w:webHidden/>
           </w:rPr>
-          <w:instrText xml:space="preserve"> PAGEREF _Toc9187747 \h </w:instrText>
+          <w:instrText xml:space="preserve"> PAGEREF _Toc9189909 \h </w:instrText>
         </w:r>
         <w:r>
           <w:rPr>
@@ -2826,7 +2824,7 @@
           <w:lang w:val="en-AU" w:eastAsia="en-AU"/>
         </w:rPr>
       </w:pPr>
-      <w:hyperlink w:anchor="_Toc9187748" w:history="1">
+      <w:hyperlink w:anchor="_Toc9189910" w:history="1">
         <w:r>
           <w:rPr>
             <w:rStyle w:val="Hyperlink"/>
@@ -2853,7 +2851,7 @@
             <w:noProof/>
             <w:webHidden/>
           </w:rPr>
-          <w:instrText xml:space="preserve"> PAGEREF _Toc9187748 \h </w:instrText>
+          <w:instrText xml:space="preserve"> PAGEREF _Toc9189910 \h </w:instrText>
         </w:r>
         <w:r>
           <w:rPr>
@@ -2906,37 +2904,37 @@
       <w:pPr>
         <w:pStyle w:val="Title"/>
       </w:pPr>
-      <w:bookmarkStart w:id="1" w:name="_Toc9187719"/>
+      <w:bookmarkStart w:id="0" w:name="_Toc9189881"/>
       <w:r>
         <w:lastRenderedPageBreak/>
         <w:t>Team Profile</w:t>
       </w:r>
+      <w:bookmarkEnd w:id="0"/>
+    </w:p>
+    <w:p/>
+    <w:p>
+      <w:pPr>
+        <w:pStyle w:val="Heading1"/>
+        <w:rPr>
+          <w:rStyle w:val="SubtleEmphasis"/>
+        </w:rPr>
+      </w:pPr>
+      <w:bookmarkStart w:id="1" w:name="_Toc6777950"/>
+      <w:bookmarkStart w:id="2" w:name="_Toc9189882"/>
+      <w:r>
+        <w:rPr>
+          <w:rStyle w:val="SubtleEmphasis"/>
+        </w:rPr>
+        <w:t>Personal Information</w:t>
+      </w:r>
+      <w:bookmarkEnd w:id="2"/>
+      <w:r>
+        <w:rPr>
+          <w:rStyle w:val="SubtleEmphasis"/>
+        </w:rPr>
+        <w:t xml:space="preserve"> </w:t>
+      </w:r>
       <w:bookmarkEnd w:id="1"/>
-    </w:p>
-    <w:p/>
-    <w:p>
-      <w:pPr>
-        <w:pStyle w:val="Heading1"/>
-        <w:rPr>
-          <w:rStyle w:val="SubtleEmphasis"/>
-        </w:rPr>
-      </w:pPr>
-      <w:bookmarkStart w:id="2" w:name="_Toc6777950"/>
-      <w:bookmarkStart w:id="3" w:name="_Toc9187720"/>
-      <w:r>
-        <w:rPr>
-          <w:rStyle w:val="SubtleEmphasis"/>
-        </w:rPr>
-        <w:t>Personal Information</w:t>
-      </w:r>
-      <w:bookmarkEnd w:id="3"/>
-      <w:r>
-        <w:rPr>
-          <w:rStyle w:val="SubtleEmphasis"/>
-        </w:rPr>
-        <w:t xml:space="preserve"> </w:t>
-      </w:r>
-      <w:bookmarkEnd w:id="2"/>
     </w:p>
     <w:p>
       <w:pPr>
@@ -3358,7 +3356,18 @@
       <w:pPr>
         <w:pStyle w:val="Content"/>
       </w:pPr>
-      <w:hyperlink r:id="rId17"/>
+      <w:r>
+        <w:fldChar w:fldCharType="begin"/>
+      </w:r>
+      <w:r>
+        <w:instrText xml:space="preserve"> HYPERLINK "https://mdncb.github.io/assignment1/" \h </w:instrText>
+      </w:r>
+      <w:r>
+        <w:fldChar w:fldCharType="separate"/>
+      </w:r>
+      <w:r>
+        <w:fldChar w:fldCharType="end"/>
+      </w:r>
     </w:p>
     <w:tbl>
       <w:tblPr>
@@ -3436,7 +3445,7 @@
                           </pic:cNvPicPr>
                         </pic:nvPicPr>
                         <pic:blipFill>
-                          <a:blip r:embed="rId18"/>
+                          <a:blip r:embed="rId17"/>
                           <a:stretch>
                             <a:fillRect/>
                           </a:stretch>
@@ -3573,7 +3582,7 @@
           <w:sz w:val="28"/>
         </w:rPr>
       </w:pPr>
-      <w:hyperlink r:id="rId19">
+      <w:hyperlink r:id="rId18">
         <w:r>
           <w:rPr>
             <w:rStyle w:val="InternetLink"/>
@@ -3588,7 +3597,21 @@
       <w:pPr>
         <w:pStyle w:val="Content"/>
       </w:pPr>
-      <w:hyperlink r:id="rId20"/>
+      <w:r>
+        <w:fldChar w:fldCharType="begin"/>
+      </w:r>
+      <w:r>
+        <w:instrText xml:space="preserve"> HYPERLINK "https://attikins.github.io/Attikins.gith</w:instrText>
+      </w:r>
+      <w:r>
+        <w:instrText xml:space="preserve">ub.io/dist/about.html" \h </w:instrText>
+      </w:r>
+      <w:r>
+        <w:fldChar w:fldCharType="separate"/>
+      </w:r>
+      <w:r>
+        <w:fldChar w:fldCharType="end"/>
+      </w:r>
     </w:p>
     <w:p>
       <w:pPr>
@@ -3646,7 +3669,7 @@
                           </pic:cNvPicPr>
                         </pic:nvPicPr>
                         <pic:blipFill>
-                          <a:blip r:embed="rId21"/>
+                          <a:blip r:embed="rId19"/>
                           <a:stretch>
                             <a:fillRect/>
                           </a:stretch>
@@ -3750,7 +3773,7 @@
           <w:sz w:val="28"/>
         </w:rPr>
       </w:pPr>
-      <w:hyperlink r:id="rId22">
+      <w:hyperlink r:id="rId20">
         <w:r>
           <w:rPr>
             <w:rStyle w:val="InternetLink"/>
@@ -3769,7 +3792,21 @@
           <w:color w:val="767171" w:themeColor="background2" w:themeShade="80"/>
         </w:rPr>
       </w:pPr>
-      <w:hyperlink r:id="rId23"/>
+      <w:r>
+        <w:fldChar w:fldCharType="begin"/>
+      </w:r>
+      <w:r>
+        <w:instrText xml:space="preserve"> HYPERLINK "https://atamosmusic.github.io/itprofile-assessment01.git.io/" \</w:instrText>
+      </w:r>
+      <w:r>
+        <w:instrText xml:space="preserve">h </w:instrText>
+      </w:r>
+      <w:r>
+        <w:fldChar w:fldCharType="separate"/>
+      </w:r>
+      <w:r>
+        <w:fldChar w:fldCharType="end"/>
+      </w:r>
     </w:p>
     <w:p>
       <w:pPr>
@@ -3852,7 +3889,7 @@
                           </pic:cNvPicPr>
                         </pic:nvPicPr>
                         <pic:blipFill>
-                          <a:blip r:embed="rId24"/>
+                          <a:blip r:embed="rId21"/>
                           <a:stretch>
                             <a:fillRect/>
                           </a:stretch>
@@ -3933,7 +3970,7 @@
           <w:sz w:val="28"/>
         </w:rPr>
       </w:pPr>
-      <w:hyperlink r:id="rId25">
+      <w:hyperlink r:id="rId22">
         <w:r>
           <w:rPr>
             <w:rStyle w:val="InternetLink"/>
@@ -3948,7 +3985,18 @@
       <w:pPr>
         <w:pStyle w:val="Content"/>
       </w:pPr>
-      <w:hyperlink r:id="rId26"/>
+      <w:r>
+        <w:fldChar w:fldCharType="begin"/>
+      </w:r>
+      <w:r>
+        <w:instrText xml:space="preserve"> HYPERLINK "https://harryw77.github.io/Assignment_1/Index.html" \h </w:instrText>
+      </w:r>
+      <w:r>
+        <w:fldChar w:fldCharType="separate"/>
+      </w:r>
+      <w:r>
+        <w:fldChar w:fldCharType="end"/>
+      </w:r>
     </w:p>
     <w:p>
       <w:pPr>
@@ -4006,7 +4054,7 @@
                           </pic:cNvPicPr>
                         </pic:nvPicPr>
                         <pic:blipFill>
-                          <a:blip r:embed="rId27"/>
+                          <a:blip r:embed="rId23"/>
                           <a:stretch>
                             <a:fillRect/>
                           </a:stretch>
@@ -4110,37 +4158,37 @@
       <w:pPr>
         <w:pStyle w:val="Heading1"/>
       </w:pPr>
-      <w:bookmarkStart w:id="4" w:name="_Toc6777951"/>
-      <w:bookmarkStart w:id="5" w:name="_Toc9187721"/>
+      <w:bookmarkStart w:id="3" w:name="_Toc6777951"/>
+      <w:bookmarkStart w:id="4" w:name="_Toc9189883"/>
       <w:r>
         <w:lastRenderedPageBreak/>
         <w:t>Group Processes</w:t>
       </w:r>
+      <w:bookmarkEnd w:id="3"/>
       <w:bookmarkEnd w:id="4"/>
+    </w:p>
+    <w:p>
+      <w:r>
+        <w:t>As a group we used GitHub as a shared workspace for files and Discord as our communication platform for Assignment 2.  This will be the same for Assignment 3 in terms of which platforms we will use.  As the conclusion of assignment 2 a lot of the functionality of GitHub was better understood, which should reflect in a more accurate commit history for this assignment</w:t>
+      </w:r>
+      <w:r>
+        <w:t>.</w:t>
+      </w:r>
+      <w:r>
+        <w:t xml:space="preserve">  We also introduced a weekly “meeting” on Discord to come together as a group where possible and set up the next weeks tasks.</w:t>
+      </w:r>
+    </w:p>
+    <w:p>
+      <w:pPr>
+        <w:pStyle w:val="Heading1"/>
+      </w:pPr>
+      <w:bookmarkStart w:id="5" w:name="_Toc6777952"/>
+      <w:bookmarkStart w:id="6" w:name="_Toc9189884"/>
+      <w:r>
+        <w:t>Career Plans</w:t>
+      </w:r>
       <w:bookmarkEnd w:id="5"/>
-    </w:p>
-    <w:p>
-      <w:r>
-        <w:t>As a group we used GitHub as a shared workspace for files and Discord as our communication platform for Assignment 2.  This will be the same for Assignment 3 in terms of which platforms we will use.  As the conclusion of assignment 2 a lot of the functionality of GitHub was better understood, which should reflect in a more accurate commit history for this assignment</w:t>
-      </w:r>
-      <w:r>
-        <w:t>.</w:t>
-      </w:r>
-      <w:r>
-        <w:t xml:space="preserve">  We also introduced a weekly “meeting” on Discord to come together as a group where possible and set up the next weeks tasks.</w:t>
-      </w:r>
-    </w:p>
-    <w:p>
-      <w:pPr>
-        <w:pStyle w:val="Heading1"/>
-      </w:pPr>
-      <w:bookmarkStart w:id="6" w:name="_Toc6777952"/>
-      <w:bookmarkStart w:id="7" w:name="_Toc9187722"/>
-      <w:r>
-        <w:t>Career Plans</w:t>
-      </w:r>
       <w:bookmarkEnd w:id="6"/>
-      <w:bookmarkEnd w:id="7"/>
     </w:p>
     <w:p>
       <w:pPr>
@@ -4419,16 +4467,16 @@
       <w:pPr>
         <w:pStyle w:val="Title"/>
       </w:pPr>
-      <w:bookmarkStart w:id="8" w:name="_Toc6777953"/>
-      <w:bookmarkStart w:id="9" w:name="_Toc9102533"/>
-      <w:bookmarkStart w:id="10" w:name="_Toc9187723"/>
+      <w:bookmarkStart w:id="7" w:name="_Toc6777953"/>
+      <w:bookmarkStart w:id="8" w:name="_Toc9102533"/>
+      <w:bookmarkStart w:id="9" w:name="_Toc9189885"/>
       <w:r>
         <w:lastRenderedPageBreak/>
         <w:t>Tools</w:t>
       </w:r>
+      <w:bookmarkEnd w:id="7"/>
       <w:bookmarkEnd w:id="8"/>
       <w:bookmarkEnd w:id="9"/>
-      <w:bookmarkEnd w:id="10"/>
     </w:p>
     <w:p>
       <w:pPr>
@@ -4469,100 +4517,100 @@
       <w:pPr>
         <w:pStyle w:val="Heading1"/>
       </w:pPr>
-      <w:bookmarkStart w:id="11" w:name="_Toc9102534"/>
-      <w:bookmarkStart w:id="12" w:name="_Toc9187724"/>
+      <w:bookmarkStart w:id="10" w:name="_Toc9102534"/>
+      <w:bookmarkStart w:id="11" w:name="_Toc9189886"/>
       <w:r>
         <w:t>Group Website Links</w:t>
       </w:r>
+      <w:bookmarkEnd w:id="10"/>
       <w:bookmarkEnd w:id="11"/>
+    </w:p>
+    <w:p>
+      <w:pPr>
+        <w:pStyle w:val="EmphasisText"/>
+      </w:pPr>
+      <w:r>
+        <w:t>Group website:</w:t>
+      </w:r>
+    </w:p>
+    <w:p>
+      <w:pPr>
+        <w:rPr>
+          <w:color w:val="767171" w:themeColor="background2" w:themeShade="80"/>
+        </w:rPr>
+      </w:pPr>
+      <w:hyperlink r:id="rId24">
+        <w:r>
+          <w:rPr>
+            <w:rStyle w:val="InternetLink"/>
+          </w:rPr>
+          <w:t>https://groupfourteen.github.io/assignment2/</w:t>
+        </w:r>
+      </w:hyperlink>
+    </w:p>
+    <w:p>
+      <w:pPr>
+        <w:pStyle w:val="EmphasisText"/>
+      </w:pPr>
+      <w:r>
+        <w:t>Group Git repository:</w:t>
+      </w:r>
+    </w:p>
+    <w:p>
+      <w:pPr>
+        <w:rPr>
+          <w:color w:val="767171" w:themeColor="background2" w:themeShade="80"/>
+        </w:rPr>
+      </w:pPr>
+      <w:hyperlink r:id="rId25">
+        <w:r>
+          <w:rPr>
+            <w:rStyle w:val="InternetLink"/>
+          </w:rPr>
+          <w:t>https://github.com/groupfourteen/assignment3</w:t>
+        </w:r>
+      </w:hyperlink>
+    </w:p>
+    <w:p>
+      <w:pPr>
+        <w:pStyle w:val="EmphasisText"/>
+      </w:pPr>
+    </w:p>
+    <w:p>
+      <w:pPr>
+        <w:pStyle w:val="EmphasisText"/>
+      </w:pPr>
+      <w:r>
+        <w:t>Assignment 5 presentation</w:t>
+      </w:r>
+    </w:p>
+    <w:p>
+      <w:hyperlink r:id="rId26" w:history="1">
+        <w:r>
+          <w:rPr>
+            <w:rStyle w:val="Hyperlink"/>
+          </w:rPr>
+          <w:t>Batavia Presentation – O</w:t>
+        </w:r>
+        <w:r>
+          <w:rPr>
+            <w:rStyle w:val="Hyperlink"/>
+          </w:rPr>
+          <w:t>pen your eyes</w:t>
+        </w:r>
+      </w:hyperlink>
+    </w:p>
+    <w:p>
+      <w:pPr>
+        <w:pStyle w:val="Heading1"/>
+      </w:pPr>
+      <w:bookmarkStart w:id="12" w:name="_Toc9102535"/>
+      <w:bookmarkStart w:id="13" w:name="_Toc9189887"/>
+      <w:r>
+        <w:t>Reflection on GitHub History</w:t>
+      </w:r>
       <w:bookmarkEnd w:id="12"/>
-    </w:p>
-    <w:p>
-      <w:pPr>
-        <w:pStyle w:val="EmphasisText"/>
-      </w:pPr>
-      <w:r>
-        <w:t>Group website:</w:t>
-      </w:r>
-    </w:p>
-    <w:p>
-      <w:pPr>
-        <w:rPr>
-          <w:color w:val="767171" w:themeColor="background2" w:themeShade="80"/>
-        </w:rPr>
-      </w:pPr>
-      <w:hyperlink r:id="rId28">
-        <w:r>
-          <w:rPr>
-            <w:rStyle w:val="InternetLink"/>
-          </w:rPr>
-          <w:t>https://groupfourteen.github.io/assignment2/</w:t>
-        </w:r>
-      </w:hyperlink>
-    </w:p>
-    <w:p>
-      <w:pPr>
-        <w:pStyle w:val="EmphasisText"/>
-      </w:pPr>
-      <w:r>
-        <w:t>Group Git repository:</w:t>
-      </w:r>
-    </w:p>
-    <w:p>
-      <w:pPr>
-        <w:rPr>
-          <w:color w:val="767171" w:themeColor="background2" w:themeShade="80"/>
-        </w:rPr>
-      </w:pPr>
-      <w:hyperlink r:id="rId29">
-        <w:r>
-          <w:rPr>
-            <w:rStyle w:val="InternetLink"/>
-          </w:rPr>
-          <w:t>https://github.com/groupfourteen/assignment3</w:t>
-        </w:r>
-      </w:hyperlink>
-    </w:p>
-    <w:p>
-      <w:pPr>
-        <w:pStyle w:val="EmphasisText"/>
-      </w:pPr>
-    </w:p>
-    <w:p>
-      <w:pPr>
-        <w:pStyle w:val="EmphasisText"/>
-      </w:pPr>
-      <w:r>
-        <w:t>Assignment 5 presentation</w:t>
-      </w:r>
-    </w:p>
-    <w:p>
-      <w:hyperlink r:id="rId30" w:history="1">
-        <w:r>
-          <w:rPr>
-            <w:rStyle w:val="Hyperlink"/>
-          </w:rPr>
-          <w:t>Batavia Presentation – O</w:t>
-        </w:r>
-        <w:r>
-          <w:rPr>
-            <w:rStyle w:val="Hyperlink"/>
-          </w:rPr>
-          <w:t>pen your eyes</w:t>
-        </w:r>
-      </w:hyperlink>
-    </w:p>
-    <w:p>
-      <w:pPr>
-        <w:pStyle w:val="Heading1"/>
-      </w:pPr>
-      <w:bookmarkStart w:id="13" w:name="_Toc9102535"/>
-      <w:bookmarkStart w:id="14" w:name="_Toc9187725"/>
-      <w:r>
-        <w:t>Reflection on GitHub History</w:t>
-      </w:r>
       <w:bookmarkEnd w:id="13"/>
-      <w:bookmarkEnd w:id="14"/>
     </w:p>
     <w:p>
       <w:r>
@@ -4616,20 +4664,34 @@
             <w:rStyle w:val="Hyperlink"/>
             <w:i/>
           </w:rPr>
-          <w:t xml:space="preserve">Appendix 1: GitHub Repository </w:t>
+          <w:t>Appendix 1: GitHub</w:t>
         </w:r>
         <w:r>
           <w:rPr>
             <w:rStyle w:val="Hyperlink"/>
             <w:i/>
           </w:rPr>
-          <w:t>Documents (</w:t>
+          <w:t xml:space="preserve"> </w:t>
         </w:r>
         <w:r>
           <w:rPr>
             <w:rStyle w:val="Hyperlink"/>
             <w:i/>
           </w:rPr>
+          <w:t xml:space="preserve">Repository </w:t>
+        </w:r>
+        <w:r>
+          <w:rPr>
+            <w:rStyle w:val="Hyperlink"/>
+            <w:i/>
+          </w:rPr>
+          <w:t>Documents (</w:t>
+        </w:r>
+        <w:r>
+          <w:rPr>
+            <w:rStyle w:val="Hyperlink"/>
+            <w:i/>
+          </w:rPr>
           <w:t>Sample</w:t>
         </w:r>
       </w:hyperlink>
@@ -4662,7 +4724,111 @@
       <w:r>
         <w:t xml:space="preserve">Refer to </w:t>
       </w:r>
-      <w:hyperlink w:anchor="_Appendix_2:_" w:history="1">
+      <w:r>
+        <w:rPr>
+          <w:i/>
+        </w:rPr>
+        <w:fldChar w:fldCharType="begin"/>
+      </w:r>
+      <w:r>
+        <w:rPr>
+          <w:i/>
+        </w:rPr>
+        <w:instrText xml:space="preserve"> HYPERLINK  \l "_Appendix_2:_" </w:instrText>
+      </w:r>
+      <w:r>
+        <w:rPr>
+          <w:i/>
+        </w:rPr>
+      </w:r>
+      <w:r>
+        <w:rPr>
+          <w:i/>
+        </w:rPr>
+        <w:fldChar w:fldCharType="separate"/>
+      </w:r>
+      <w:r>
+        <w:rPr>
+          <w:rStyle w:val="Hyperlink"/>
+          <w:i/>
+        </w:rPr>
+        <w:t xml:space="preserve">Appendix </w:t>
+      </w:r>
+      <w:r>
+        <w:rPr>
+          <w:rStyle w:val="Hyperlink"/>
+          <w:i/>
+        </w:rPr>
+        <w:t>2</w:t>
+      </w:r>
+      <w:r>
+        <w:rPr>
+          <w:rStyle w:val="Hyperlink"/>
+          <w:i/>
+        </w:rPr>
+        <w:t>: GitHub Reposit</w:t>
+      </w:r>
+      <w:r>
+        <w:rPr>
+          <w:rStyle w:val="Hyperlink"/>
+          <w:i/>
+        </w:rPr>
+        <w:t>o</w:t>
+      </w:r>
+      <w:r>
+        <w:rPr>
+          <w:rStyle w:val="Hyperlink"/>
+          <w:i/>
+        </w:rPr>
+        <w:t xml:space="preserve">ry History </w:t>
+      </w:r>
+      <w:r>
+        <w:rPr>
+          <w:rStyle w:val="Hyperlink"/>
+          <w:i/>
+        </w:rPr>
+        <w:t>(</w:t>
+      </w:r>
+      <w:r>
+        <w:rPr>
+          <w:rStyle w:val="Hyperlink"/>
+          <w:i/>
+        </w:rPr>
+        <w:t>Sample</w:t>
+      </w:r>
+      <w:r>
+        <w:rPr>
+          <w:rStyle w:val="Hyperlink"/>
+          <w:i/>
+        </w:rPr>
+        <w:t>)</w:t>
+      </w:r>
+      <w:r>
+        <w:rPr>
+          <w:i/>
+        </w:rPr>
+        <w:fldChar w:fldCharType="end"/>
+      </w:r>
+      <w:r>
+        <w:t xml:space="preserve"> for evidence of GitHub commit history</w:t>
+      </w:r>
+      <w:r>
+        <w:t>.</w:t>
+      </w:r>
+    </w:p>
+    <w:p>
+      <w:pPr>
+        <w:pStyle w:val="Content"/>
+      </w:pPr>
+    </w:p>
+    <w:p>
+      <w:pPr>
+        <w:pStyle w:val="Content"/>
+      </w:pPr>
+      <w:r>
+        <w:t xml:space="preserve">Refer to </w:t>
+      </w:r>
+      <w:hyperlink w:anchor="_Appendix_3:_Group" w:history="1">
         <w:r>
           <w:rPr>
             <w:rStyle w:val="Hyperlink"/>
@@ -4675,14 +4841,14 @@
             <w:rStyle w:val="Hyperlink"/>
             <w:i/>
           </w:rPr>
-          <w:t>2</w:t>
+          <w:t>3</w:t>
         </w:r>
         <w:r>
           <w:rPr>
             <w:rStyle w:val="Hyperlink"/>
             <w:i/>
           </w:rPr>
-          <w:t xml:space="preserve">: GitHub Repository History </w:t>
+          <w:t xml:space="preserve">: Group Discord Discussion </w:t>
         </w:r>
         <w:r>
           <w:rPr>
@@ -4698,69 +4864,6 @@
           </w:rPr>
           <w:t>Sample</w:t>
         </w:r>
-        <w:r>
-          <w:rPr>
-            <w:rStyle w:val="Hyperlink"/>
-            <w:i/>
-          </w:rPr>
-          <w:t>)</w:t>
-        </w:r>
-      </w:hyperlink>
-      <w:r>
-        <w:t xml:space="preserve"> for evidence of GitHub commit history</w:t>
-      </w:r>
-      <w:r>
-        <w:t>.</w:t>
-      </w:r>
-    </w:p>
-    <w:p>
-      <w:pPr>
-        <w:pStyle w:val="Content"/>
-      </w:pPr>
-    </w:p>
-    <w:p>
-      <w:pPr>
-        <w:pStyle w:val="Content"/>
-      </w:pPr>
-      <w:r>
-        <w:t xml:space="preserve">Refer to </w:t>
-      </w:r>
-      <w:hyperlink w:anchor="_Appendix_3:_Group" w:history="1">
-        <w:r>
-          <w:rPr>
-            <w:rStyle w:val="Hyperlink"/>
-            <w:i/>
-          </w:rPr>
-          <w:t xml:space="preserve">Appendix </w:t>
-        </w:r>
-        <w:r>
-          <w:rPr>
-            <w:rStyle w:val="Hyperlink"/>
-            <w:i/>
-          </w:rPr>
-          <w:t>3</w:t>
-        </w:r>
-        <w:r>
-          <w:rPr>
-            <w:rStyle w:val="Hyperlink"/>
-            <w:i/>
-          </w:rPr>
-          <w:t xml:space="preserve">: Group Discord Discussion </w:t>
-        </w:r>
-        <w:r>
-          <w:rPr>
-            <w:rStyle w:val="Hyperlink"/>
-            <w:i/>
-          </w:rPr>
-          <w:t>(</w:t>
-        </w:r>
-        <w:r>
-          <w:rPr>
-            <w:rStyle w:val="Hyperlink"/>
-            <w:i/>
-          </w:rPr>
-          <w:t>Sample</w:t>
-        </w:r>
       </w:hyperlink>
       <w:r>
         <w:rPr>
@@ -4790,26 +4893,26 @@
       <w:pPr>
         <w:pStyle w:val="Title"/>
       </w:pPr>
-      <w:bookmarkStart w:id="15" w:name="_Toc9102536"/>
-      <w:bookmarkStart w:id="16" w:name="_Toc9187726"/>
+      <w:bookmarkStart w:id="14" w:name="_Toc9102536"/>
+      <w:bookmarkStart w:id="15" w:name="_Toc9189888"/>
       <w:r>
         <w:lastRenderedPageBreak/>
         <w:t>Project Description</w:t>
       </w:r>
+      <w:bookmarkEnd w:id="14"/>
       <w:bookmarkEnd w:id="15"/>
+    </w:p>
+    <w:p>
+      <w:pPr>
+        <w:pStyle w:val="Heading1"/>
+      </w:pPr>
+      <w:bookmarkStart w:id="16" w:name="_Toc9102537"/>
+      <w:bookmarkStart w:id="17" w:name="_Toc9189889"/>
+      <w:r>
+        <w:t>Overview</w:t>
+      </w:r>
       <w:bookmarkEnd w:id="16"/>
-    </w:p>
-    <w:p>
-      <w:pPr>
-        <w:pStyle w:val="Heading1"/>
-      </w:pPr>
-      <w:bookmarkStart w:id="17" w:name="_Toc9102537"/>
-      <w:bookmarkStart w:id="18" w:name="_Toc9187727"/>
-      <w:r>
-        <w:t>Overview</w:t>
-      </w:r>
       <w:bookmarkEnd w:id="17"/>
-      <w:bookmarkEnd w:id="18"/>
     </w:p>
     <w:p>
       <w:pPr>
@@ -4935,14 +5038,14 @@
       <w:pPr>
         <w:pStyle w:val="Heading1"/>
       </w:pPr>
-      <w:bookmarkStart w:id="19" w:name="_Toc9102538"/>
-      <w:bookmarkStart w:id="20" w:name="_Toc9187728"/>
+      <w:bookmarkStart w:id="18" w:name="_Toc9102538"/>
+      <w:bookmarkStart w:id="19" w:name="_Toc9189890"/>
       <w:r>
         <w:lastRenderedPageBreak/>
         <w:t>Detailed description</w:t>
       </w:r>
+      <w:bookmarkEnd w:id="18"/>
       <w:bookmarkEnd w:id="19"/>
-      <w:bookmarkEnd w:id="20"/>
     </w:p>
     <w:p>
       <w:pPr>
@@ -5124,13 +5227,13 @@
       <w:pPr>
         <w:pStyle w:val="Heading1"/>
       </w:pPr>
-      <w:bookmarkStart w:id="21" w:name="_Toc9102539"/>
-      <w:bookmarkStart w:id="22" w:name="_Toc9187729"/>
+      <w:bookmarkStart w:id="20" w:name="_Toc9102539"/>
+      <w:bookmarkStart w:id="21" w:name="_Toc9189891"/>
       <w:r>
         <w:t>Plans and Progress</w:t>
       </w:r>
+      <w:bookmarkEnd w:id="20"/>
       <w:bookmarkEnd w:id="21"/>
-      <w:bookmarkEnd w:id="22"/>
     </w:p>
     <w:p>
       <w:pPr>
@@ -5371,7 +5474,7 @@
                     <pic:cNvPicPr/>
                   </pic:nvPicPr>
                   <pic:blipFill>
-                    <a:blip r:embed="rId31" cstate="print">
+                    <a:blip r:embed="rId27" cstate="print">
                       <a:extLst>
                         <a:ext uri="{28A0092B-C50C-407E-A947-70E740481C1C}">
                           <a14:useLocalDpi xmlns:a14="http://schemas.microsoft.com/office/drawing/2010/main" val="0"/>
@@ -5905,7 +6008,7 @@
                     <pic:cNvPicPr/>
                   </pic:nvPicPr>
                   <pic:blipFill>
-                    <a:blip r:embed="rId32" cstate="print">
+                    <a:blip r:embed="rId28" cstate="print">
                       <a:extLst>
                         <a:ext uri="{28A0092B-C50C-407E-A947-70E740481C1C}">
                           <a14:useLocalDpi xmlns:a14="http://schemas.microsoft.com/office/drawing/2010/main" val="0"/>
@@ -6357,7 +6460,7 @@
                     <pic:cNvPicPr/>
                   </pic:nvPicPr>
                   <pic:blipFill>
-                    <a:blip r:embed="rId33" cstate="print">
+                    <a:blip r:embed="rId29" cstate="print">
                       <a:extLst>
                         <a:ext uri="{28A0092B-C50C-407E-A947-70E740481C1C}">
                           <a14:useLocalDpi xmlns:a14="http://schemas.microsoft.com/office/drawing/2010/main" val="0"/>
@@ -6519,7 +6622,7 @@
                     <pic:cNvPicPr/>
                   </pic:nvPicPr>
                   <pic:blipFill>
-                    <a:blip r:embed="rId34" cstate="print">
+                    <a:blip r:embed="rId30" cstate="print">
                       <a:extLst>
                         <a:ext uri="{28A0092B-C50C-407E-A947-70E740481C1C}">
                           <a14:useLocalDpi xmlns:a14="http://schemas.microsoft.com/office/drawing/2010/main" val="0"/>
@@ -7006,16 +7109,16 @@
             <w:shd w:val="clear" w:color="auto" w:fill="808080" w:themeFill="background1" w:themeFillShade="80"/>
           </w:tcPr>
           <w:p>
-            <w:bookmarkStart w:id="23" w:name="_Hlk9022631"/>
+            <w:bookmarkStart w:id="22" w:name="_Hlk9022631"/>
             <w:r>
               <w:t>ACT I:</w:t>
             </w:r>
-            <w:bookmarkStart w:id="24" w:name="_Hlk8159642"/>
-            <w:bookmarkEnd w:id="24"/>
+            <w:bookmarkStart w:id="23" w:name="_Hlk8159642"/>
+            <w:bookmarkEnd w:id="23"/>
           </w:p>
         </w:tc>
       </w:tr>
-      <w:bookmarkEnd w:id="23"/>
+      <w:bookmarkEnd w:id="22"/>
     </w:tbl>
     <w:p>
       <w:pPr>
@@ -8143,7 +8246,7 @@
               <w:cnfStyle w:val="000000000000" w:firstRow="0" w:lastRow="0" w:firstColumn="0" w:lastColumn="0" w:oddVBand="0" w:evenVBand="0" w:oddHBand="0" w:evenHBand="0" w:firstRowFirstColumn="0" w:firstRowLastColumn="0" w:lastRowFirstColumn="0" w:lastRowLastColumn="0"/>
             </w:pPr>
             <w:r>
-              <w:t>[Unknown]</w:t>
+              <w:t>Dutch Republic</w:t>
             </w:r>
           </w:p>
         </w:tc>
@@ -8325,7 +8428,7 @@
               <w:cnfStyle w:val="000000000000" w:firstRow="0" w:lastRow="0" w:firstColumn="0" w:lastColumn="0" w:oddVBand="0" w:evenVBand="0" w:oddHBand="0" w:evenHBand="0" w:firstRowFirstColumn="0" w:firstRowLastColumn="0" w:lastRowFirstColumn="0" w:lastRowLastColumn="0"/>
             </w:pPr>
             <w:r>
-              <w:t>[Unknown]</w:t>
+              <w:t>Dutch Republic</w:t>
             </w:r>
           </w:p>
         </w:tc>
@@ -9111,7 +9214,7 @@
         </w:tc>
         <w:tc>
           <w:tcPr>
-            <w:tcW w:w="6770" w:type="dxa"/>
+            <w:tcW w:w="6771" w:type="dxa"/>
             <w:tcBorders>
               <w:bottom w:val="nil"/>
             </w:tcBorders>
@@ -9142,20 +9245,20 @@
           </w:tcPr>
           <w:p>
             <w:r>
-              <w:t>Age:</w:t>
+              <w:t>Position:</w:t>
             </w:r>
           </w:p>
         </w:tc>
         <w:tc>
           <w:tcPr>
-            <w:tcW w:w="6770" w:type="dxa"/>
+            <w:tcW w:w="6771" w:type="dxa"/>
           </w:tcPr>
           <w:p>
             <w:pPr>
               <w:cnfStyle w:val="000000000000" w:firstRow="0" w:lastRow="0" w:firstColumn="0" w:lastColumn="0" w:oddVBand="0" w:evenVBand="0" w:oddHBand="0" w:evenHBand="0" w:firstRowFirstColumn="0" w:firstRowLastColumn="0" w:lastRowFirstColumn="0" w:lastRowLastColumn="0"/>
             </w:pPr>
             <w:r>
-              <w:t>20s</w:t>
+              <w:t>Soldier</w:t>
             </w:r>
           </w:p>
         </w:tc>
@@ -9177,7 +9280,7 @@
         </w:tc>
         <w:tc>
           <w:tcPr>
-            <w:tcW w:w="6770" w:type="dxa"/>
+            <w:tcW w:w="6771" w:type="dxa"/>
           </w:tcPr>
           <w:p>
             <w:pPr>
@@ -9206,7 +9309,7 @@
         </w:tc>
         <w:tc>
           <w:tcPr>
-            <w:tcW w:w="6770" w:type="dxa"/>
+            <w:tcW w:w="6771" w:type="dxa"/>
           </w:tcPr>
           <w:p>
             <w:pPr>
@@ -9261,7 +9364,7 @@
         </w:tc>
         <w:tc>
           <w:tcPr>
-            <w:tcW w:w="6770" w:type="dxa"/>
+            <w:tcW w:w="6771" w:type="dxa"/>
             <w:tcBorders>
               <w:bottom w:val="nil"/>
             </w:tcBorders>
@@ -9295,20 +9398,20 @@
           </w:tcPr>
           <w:p>
             <w:r>
-              <w:t>Age:</w:t>
+              <w:t>Position:</w:t>
             </w:r>
           </w:p>
         </w:tc>
         <w:tc>
           <w:tcPr>
-            <w:tcW w:w="6770" w:type="dxa"/>
+            <w:tcW w:w="6771" w:type="dxa"/>
           </w:tcPr>
           <w:p>
             <w:pPr>
               <w:cnfStyle w:val="000000000000" w:firstRow="0" w:lastRow="0" w:firstColumn="0" w:lastColumn="0" w:oddVBand="0" w:evenVBand="0" w:oddHBand="0" w:evenHBand="0" w:firstRowFirstColumn="0" w:firstRowLastColumn="0" w:lastRowFirstColumn="0" w:lastRowLastColumn="0"/>
             </w:pPr>
             <w:r>
-              <w:t>18</w:t>
+              <w:t>Cain Servant</w:t>
             </w:r>
           </w:p>
         </w:tc>
@@ -9330,7 +9433,7 @@
         </w:tc>
         <w:tc>
           <w:tcPr>
-            <w:tcW w:w="6770" w:type="dxa"/>
+            <w:tcW w:w="6771" w:type="dxa"/>
           </w:tcPr>
           <w:p>
             <w:pPr>
@@ -9361,7 +9464,7 @@
         </w:tc>
         <w:tc>
           <w:tcPr>
-            <w:tcW w:w="6770" w:type="dxa"/>
+            <w:tcW w:w="6771" w:type="dxa"/>
           </w:tcPr>
           <w:p>
             <w:pPr>
@@ -13181,7 +13284,7 @@
                 </mc:Choice>
                 <mc:Fallback>
                   <w:pict>
-                    <v:shapetype w14:anchorId="157927C9" id="_x0000_t4" coordsize="21600,21600" o:spt="4" path="m10800,l,10800,10800,21600,21600,10800xe">
+                    <v:shapetype w14:anchorId="369B3ED4" id="_x0000_t4" coordsize="21600,21600" o:spt="4" path="m10800,l,10800,10800,21600,21600,10800xe">
                       <v:stroke joinstyle="miter"/>
                       <v:path gradientshapeok="t" o:connecttype="rect" textboxrect="5400,5400,16200,16200"/>
                     </v:shapetype>
@@ -13403,7 +13506,7 @@
                 </mc:Choice>
                 <mc:Fallback>
                   <w:pict>
-                    <v:shape w14:anchorId="6CD8D60B" id="Diamond 67" o:spid="_x0000_s1026" type="#_x0000_t4" style="position:absolute;margin-left:67.15pt;margin-top:1.45pt;width:22.5pt;height:19.5pt;z-index:251681792;visibility:visible;mso-wrap-style:square;mso-width-percent:0;mso-height-percent:0;mso-wrap-distance-left:9pt;mso-wrap-distance-top:0;mso-wrap-distance-right:9pt;mso-wrap-distance-bottom:0;mso-position-horizontal:absolute;mso-position-horizontal-relative:text;mso-position-vertical:absolute;mso-position-vertical-relative:text;mso-width-percent:0;mso-height-percent:0;mso-width-relative:margin;mso-height-relative:margin;v-text-anchor:middle" o:gfxdata="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" fillcolor="#c00000" strokecolor="black [3213]" strokeweight="1pt"/>
+                    <v:shape w14:anchorId="01023324" id="Diamond 67" o:spid="_x0000_s1026" type="#_x0000_t4" style="position:absolute;margin-left:67.15pt;margin-top:1.45pt;width:22.5pt;height:19.5pt;z-index:251681792;visibility:visible;mso-wrap-style:square;mso-width-percent:0;mso-height-percent:0;mso-wrap-distance-left:9pt;mso-wrap-distance-top:0;mso-wrap-distance-right:9pt;mso-wrap-distance-bottom:0;mso-position-horizontal:absolute;mso-position-horizontal-relative:text;mso-position-vertical:absolute;mso-position-vertical-relative:text;mso-width-percent:0;mso-height-percent:0;mso-width-relative:margin;mso-height-relative:margin;v-text-anchor:middle" o:gfxdata="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" fillcolor="#c00000" strokecolor="black [3213]" strokeweight="1pt"/>
                   </w:pict>
                 </mc:Fallback>
               </mc:AlternateContent>
@@ -13609,7 +13712,7 @@
                 </mc:Choice>
                 <mc:Fallback>
                   <w:pict>
-                    <v:shape w14:anchorId="4FE03252" id="Diamond 69" o:spid="_x0000_s1026" type="#_x0000_t4" style="position:absolute;margin-left:136pt;margin-top:1.1pt;width:22.5pt;height:19.5pt;z-index:251683840;visibility:visible;mso-wrap-style:square;mso-width-percent:0;mso-height-percent:0;mso-wrap-distance-left:9pt;mso-wrap-distance-top:0;mso-wrap-distance-right:9pt;mso-wrap-distance-bottom:0;mso-position-horizontal:absolute;mso-position-horizontal-relative:text;mso-position-vertical:absolute;mso-position-vertical-relative:text;mso-width-percent:0;mso-height-percent:0;mso-width-relative:margin;mso-height-relative:margin;v-text-anchor:middle" o:gfxdata="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" fillcolor="#c00000" strokecolor="black [3213]" strokeweight="1pt"/>
+                    <v:shape w14:anchorId="5D38E900" id="Diamond 69" o:spid="_x0000_s1026" type="#_x0000_t4" style="position:absolute;margin-left:136pt;margin-top:1.1pt;width:22.5pt;height:19.5pt;z-index:251683840;visibility:visible;mso-wrap-style:square;mso-width-percent:0;mso-height-percent:0;mso-wrap-distance-left:9pt;mso-wrap-distance-top:0;mso-wrap-distance-right:9pt;mso-wrap-distance-bottom:0;mso-position-horizontal:absolute;mso-position-horizontal-relative:text;mso-position-vertical:absolute;mso-position-vertical-relative:text;mso-width-percent:0;mso-height-percent:0;mso-width-relative:margin;mso-height-relative:margin;v-text-anchor:middle" o:gfxdata="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" fillcolor="#c00000" strokecolor="black [3213]" strokeweight="1pt"/>
                   </w:pict>
                 </mc:Fallback>
               </mc:AlternateContent>
@@ -13803,7 +13906,7 @@
                 </mc:Choice>
                 <mc:Fallback>
                   <w:pict>
-                    <v:shape w14:anchorId="581952D5" id="Diamond 71" o:spid="_x0000_s1026" type="#_x0000_t4" style="position:absolute;margin-left:154pt;margin-top:1.6pt;width:22.5pt;height:19.5pt;z-index:251682816;visibility:visible;mso-wrap-style:square;mso-width-percent:0;mso-height-percent:0;mso-wrap-distance-left:9pt;mso-wrap-distance-top:0;mso-wrap-distance-right:9pt;mso-wrap-distance-bottom:0;mso-position-horizontal:absolute;mso-position-horizontal-relative:text;mso-position-vertical:absolute;mso-position-vertical-relative:text;mso-width-percent:0;mso-height-percent:0;mso-width-relative:margin;mso-height-relative:margin;v-text-anchor:middle" o:gfxdata="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" fillcolor="#c00000" strokecolor="black [3213]" strokeweight="1pt"/>
+                    <v:shape w14:anchorId="3764756C" id="Diamond 71" o:spid="_x0000_s1026" type="#_x0000_t4" style="position:absolute;margin-left:154pt;margin-top:1.6pt;width:22.5pt;height:19.5pt;z-index:251682816;visibility:visible;mso-wrap-style:square;mso-width-percent:0;mso-height-percent:0;mso-wrap-distance-left:9pt;mso-wrap-distance-top:0;mso-wrap-distance-right:9pt;mso-wrap-distance-bottom:0;mso-position-horizontal:absolute;mso-position-horizontal-relative:text;mso-position-vertical:absolute;mso-position-vertical-relative:text;mso-width-percent:0;mso-height-percent:0;mso-width-relative:margin;mso-height-relative:margin;v-text-anchor:middle" o:gfxdata="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" fillcolor="#c00000" strokecolor="black [3213]" strokeweight="1pt"/>
                   </w:pict>
                 </mc:Fallback>
               </mc:AlternateContent>
@@ -13943,11 +14046,11 @@
       <w:pPr>
         <w:pStyle w:val="Heading2"/>
       </w:pPr>
-      <w:bookmarkStart w:id="25" w:name="__DdeLink__3904_2243857987"/>
+      <w:bookmarkStart w:id="24" w:name="__DdeLink__3904_2243857987"/>
       <w:r>
         <w:t>Sound Design</w:t>
       </w:r>
-      <w:bookmarkEnd w:id="25"/>
+      <w:bookmarkEnd w:id="24"/>
     </w:p>
     <w:p>
       <w:r>
@@ -13958,7 +14061,7 @@
       <w:r>
         <w:t xml:space="preserve">Along with some samples of the type of ambient sound that would be required we’ve put together a sample track list for the game, majority of songs sourced are from the Kevin MacLeod royalty free music collection, available at: </w:t>
       </w:r>
-      <w:hyperlink r:id="rId35">
+      <w:hyperlink r:id="rId31">
         <w:r>
           <w:rPr>
             <w:rStyle w:val="InternetLink"/>
@@ -14103,7 +14206,7 @@
       </w:r>
     </w:p>
     <w:p>
-      <w:hyperlink r:id="rId36" w:history="1">
+      <w:hyperlink r:id="rId32" w:history="1">
         <w:r>
           <w:rPr>
             <w:rStyle w:val="Hyperlink"/>
@@ -14129,7 +14232,7 @@
           <w:szCs w:val="26"/>
         </w:rPr>
       </w:pPr>
-      <w:hyperlink r:id="rId37">
+      <w:hyperlink r:id="rId33">
         <w:r>
           <w:rPr>
             <w:rStyle w:val="InternetLink"/>
@@ -14220,7 +14323,7 @@
       <w:r>
         <w:t xml:space="preserve">sourced from </w:t>
       </w:r>
-      <w:hyperlink r:id="rId38" w:history="1">
+      <w:hyperlink r:id="rId34" w:history="1">
         <w:r>
           <w:rPr>
             <w:rStyle w:val="Hyperlink"/>
@@ -14256,7 +14359,7 @@
                     <pic:cNvPicPr/>
                   </pic:nvPicPr>
                   <pic:blipFill>
-                    <a:blip r:embed="rId39">
+                    <a:blip r:embed="rId35">
                       <a:extLst>
                         <a:ext uri="{28A0092B-C50C-407E-A947-70E740481C1C}">
                           <a14:useLocalDpi xmlns:a14="http://schemas.microsoft.com/office/drawing/2010/main" val="0"/>
@@ -14357,7 +14460,7 @@
                     <pic:cNvPicPr/>
                   </pic:nvPicPr>
                   <pic:blipFill>
-                    <a:blip r:embed="rId40">
+                    <a:blip r:embed="rId36">
                       <a:extLst>
                         <a:ext uri="{28A0092B-C50C-407E-A947-70E740481C1C}">
                           <a14:useLocalDpi xmlns:a14="http://schemas.microsoft.com/office/drawing/2010/main" val="0"/>
@@ -14450,7 +14553,7 @@
                     <pic:cNvPicPr/>
                   </pic:nvPicPr>
                   <pic:blipFill>
-                    <a:blip r:embed="rId41" cstate="print">
+                    <a:blip r:embed="rId37" cstate="print">
                       <a:extLst>
                         <a:ext uri="{28A0092B-C50C-407E-A947-70E740481C1C}">
                           <a14:useLocalDpi xmlns:a14="http://schemas.microsoft.com/office/drawing/2010/main" val="0"/>
@@ -14529,7 +14632,7 @@
                     <pic:cNvPicPr/>
                   </pic:nvPicPr>
                   <pic:blipFill>
-                    <a:blip r:embed="rId42">
+                    <a:blip r:embed="rId38">
                       <a:extLst>
                         <a:ext uri="{28A0092B-C50C-407E-A947-70E740481C1C}">
                           <a14:useLocalDpi xmlns:a14="http://schemas.microsoft.com/office/drawing/2010/main" val="0"/>
@@ -14625,12 +14728,12 @@
       <w:pPr>
         <w:pStyle w:val="Heading1"/>
       </w:pPr>
-      <w:bookmarkStart w:id="26" w:name="_Toc9187730"/>
+      <w:bookmarkStart w:id="25" w:name="_Toc9189892"/>
       <w:r>
         <w:lastRenderedPageBreak/>
         <w:t>Technicalities</w:t>
       </w:r>
-      <w:bookmarkEnd w:id="26"/>
+      <w:bookmarkEnd w:id="25"/>
     </w:p>
     <w:p>
       <w:pPr>
@@ -15340,7 +15443,7 @@
         </w:rPr>
         <w:t xml:space="preserve"> – </w:t>
       </w:r>
-      <w:hyperlink r:id="rId43" w:history="1">
+      <w:hyperlink r:id="rId39" w:history="1">
         <w:r>
           <w:rPr>
             <w:rStyle w:val="Hyperlink"/>
@@ -15383,7 +15486,7 @@
         </w:rPr>
         <w:t xml:space="preserve"> – </w:t>
       </w:r>
-      <w:hyperlink r:id="rId44" w:history="1">
+      <w:hyperlink r:id="rId40" w:history="1">
         <w:r>
           <w:rPr>
             <w:rStyle w:val="Hyperlink"/>
@@ -15399,7 +15502,7 @@
         </w:rPr>
         <w:t xml:space="preserve"> / </w:t>
       </w:r>
-      <w:hyperlink r:id="rId45" w:history="1">
+      <w:hyperlink r:id="rId41" w:history="1">
         <w:r>
           <w:rPr>
             <w:rStyle w:val="Hyperlink"/>
@@ -15442,7 +15545,7 @@
         </w:rPr>
         <w:t xml:space="preserve"> – </w:t>
       </w:r>
-      <w:hyperlink r:id="rId46" w:history="1">
+      <w:hyperlink r:id="rId42" w:history="1">
         <w:r>
           <w:rPr>
             <w:rStyle w:val="Hyperlink"/>
@@ -15492,7 +15595,7 @@
         </w:rPr>
         <w:t xml:space="preserve"> </w:t>
       </w:r>
-      <w:hyperlink r:id="rId47" w:history="1">
+      <w:hyperlink r:id="rId43" w:history="1">
         <w:r>
           <w:rPr>
             <w:rStyle w:val="Hyperlink"/>
@@ -15522,7 +15625,7 @@
         </w:rPr>
         <w:t xml:space="preserve"> – </w:t>
       </w:r>
-      <w:hyperlink r:id="rId48" w:history="1">
+      <w:hyperlink r:id="rId44" w:history="1">
         <w:r>
           <w:rPr>
             <w:rStyle w:val="Hyperlink"/>
@@ -15888,7 +15991,7 @@
     <w:p>
       <w:pPr>
         <w:sectPr>
-          <w:footerReference w:type="default" r:id="rId49"/>
+          <w:footerReference w:type="default" r:id="rId45"/>
           <w:pgSz w:w="11906" w:h="16838"/>
           <w:pgMar w:top="1440" w:right="1440" w:bottom="1440" w:left="1440" w:header="0" w:footer="708" w:gutter="0"/>
           <w:cols w:space="720"/>
@@ -15902,9 +16005,9 @@
       <w:pPr>
         <w:pStyle w:val="Heading1"/>
       </w:pPr>
-      <w:bookmarkStart w:id="27" w:name="_Part_5:_Timeframe"/>
-      <w:bookmarkStart w:id="28" w:name="_Toc9187731"/>
-      <w:bookmarkEnd w:id="27"/>
+      <w:bookmarkStart w:id="26" w:name="_Part_5:_Timeframe"/>
+      <w:bookmarkStart w:id="27" w:name="_Toc9189893"/>
+      <w:bookmarkEnd w:id="26"/>
       <w:r>
         <w:lastRenderedPageBreak/>
         <w:t>T</w:t>
@@ -15912,7 +16015,7 @@
       <w:r>
         <w:t>imeframe</w:t>
       </w:r>
-      <w:bookmarkEnd w:id="28"/>
+      <w:bookmarkEnd w:id="27"/>
     </w:p>
     <w:p/>
     <w:p>
@@ -15943,7 +16046,7 @@
                     </pic:cNvPicPr>
                   </pic:nvPicPr>
                   <pic:blipFill>
-                    <a:blip r:embed="rId50"/>
+                    <a:blip r:embed="rId46"/>
                     <a:stretch>
                       <a:fillRect/>
                     </a:stretch>
@@ -15976,6 +16079,9 @@
         </w:rPr>
       </w:pPr>
       <w:r>
+        <w:rPr>
+          <w:noProof/>
+        </w:rPr>
         <w:lastRenderedPageBreak/>
         <w:drawing>
           <wp:inline distT="0" distB="0" distL="0" distR="0" wp14:anchorId="1820A547" wp14:editId="687EAAD8">
@@ -15995,7 +16101,7 @@
                     </pic:cNvPicPr>
                   </pic:nvPicPr>
                   <pic:blipFill>
-                    <a:blip r:embed="rId51">
+                    <a:blip r:embed="rId47">
                       <a:extLst>
                         <a:ext uri="{28A0092B-C50C-407E-A947-70E740481C1C}">
                           <a14:useLocalDpi xmlns:a14="http://schemas.microsoft.com/office/drawing/2010/main" val="0"/>
@@ -16037,7 +16143,7 @@
     <w:p>
       <w:pPr>
         <w:sectPr>
-          <w:footerReference w:type="default" r:id="rId52"/>
+          <w:footerReference w:type="default" r:id="rId48"/>
           <w:pgSz w:w="16838" w:h="11906" w:orient="landscape"/>
           <w:pgMar w:top="1134" w:right="851" w:bottom="1134" w:left="851" w:header="0" w:footer="709" w:gutter="0"/>
           <w:cols w:space="720"/>
@@ -16051,12 +16157,12 @@
       <w:pPr>
         <w:pStyle w:val="Heading1"/>
       </w:pPr>
-      <w:bookmarkStart w:id="29" w:name="_Toc9187732"/>
+      <w:bookmarkStart w:id="28" w:name="_Toc9189894"/>
       <w:r>
         <w:lastRenderedPageBreak/>
         <w:t>Risks</w:t>
       </w:r>
-      <w:bookmarkEnd w:id="29"/>
+      <w:bookmarkEnd w:id="28"/>
     </w:p>
     <w:p>
       <w:pPr>
@@ -16396,11 +16502,11 @@
       <w:pPr>
         <w:pStyle w:val="Heading1"/>
       </w:pPr>
-      <w:bookmarkStart w:id="30" w:name="_Toc9187733"/>
+      <w:bookmarkStart w:id="29" w:name="_Toc9189895"/>
       <w:r>
         <w:t>Group processes and communications</w:t>
       </w:r>
-      <w:bookmarkEnd w:id="30"/>
+      <w:bookmarkEnd w:id="29"/>
     </w:p>
     <w:p>
       <w:r>
@@ -16623,55 +16729,55 @@
       <w:pPr>
         <w:pStyle w:val="Title"/>
       </w:pPr>
-      <w:bookmarkStart w:id="31" w:name="_Toc9187734"/>
+      <w:bookmarkStart w:id="30" w:name="_Toc9189896"/>
       <w:r>
         <w:lastRenderedPageBreak/>
         <w:t>Skills and Jobs</w:t>
       </w:r>
+      <w:bookmarkEnd w:id="30"/>
+    </w:p>
+    <w:p/>
+    <w:p>
+      <w:pPr>
+        <w:rPr>
+          <w:lang w:val="en-US"/>
+        </w:rPr>
+      </w:pPr>
+      <w:r>
+        <w:rPr>
+          <w:lang w:val="en-US"/>
+        </w:rPr>
+        <w:t>For this project to undergo meaningful progress it is crucial that those employed are highly skilled at their role and possess excellent communication qualities. The four key individuals employed to work on this project will be required to be in constant communication with each other in order to maintain a consistent idea of what the project is, what they need to do and how they need to go about achieving their tasks. They will be responsible for developing an early prototype of the project which will represent what the ultimate outcome is aiming to achieve. This prototype will need to be playable and it – as well as the development behind it, should be comprehensible to any future hires so they can clearly understand what the project is, the development process and the desired outcome of the project.</w:t>
+      </w:r>
+    </w:p>
+    <w:p>
+      <w:pPr>
+        <w:rPr>
+          <w:lang w:val="en-US"/>
+        </w:rPr>
+      </w:pPr>
+      <w:r>
+        <w:rPr>
+          <w:lang w:val="en-US"/>
+        </w:rPr>
+        <w:t>The four crucial roles that will be relevant to developing this prototype will be:</w:t>
+      </w:r>
+    </w:p>
+    <w:p>
+      <w:pPr>
+        <w:pStyle w:val="Heading1"/>
+        <w:rPr>
+          <w:lang w:val="en-US"/>
+        </w:rPr>
+      </w:pPr>
+      <w:bookmarkStart w:id="31" w:name="_Toc9189897"/>
+      <w:r>
+        <w:rPr>
+          <w:lang w:val="en-US"/>
+        </w:rPr>
+        <w:t>Game Designer</w:t>
+      </w:r>
       <w:bookmarkEnd w:id="31"/>
-    </w:p>
-    <w:p/>
-    <w:p>
-      <w:pPr>
-        <w:rPr>
-          <w:lang w:val="en-US"/>
-        </w:rPr>
-      </w:pPr>
-      <w:r>
-        <w:rPr>
-          <w:lang w:val="en-US"/>
-        </w:rPr>
-        <w:t>For this project to undergo meaningful progress it is crucial that those employed are highly skilled at their role and possess excellent communication qualities. The four key individuals employed to work on this project will be required to be in constant communication with each other in order to maintain a consistent idea of what the project is, what they need to do and how they need to go about achieving their tasks. They will be responsible for developing an early prototype of the project which will represent what the ultimate outcome is aiming to achieve. This prototype will need to be playable and it – as well as the development behind it, should be comprehensible to any future hires so they can clearly understand what the project is, the development process and the desired outcome of the project.</w:t>
-      </w:r>
-    </w:p>
-    <w:p>
-      <w:pPr>
-        <w:rPr>
-          <w:lang w:val="en-US"/>
-        </w:rPr>
-      </w:pPr>
-      <w:r>
-        <w:rPr>
-          <w:lang w:val="en-US"/>
-        </w:rPr>
-        <w:t>The four crucial roles that will be relevant to developing this prototype will be:</w:t>
-      </w:r>
-    </w:p>
-    <w:p>
-      <w:pPr>
-        <w:pStyle w:val="Heading1"/>
-        <w:rPr>
-          <w:lang w:val="en-US"/>
-        </w:rPr>
-      </w:pPr>
-      <w:bookmarkStart w:id="32" w:name="_Toc9187735"/>
-      <w:r>
-        <w:rPr>
-          <w:lang w:val="en-US"/>
-        </w:rPr>
-        <w:t>Game Designer</w:t>
-      </w:r>
-      <w:bookmarkEnd w:id="32"/>
     </w:p>
     <w:p>
       <w:pPr>
@@ -16711,14 +16817,14 @@
           <w:lang w:val="en-US"/>
         </w:rPr>
       </w:pPr>
-      <w:bookmarkStart w:id="33" w:name="_Toc9187736"/>
+      <w:bookmarkStart w:id="32" w:name="_Toc9189898"/>
       <w:r>
         <w:rPr>
           <w:lang w:val="en-US"/>
         </w:rPr>
         <w:t>Writer</w:t>
       </w:r>
-      <w:bookmarkEnd w:id="33"/>
+      <w:bookmarkEnd w:id="32"/>
     </w:p>
     <w:p>
       <w:pPr>
@@ -16759,14 +16865,14 @@
           <w:lang w:val="en-US"/>
         </w:rPr>
       </w:pPr>
-      <w:bookmarkStart w:id="34" w:name="_Toc9187737"/>
+      <w:bookmarkStart w:id="33" w:name="_Toc9189899"/>
       <w:r>
         <w:rPr>
           <w:lang w:val="en-US"/>
         </w:rPr>
         <w:t>Programmer</w:t>
       </w:r>
-      <w:bookmarkEnd w:id="34"/>
+      <w:bookmarkEnd w:id="33"/>
     </w:p>
     <w:p>
       <w:pPr>
@@ -16800,14 +16906,14 @@
           <w:lang w:val="en-US"/>
         </w:rPr>
       </w:pPr>
-      <w:bookmarkStart w:id="35" w:name="_Toc9187738"/>
+      <w:bookmarkStart w:id="34" w:name="_Toc9189900"/>
       <w:r>
         <w:rPr>
           <w:lang w:val="en-US"/>
         </w:rPr>
         <w:t>3D Artist</w:t>
       </w:r>
-      <w:bookmarkEnd w:id="35"/>
+      <w:bookmarkEnd w:id="34"/>
     </w:p>
     <w:p>
       <w:pPr>
@@ -16854,26 +16960,26 @@
       <w:pPr>
         <w:pStyle w:val="Title"/>
       </w:pPr>
-      <w:bookmarkStart w:id="36" w:name="_Toc6777969"/>
-      <w:bookmarkStart w:id="37" w:name="_Toc9187739"/>
+      <w:bookmarkStart w:id="35" w:name="_Toc6777969"/>
+      <w:bookmarkStart w:id="36" w:name="_Toc9189901"/>
       <w:r>
         <w:lastRenderedPageBreak/>
         <w:t>Reflections</w:t>
       </w:r>
+      <w:bookmarkEnd w:id="35"/>
       <w:bookmarkEnd w:id="36"/>
+    </w:p>
+    <w:p>
+      <w:pPr>
+        <w:pStyle w:val="Heading1"/>
+      </w:pPr>
+      <w:bookmarkStart w:id="37" w:name="_Toc6777970"/>
+      <w:bookmarkStart w:id="38" w:name="_Toc9189902"/>
+      <w:r>
+        <w:t>Individual reflections</w:t>
+      </w:r>
       <w:bookmarkEnd w:id="37"/>
-    </w:p>
-    <w:p>
-      <w:pPr>
-        <w:pStyle w:val="Heading1"/>
-      </w:pPr>
-      <w:bookmarkStart w:id="38" w:name="_Toc6777970"/>
-      <w:bookmarkStart w:id="39" w:name="_Toc9187740"/>
-      <w:r>
-        <w:t>Individual reflections</w:t>
-      </w:r>
       <w:bookmarkEnd w:id="38"/>
-      <w:bookmarkEnd w:id="39"/>
     </w:p>
     <w:p>
       <w:pPr>
@@ -17283,7 +17389,7 @@
           <w:szCs w:val="32"/>
         </w:rPr>
       </w:pPr>
-      <w:bookmarkStart w:id="40" w:name="_Toc6777971"/>
+      <w:bookmarkStart w:id="39" w:name="_Toc6777971"/>
       <w:r>
         <w:br w:type="page"/>
       </w:r>
@@ -17292,13 +17398,13 @@
       <w:pPr>
         <w:pStyle w:val="Heading1"/>
       </w:pPr>
-      <w:bookmarkStart w:id="41" w:name="_Toc9187741"/>
+      <w:bookmarkStart w:id="40" w:name="_Toc9189903"/>
       <w:r>
         <w:lastRenderedPageBreak/>
         <w:t>Group reflection</w:t>
       </w:r>
+      <w:bookmarkEnd w:id="39"/>
       <w:bookmarkEnd w:id="40"/>
-      <w:bookmarkEnd w:id="41"/>
     </w:p>
     <w:p>
       <w:pPr>
@@ -17336,36 +17442,38 @@
       <w:pPr>
         <w:pStyle w:val="Title"/>
       </w:pPr>
-      <w:bookmarkStart w:id="42" w:name="_Toc6777972"/>
-      <w:bookmarkStart w:id="43" w:name="_Toc9187742"/>
+      <w:bookmarkStart w:id="41" w:name="_Toc6777972"/>
+      <w:bookmarkStart w:id="42" w:name="_Toc9189904"/>
       <w:r>
         <w:lastRenderedPageBreak/>
         <w:t>Appendices</w:t>
       </w:r>
+      <w:bookmarkEnd w:id="41"/>
       <w:bookmarkEnd w:id="42"/>
+    </w:p>
+    <w:p>
+      <w:pPr>
+        <w:pStyle w:val="Heading1"/>
+      </w:pPr>
+      <w:bookmarkStart w:id="43" w:name="_Appendix_1%3A_"/>
+      <w:bookmarkStart w:id="44" w:name="_Appendix_1:_"/>
+      <w:bookmarkStart w:id="45" w:name="_Toc6777973"/>
+      <w:bookmarkStart w:id="46" w:name="_Toc9189905"/>
+      <w:bookmarkStart w:id="47" w:name="_GoBack"/>
       <w:bookmarkEnd w:id="43"/>
-    </w:p>
-    <w:p>
-      <w:pPr>
-        <w:pStyle w:val="Heading1"/>
-      </w:pPr>
-      <w:bookmarkStart w:id="44" w:name="_Appendix_1%3A_"/>
-      <w:bookmarkStart w:id="45" w:name="_Appendix_1:_"/>
-      <w:bookmarkStart w:id="46" w:name="_Toc6777973"/>
-      <w:bookmarkStart w:id="47" w:name="_Toc9187743"/>
       <w:bookmarkEnd w:id="44"/>
+      <w:bookmarkEnd w:id="47"/>
+      <w:r>
+        <w:t>Appendix 1:  GitHub Repository</w:t>
+      </w:r>
+      <w:r>
+        <w:t xml:space="preserve"> Documents</w:t>
+      </w:r>
+      <w:r>
+        <w:t xml:space="preserve"> (Sample)</w:t>
+      </w:r>
       <w:bookmarkEnd w:id="45"/>
-      <w:r>
-        <w:t>Appendix 1:  GitHub Repository</w:t>
-      </w:r>
-      <w:r>
-        <w:t xml:space="preserve"> Documents</w:t>
-      </w:r>
-      <w:r>
-        <w:t xml:space="preserve"> (Sample)</w:t>
-      </w:r>
       <w:bookmarkEnd w:id="46"/>
-      <w:bookmarkEnd w:id="47"/>
     </w:p>
     <w:p/>
     <w:p>
@@ -17410,7 +17518,7 @@
                     </pic:cNvPicPr>
                   </pic:nvPicPr>
                   <pic:blipFill>
-                    <a:blip r:embed="rId53">
+                    <a:blip r:embed="rId49">
                       <a:extLst>
                         <a:ext uri="{28A0092B-C50C-407E-A947-70E740481C1C}">
                           <a14:useLocalDpi xmlns:a14="http://schemas.microsoft.com/office/drawing/2010/main" val="0"/>
@@ -17485,7 +17593,7 @@
                     </pic:cNvPicPr>
                   </pic:nvPicPr>
                   <pic:blipFill>
-                    <a:blip r:embed="rId54">
+                    <a:blip r:embed="rId50">
                       <a:extLst>
                         <a:ext uri="{28A0092B-C50C-407E-A947-70E740481C1C}">
                           <a14:useLocalDpi xmlns:a14="http://schemas.microsoft.com/office/drawing/2010/main" val="0"/>
@@ -17573,7 +17681,7 @@
                     </pic:cNvPicPr>
                   </pic:nvPicPr>
                   <pic:blipFill>
-                    <a:blip r:embed="rId55">
+                    <a:blip r:embed="rId51">
                       <a:extLst>
                         <a:ext uri="{28A0092B-C50C-407E-A947-70E740481C1C}">
                           <a14:useLocalDpi xmlns:a14="http://schemas.microsoft.com/office/drawing/2010/main" val="0"/>
@@ -17648,7 +17756,7 @@
                     </pic:cNvPicPr>
                   </pic:nvPicPr>
                   <pic:blipFill>
-                    <a:blip r:embed="rId56">
+                    <a:blip r:embed="rId52">
                       <a:extLst>
                         <a:ext uri="{28A0092B-C50C-407E-A947-70E740481C1C}">
                           <a14:useLocalDpi xmlns:a14="http://schemas.microsoft.com/office/drawing/2010/main" val="0"/>
@@ -17729,7 +17837,7 @@
                     </pic:cNvPicPr>
                   </pic:nvPicPr>
                   <pic:blipFill>
-                    <a:blip r:embed="rId57">
+                    <a:blip r:embed="rId53">
                       <a:extLst>
                         <a:ext uri="{28A0092B-C50C-407E-A947-70E740481C1C}">
                           <a14:useLocalDpi xmlns:a14="http://schemas.microsoft.com/office/drawing/2010/main" val="0"/>
@@ -17822,7 +17930,7 @@
                     </pic:cNvPicPr>
                   </pic:nvPicPr>
                   <pic:blipFill>
-                    <a:blip r:embed="rId58">
+                    <a:blip r:embed="rId54">
                       <a:extLst>
                         <a:ext uri="{28A0092B-C50C-407E-A947-70E740481C1C}">
                           <a14:useLocalDpi xmlns:a14="http://schemas.microsoft.com/office/drawing/2010/main" val="0"/>
@@ -17877,7 +17985,7 @@
         <w:pStyle w:val="Heading1"/>
       </w:pPr>
       <w:bookmarkStart w:id="49" w:name="_Appendix_2:_"/>
-      <w:bookmarkStart w:id="50" w:name="_Toc9187744"/>
+      <w:bookmarkStart w:id="50" w:name="_Toc9189906"/>
       <w:bookmarkEnd w:id="49"/>
       <w:r>
         <w:lastRenderedPageBreak/>
@@ -17922,7 +18030,7 @@
                     <pic:cNvPicPr/>
                   </pic:nvPicPr>
                   <pic:blipFill>
-                    <a:blip r:embed="rId59">
+                    <a:blip r:embed="rId55">
                       <a:extLst>
                         <a:ext uri="{28A0092B-C50C-407E-A947-70E740481C1C}">
                           <a14:useLocalDpi xmlns:a14="http://schemas.microsoft.com/office/drawing/2010/main" val="0"/>
@@ -17974,7 +18082,7 @@
                     <pic:cNvPicPr/>
                   </pic:nvPicPr>
                   <pic:blipFill>
-                    <a:blip r:embed="rId60">
+                    <a:blip r:embed="rId56">
                       <a:extLst>
                         <a:ext uri="{28A0092B-C50C-407E-A947-70E740481C1C}">
                           <a14:useLocalDpi xmlns:a14="http://schemas.microsoft.com/office/drawing/2010/main" val="0"/>
@@ -18021,7 +18129,7 @@
         <w:pStyle w:val="Heading1"/>
       </w:pPr>
       <w:bookmarkStart w:id="51" w:name="_Appendix_3:_Group"/>
-      <w:bookmarkStart w:id="52" w:name="_Toc9187745"/>
+      <w:bookmarkStart w:id="52" w:name="_Toc9189907"/>
       <w:bookmarkEnd w:id="51"/>
       <w:r>
         <w:lastRenderedPageBreak/>
@@ -18058,7 +18166,7 @@
                     <pic:cNvPicPr/>
                   </pic:nvPicPr>
                   <pic:blipFill>
-                    <a:blip r:embed="rId61">
+                    <a:blip r:embed="rId57">
                       <a:extLst>
                         <a:ext uri="{28A0092B-C50C-407E-A947-70E740481C1C}">
                           <a14:useLocalDpi xmlns:a14="http://schemas.microsoft.com/office/drawing/2010/main" val="0"/>
@@ -18106,7 +18214,7 @@
         <w:pStyle w:val="Heading1"/>
       </w:pPr>
       <w:bookmarkStart w:id="53" w:name="_Appendix_4:_Minutes"/>
-      <w:bookmarkStart w:id="54" w:name="_Toc9187746"/>
+      <w:bookmarkStart w:id="54" w:name="_Toc9189908"/>
       <w:bookmarkEnd w:id="53"/>
       <w:r>
         <w:lastRenderedPageBreak/>
@@ -18147,7 +18255,7 @@
                     <pic:cNvPicPr/>
                   </pic:nvPicPr>
                   <pic:blipFill>
-                    <a:blip r:embed="rId62">
+                    <a:blip r:embed="rId58">
                       <a:extLst>
                         <a:ext uri="{28A0092B-C50C-407E-A947-70E740481C1C}">
                           <a14:useLocalDpi xmlns:a14="http://schemas.microsoft.com/office/drawing/2010/main" val="0"/>
@@ -18185,7 +18293,7 @@
       </w:pPr>
       <w:bookmarkStart w:id="55" w:name="_Appendix_4%3A_Sound"/>
       <w:bookmarkStart w:id="56" w:name="_Appendix_5:_Sound"/>
-      <w:bookmarkStart w:id="57" w:name="_Toc9187747"/>
+      <w:bookmarkStart w:id="57" w:name="_Toc9189909"/>
       <w:bookmarkEnd w:id="55"/>
       <w:bookmarkEnd w:id="56"/>
       <w:r>
@@ -18289,7 +18397,7 @@
                 <w:sz w:val="20"/>
               </w:rPr>
             </w:pPr>
-            <w:hyperlink r:id="rId63">
+            <w:hyperlink r:id="rId59">
               <w:r>
                 <w:rPr>
                   <w:rStyle w:val="InternetLink"/>
@@ -18329,7 +18437,7 @@
                 <w:sz w:val="20"/>
               </w:rPr>
             </w:pPr>
-            <w:hyperlink r:id="rId64">
+            <w:hyperlink r:id="rId60">
               <w:r>
                 <w:rPr>
                   <w:rStyle w:val="InternetLink"/>
@@ -18360,7 +18468,7 @@
       <w:r>
         <w:t xml:space="preserve">The following tracks are all sourced from </w:t>
       </w:r>
-      <w:hyperlink r:id="rId65">
+      <w:hyperlink r:id="rId61">
         <w:r>
           <w:rPr>
             <w:rStyle w:val="InternetLink"/>
@@ -18371,7 +18479,7 @@
       <w:r>
         <w:t xml:space="preserve"> and are royalty free.  All are available from </w:t>
       </w:r>
-      <w:hyperlink r:id="rId66">
+      <w:hyperlink r:id="rId62">
         <w:r>
           <w:rPr>
             <w:rStyle w:val="InternetLink"/>
@@ -18446,7 +18554,7 @@
             <w:tcW w:w="1695" w:type="dxa"/>
           </w:tcPr>
           <w:p>
-            <w:hyperlink r:id="rId67">
+            <w:hyperlink r:id="rId63">
               <w:r>
                 <w:rPr>
                   <w:rStyle w:val="InternetLink"/>
@@ -18478,7 +18586,7 @@
             <w:shd w:val="clear" w:color="auto" w:fill="auto"/>
           </w:tcPr>
           <w:p>
-            <w:hyperlink r:id="rId68">
+            <w:hyperlink r:id="rId64">
               <w:r>
                 <w:rPr>
                   <w:rStyle w:val="InternetLink"/>
@@ -18513,7 +18621,7 @@
             <w:tcW w:w="1695" w:type="dxa"/>
           </w:tcPr>
           <w:p>
-            <w:hyperlink r:id="rId69">
+            <w:hyperlink r:id="rId65">
               <w:r>
                 <w:rPr>
                   <w:rStyle w:val="InternetLink"/>
@@ -18545,7 +18653,7 @@
             <w:shd w:val="clear" w:color="auto" w:fill="auto"/>
           </w:tcPr>
           <w:p>
-            <w:hyperlink r:id="rId70">
+            <w:hyperlink r:id="rId66">
               <w:r>
                 <w:rPr>
                   <w:rStyle w:val="InternetLink"/>
@@ -18580,7 +18688,7 @@
             <w:tcW w:w="1695" w:type="dxa"/>
           </w:tcPr>
           <w:p>
-            <w:hyperlink r:id="rId71">
+            <w:hyperlink r:id="rId67">
               <w:r>
                 <w:rPr>
                   <w:rStyle w:val="InternetLink"/>
@@ -18615,7 +18723,7 @@
             <w:shd w:val="clear" w:color="auto" w:fill="auto"/>
           </w:tcPr>
           <w:p>
-            <w:hyperlink r:id="rId72">
+            <w:hyperlink r:id="rId68">
               <w:r>
                 <w:rPr>
                   <w:rStyle w:val="InternetLink"/>
@@ -18650,7 +18758,7 @@
             <w:tcW w:w="1695" w:type="dxa"/>
           </w:tcPr>
           <w:p>
-            <w:hyperlink r:id="rId73">
+            <w:hyperlink r:id="rId69">
               <w:r>
                 <w:rPr>
                   <w:rStyle w:val="InternetLink"/>
@@ -18682,7 +18790,7 @@
             <w:shd w:val="clear" w:color="auto" w:fill="auto"/>
           </w:tcPr>
           <w:p>
-            <w:hyperlink r:id="rId74">
+            <w:hyperlink r:id="rId70">
               <w:r>
                 <w:rPr>
                   <w:rStyle w:val="InternetLink"/>
@@ -18714,7 +18822,7 @@
             <w:tcW w:w="1695" w:type="dxa"/>
           </w:tcPr>
           <w:p>
-            <w:hyperlink r:id="rId75">
+            <w:hyperlink r:id="rId71">
               <w:r>
                 <w:rPr>
                   <w:rStyle w:val="InternetLink"/>
@@ -18749,7 +18857,7 @@
       <w:r>
         <w:t>Assassins Creed 3 OST / Lorne Balfe – The Aquila (</w:t>
       </w:r>
-      <w:hyperlink r:id="rId76">
+      <w:hyperlink r:id="rId72">
         <w:r>
           <w:rPr>
             <w:rStyle w:val="InternetLink"/>
@@ -18771,7 +18879,7 @@
         <w:pStyle w:val="Heading1"/>
       </w:pPr>
       <w:bookmarkStart w:id="58" w:name="_Appendix_6:_Sword"/>
-      <w:bookmarkStart w:id="59" w:name="_Toc9187748"/>
+      <w:bookmarkStart w:id="59" w:name="_Toc9189910"/>
       <w:bookmarkEnd w:id="58"/>
       <w:r>
         <w:lastRenderedPageBreak/>
@@ -18784,7 +18892,7 @@
       <w:r>
         <w:t xml:space="preserve">The original image is a sabre from the time period and sourced from </w:t>
       </w:r>
-      <w:hyperlink r:id="rId77" w:history="1">
+      <w:hyperlink r:id="rId73" w:history="1">
         <w:r>
           <w:rPr>
             <w:rStyle w:val="Hyperlink"/>
@@ -18820,7 +18928,7 @@
                     <pic:cNvPicPr/>
                   </pic:nvPicPr>
                   <pic:blipFill>
-                    <a:blip r:embed="rId39">
+                    <a:blip r:embed="rId35">
                       <a:extLst>
                         <a:ext uri="{28A0092B-C50C-407E-A947-70E740481C1C}">
                           <a14:useLocalDpi xmlns:a14="http://schemas.microsoft.com/office/drawing/2010/main" val="0"/>
@@ -18904,7 +19012,7 @@
                     <pic:cNvPicPr/>
                   </pic:nvPicPr>
                   <pic:blipFill>
-                    <a:blip r:embed="rId40">
+                    <a:blip r:embed="rId36">
                       <a:extLst>
                         <a:ext uri="{28A0092B-C50C-407E-A947-70E740481C1C}">
                           <a14:useLocalDpi xmlns:a14="http://schemas.microsoft.com/office/drawing/2010/main" val="0"/>
@@ -18983,7 +19091,7 @@
                     <pic:cNvPicPr/>
                   </pic:nvPicPr>
                   <pic:blipFill>
-                    <a:blip r:embed="rId78">
+                    <a:blip r:embed="rId74">
                       <a:extLst>
                         <a:ext uri="{28A0092B-C50C-407E-A947-70E740481C1C}">
                           <a14:useLocalDpi xmlns:a14="http://schemas.microsoft.com/office/drawing/2010/main" val="0"/>
@@ -19065,7 +19173,7 @@
                     <pic:cNvPicPr/>
                   </pic:nvPicPr>
                   <pic:blipFill>
-                    <a:blip r:embed="rId41" cstate="print">
+                    <a:blip r:embed="rId37" cstate="print">
                       <a:extLst>
                         <a:ext uri="{28A0092B-C50C-407E-A947-70E740481C1C}">
                           <a14:useLocalDpi xmlns:a14="http://schemas.microsoft.com/office/drawing/2010/main" val="0"/>
@@ -19147,7 +19255,7 @@
                     <pic:cNvPicPr/>
                   </pic:nvPicPr>
                   <pic:blipFill>
-                    <a:blip r:embed="rId42">
+                    <a:blip r:embed="rId38">
                       <a:extLst>
                         <a:ext uri="{28A0092B-C50C-407E-A947-70E740481C1C}">
                           <a14:useLocalDpi xmlns:a14="http://schemas.microsoft.com/office/drawing/2010/main" val="0"/>
@@ -19226,7 +19334,7 @@
                     <pic:cNvPicPr/>
                   </pic:nvPicPr>
                   <pic:blipFill>
-                    <a:blip r:embed="rId79" cstate="print">
+                    <a:blip r:embed="rId75" cstate="print">
                       <a:extLst>
                         <a:ext uri="{28A0092B-C50C-407E-A947-70E740481C1C}">
                           <a14:useLocalDpi xmlns:a14="http://schemas.microsoft.com/office/drawing/2010/main" val="0"/>
@@ -19305,7 +19413,7 @@
                     <pic:cNvPicPr/>
                   </pic:nvPicPr>
                   <pic:blipFill>
-                    <a:blip r:embed="rId80">
+                    <a:blip r:embed="rId76">
                       <a:extLst>
                         <a:ext uri="{28A0092B-C50C-407E-A947-70E740481C1C}">
                           <a14:useLocalDpi xmlns:a14="http://schemas.microsoft.com/office/drawing/2010/main" val="0"/>
@@ -19364,7 +19472,7 @@
     </w:p>
     <w:p/>
     <w:sectPr>
-      <w:footerReference w:type="default" r:id="rId81"/>
+      <w:footerReference w:type="default" r:id="rId77"/>
       <w:pgSz w:w="11906" w:h="16838"/>
       <w:pgMar w:top="1440" w:right="1440" w:bottom="1440" w:left="1440" w:header="0" w:footer="708" w:gutter="0"/>
       <w:cols w:space="720"/>
@@ -24988,7 +25096,7 @@
 </file>
 
 <file path=customXml/itemProps1.xml><?xml version="1.0" encoding="utf-8"?>
-<ds:datastoreItem xmlns:ds="http://schemas.openxmlformats.org/officeDocument/2006/customXml" ds:itemID="{D63EB892-2523-47D1-ACD1-D4B04A80804D}">
+<ds:datastoreItem xmlns:ds="http://schemas.openxmlformats.org/officeDocument/2006/customXml" ds:itemID="{C2DAB5F8-5AA6-4EA7-9822-BD6A9152A604}">
   <ds:schemaRefs>
     <ds:schemaRef ds:uri="http://schemas.openxmlformats.org/officeDocument/2006/bibliography"/>
   </ds:schemaRefs>

</xml_diff>